<commit_message>
issue #211: Add help for FVS GRM and DWM elements
</commit_message>
<xml_diff>
--- a/Help/FVS_Help.docx
+++ b/Help/FVS_Help.docx
@@ -1,6 +1,6 @@
 
 <file path=word/document.xml><?xml version="1.0" encoding="utf-8"?>
-<w:document xmlns:wpc="http://schemas.microsoft.com/office/word/2010/wordprocessingCanvas" xmlns:mc="http://schemas.openxmlformats.org/markup-compatibility/2006" xmlns:o="urn:schemas-microsoft-com:office:office" xmlns:r="http://schemas.openxmlformats.org/officeDocument/2006/relationships" xmlns:m="http://schemas.openxmlformats.org/officeDocument/2006/math" xmlns:v="urn:schemas-microsoft-com:vml" xmlns:wp14="http://schemas.microsoft.com/office/word/2010/wordprocessingDrawing" xmlns:wp="http://schemas.openxmlformats.org/drawingml/2006/wordprocessingDrawing" xmlns:w10="urn:schemas-microsoft-com:office:word" xmlns:w="http://schemas.openxmlformats.org/wordprocessingml/2006/main" xmlns:w14="http://schemas.microsoft.com/office/word/2010/wordml" xmlns:wpg="http://schemas.microsoft.com/office/word/2010/wordprocessingGroup" xmlns:wpi="http://schemas.microsoft.com/office/word/2010/wordprocessingInk" xmlns:wne="http://schemas.microsoft.com/office/word/2006/wordml" xmlns:wps="http://schemas.microsoft.com/office/word/2010/wordprocessingShape" mc:Ignorable="w14 wp14">
+<w:document xmlns:wpc="http://schemas.microsoft.com/office/word/2010/wordprocessingCanvas" xmlns:cx="http://schemas.microsoft.com/office/drawing/2014/chartex" xmlns:cx1="http://schemas.microsoft.com/office/drawing/2015/9/8/chartex" xmlns:mc="http://schemas.openxmlformats.org/markup-compatibility/2006" xmlns:o="urn:schemas-microsoft-com:office:office" xmlns:r="http://schemas.openxmlformats.org/officeDocument/2006/relationships" xmlns:m="http://schemas.openxmlformats.org/officeDocument/2006/math" xmlns:v="urn:schemas-microsoft-com:vml" xmlns:wp14="http://schemas.microsoft.com/office/word/2010/wordprocessingDrawing" xmlns:wp="http://schemas.openxmlformats.org/drawingml/2006/wordprocessingDrawing" xmlns:w10="urn:schemas-microsoft-com:office:word" xmlns:w="http://schemas.openxmlformats.org/wordprocessingml/2006/main" xmlns:w14="http://schemas.microsoft.com/office/word/2010/wordml" xmlns:w15="http://schemas.microsoft.com/office/word/2012/wordml" xmlns:w16se="http://schemas.microsoft.com/office/word/2015/wordml/symex" xmlns:wpg="http://schemas.microsoft.com/office/word/2010/wordprocessingGroup" xmlns:wpi="http://schemas.microsoft.com/office/word/2010/wordprocessingInk" xmlns:wne="http://schemas.microsoft.com/office/word/2006/wordml" xmlns:wps="http://schemas.microsoft.com/office/word/2010/wordprocessingShape" mc:Ignorable="w14 w15 w16se wp14">
   <w:body>
     <w:p>
       <w:pPr>
@@ -68,25 +68,7 @@
           <w:sz w:val="24"/>
           <w:szCs w:val="24"/>
         </w:rPr>
-        <w:t xml:space="preserve">Surface fuel model assignment, site class calculation, mortality estimation, crown ratio and crown width parameters, and fuel moisture content assumptions are a few of the many other items that differ among variants. Thus it is very important that each </w:t>
-      </w:r>
-      <w:proofErr w:type="gramStart"/>
-      <w:r>
-        <w:rPr>
-          <w:rFonts w:ascii="Times New Roman" w:hAnsi="Times New Roman" w:cs="Times New Roman"/>
-          <w:sz w:val="24"/>
-          <w:szCs w:val="24"/>
-        </w:rPr>
-        <w:t>plot,</w:t>
-      </w:r>
-      <w:proofErr w:type="gramEnd"/>
-      <w:r>
-        <w:rPr>
-          <w:rFonts w:ascii="Times New Roman" w:hAnsi="Times New Roman" w:cs="Times New Roman"/>
-          <w:sz w:val="24"/>
-          <w:szCs w:val="24"/>
-        </w:rPr>
-        <w:t xml:space="preserve"> and the stands (conditions) that it contains be assigned to the variant in which it geographically resides. The </w:t>
+        <w:t xml:space="preserve">Surface fuel model assignment, site class calculation, mortality estimation, crown ratio and crown width parameters, and fuel moisture content assumptions are a few of the many other items that differ among variants. Thus it is very important that each plot, and the stands (conditions) that it contains be assigned to the variant in which it geographically resides. The </w:t>
       </w:r>
       <w:proofErr w:type="spellStart"/>
       <w:r>
@@ -726,80 +708,7 @@
           <w:sz w:val="24"/>
           <w:szCs w:val="24"/>
         </w:rPr>
-        <w:t>This window allows the analyst to</w:t>
-      </w:r>
-      <w:r>
-        <w:rPr>
-          <w:rFonts w:ascii="Times New Roman" w:hAnsi="Times New Roman" w:cs="Times New Roman"/>
-          <w:sz w:val="24"/>
-          <w:szCs w:val="24"/>
-        </w:rPr>
-        <w:t xml:space="preserve"> define and label the silvicultural </w:t>
-      </w:r>
-      <w:r>
-        <w:rPr>
-          <w:rFonts w:ascii="Times New Roman" w:hAnsi="Times New Roman" w:cs="Times New Roman"/>
-          <w:sz w:val="24"/>
-          <w:szCs w:val="24"/>
-        </w:rPr>
-        <w:t>prescriptions/treatments (Rx)</w:t>
-      </w:r>
-      <w:r>
-        <w:rPr>
-          <w:rFonts w:ascii="Times New Roman" w:hAnsi="Times New Roman" w:cs="Times New Roman"/>
-          <w:sz w:val="24"/>
-          <w:szCs w:val="24"/>
-        </w:rPr>
-        <w:t xml:space="preserve"> to be simulated in FVS. Treatments ultimately consist of a file of keywords and parameters provided to FVS to guide what happens at a particular time. Treatments may also include activities that take place in the stand that are not harvest </w:t>
-      </w:r>
-      <w:r>
-        <w:rPr>
-          <w:rFonts w:ascii="Times New Roman" w:hAnsi="Times New Roman" w:cs="Times New Roman"/>
-          <w:i/>
-          <w:sz w:val="24"/>
-          <w:szCs w:val="24"/>
-        </w:rPr>
-        <w:t>per se</w:t>
-      </w:r>
-      <w:r>
-        <w:rPr>
-          <w:rFonts w:ascii="Times New Roman" w:hAnsi="Times New Roman" w:cs="Times New Roman"/>
-          <w:sz w:val="24"/>
-          <w:szCs w:val="24"/>
-        </w:rPr>
-        <w:t xml:space="preserve">, </w:t>
-      </w:r>
-      <w:r>
-        <w:rPr>
-          <w:rFonts w:ascii="Times New Roman" w:hAnsi="Times New Roman" w:cs="Times New Roman"/>
-          <w:sz w:val="24"/>
-          <w:szCs w:val="24"/>
-        </w:rPr>
-        <w:t>such as</w:t>
-      </w:r>
-      <w:r>
-        <w:rPr>
-          <w:rFonts w:ascii="Times New Roman" w:hAnsi="Times New Roman" w:cs="Times New Roman"/>
-          <w:sz w:val="24"/>
-          <w:szCs w:val="24"/>
-        </w:rPr>
-        <w:t xml:space="preserve"> piling and burning or masticating harvest residues.</w:t>
-      </w:r>
-      <w:r>
-        <w:rPr>
-          <w:rFonts w:ascii="Times New Roman" w:hAnsi="Times New Roman" w:cs="Times New Roman"/>
-          <w:sz w:val="24"/>
-          <w:szCs w:val="24"/>
-        </w:rPr>
-        <w:t xml:space="preserve"> </w:t>
-      </w:r>
-      <w:r>
-        <w:rPr>
-          <w:rFonts w:ascii="Times New Roman" w:hAnsi="Times New Roman" w:cs="Times New Roman"/>
-          <w:sz w:val="24"/>
-          <w:szCs w:val="24"/>
-        </w:rPr>
-        <w:t xml:space="preserve">Once treatments are defined, they can be assigned to one or more treatment packages, which are simply sequences of either the same or different prescriptions, implemented over 4 cycles. Note that some cycles in a package may have </w:t>
+        <w:t xml:space="preserve">We refer to treatments as “Rx” throughout this guide. Treatments ultimately consist of a file of keywords and parameters provided to FVS to guide what happens at a particular time. For example, one might define treatment 200 as “thin across diameter classes (a constant harvest proportion applied to all diameter classes) to a residual density of 85 sq. </w:t>
       </w:r>
       <w:proofErr w:type="spellStart"/>
       <w:r>
@@ -808,6 +717,96 @@
           <w:sz w:val="24"/>
           <w:szCs w:val="24"/>
         </w:rPr>
+        <w:t>ft</w:t>
+      </w:r>
+      <w:proofErr w:type="spellEnd"/>
+      <w:r>
+        <w:rPr>
+          <w:rFonts w:ascii="Times New Roman" w:hAnsi="Times New Roman" w:cs="Times New Roman"/>
+          <w:sz w:val="24"/>
+          <w:szCs w:val="24"/>
+        </w:rPr>
+        <w:t xml:space="preserve"> basal area per acre, while cutting no trees larger than 36” in diameter, using mechanized whole tree harvest on gentle slopes and cable manual logging on steep slopes”. </w:t>
+      </w:r>
+    </w:p>
+    <w:p>
+      <w:pPr>
+        <w:contextualSpacing/>
+        <w:rPr>
+          <w:rFonts w:ascii="Times New Roman" w:hAnsi="Times New Roman" w:cs="Times New Roman"/>
+          <w:sz w:val="24"/>
+          <w:szCs w:val="24"/>
+        </w:rPr>
+      </w:pPr>
+      <w:r>
+        <w:rPr>
+          <w:rFonts w:ascii="Times New Roman" w:hAnsi="Times New Roman" w:cs="Times New Roman"/>
+          <w:sz w:val="24"/>
+          <w:szCs w:val="24"/>
+        </w:rPr>
+        <w:t>The harvest systems are not specified in the KCP file, but the implications of their use are, for example, via “</w:t>
+      </w:r>
+      <w:proofErr w:type="spellStart"/>
+      <w:r>
+        <w:rPr>
+          <w:rFonts w:ascii="Times New Roman" w:hAnsi="Times New Roman" w:cs="Times New Roman"/>
+          <w:sz w:val="24"/>
+          <w:szCs w:val="24"/>
+        </w:rPr>
+        <w:t>yardloss</w:t>
+      </w:r>
+      <w:proofErr w:type="spellEnd"/>
+      <w:r>
+        <w:rPr>
+          <w:rFonts w:ascii="Times New Roman" w:hAnsi="Times New Roman" w:cs="Times New Roman"/>
+          <w:sz w:val="24"/>
+          <w:szCs w:val="24"/>
+        </w:rPr>
+        <w:t xml:space="preserve">” keyword statements indicating the quantity of wood residues left behind. To model a different residual density or upper diameter limit, you would create additional prescriptions (e.g., 201 with residual basal area=100, upper dimeter limit 36”, etc.). Sometimes two treatments will be identical except that one uses whole tree harvest systems and captures all or most forest residues for utilization while the other relies on a log length system that brings only merchantable logs to the landing, leaving residues in the forest, possibly to be treated later at additional expense. </w:t>
+      </w:r>
+    </w:p>
+    <w:p>
+      <w:pPr>
+        <w:contextualSpacing/>
+        <w:rPr>
+          <w:rFonts w:ascii="Times New Roman" w:hAnsi="Times New Roman" w:cs="Times New Roman"/>
+          <w:sz w:val="24"/>
+          <w:szCs w:val="24"/>
+        </w:rPr>
+      </w:pPr>
+      <w:r>
+        <w:rPr>
+          <w:rFonts w:ascii="Times New Roman" w:hAnsi="Times New Roman" w:cs="Times New Roman"/>
+          <w:sz w:val="24"/>
+          <w:szCs w:val="24"/>
+        </w:rPr>
+        <w:t xml:space="preserve">Treatments may also include activities that take place in the stand that are not harvest per se, for example, piling and burning or masticating harvest residues; however, these are usually specified as supplemental (to tree harvest) activities that incur additional harvest costs specified by the user.  Once treatments are defined, they can be assigned to one or more prescription packages, which are simply sequences of either the same or different </w:t>
+      </w:r>
+      <w:proofErr w:type="spellStart"/>
+      <w:r>
+        <w:rPr>
+          <w:rFonts w:ascii="Times New Roman" w:hAnsi="Times New Roman" w:cs="Times New Roman"/>
+          <w:sz w:val="24"/>
+          <w:szCs w:val="24"/>
+        </w:rPr>
+        <w:t>silvicultural</w:t>
+      </w:r>
+      <w:proofErr w:type="spellEnd"/>
+      <w:r>
+        <w:rPr>
+          <w:rFonts w:ascii="Times New Roman" w:hAnsi="Times New Roman" w:cs="Times New Roman"/>
+          <w:sz w:val="24"/>
+          <w:szCs w:val="24"/>
+        </w:rPr>
+        <w:t xml:space="preserve"> prescriptions, implemented over 4 cycles. Note that some cycles in a package may have </w:t>
+      </w:r>
+      <w:proofErr w:type="spellStart"/>
+      <w:r>
+        <w:rPr>
+          <w:rFonts w:ascii="Times New Roman" w:hAnsi="Times New Roman" w:cs="Times New Roman"/>
+          <w:sz w:val="24"/>
+          <w:szCs w:val="24"/>
+        </w:rPr>
         <w:t>Rxs</w:t>
       </w:r>
       <w:proofErr w:type="spellEnd"/>
@@ -817,7 +816,54 @@
           <w:sz w:val="24"/>
           <w:szCs w:val="24"/>
         </w:rPr>
-        <w:t xml:space="preserve"> that are essentially “grow-only” and harvest no trees.  </w:t>
+        <w:t xml:space="preserve"> that are essentially “grow-only” and harvest no trees. By convention, it can be useful to define Rx 999 as grow-only, for repeated use in a grow-only </w:t>
+      </w:r>
+      <w:proofErr w:type="spellStart"/>
+      <w:r>
+        <w:rPr>
+          <w:rFonts w:ascii="Times New Roman" w:hAnsi="Times New Roman" w:cs="Times New Roman"/>
+          <w:sz w:val="24"/>
+          <w:szCs w:val="24"/>
+        </w:rPr>
+        <w:t>silvicultural</w:t>
+      </w:r>
+      <w:proofErr w:type="spellEnd"/>
+      <w:r>
+        <w:rPr>
+          <w:rFonts w:ascii="Times New Roman" w:hAnsi="Times New Roman" w:cs="Times New Roman"/>
+          <w:sz w:val="24"/>
+          <w:szCs w:val="24"/>
+        </w:rPr>
+        <w:t xml:space="preserve"> sequence.</w:t>
+      </w:r>
+      <w:r>
+        <w:rPr>
+          <w:rFonts w:ascii="Times New Roman" w:hAnsi="Times New Roman" w:cs="Times New Roman"/>
+          <w:sz w:val="24"/>
+          <w:szCs w:val="24"/>
+        </w:rPr>
+        <w:t xml:space="preserve">  </w:t>
+      </w:r>
+    </w:p>
+    <w:p>
+      <w:pPr>
+        <w:pStyle w:val="ListParagraph"/>
+        <w:keepNext/>
+        <w:spacing w:before="240" w:line="240" w:lineRule="auto"/>
+        <w:ind w:left="0"/>
+        <w:contextualSpacing w:val="0"/>
+        <w:rPr>
+          <w:rFonts w:cs="Times New Roman"/>
+          <w:szCs w:val="24"/>
+        </w:rPr>
+      </w:pPr>
+      <w:r>
+        <w:rPr>
+          <w:rFonts w:cs="Times New Roman"/>
+          <w:szCs w:val="24"/>
+        </w:rPr>
+        <w:br/>
+        <w:t>Prescription definition workflow is as follows:</w:t>
       </w:r>
     </w:p>
     <w:p>
@@ -1009,7 +1055,16 @@
           <w:sz w:val="24"/>
           <w:szCs w:val="24"/>
         </w:rPr>
-        <w:t xml:space="preserve">: Choose the Harvest Method tab. Select a harvest method for low slopes and a harvest method for steep slopes.  Percent slope threshold at which a slope is categorized as steep will be specified later in the Processor module of BioSum. Once a harvest method is selected, a brief description of the method will appear in the Description text box. </w:t>
+        <w:t xml:space="preserve">: Choose the Harvest Method tab. Select a harvest method for low slopes and a harvest method for steep slopes.  Percent slope threshold at which a slope is categorized as steep will be specified later in the Processor </w:t>
+      </w:r>
+      <w:r>
+        <w:rPr>
+          <w:rFonts w:ascii="Times New Roman" w:hAnsi="Times New Roman" w:cs="Times New Roman"/>
+          <w:sz w:val="24"/>
+          <w:szCs w:val="24"/>
+        </w:rPr>
+        <w:lastRenderedPageBreak/>
+        <w:t xml:space="preserve">module of BioSum. Once a harvest method is selected, a brief description of the method will appear in the Description text box. </w:t>
       </w:r>
     </w:p>
     <w:p>
@@ -1357,6 +1412,25 @@
           <w:szCs w:val="24"/>
         </w:rPr>
         <w:t xml:space="preserve"> window.</w:t>
+      </w:r>
+    </w:p>
+    <w:p>
+      <w:pPr>
+        <w:rPr>
+          <w:rFonts w:ascii="Times New Roman" w:hAnsi="Times New Roman" w:cs="Times New Roman"/>
+          <w:b/>
+          <w:sz w:val="24"/>
+          <w:szCs w:val="24"/>
+        </w:rPr>
+      </w:pPr>
+      <w:r>
+        <w:rPr>
+          <w:rFonts w:ascii="Times New Roman" w:hAnsi="Times New Roman" w:cs="Times New Roman"/>
+          <w:b/>
+          <w:sz w:val="24"/>
+          <w:szCs w:val="24"/>
+        </w:rPr>
+        <w:br w:type="page"/>
       </w:r>
     </w:p>
     <w:p>
@@ -3505,50 +3579,72 @@
           <w:szCs w:val="24"/>
         </w:rPr>
       </w:pPr>
-      <w:r>
-        <w:rPr>
-          <w:rFonts w:ascii="Times New Roman" w:hAnsi="Times New Roman" w:cs="Times New Roman"/>
-          <w:b/>
-          <w:sz w:val="24"/>
-          <w:szCs w:val="24"/>
-        </w:rPr>
-        <w:t xml:space="preserve">Create FVS input text files: </w:t>
-      </w:r>
-      <w:r>
-        <w:rPr>
-          <w:rFonts w:ascii="Times New Roman" w:hAnsi="Times New Roman" w:cs="Times New Roman"/>
-          <w:sz w:val="24"/>
-          <w:szCs w:val="24"/>
-        </w:rPr>
-        <w:t xml:space="preserve">Create the stand list file, location file, and tree files for each variant. These files are required FVS input. The tree file provides data such as plot and tree identification, tree species code, and tree measurements for </w:t>
-      </w:r>
-      <w:r>
-        <w:rPr>
-          <w:rFonts w:ascii="Times New Roman" w:hAnsi="Times New Roman" w:cs="Times New Roman"/>
-          <w:sz w:val="24"/>
-          <w:szCs w:val="24"/>
-        </w:rPr>
-        <w:lastRenderedPageBreak/>
-        <w:t>each tree record. The stand list file (extension .</w:t>
-      </w:r>
       <w:proofErr w:type="spellStart"/>
       <w:r>
         <w:rPr>
           <w:rFonts w:ascii="Times New Roman" w:hAnsi="Times New Roman" w:cs="Times New Roman"/>
-          <w:sz w:val="24"/>
-          <w:szCs w:val="24"/>
-        </w:rPr>
-        <w:t>slf</w:t>
+          <w:b/>
+          <w:sz w:val="24"/>
+          <w:szCs w:val="24"/>
+        </w:rPr>
+        <w:t>FVSIn</w:t>
       </w:r>
       <w:proofErr w:type="spellEnd"/>
       <w:r>
         <w:rPr>
           <w:rFonts w:ascii="Times New Roman" w:hAnsi="Times New Roman" w:cs="Times New Roman"/>
-          <w:sz w:val="24"/>
-          <w:szCs w:val="24"/>
-        </w:rPr>
-        <w:t>) contains attributes for a particular stand, derived from information in the FIA Condition table. One location file is created per variant in the project. The location file is used by FVS to tell the model where the stand list file is located.</w:t>
-      </w:r>
+          <w:b/>
+          <w:sz w:val="24"/>
+          <w:szCs w:val="24"/>
+        </w:rPr>
+        <w:t xml:space="preserve"> Options Tab</w:t>
+      </w:r>
+      <w:r>
+        <w:rPr>
+          <w:rFonts w:ascii="Times New Roman" w:hAnsi="Times New Roman" w:cs="Times New Roman"/>
+          <w:sz w:val="24"/>
+          <w:szCs w:val="24"/>
+        </w:rPr>
+        <w:t xml:space="preserve">: See the </w:t>
+      </w:r>
+      <w:proofErr w:type="spellStart"/>
+      <w:r>
+        <w:rPr>
+          <w:rFonts w:ascii="Times New Roman" w:hAnsi="Times New Roman" w:cs="Times New Roman"/>
+          <w:sz w:val="24"/>
+          <w:szCs w:val="24"/>
+        </w:rPr>
+        <w:t>FVSIn</w:t>
+      </w:r>
+      <w:proofErr w:type="spellEnd"/>
+      <w:r>
+        <w:rPr>
+          <w:rFonts w:ascii="Times New Roman" w:hAnsi="Times New Roman" w:cs="Times New Roman"/>
+          <w:sz w:val="24"/>
+          <w:szCs w:val="24"/>
+        </w:rPr>
+        <w:t xml:space="preserve"> Options help below for details regarding the usage of DWM and GRM data in the </w:t>
+      </w:r>
+      <w:proofErr w:type="spellStart"/>
+      <w:r>
+        <w:rPr>
+          <w:rFonts w:ascii="Times New Roman" w:hAnsi="Times New Roman" w:cs="Times New Roman"/>
+          <w:sz w:val="24"/>
+          <w:szCs w:val="24"/>
+        </w:rPr>
+        <w:t>FVSIn</w:t>
+      </w:r>
+      <w:proofErr w:type="spellEnd"/>
+      <w:r>
+        <w:rPr>
+          <w:rFonts w:ascii="Times New Roman" w:hAnsi="Times New Roman" w:cs="Times New Roman"/>
+          <w:sz w:val="24"/>
+          <w:szCs w:val="24"/>
+        </w:rPr>
+        <w:t xml:space="preserve"> process</w:t>
+      </w:r>
+      <w:bookmarkStart w:id="0" w:name="_GoBack"/>
+      <w:bookmarkEnd w:id="0"/>
     </w:p>
     <w:p>
       <w:pPr>
@@ -3571,32 +3667,34 @@
           <w:sz w:val="24"/>
           <w:szCs w:val="24"/>
         </w:rPr>
-        <w:t xml:space="preserve">Create FVS output MDB files: </w:t>
-      </w:r>
-      <w:r>
-        <w:rPr>
-          <w:rFonts w:ascii="Times New Roman" w:hAnsi="Times New Roman" w:cs="Times New Roman"/>
-          <w:sz w:val="24"/>
-          <w:szCs w:val="24"/>
-        </w:rPr>
-        <w:t>Create the empty database to which FVS output files will be directed (by the KCP file produced in the next step) once the simulation is complete.  File names are created by combining vital package and variant information to help the user quickly identify the contents of each file. The format is FVSOUT_</w:t>
-      </w:r>
-      <w:r>
-        <w:rPr>
-          <w:rFonts w:ascii="Times New Roman" w:hAnsi="Times New Roman" w:cs="Times New Roman"/>
-          <w:i/>
-          <w:sz w:val="24"/>
-          <w:szCs w:val="24"/>
-        </w:rPr>
-        <w:t>variant_packageid-rxid-rxid-rxid-rxid.</w:t>
-      </w:r>
-      <w:r>
-        <w:rPr>
-          <w:rFonts w:ascii="Times New Roman" w:hAnsi="Times New Roman" w:cs="Times New Roman"/>
-          <w:sz w:val="24"/>
-          <w:szCs w:val="24"/>
-        </w:rPr>
-        <w:t>mdb. 000 is coded for cycles that have no treatment (</w:t>
+        <w:lastRenderedPageBreak/>
+        <w:t xml:space="preserve">Create FVS input text files: </w:t>
+      </w:r>
+      <w:r>
+        <w:rPr>
+          <w:rFonts w:ascii="Times New Roman" w:hAnsi="Times New Roman" w:cs="Times New Roman"/>
+          <w:sz w:val="24"/>
+          <w:szCs w:val="24"/>
+        </w:rPr>
+        <w:t xml:space="preserve">Create the stand list file, location file, and tree files </w:t>
+      </w:r>
+      <w:proofErr w:type="gramStart"/>
+      <w:r>
+        <w:rPr>
+          <w:rFonts w:ascii="Times New Roman" w:hAnsi="Times New Roman" w:cs="Times New Roman"/>
+          <w:sz w:val="24"/>
+          <w:szCs w:val="24"/>
+        </w:rPr>
+        <w:t>for</w:t>
+      </w:r>
+      <w:proofErr w:type="gramEnd"/>
+      <w:r>
+        <w:rPr>
+          <w:rFonts w:ascii="Times New Roman" w:hAnsi="Times New Roman" w:cs="Times New Roman"/>
+          <w:sz w:val="24"/>
+          <w:szCs w:val="24"/>
+        </w:rPr>
+        <w:t xml:space="preserve"> each variant. These files are required FVS input. The tree file provides data such as plot and tree identification, tree species code, and tree measurements for each tree record. The stand list file (extension .</w:t>
       </w:r>
       <w:proofErr w:type="spellStart"/>
       <w:r>
@@ -3605,7 +3703,7 @@
           <w:sz w:val="24"/>
           <w:szCs w:val="24"/>
         </w:rPr>
-        <w:t>rxid</w:t>
+        <w:t>slf</w:t>
       </w:r>
       <w:proofErr w:type="spellEnd"/>
       <w:r>
@@ -3614,7 +3712,7 @@
           <w:sz w:val="24"/>
           <w:szCs w:val="24"/>
         </w:rPr>
-        <w:t xml:space="preserve">) assigned.  </w:t>
+        <w:t>) contains attributes for a particular stand, derived from information in the FIA Condition table. One location file is created per variant in the project. The location file is used by FVS to tell the model where the stand list file is located.</w:t>
       </w:r>
     </w:p>
     <w:p>
@@ -3638,6 +3736,73 @@
           <w:sz w:val="24"/>
           <w:szCs w:val="24"/>
         </w:rPr>
+        <w:t xml:space="preserve">Create FVS output MDB files: </w:t>
+      </w:r>
+      <w:r>
+        <w:rPr>
+          <w:rFonts w:ascii="Times New Roman" w:hAnsi="Times New Roman" w:cs="Times New Roman"/>
+          <w:sz w:val="24"/>
+          <w:szCs w:val="24"/>
+        </w:rPr>
+        <w:t>Create the empty database to which FVS output files will be directed (by the KCP file produced in the next step) once the simulation is complete.  File names are created by combining vital package and variant information to help the user quickly identify the contents of each file. The format is FVSOUT_</w:t>
+      </w:r>
+      <w:r>
+        <w:rPr>
+          <w:rFonts w:ascii="Times New Roman" w:hAnsi="Times New Roman" w:cs="Times New Roman"/>
+          <w:i/>
+          <w:sz w:val="24"/>
+          <w:szCs w:val="24"/>
+        </w:rPr>
+        <w:t>variant_packageid-rxid-rxid-rxid-rxid.</w:t>
+      </w:r>
+      <w:r>
+        <w:rPr>
+          <w:rFonts w:ascii="Times New Roman" w:hAnsi="Times New Roman" w:cs="Times New Roman"/>
+          <w:sz w:val="24"/>
+          <w:szCs w:val="24"/>
+        </w:rPr>
+        <w:t>mdb. 000 is coded for cycles that have no treatment (</w:t>
+      </w:r>
+      <w:proofErr w:type="spellStart"/>
+      <w:r>
+        <w:rPr>
+          <w:rFonts w:ascii="Times New Roman" w:hAnsi="Times New Roman" w:cs="Times New Roman"/>
+          <w:sz w:val="24"/>
+          <w:szCs w:val="24"/>
+        </w:rPr>
+        <w:t>rxid</w:t>
+      </w:r>
+      <w:proofErr w:type="spellEnd"/>
+      <w:r>
+        <w:rPr>
+          <w:rFonts w:ascii="Times New Roman" w:hAnsi="Times New Roman" w:cs="Times New Roman"/>
+          <w:sz w:val="24"/>
+          <w:szCs w:val="24"/>
+        </w:rPr>
+        <w:t xml:space="preserve">) assigned.  </w:t>
+      </w:r>
+    </w:p>
+    <w:p>
+      <w:pPr>
+        <w:numPr>
+          <w:ilvl w:val="1"/>
+          <w:numId w:val="6"/>
+        </w:numPr>
+        <w:spacing w:after="0"/>
+        <w:rPr>
+          <w:rFonts w:ascii="Times New Roman" w:hAnsi="Times New Roman" w:cs="Times New Roman"/>
+          <w:b/>
+          <w:sz w:val="24"/>
+          <w:szCs w:val="24"/>
+        </w:rPr>
+      </w:pPr>
+      <w:r>
+        <w:rPr>
+          <w:rFonts w:ascii="Times New Roman" w:hAnsi="Times New Roman" w:cs="Times New Roman"/>
+          <w:b/>
+          <w:sz w:val="24"/>
+          <w:szCs w:val="24"/>
+        </w:rPr>
         <w:t xml:space="preserve">Write KCP template scripts: </w:t>
       </w:r>
       <w:r>
@@ -4075,6 +4240,7 @@
           <w:szCs w:val="28"/>
         </w:rPr>
       </w:pPr>
+      <w:proofErr w:type="spellStart"/>
       <w:r>
         <w:rPr>
           <w:rFonts w:ascii="Times New Roman" w:eastAsia="Times New Roman" w:hAnsi="Times New Roman" w:cs="Times New Roman"/>
@@ -4082,6 +4248,431 @@
           <w:sz w:val="28"/>
           <w:szCs w:val="28"/>
         </w:rPr>
+        <w:t>FVSIn</w:t>
+      </w:r>
+      <w:proofErr w:type="spellEnd"/>
+      <w:r>
+        <w:rPr>
+          <w:rFonts w:ascii="Times New Roman" w:eastAsia="Times New Roman" w:hAnsi="Times New Roman" w:cs="Times New Roman"/>
+          <w:b/>
+          <w:sz w:val="28"/>
+          <w:szCs w:val="28"/>
+        </w:rPr>
+        <w:t xml:space="preserve"> Options</w:t>
+      </w:r>
+      <w:r>
+        <w:rPr>
+          <w:rFonts w:ascii="Times New Roman" w:eastAsia="Times New Roman" w:hAnsi="Times New Roman" w:cs="Times New Roman"/>
+          <w:b/>
+          <w:sz w:val="28"/>
+          <w:szCs w:val="28"/>
+        </w:rPr>
+        <w:t xml:space="preserve"> Tab</w:t>
+      </w:r>
+    </w:p>
+    <w:p>
+      <w:pPr>
+        <w:spacing w:before="120" w:after="120"/>
+        <w:rPr>
+          <w:rFonts w:ascii="Times New Roman" w:eastAsia="Times New Roman" w:hAnsi="Times New Roman" w:cs="Times New Roman"/>
+          <w:sz w:val="24"/>
+          <w:szCs w:val="24"/>
+        </w:rPr>
+      </w:pPr>
+      <w:r>
+        <w:rPr>
+          <w:rFonts w:ascii="Times New Roman" w:eastAsia="Times New Roman" w:hAnsi="Times New Roman" w:cs="Times New Roman"/>
+          <w:sz w:val="24"/>
+          <w:szCs w:val="24"/>
+        </w:rPr>
+        <w:t xml:space="preserve">The controls in this dialog affect what data is brought into the FVSIn.accdb database. It is up to the analyst to understand how to tell FVS whether and how to use the information that ends up in this database. For example, you can choose to rely on the surface fuel model recorded by FIA field crews (for the years it is available—2013 and later) or the calculated down wood biomass—both can be propagated to the </w:t>
+      </w:r>
+      <w:proofErr w:type="spellStart"/>
+      <w:r>
+        <w:rPr>
+          <w:rFonts w:ascii="Times New Roman" w:eastAsia="Times New Roman" w:hAnsi="Times New Roman" w:cs="Times New Roman"/>
+          <w:sz w:val="24"/>
+          <w:szCs w:val="24"/>
+        </w:rPr>
+        <w:t>FVSIn</w:t>
+      </w:r>
+      <w:proofErr w:type="spellEnd"/>
+      <w:r>
+        <w:rPr>
+          <w:rFonts w:ascii="Times New Roman" w:eastAsia="Times New Roman" w:hAnsi="Times New Roman" w:cs="Times New Roman"/>
+          <w:sz w:val="24"/>
+          <w:szCs w:val="24"/>
+        </w:rPr>
+        <w:t xml:space="preserve"> file, but the analyst will need to tell FVS which to use as the basis for representing surface fuels (relied on he</w:t>
+      </w:r>
+      <w:r>
+        <w:rPr>
+          <w:rFonts w:ascii="Times New Roman" w:eastAsia="Times New Roman" w:hAnsi="Times New Roman" w:cs="Times New Roman"/>
+          <w:sz w:val="24"/>
+          <w:szCs w:val="24"/>
+        </w:rPr>
+        <w:t>avily to calculate the estimate</w:t>
+      </w:r>
+      <w:r>
+        <w:rPr>
+          <w:rFonts w:ascii="Times New Roman" w:eastAsia="Times New Roman" w:hAnsi="Times New Roman" w:cs="Times New Roman"/>
+          <w:sz w:val="24"/>
+          <w:szCs w:val="24"/>
+        </w:rPr>
+        <w:t>s</w:t>
+      </w:r>
+      <w:r>
+        <w:rPr>
+          <w:rFonts w:ascii="Times New Roman" w:eastAsia="Times New Roman" w:hAnsi="Times New Roman" w:cs="Times New Roman"/>
+          <w:sz w:val="24"/>
+          <w:szCs w:val="24"/>
+        </w:rPr>
+        <w:t xml:space="preserve"> </w:t>
+      </w:r>
+      <w:r>
+        <w:rPr>
+          <w:rFonts w:ascii="Times New Roman" w:eastAsia="Times New Roman" w:hAnsi="Times New Roman" w:cs="Times New Roman"/>
+          <w:sz w:val="24"/>
+          <w:szCs w:val="24"/>
+        </w:rPr>
+        <w:t xml:space="preserve">in the POTFIRE and CARBON tables, for example) in the KCP file. </w:t>
+      </w:r>
+    </w:p>
+    <w:p>
+      <w:pPr>
+        <w:spacing w:before="120" w:after="120"/>
+        <w:rPr>
+          <w:rFonts w:ascii="Times New Roman" w:eastAsia="Times New Roman" w:hAnsi="Times New Roman" w:cs="Times New Roman"/>
+          <w:sz w:val="24"/>
+          <w:szCs w:val="24"/>
+        </w:rPr>
+      </w:pPr>
+      <w:r>
+        <w:rPr>
+          <w:rFonts w:ascii="Times New Roman" w:eastAsia="Times New Roman" w:hAnsi="Times New Roman" w:cs="Times New Roman"/>
+          <w:b/>
+          <w:sz w:val="24"/>
+          <w:szCs w:val="24"/>
+        </w:rPr>
+        <w:br/>
+      </w:r>
+      <w:r>
+        <w:rPr>
+          <w:rFonts w:ascii="Times New Roman" w:eastAsia="Times New Roman" w:hAnsi="Times New Roman" w:cs="Times New Roman"/>
+          <w:b/>
+          <w:sz w:val="24"/>
+          <w:szCs w:val="24"/>
+        </w:rPr>
+        <w:t>Down woody material</w:t>
+      </w:r>
+      <w:r>
+        <w:rPr>
+          <w:rFonts w:ascii="Times New Roman" w:eastAsia="Times New Roman" w:hAnsi="Times New Roman" w:cs="Times New Roman"/>
+          <w:sz w:val="24"/>
+          <w:szCs w:val="24"/>
+        </w:rPr>
+        <w:t xml:space="preserve"> can be filtered by </w:t>
+      </w:r>
+      <w:r>
+        <w:rPr>
+          <w:rFonts w:ascii="Times New Roman" w:eastAsia="Times New Roman" w:hAnsi="Times New Roman" w:cs="Times New Roman"/>
+          <w:b/>
+          <w:sz w:val="24"/>
+          <w:szCs w:val="24"/>
+        </w:rPr>
+        <w:t>Transect L</w:t>
+      </w:r>
+      <w:r>
+        <w:rPr>
+          <w:rFonts w:ascii="Times New Roman" w:eastAsia="Times New Roman" w:hAnsi="Times New Roman" w:cs="Times New Roman"/>
+          <w:b/>
+          <w:sz w:val="24"/>
+          <w:szCs w:val="24"/>
+        </w:rPr>
+        <w:t>ength</w:t>
+      </w:r>
+      <w:r>
+        <w:rPr>
+          <w:rFonts w:ascii="Times New Roman" w:eastAsia="Times New Roman" w:hAnsi="Times New Roman" w:cs="Times New Roman"/>
+          <w:sz w:val="24"/>
+          <w:szCs w:val="24"/>
+        </w:rPr>
+        <w:t>—for example, if a forested condition occurs on only one subplot, and on only a part of that subplot, the coarse wood</w:t>
+      </w:r>
+      <w:r>
+        <w:rPr>
+          <w:rFonts w:ascii="Times New Roman" w:eastAsia="Times New Roman" w:hAnsi="Times New Roman" w:cs="Times New Roman"/>
+          <w:sz w:val="24"/>
+          <w:szCs w:val="24"/>
+        </w:rPr>
+        <w:t xml:space="preserve"> (</w:t>
+      </w:r>
+      <w:r>
+        <w:rPr>
+          <w:rFonts w:ascii="Times New Roman" w:eastAsia="Times New Roman" w:hAnsi="Times New Roman" w:cs="Times New Roman"/>
+          <w:b/>
+          <w:sz w:val="24"/>
+          <w:szCs w:val="24"/>
+        </w:rPr>
+        <w:t>CWD</w:t>
+      </w:r>
+      <w:r>
+        <w:rPr>
+          <w:rFonts w:ascii="Times New Roman" w:eastAsia="Times New Roman" w:hAnsi="Times New Roman" w:cs="Times New Roman"/>
+          <w:sz w:val="24"/>
+          <w:szCs w:val="24"/>
+        </w:rPr>
+        <w:t xml:space="preserve">) </w:t>
+      </w:r>
+      <w:r>
+        <w:rPr>
+          <w:rFonts w:ascii="Times New Roman" w:eastAsia="Times New Roman" w:hAnsi="Times New Roman" w:cs="Times New Roman"/>
+          <w:b/>
+          <w:sz w:val="24"/>
+          <w:szCs w:val="24"/>
+        </w:rPr>
+        <w:t>Transect Length</w:t>
+      </w:r>
+      <w:r>
+        <w:rPr>
+          <w:rFonts w:ascii="Times New Roman" w:eastAsia="Times New Roman" w:hAnsi="Times New Roman" w:cs="Times New Roman"/>
+          <w:sz w:val="24"/>
+          <w:szCs w:val="24"/>
+        </w:rPr>
+        <w:t xml:space="preserve"> could be as short as 5 feet or less—a VERY small sample on which to base surface fuel biomass estimates, so the analyst might choose to set a higher threshold and pass </w:t>
+      </w:r>
+      <w:r>
+        <w:rPr>
+          <w:rFonts w:ascii="Times New Roman" w:eastAsia="Times New Roman" w:hAnsi="Times New Roman" w:cs="Times New Roman"/>
+          <w:sz w:val="24"/>
+          <w:szCs w:val="24"/>
+        </w:rPr>
+        <w:t>CWD</w:t>
+      </w:r>
+      <w:r>
+        <w:rPr>
+          <w:rFonts w:ascii="Times New Roman" w:eastAsia="Times New Roman" w:hAnsi="Times New Roman" w:cs="Times New Roman"/>
+          <w:sz w:val="24"/>
+          <w:szCs w:val="24"/>
+        </w:rPr>
+        <w:t xml:space="preserve"> to FVS only for conditions (stands) where the transect length on which down wood was sampled, exceeds that threshold. It’s advisable to consult the field guides for each year of data you are interested in using, and/or the down wood tables, and/or an FIA analyst, for assistance in making these choices. The number, orientation and length of down wood transects has changed repeatedly over the past two decades.</w:t>
+      </w:r>
+    </w:p>
+    <w:p>
+      <w:pPr>
+        <w:spacing w:before="120" w:after="120"/>
+        <w:rPr>
+          <w:rFonts w:ascii="Times New Roman" w:eastAsia="Times New Roman" w:hAnsi="Times New Roman" w:cs="Times New Roman"/>
+          <w:sz w:val="24"/>
+          <w:szCs w:val="24"/>
+        </w:rPr>
+      </w:pPr>
+    </w:p>
+    <w:p>
+      <w:pPr>
+        <w:spacing w:before="120" w:after="120"/>
+        <w:rPr>
+          <w:rFonts w:ascii="Times New Roman" w:eastAsia="Times New Roman" w:hAnsi="Times New Roman" w:cs="Times New Roman"/>
+          <w:sz w:val="24"/>
+          <w:szCs w:val="24"/>
+        </w:rPr>
+      </w:pPr>
+      <w:r>
+        <w:rPr>
+          <w:rFonts w:ascii="Times New Roman" w:eastAsia="Times New Roman" w:hAnsi="Times New Roman" w:cs="Times New Roman"/>
+          <w:b/>
+          <w:sz w:val="24"/>
+          <w:szCs w:val="24"/>
+        </w:rPr>
+        <w:t>Duff/Litter Years to Exclude</w:t>
+      </w:r>
+      <w:r>
+        <w:rPr>
+          <w:rFonts w:ascii="Times New Roman" w:eastAsia="Times New Roman" w:hAnsi="Times New Roman" w:cs="Times New Roman"/>
+          <w:sz w:val="24"/>
+          <w:szCs w:val="24"/>
+        </w:rPr>
+        <w:br/>
+      </w:r>
+      <w:r>
+        <w:rPr>
+          <w:rFonts w:ascii="Times New Roman" w:eastAsia="Times New Roman" w:hAnsi="Times New Roman" w:cs="Times New Roman"/>
+          <w:sz w:val="24"/>
+          <w:szCs w:val="24"/>
+        </w:rPr>
+        <w:t>Early in the annual inventory, confusion about duff and litter protocols (some due to the use of tenths of inches as a unit) leaves many analysts with little confidence that they are consistently and correctly recorded. These filtering checkboxes provide the option to load duff and litter data (for example to represent fuels or forest floor carbon) except for certain years (in which case FVS will assign what it “thinks” is a viable default for stand data collected in those years).</w:t>
+      </w:r>
+    </w:p>
+    <w:p>
+      <w:pPr>
+        <w:spacing w:before="120" w:after="120"/>
+        <w:rPr>
+          <w:rFonts w:ascii="Times New Roman" w:eastAsia="Times New Roman" w:hAnsi="Times New Roman" w:cs="Times New Roman"/>
+          <w:sz w:val="24"/>
+          <w:szCs w:val="24"/>
+        </w:rPr>
+      </w:pPr>
+    </w:p>
+    <w:p>
+      <w:pPr>
+        <w:spacing w:before="120" w:after="120"/>
+        <w:rPr>
+          <w:rFonts w:ascii="Times New Roman" w:eastAsia="Times New Roman" w:hAnsi="Times New Roman" w:cs="Times New Roman"/>
+          <w:b/>
+          <w:sz w:val="28"/>
+          <w:szCs w:val="28"/>
+        </w:rPr>
+      </w:pPr>
+      <w:r>
+        <w:rPr>
+          <w:rFonts w:ascii="Times New Roman" w:eastAsia="Times New Roman" w:hAnsi="Times New Roman" w:cs="Times New Roman"/>
+          <w:sz w:val="24"/>
+          <w:szCs w:val="24"/>
+        </w:rPr>
+        <w:t xml:space="preserve">Checking the </w:t>
+      </w:r>
+      <w:r>
+        <w:rPr>
+          <w:rFonts w:ascii="Times New Roman" w:eastAsia="Times New Roman" w:hAnsi="Times New Roman" w:cs="Times New Roman"/>
+          <w:b/>
+          <w:sz w:val="24"/>
+          <w:szCs w:val="24"/>
+        </w:rPr>
+        <w:t>&lt;</w:t>
+      </w:r>
+      <w:r>
+        <w:rPr>
+          <w:rFonts w:ascii="Times New Roman" w:eastAsia="Times New Roman" w:hAnsi="Times New Roman" w:cs="Times New Roman"/>
+          <w:b/>
+          <w:sz w:val="24"/>
+          <w:szCs w:val="24"/>
+        </w:rPr>
+        <w:t>Use GR</w:t>
+      </w:r>
+      <w:r>
+        <w:rPr>
+          <w:rFonts w:ascii="Times New Roman" w:eastAsia="Times New Roman" w:hAnsi="Times New Roman" w:cs="Times New Roman"/>
+          <w:b/>
+          <w:sz w:val="24"/>
+          <w:szCs w:val="24"/>
+        </w:rPr>
+        <w:t>M calibration data if available&gt;</w:t>
+      </w:r>
+      <w:r>
+        <w:rPr>
+          <w:rFonts w:ascii="Times New Roman" w:eastAsia="Times New Roman" w:hAnsi="Times New Roman" w:cs="Times New Roman"/>
+          <w:sz w:val="24"/>
+          <w:szCs w:val="24"/>
+        </w:rPr>
+        <w:t xml:space="preserve"> </w:t>
+      </w:r>
+      <w:r>
+        <w:rPr>
+          <w:rFonts w:ascii="Times New Roman" w:eastAsia="Times New Roman" w:hAnsi="Times New Roman" w:cs="Times New Roman"/>
+          <w:sz w:val="24"/>
+          <w:szCs w:val="24"/>
+        </w:rPr>
+        <w:t xml:space="preserve">checkbox </w:t>
+      </w:r>
+      <w:r>
+        <w:rPr>
+          <w:rFonts w:ascii="Times New Roman" w:eastAsia="Times New Roman" w:hAnsi="Times New Roman" w:cs="Times New Roman"/>
+          <w:sz w:val="24"/>
+          <w:szCs w:val="24"/>
+        </w:rPr>
+        <w:t xml:space="preserve">propagates the GRM data loaded into the </w:t>
+      </w:r>
+      <w:proofErr w:type="spellStart"/>
+      <w:r>
+        <w:rPr>
+          <w:rFonts w:ascii="Times New Roman" w:eastAsia="Times New Roman" w:hAnsi="Times New Roman" w:cs="Times New Roman"/>
+          <w:sz w:val="24"/>
+          <w:szCs w:val="24"/>
+        </w:rPr>
+        <w:t>BioSum</w:t>
+      </w:r>
+      <w:proofErr w:type="spellEnd"/>
+      <w:r>
+        <w:rPr>
+          <w:rFonts w:ascii="Times New Roman" w:eastAsia="Times New Roman" w:hAnsi="Times New Roman" w:cs="Times New Roman"/>
+          <w:sz w:val="24"/>
+          <w:szCs w:val="24"/>
+        </w:rPr>
+        <w:t xml:space="preserve"> project into the </w:t>
+      </w:r>
+      <w:proofErr w:type="spellStart"/>
+      <w:r>
+        <w:rPr>
+          <w:rFonts w:ascii="Times New Roman" w:eastAsia="Times New Roman" w:hAnsi="Times New Roman" w:cs="Times New Roman"/>
+          <w:sz w:val="24"/>
+          <w:szCs w:val="24"/>
+        </w:rPr>
+        <w:t>FVSIn</w:t>
+      </w:r>
+      <w:proofErr w:type="spellEnd"/>
+      <w:r>
+        <w:rPr>
+          <w:rFonts w:ascii="Times New Roman" w:eastAsia="Times New Roman" w:hAnsi="Times New Roman" w:cs="Times New Roman"/>
+          <w:sz w:val="24"/>
+          <w:szCs w:val="24"/>
+        </w:rPr>
+        <w:t xml:space="preserve"> database for use in FVS projections. It is up to the analyst to know (or learn) how to tell FVS to use this data to adjust its </w:t>
+      </w:r>
+      <w:proofErr w:type="spellStart"/>
+      <w:r>
+        <w:rPr>
+          <w:rFonts w:ascii="Times New Roman" w:eastAsia="Times New Roman" w:hAnsi="Times New Roman" w:cs="Times New Roman"/>
+          <w:sz w:val="24"/>
+          <w:szCs w:val="24"/>
+        </w:rPr>
+        <w:t>uncalibrated</w:t>
+      </w:r>
+      <w:proofErr w:type="spellEnd"/>
+      <w:r>
+        <w:rPr>
+          <w:rFonts w:ascii="Times New Roman" w:eastAsia="Times New Roman" w:hAnsi="Times New Roman" w:cs="Times New Roman"/>
+          <w:sz w:val="24"/>
+          <w:szCs w:val="24"/>
+        </w:rPr>
+        <w:t xml:space="preserve"> projections.</w:t>
+      </w:r>
+    </w:p>
+    <w:p>
+      <w:pPr>
+        <w:rPr>
+          <w:rFonts w:ascii="Times New Roman" w:eastAsia="Times New Roman" w:hAnsi="Times New Roman" w:cs="Times New Roman"/>
+          <w:b/>
+          <w:sz w:val="28"/>
+          <w:szCs w:val="28"/>
+        </w:rPr>
+      </w:pPr>
+      <w:r>
+        <w:rPr>
+          <w:rFonts w:ascii="Times New Roman" w:eastAsia="Times New Roman" w:hAnsi="Times New Roman" w:cs="Times New Roman"/>
+          <w:b/>
+          <w:sz w:val="28"/>
+          <w:szCs w:val="28"/>
+        </w:rPr>
+        <w:br w:type="page"/>
+      </w:r>
+    </w:p>
+    <w:p>
+      <w:pPr>
+        <w:spacing w:before="120" w:after="120"/>
+        <w:rPr>
+          <w:rFonts w:ascii="Times New Roman" w:eastAsia="Times New Roman" w:hAnsi="Times New Roman" w:cs="Times New Roman"/>
+          <w:b/>
+          <w:sz w:val="28"/>
+          <w:szCs w:val="28"/>
+        </w:rPr>
+      </w:pPr>
+      <w:r>
+        <w:rPr>
+          <w:rFonts w:ascii="Times New Roman" w:eastAsia="Times New Roman" w:hAnsi="Times New Roman" w:cs="Times New Roman"/>
+          <w:b/>
+          <w:sz w:val="28"/>
+          <w:szCs w:val="28"/>
+        </w:rPr>
         <w:lastRenderedPageBreak/>
         <w:t>FVS Output Data help screen</w:t>
       </w:r>
@@ -4683,16 +5274,7 @@
           <w:rFonts w:ascii="Times New Roman" w:hAnsi="Times New Roman" w:cs="Times New Roman"/>
           <w:szCs w:val="24"/>
         </w:rPr>
-        <w:t xml:space="preserve"> Definition for the FVS table bein</w:t>
-      </w:r>
-      <w:bookmarkStart w:id="0" w:name="_GoBack"/>
-      <w:bookmarkEnd w:id="0"/>
-      <w:r>
-        <w:rPr>
-          <w:rFonts w:ascii="Times New Roman" w:hAnsi="Times New Roman" w:cs="Times New Roman"/>
-          <w:szCs w:val="24"/>
-        </w:rPr>
-        <w:t xml:space="preserve">g edited. </w:t>
+        <w:t xml:space="preserve"> Definition for the FVS table being edited. </w:t>
       </w:r>
     </w:p>
     <w:p>
@@ -5157,8 +5739,8 @@
 </file>
 
 <file path=word/numbering.xml><?xml version="1.0" encoding="utf-8"?>
-<w:numbering xmlns:wpc="http://schemas.microsoft.com/office/word/2010/wordprocessingCanvas" xmlns:mc="http://schemas.openxmlformats.org/markup-compatibility/2006" xmlns:o="urn:schemas-microsoft-com:office:office" xmlns:r="http://schemas.openxmlformats.org/officeDocument/2006/relationships" xmlns:m="http://schemas.openxmlformats.org/officeDocument/2006/math" xmlns:v="urn:schemas-microsoft-com:vml" xmlns:wp14="http://schemas.microsoft.com/office/word/2010/wordprocessingDrawing" xmlns:wp="http://schemas.openxmlformats.org/drawingml/2006/wordprocessingDrawing" xmlns:w10="urn:schemas-microsoft-com:office:word" xmlns:w="http://schemas.openxmlformats.org/wordprocessingml/2006/main" xmlns:w14="http://schemas.microsoft.com/office/word/2010/wordml" xmlns:wpg="http://schemas.microsoft.com/office/word/2010/wordprocessingGroup" xmlns:wpi="http://schemas.microsoft.com/office/word/2010/wordprocessingInk" xmlns:wne="http://schemas.microsoft.com/office/word/2006/wordml" xmlns:wps="http://schemas.microsoft.com/office/word/2010/wordprocessingShape" mc:Ignorable="w14 wp14">
-  <w:abstractNum w:abstractNumId="0">
+<w:numbering xmlns:wpc="http://schemas.microsoft.com/office/word/2010/wordprocessingCanvas" xmlns:cx="http://schemas.microsoft.com/office/drawing/2014/chartex" xmlns:cx1="http://schemas.microsoft.com/office/drawing/2015/9/8/chartex" xmlns:mc="http://schemas.openxmlformats.org/markup-compatibility/2006" xmlns:o="urn:schemas-microsoft-com:office:office" xmlns:r="http://schemas.openxmlformats.org/officeDocument/2006/relationships" xmlns:m="http://schemas.openxmlformats.org/officeDocument/2006/math" xmlns:v="urn:schemas-microsoft-com:vml" xmlns:wp14="http://schemas.microsoft.com/office/word/2010/wordprocessingDrawing" xmlns:wp="http://schemas.openxmlformats.org/drawingml/2006/wordprocessingDrawing" xmlns:w10="urn:schemas-microsoft-com:office:word" xmlns:w="http://schemas.openxmlformats.org/wordprocessingml/2006/main" xmlns:w14="http://schemas.microsoft.com/office/word/2010/wordml" xmlns:w15="http://schemas.microsoft.com/office/word/2012/wordml" xmlns:w16se="http://schemas.microsoft.com/office/word/2015/wordml/symex" xmlns:wpg="http://schemas.microsoft.com/office/word/2010/wordprocessingGroup" xmlns:wpi="http://schemas.microsoft.com/office/word/2010/wordprocessingInk" xmlns:wne="http://schemas.microsoft.com/office/word/2006/wordml" xmlns:wps="http://schemas.microsoft.com/office/word/2010/wordprocessingShape" mc:Ignorable="w14 w15 w16se wp14">
+  <w:abstractNum w:abstractNumId="0" w15:restartNumberingAfterBreak="0">
     <w:nsid w:val="02DD1932"/>
     <w:multiLevelType w:val="hybridMultilevel"/>
     <w:tmpl w:val="5FDAB88E"/>
@@ -5271,7 +5853,7 @@
       </w:rPr>
     </w:lvl>
   </w:abstractNum>
-  <w:abstractNum w:abstractNumId="1">
+  <w:abstractNum w:abstractNumId="1" w15:restartNumberingAfterBreak="0">
     <w:nsid w:val="09C03654"/>
     <w:multiLevelType w:val="hybridMultilevel"/>
     <w:tmpl w:val="8BD63C00"/>
@@ -5360,7 +5942,7 @@
       </w:pPr>
     </w:lvl>
   </w:abstractNum>
-  <w:abstractNum w:abstractNumId="2">
+  <w:abstractNum w:abstractNumId="2" w15:restartNumberingAfterBreak="0">
     <w:nsid w:val="39EE2332"/>
     <w:multiLevelType w:val="hybridMultilevel"/>
     <w:tmpl w:val="BBA064DC"/>
@@ -5449,7 +6031,7 @@
       </w:pPr>
     </w:lvl>
   </w:abstractNum>
-  <w:abstractNum w:abstractNumId="3">
+  <w:abstractNum w:abstractNumId="3" w15:restartNumberingAfterBreak="0">
     <w:nsid w:val="4DA7413A"/>
     <w:multiLevelType w:val="hybridMultilevel"/>
     <w:tmpl w:val="8BD63C00"/>
@@ -5538,7 +6120,7 @@
       </w:pPr>
     </w:lvl>
   </w:abstractNum>
-  <w:abstractNum w:abstractNumId="4">
+  <w:abstractNum w:abstractNumId="4" w15:restartNumberingAfterBreak="0">
     <w:nsid w:val="585D29BF"/>
     <w:multiLevelType w:val="hybridMultilevel"/>
     <w:tmpl w:val="BC78FB52"/>
@@ -5627,7 +6209,7 @@
       </w:pPr>
     </w:lvl>
   </w:abstractNum>
-  <w:abstractNum w:abstractNumId="5">
+  <w:abstractNum w:abstractNumId="5" w15:restartNumberingAfterBreak="0">
     <w:nsid w:val="701C2D13"/>
     <w:multiLevelType w:val="hybridMultilevel"/>
     <w:tmpl w:val="2EEC85BC"/>
@@ -5716,7 +6298,7 @@
       </w:pPr>
     </w:lvl>
   </w:abstractNum>
-  <w:abstractNum w:abstractNumId="6">
+  <w:abstractNum w:abstractNumId="6" w15:restartNumberingAfterBreak="0">
     <w:nsid w:val="748B443A"/>
     <w:multiLevelType w:val="hybridMultilevel"/>
     <w:tmpl w:val="0C128B3E"/>
@@ -5830,7 +6412,7 @@
 </file>
 
 <file path=word/styles.xml><?xml version="1.0" encoding="utf-8"?>
-<w:styles xmlns:mc="http://schemas.openxmlformats.org/markup-compatibility/2006" xmlns:r="http://schemas.openxmlformats.org/officeDocument/2006/relationships" xmlns:w="http://schemas.openxmlformats.org/wordprocessingml/2006/main" xmlns:w14="http://schemas.microsoft.com/office/word/2010/wordml" mc:Ignorable="w14">
+<w:styles xmlns:mc="http://schemas.openxmlformats.org/markup-compatibility/2006" xmlns:r="http://schemas.openxmlformats.org/officeDocument/2006/relationships" xmlns:w="http://schemas.openxmlformats.org/wordprocessingml/2006/main" xmlns:w14="http://schemas.microsoft.com/office/word/2010/wordml" xmlns:w15="http://schemas.microsoft.com/office/word/2012/wordml" xmlns:w16se="http://schemas.microsoft.com/office/word/2015/wordml/symex" mc:Ignorable="w14 w15 w16se">
   <w:docDefaults>
     <w:rPrDefault>
       <w:rPr>
@@ -5846,450 +6428,378 @@
       </w:pPr>
     </w:pPrDefault>
   </w:docDefaults>
-  <w:latentStyles w:defLockedState="0" w:defUIPriority="99" w:defSemiHidden="1" w:defUnhideWhenUsed="1" w:defQFormat="0" w:count="267">
-    <w:lsdException w:name="Normal" w:semiHidden="0" w:uiPriority="0" w:unhideWhenUsed="0" w:qFormat="1"/>
-    <w:lsdException w:name="heading 1" w:semiHidden="0" w:uiPriority="9" w:unhideWhenUsed="0" w:qFormat="1"/>
-    <w:lsdException w:name="heading 2" w:uiPriority="9" w:qFormat="1"/>
-    <w:lsdException w:name="heading 3" w:uiPriority="9" w:qFormat="1"/>
-    <w:lsdException w:name="heading 4" w:uiPriority="9" w:qFormat="1"/>
-    <w:lsdException w:name="heading 5" w:uiPriority="9" w:qFormat="1"/>
-    <w:lsdException w:name="heading 6" w:uiPriority="9" w:qFormat="1"/>
-    <w:lsdException w:name="heading 7" w:uiPriority="9" w:qFormat="1"/>
-    <w:lsdException w:name="heading 8" w:uiPriority="9" w:qFormat="1"/>
-    <w:lsdException w:name="heading 9" w:uiPriority="9" w:qFormat="1"/>
-    <w:lsdException w:name="toc 1" w:uiPriority="39"/>
-    <w:lsdException w:name="toc 2" w:uiPriority="39"/>
-    <w:lsdException w:name="toc 3" w:uiPriority="39"/>
-    <w:lsdException w:name="toc 4" w:uiPriority="39"/>
-    <w:lsdException w:name="toc 5" w:uiPriority="39"/>
-    <w:lsdException w:name="toc 6" w:uiPriority="39"/>
-    <w:lsdException w:name="toc 7" w:uiPriority="39"/>
-    <w:lsdException w:name="toc 8" w:uiPriority="39"/>
-    <w:lsdException w:name="toc 9" w:uiPriority="39"/>
-    <w:lsdException w:name="caption" w:uiPriority="35" w:qFormat="1"/>
-    <w:lsdException w:name="Title" w:semiHidden="0" w:uiPriority="10" w:unhideWhenUsed="0" w:qFormat="1"/>
-    <w:lsdException w:name="Default Paragraph Font" w:uiPriority="1"/>
-    <w:lsdException w:name="Subtitle" w:semiHidden="0" w:uiPriority="11" w:unhideWhenUsed="0" w:qFormat="1"/>
-    <w:lsdException w:name="Hyperlink" w:uiPriority="0"/>
-    <w:lsdException w:name="Strong" w:semiHidden="0" w:uiPriority="22" w:unhideWhenUsed="0" w:qFormat="1"/>
-    <w:lsdException w:name="Emphasis" w:semiHidden="0" w:uiPriority="20" w:unhideWhenUsed="0" w:qFormat="1"/>
-    <w:lsdException w:name="Table Grid" w:semiHidden="0" w:uiPriority="0" w:unhideWhenUsed="0"/>
-    <w:lsdException w:name="Placeholder Text" w:unhideWhenUsed="0"/>
-    <w:lsdException w:name="No Spacing" w:semiHidden="0" w:uiPriority="1" w:unhideWhenUsed="0" w:qFormat="1"/>
-    <w:lsdException w:name="Light Shading" w:semiHidden="0" w:uiPriority="60" w:unhideWhenUsed="0"/>
-    <w:lsdException w:name="Light List" w:semiHidden="0" w:uiPriority="61" w:unhideWhenUsed="0"/>
-    <w:lsdException w:name="Light Grid" w:semiHidden="0" w:uiPriority="62" w:unhideWhenUsed="0"/>
-    <w:lsdException w:name="Medium Shading 1" w:semiHidden="0" w:uiPriority="63" w:unhideWhenUsed="0"/>
-    <w:lsdException w:name="Medium Shading 2" w:semiHidden="0" w:uiPriority="64" w:unhideWhenUsed="0"/>
-    <w:lsdException w:name="Medium List 1" w:semiHidden="0" w:uiPriority="65" w:unhideWhenUsed="0"/>
-    <w:lsdException w:name="Medium List 2" w:semiHidden="0" w:uiPriority="66" w:unhideWhenUsed="0"/>
-    <w:lsdException w:name="Medium Grid 1" w:semiHidden="0" w:uiPriority="67" w:unhideWhenUsed="0"/>
-    <w:lsdException w:name="Medium Grid 2" w:semiHidden="0" w:uiPriority="68" w:unhideWhenUsed="0"/>
-    <w:lsdException w:name="Medium Grid 3" w:semiHidden="0" w:uiPriority="69" w:unhideWhenUsed="0"/>
-    <w:lsdException w:name="Dark List" w:semiHidden="0" w:uiPriority="70" w:unhideWhenUsed="0"/>
-    <w:lsdException w:name="Colorful Shading" w:semiHidden="0" w:uiPriority="71" w:unhideWhenUsed="0"/>
-    <w:lsdException w:name="Colorful List" w:semiHidden="0" w:uiPriority="72" w:unhideWhenUsed="0"/>
-    <w:lsdException w:name="Colorful Grid" w:semiHidden="0" w:uiPriority="73" w:unhideWhenUsed="0"/>
-    <w:lsdException w:name="Light Shading Accent 1" w:semiHidden="0" w:uiPriority="60" w:unhideWhenUsed="0"/>
-    <w:lsdException w:name="Light List Accent 1" w:semiHidden="0" w:uiPriority="61" w:unhideWhenUsed="0"/>
-    <w:lsdException w:name="Light Grid Accent 1" w:semiHidden="0" w:uiPriority="62" w:unhideWhenUsed="0"/>
-    <w:lsdException w:name="Medium Shading 1 Accent 1" w:semiHidden="0" w:uiPriority="63" w:unhideWhenUsed="0"/>
-    <w:lsdException w:name="Medium Shading 2 Accent 1" w:semiHidden="0" w:uiPriority="64" w:unhideWhenUsed="0"/>
-    <w:lsdException w:name="Medium List 1 Accent 1" w:semiHidden="0" w:uiPriority="65" w:unhideWhenUsed="0"/>
-    <w:lsdException w:name="Revision" w:unhideWhenUsed="0"/>
-    <w:lsdException w:name="List Paragraph" w:semiHidden="0" w:uiPriority="34" w:unhideWhenUsed="0" w:qFormat="1"/>
-    <w:lsdException w:name="Quote" w:semiHidden="0" w:uiPriority="29" w:unhideWhenUsed="0" w:qFormat="1"/>
-    <w:lsdException w:name="Intense Quote" w:semiHidden="0" w:uiPriority="30" w:unhideWhenUsed="0" w:qFormat="1"/>
-    <w:lsdException w:name="Medium List 2 Accent 1" w:semiHidden="0" w:uiPriority="66" w:unhideWhenUsed="0"/>
-    <w:lsdException w:name="Medium Grid 1 Accent 1" w:semiHidden="0" w:uiPriority="67" w:unhideWhenUsed="0"/>
-    <w:lsdException w:name="Medium Grid 2 Accent 1" w:semiHidden="0" w:uiPriority="68" w:unhideWhenUsed="0"/>
-    <w:lsdException w:name="Medium Grid 3 Accent 1" w:semiHidden="0" w:uiPriority="69" w:unhideWhenUsed="0"/>
-    <w:lsdException w:name="Dark List Accent 1" w:semiHidden="0" w:uiPriority="70" w:unhideWhenUsed="0"/>
-    <w:lsdException w:name="Colorful Shading Accent 1" w:semiHidden="0" w:uiPriority="71" w:unhideWhenUsed="0"/>
-    <w:lsdException w:name="Colorful List Accent 1" w:semiHidden="0" w:uiPriority="72" w:unhideWhenUsed="0"/>
-    <w:lsdException w:name="Colorful Grid Accent 1" w:semiHidden="0" w:uiPriority="73" w:unhideWhenUsed="0"/>
-    <w:lsdException w:name="Light Shading Accent 2" w:semiHidden="0" w:uiPriority="60" w:unhideWhenUsed="0"/>
-    <w:lsdException w:name="Light List Accent 2" w:semiHidden="0" w:uiPriority="61" w:unhideWhenUsed="0"/>
-    <w:lsdException w:name="Light Grid Accent 2" w:semiHidden="0" w:uiPriority="62" w:unhideWhenUsed="0"/>
-    <w:lsdException w:name="Medium Shading 1 Accent 2" w:semiHidden="0" w:uiPriority="63" w:unhideWhenUsed="0"/>
-    <w:lsdException w:name="Medium Shading 2 Accent 2" w:semiHidden="0" w:uiPriority="64" w:unhideWhenUsed="0"/>
-    <w:lsdException w:name="Medium List 1 Accent 2" w:semiHidden="0" w:uiPriority="65" w:unhideWhenUsed="0"/>
-    <w:lsdException w:name="Medium List 2 Accent 2" w:semiHidden="0" w:uiPriority="66" w:unhideWhenUsed="0"/>
-    <w:lsdException w:name="Medium Grid 1 Accent 2" w:semiHidden="0" w:uiPriority="67" w:unhideWhenUsed="0"/>
-    <w:lsdException w:name="Medium Grid 2 Accent 2" w:semiHidden="0" w:uiPriority="68" w:unhideWhenUsed="0"/>
-    <w:lsdException w:name="Medium Grid 3 Accent 2" w:semiHidden="0" w:uiPriority="69" w:unhideWhenUsed="0"/>
-    <w:lsdException w:name="Dark List Accent 2" w:semiHidden="0" w:uiPriority="70" w:unhideWhenUsed="0"/>
-    <w:lsdException w:name="Colorful Shading Accent 2" w:semiHidden="0" w:uiPriority="71" w:unhideWhenUsed="0"/>
-    <w:lsdException w:name="Colorful List Accent 2" w:semiHidden="0" w:uiPriority="72" w:unhideWhenUsed="0"/>
-    <w:lsdException w:name="Colorful Grid Accent 2" w:semiHidden="0" w:uiPriority="73" w:unhideWhenUsed="0"/>
-    <w:lsdException w:name="Light Shading Accent 3" w:semiHidden="0" w:uiPriority="60" w:unhideWhenUsed="0"/>
-    <w:lsdException w:name="Light List Accent 3" w:semiHidden="0" w:uiPriority="61" w:unhideWhenUsed="0"/>
-    <w:lsdException w:name="Light Grid Accent 3" w:semiHidden="0" w:uiPriority="62" w:unhideWhenUsed="0"/>
-    <w:lsdException w:name="Medium Shading 1 Accent 3" w:semiHidden="0" w:uiPriority="63" w:unhideWhenUsed="0"/>
-    <w:lsdException w:name="Medium Shading 2 Accent 3" w:semiHidden="0" w:uiPriority="64" w:unhideWhenUsed="0"/>
-    <w:lsdException w:name="Medium List 1 Accent 3" w:semiHidden="0" w:uiPriority="65" w:unhideWhenUsed="0"/>
-    <w:lsdException w:name="Medium List 2 Accent 3" w:semiHidden="0" w:uiPriority="66" w:unhideWhenUsed="0"/>
-    <w:lsdException w:name="Medium Grid 1 Accent 3" w:semiHidden="0" w:uiPriority="67" w:unhideWhenUsed="0"/>
-    <w:lsdException w:name="Medium Grid 2 Accent 3" w:semiHidden="0" w:uiPriority="68" w:unhideWhenUsed="0"/>
-    <w:lsdException w:name="Medium Grid 3 Accent 3" w:semiHidden="0" w:uiPriority="69" w:unhideWhenUsed="0"/>
-    <w:lsdException w:name="Dark List Accent 3" w:semiHidden="0" w:uiPriority="70" w:unhideWhenUsed="0"/>
-    <w:lsdException w:name="Colorful Shading Accent 3" w:semiHidden="0" w:uiPriority="71" w:unhideWhenUsed="0"/>
-    <w:lsdException w:name="Colorful List Accent 3" w:semiHidden="0" w:uiPriority="72" w:unhideWhenUsed="0"/>
-    <w:lsdException w:name="Colorful Grid Accent 3" w:semiHidden="0" w:uiPriority="73" w:unhideWhenUsed="0"/>
-    <w:lsdException w:name="Light Shading Accent 4" w:semiHidden="0" w:uiPriority="60" w:unhideWhenUsed="0"/>
-    <w:lsdException w:name="Light List Accent 4" w:semiHidden="0" w:uiPriority="61" w:unhideWhenUsed="0"/>
-    <w:lsdException w:name="Light Grid Accent 4" w:semiHidden="0" w:uiPriority="62" w:unhideWhenUsed="0"/>
-    <w:lsdException w:name="Medium Shading 1 Accent 4" w:semiHidden="0" w:uiPriority="63" w:unhideWhenUsed="0"/>
-    <w:lsdException w:name="Medium Shading 2 Accent 4" w:semiHidden="0" w:uiPriority="64" w:unhideWhenUsed="0"/>
-    <w:lsdException w:name="Medium List 1 Accent 4" w:semiHidden="0" w:uiPriority="65" w:unhideWhenUsed="0"/>
-    <w:lsdException w:name="Medium List 2 Accent 4" w:semiHidden="0" w:uiPriority="66" w:unhideWhenUsed="0"/>
-    <w:lsdException w:name="Medium Grid 1 Accent 4" w:semiHidden="0" w:uiPriority="67" w:unhideWhenUsed="0"/>
-    <w:lsdException w:name="Medium Grid 2 Accent 4" w:semiHidden="0" w:uiPriority="68" w:unhideWhenUsed="0"/>
-    <w:lsdException w:name="Medium Grid 3 Accent 4" w:semiHidden="0" w:uiPriority="69" w:unhideWhenUsed="0"/>
-    <w:lsdException w:name="Dark List Accent 4" w:semiHidden="0" w:uiPriority="70" w:unhideWhenUsed="0"/>
-    <w:lsdException w:name="Colorful Shading Accent 4" w:semiHidden="0" w:uiPriority="71" w:unhideWhenUsed="0"/>
-    <w:lsdException w:name="Colorful List Accent 4" w:semiHidden="0" w:uiPriority="72" w:unhideWhenUsed="0"/>
-    <w:lsdException w:name="Colorful Grid Accent 4" w:semiHidden="0" w:uiPriority="73" w:unhideWhenUsed="0"/>
-    <w:lsdException w:name="Light Shading Accent 5" w:semiHidden="0" w:uiPriority="60" w:unhideWhenUsed="0"/>
-    <w:lsdException w:name="Light List Accent 5" w:semiHidden="0" w:uiPriority="61" w:unhideWhenUsed="0"/>
-    <w:lsdException w:name="Light Grid Accent 5" w:semiHidden="0" w:uiPriority="62" w:unhideWhenUsed="0"/>
-    <w:lsdException w:name="Medium Shading 1 Accent 5" w:semiHidden="0" w:uiPriority="63" w:unhideWhenUsed="0"/>
-    <w:lsdException w:name="Medium Shading 2 Accent 5" w:semiHidden="0" w:uiPriority="64" w:unhideWhenUsed="0"/>
-    <w:lsdException w:name="Medium List 1 Accent 5" w:semiHidden="0" w:uiPriority="65" w:unhideWhenUsed="0"/>
-    <w:lsdException w:name="Medium List 2 Accent 5" w:semiHidden="0" w:uiPriority="66" w:unhideWhenUsed="0"/>
-    <w:lsdException w:name="Medium Grid 1 Accent 5" w:semiHidden="0" w:uiPriority="67" w:unhideWhenUsed="0"/>
-    <w:lsdException w:name="Medium Grid 2 Accent 5" w:semiHidden="0" w:uiPriority="68" w:unhideWhenUsed="0"/>
-    <w:lsdException w:name="Medium Grid 3 Accent 5" w:semiHidden="0" w:uiPriority="69" w:unhideWhenUsed="0"/>
-    <w:lsdException w:name="Dark List Accent 5" w:semiHidden="0" w:uiPriority="70" w:unhideWhenUsed="0"/>
-    <w:lsdException w:name="Colorful Shading Accent 5" w:semiHidden="0" w:uiPriority="71" w:unhideWhenUsed="0"/>
-    <w:lsdException w:name="Colorful List Accent 5" w:semiHidden="0" w:uiPriority="72" w:unhideWhenUsed="0"/>
-    <w:lsdException w:name="Colorful Grid Accent 5" w:semiHidden="0" w:uiPriority="73" w:unhideWhenUsed="0"/>
-    <w:lsdException w:name="Light Shading Accent 6" w:semiHidden="0" w:uiPriority="60" w:unhideWhenUsed="0"/>
-    <w:lsdException w:name="Light List Accent 6" w:semiHidden="0" w:uiPriority="61" w:unhideWhenUsed="0"/>
-    <w:lsdException w:name="Light Grid Accent 6" w:semiHidden="0" w:uiPriority="62" w:unhideWhenUsed="0"/>
-    <w:lsdException w:name="Medium Shading 1 Accent 6" w:semiHidden="0" w:uiPriority="63" w:unhideWhenUsed="0"/>
-    <w:lsdException w:name="Medium Shading 2 Accent 6" w:semiHidden="0" w:uiPriority="64" w:unhideWhenUsed="0"/>
-    <w:lsdException w:name="Medium List 1 Accent 6" w:semiHidden="0" w:uiPriority="65" w:unhideWhenUsed="0"/>
-    <w:lsdException w:name="Medium List 2 Accent 6" w:semiHidden="0" w:uiPriority="66" w:unhideWhenUsed="0"/>
-    <w:lsdException w:name="Medium Grid 1 Accent 6" w:semiHidden="0" w:uiPriority="67" w:unhideWhenUsed="0"/>
-    <w:lsdException w:name="Medium Grid 2 Accent 6" w:semiHidden="0" w:uiPriority="68" w:unhideWhenUsed="0"/>
-    <w:lsdException w:name="Medium Grid 3 Accent 6" w:semiHidden="0" w:uiPriority="69" w:unhideWhenUsed="0"/>
-    <w:lsdException w:name="Dark List Accent 6" w:semiHidden="0" w:uiPriority="70" w:unhideWhenUsed="0"/>
-    <w:lsdException w:name="Colorful Shading Accent 6" w:semiHidden="0" w:uiPriority="71" w:unhideWhenUsed="0"/>
-    <w:lsdException w:name="Colorful List Accent 6" w:semiHidden="0" w:uiPriority="72" w:unhideWhenUsed="0"/>
-    <w:lsdException w:name="Colorful Grid Accent 6" w:semiHidden="0" w:uiPriority="73" w:unhideWhenUsed="0"/>
-    <w:lsdException w:name="Subtle Emphasis" w:semiHidden="0" w:uiPriority="19" w:unhideWhenUsed="0" w:qFormat="1"/>
-    <w:lsdException w:name="Intense Emphasis" w:semiHidden="0" w:uiPriority="21" w:unhideWhenUsed="0" w:qFormat="1"/>
-    <w:lsdException w:name="Subtle Reference" w:semiHidden="0" w:uiPriority="31" w:unhideWhenUsed="0" w:qFormat="1"/>
-    <w:lsdException w:name="Intense Reference" w:semiHidden="0" w:uiPriority="32" w:unhideWhenUsed="0" w:qFormat="1"/>
-    <w:lsdException w:name="Book Title" w:semiHidden="0" w:uiPriority="33" w:unhideWhenUsed="0" w:qFormat="1"/>
-    <w:lsdException w:name="Bibliography" w:uiPriority="37"/>
-    <w:lsdException w:name="TOC Heading" w:uiPriority="39" w:qFormat="1"/>
-  </w:latentStyles>
-  <w:style w:type="paragraph" w:default="1" w:styleId="Normal">
-    <w:name w:val="Normal"/>
-    <w:qFormat/>
-  </w:style>
-  <w:style w:type="character" w:default="1" w:styleId="DefaultParagraphFont">
-    <w:name w:val="Default Paragraph Font"/>
-    <w:uiPriority w:val="1"/>
-    <w:semiHidden/>
-    <w:unhideWhenUsed/>
-  </w:style>
-  <w:style w:type="table" w:default="1" w:styleId="TableNormal">
-    <w:name w:val="Normal Table"/>
-    <w:uiPriority w:val="99"/>
-    <w:semiHidden/>
-    <w:unhideWhenUsed/>
-    <w:tblPr>
-      <w:tblInd w:w="0" w:type="dxa"/>
-      <w:tblCellMar>
-        <w:top w:w="0" w:type="dxa"/>
-        <w:left w:w="108" w:type="dxa"/>
-        <w:bottom w:w="0" w:type="dxa"/>
-        <w:right w:w="108" w:type="dxa"/>
-      </w:tblCellMar>
-    </w:tblPr>
-  </w:style>
-  <w:style w:type="numbering" w:default="1" w:styleId="NoList">
-    <w:name w:val="No List"/>
-    <w:uiPriority w:val="99"/>
-    <w:semiHidden/>
-    <w:unhideWhenUsed/>
-  </w:style>
-  <w:style w:type="paragraph" w:styleId="ListParagraph">
-    <w:name w:val="List Paragraph"/>
-    <w:basedOn w:val="Normal"/>
-    <w:uiPriority w:val="34"/>
-    <w:qFormat/>
-    <w:rsid w:val="003A555A"/>
-    <w:pPr>
-      <w:ind w:left="720"/>
-      <w:contextualSpacing/>
-    </w:pPr>
-    <w:rPr>
-      <w:rFonts w:ascii="Times New Roman" w:hAnsi="Times New Roman"/>
-      <w:sz w:val="24"/>
-    </w:rPr>
-  </w:style>
-  <w:style w:type="character" w:styleId="Hyperlink">
-    <w:name w:val="Hyperlink"/>
-    <w:basedOn w:val="DefaultParagraphFont"/>
-    <w:rsid w:val="003A555A"/>
-    <w:rPr>
-      <w:color w:val="0000FF"/>
-      <w:u w:val="single"/>
-    </w:rPr>
-  </w:style>
-  <w:style w:type="table" w:styleId="TableGrid">
-    <w:name w:val="Table Grid"/>
-    <w:basedOn w:val="TableNormal"/>
-    <w:rsid w:val="003A555A"/>
-    <w:pPr>
-      <w:spacing w:after="0" w:line="240" w:lineRule="auto"/>
-    </w:pPr>
-    <w:tblPr>
-      <w:tblBorders>
-        <w:top w:val="single" w:sz="4" w:space="0" w:color="auto"/>
-        <w:left w:val="single" w:sz="4" w:space="0" w:color="auto"/>
-        <w:bottom w:val="single" w:sz="4" w:space="0" w:color="auto"/>
-        <w:right w:val="single" w:sz="4" w:space="0" w:color="auto"/>
-        <w:insideH w:val="single" w:sz="4" w:space="0" w:color="auto"/>
-        <w:insideV w:val="single" w:sz="4" w:space="0" w:color="auto"/>
-      </w:tblBorders>
-    </w:tblPr>
-  </w:style>
-  <w:style w:type="character" w:styleId="CommentReference">
-    <w:name w:val="annotation reference"/>
-    <w:basedOn w:val="DefaultParagraphFont"/>
-    <w:uiPriority w:val="99"/>
-    <w:semiHidden/>
-    <w:unhideWhenUsed/>
-    <w:rsid w:val="003A555A"/>
-    <w:rPr>
-      <w:sz w:val="16"/>
-      <w:szCs w:val="16"/>
-    </w:rPr>
-  </w:style>
-  <w:style w:type="paragraph" w:styleId="CommentText">
-    <w:name w:val="annotation text"/>
-    <w:basedOn w:val="Normal"/>
-    <w:link w:val="CommentTextChar"/>
-    <w:uiPriority w:val="99"/>
-    <w:semiHidden/>
-    <w:unhideWhenUsed/>
-    <w:rsid w:val="003A555A"/>
-    <w:pPr>
-      <w:spacing w:line="240" w:lineRule="auto"/>
-    </w:pPr>
-    <w:rPr>
-      <w:rFonts w:ascii="Times New Roman" w:hAnsi="Times New Roman"/>
-      <w:sz w:val="20"/>
-      <w:szCs w:val="20"/>
-    </w:rPr>
-  </w:style>
-  <w:style w:type="character" w:customStyle="1" w:styleId="CommentTextChar">
-    <w:name w:val="Comment Text Char"/>
-    <w:basedOn w:val="DefaultParagraphFont"/>
-    <w:link w:val="CommentText"/>
-    <w:uiPriority w:val="99"/>
-    <w:semiHidden/>
-    <w:rsid w:val="003A555A"/>
-    <w:rPr>
-      <w:rFonts w:ascii="Times New Roman" w:hAnsi="Times New Roman"/>
-      <w:sz w:val="20"/>
-      <w:szCs w:val="20"/>
-    </w:rPr>
-  </w:style>
-  <w:style w:type="paragraph" w:styleId="BalloonText">
-    <w:name w:val="Balloon Text"/>
-    <w:basedOn w:val="Normal"/>
-    <w:link w:val="BalloonTextChar"/>
-    <w:uiPriority w:val="99"/>
-    <w:semiHidden/>
-    <w:unhideWhenUsed/>
-    <w:rsid w:val="003A555A"/>
-    <w:pPr>
-      <w:spacing w:after="0" w:line="240" w:lineRule="auto"/>
-    </w:pPr>
-    <w:rPr>
-      <w:rFonts w:ascii="Tahoma" w:hAnsi="Tahoma" w:cs="Tahoma"/>
-      <w:sz w:val="16"/>
-      <w:szCs w:val="16"/>
-    </w:rPr>
-  </w:style>
-  <w:style w:type="character" w:customStyle="1" w:styleId="BalloonTextChar">
-    <w:name w:val="Balloon Text Char"/>
-    <w:basedOn w:val="DefaultParagraphFont"/>
-    <w:link w:val="BalloonText"/>
-    <w:uiPriority w:val="99"/>
-    <w:semiHidden/>
-    <w:rsid w:val="003A555A"/>
-    <w:rPr>
-      <w:rFonts w:ascii="Tahoma" w:hAnsi="Tahoma" w:cs="Tahoma"/>
-      <w:sz w:val="16"/>
-      <w:szCs w:val="16"/>
-    </w:rPr>
-  </w:style>
-</w:styles>
-</file>
-
-<file path=word/stylesWithEffects.xml><?xml version="1.0" encoding="utf-8"?>
-<w:styles xmlns:wpc="http://schemas.microsoft.com/office/word/2010/wordprocessingCanvas" xmlns:mc="http://schemas.openxmlformats.org/markup-compatibility/2006" xmlns:o="urn:schemas-microsoft-com:office:office" xmlns:r="http://schemas.openxmlformats.org/officeDocument/2006/relationships" xmlns:m="http://schemas.openxmlformats.org/officeDocument/2006/math" xmlns:v="urn:schemas-microsoft-com:vml" xmlns:wp14="http://schemas.microsoft.com/office/word/2010/wordprocessingDrawing" xmlns:wp="http://schemas.openxmlformats.org/drawingml/2006/wordprocessingDrawing" xmlns:w10="urn:schemas-microsoft-com:office:word" xmlns:w="http://schemas.openxmlformats.org/wordprocessingml/2006/main" xmlns:w14="http://schemas.microsoft.com/office/word/2010/wordml" xmlns:wpg="http://schemas.microsoft.com/office/word/2010/wordprocessingGroup" xmlns:wpi="http://schemas.microsoft.com/office/word/2010/wordprocessingInk" xmlns:wne="http://schemas.microsoft.com/office/word/2006/wordml" xmlns:wps="http://schemas.microsoft.com/office/word/2010/wordprocessingShape" mc:Ignorable="w14 wp14">
-  <w:docDefaults>
-    <w:rPrDefault>
-      <w:rPr>
-        <w:rFonts w:asciiTheme="minorHAnsi" w:eastAsiaTheme="minorHAnsi" w:hAnsiTheme="minorHAnsi" w:cstheme="minorBidi"/>
-        <w:sz w:val="22"/>
-        <w:szCs w:val="22"/>
-        <w:lang w:val="en-US" w:eastAsia="en-US" w:bidi="ar-SA"/>
-      </w:rPr>
-    </w:rPrDefault>
-    <w:pPrDefault>
-      <w:pPr>
-        <w:spacing w:after="200" w:line="276" w:lineRule="auto"/>
-      </w:pPr>
-    </w:pPrDefault>
-  </w:docDefaults>
-  <w:latentStyles w:defLockedState="0" w:defUIPriority="99" w:defSemiHidden="1" w:defUnhideWhenUsed="1" w:defQFormat="0" w:count="267">
-    <w:lsdException w:name="Normal" w:semiHidden="0" w:uiPriority="0" w:unhideWhenUsed="0" w:qFormat="1"/>
-    <w:lsdException w:name="heading 1" w:semiHidden="0" w:uiPriority="9" w:unhideWhenUsed="0" w:qFormat="1"/>
-    <w:lsdException w:name="heading 2" w:uiPriority="9" w:qFormat="1"/>
-    <w:lsdException w:name="heading 3" w:uiPriority="9" w:qFormat="1"/>
-    <w:lsdException w:name="heading 4" w:uiPriority="9" w:qFormat="1"/>
-    <w:lsdException w:name="heading 5" w:uiPriority="9" w:qFormat="1"/>
-    <w:lsdException w:name="heading 6" w:uiPriority="9" w:qFormat="1"/>
-    <w:lsdException w:name="heading 7" w:uiPriority="9" w:qFormat="1"/>
-    <w:lsdException w:name="heading 8" w:uiPriority="9" w:qFormat="1"/>
-    <w:lsdException w:name="heading 9" w:uiPriority="9" w:qFormat="1"/>
-    <w:lsdException w:name="toc 1" w:uiPriority="39"/>
-    <w:lsdException w:name="toc 2" w:uiPriority="39"/>
-    <w:lsdException w:name="toc 3" w:uiPriority="39"/>
-    <w:lsdException w:name="toc 4" w:uiPriority="39"/>
-    <w:lsdException w:name="toc 5" w:uiPriority="39"/>
-    <w:lsdException w:name="toc 6" w:uiPriority="39"/>
-    <w:lsdException w:name="toc 7" w:uiPriority="39"/>
-    <w:lsdException w:name="toc 8" w:uiPriority="39"/>
-    <w:lsdException w:name="toc 9" w:uiPriority="39"/>
-    <w:lsdException w:name="caption" w:uiPriority="35" w:qFormat="1"/>
-    <w:lsdException w:name="Title" w:semiHidden="0" w:uiPriority="10" w:unhideWhenUsed="0" w:qFormat="1"/>
-    <w:lsdException w:name="Default Paragraph Font" w:uiPriority="1"/>
-    <w:lsdException w:name="Subtitle" w:semiHidden="0" w:uiPriority="11" w:unhideWhenUsed="0" w:qFormat="1"/>
-    <w:lsdException w:name="Hyperlink" w:uiPriority="0"/>
-    <w:lsdException w:name="Strong" w:semiHidden="0" w:uiPriority="22" w:unhideWhenUsed="0" w:qFormat="1"/>
-    <w:lsdException w:name="Emphasis" w:semiHidden="0" w:uiPriority="20" w:unhideWhenUsed="0" w:qFormat="1"/>
-    <w:lsdException w:name="Table Grid" w:semiHidden="0" w:uiPriority="0" w:unhideWhenUsed="0"/>
-    <w:lsdException w:name="Placeholder Text" w:unhideWhenUsed="0"/>
-    <w:lsdException w:name="No Spacing" w:semiHidden="0" w:uiPriority="1" w:unhideWhenUsed="0" w:qFormat="1"/>
-    <w:lsdException w:name="Light Shading" w:semiHidden="0" w:uiPriority="60" w:unhideWhenUsed="0"/>
-    <w:lsdException w:name="Light List" w:semiHidden="0" w:uiPriority="61" w:unhideWhenUsed="0"/>
-    <w:lsdException w:name="Light Grid" w:semiHidden="0" w:uiPriority="62" w:unhideWhenUsed="0"/>
-    <w:lsdException w:name="Medium Shading 1" w:semiHidden="0" w:uiPriority="63" w:unhideWhenUsed="0"/>
-    <w:lsdException w:name="Medium Shading 2" w:semiHidden="0" w:uiPriority="64" w:unhideWhenUsed="0"/>
-    <w:lsdException w:name="Medium List 1" w:semiHidden="0" w:uiPriority="65" w:unhideWhenUsed="0"/>
-    <w:lsdException w:name="Medium List 2" w:semiHidden="0" w:uiPriority="66" w:unhideWhenUsed="0"/>
-    <w:lsdException w:name="Medium Grid 1" w:semiHidden="0" w:uiPriority="67" w:unhideWhenUsed="0"/>
-    <w:lsdException w:name="Medium Grid 2" w:semiHidden="0" w:uiPriority="68" w:unhideWhenUsed="0"/>
-    <w:lsdException w:name="Medium Grid 3" w:semiHidden="0" w:uiPriority="69" w:unhideWhenUsed="0"/>
-    <w:lsdException w:name="Dark List" w:semiHidden="0" w:uiPriority="70" w:unhideWhenUsed="0"/>
-    <w:lsdException w:name="Colorful Shading" w:semiHidden="0" w:uiPriority="71" w:unhideWhenUsed="0"/>
-    <w:lsdException w:name="Colorful List" w:semiHidden="0" w:uiPriority="72" w:unhideWhenUsed="0"/>
-    <w:lsdException w:name="Colorful Grid" w:semiHidden="0" w:uiPriority="73" w:unhideWhenUsed="0"/>
-    <w:lsdException w:name="Light Shading Accent 1" w:semiHidden="0" w:uiPriority="60" w:unhideWhenUsed="0"/>
-    <w:lsdException w:name="Light List Accent 1" w:semiHidden="0" w:uiPriority="61" w:unhideWhenUsed="0"/>
-    <w:lsdException w:name="Light Grid Accent 1" w:semiHidden="0" w:uiPriority="62" w:unhideWhenUsed="0"/>
-    <w:lsdException w:name="Medium Shading 1 Accent 1" w:semiHidden="0" w:uiPriority="63" w:unhideWhenUsed="0"/>
-    <w:lsdException w:name="Medium Shading 2 Accent 1" w:semiHidden="0" w:uiPriority="64" w:unhideWhenUsed="0"/>
-    <w:lsdException w:name="Medium List 1 Accent 1" w:semiHidden="0" w:uiPriority="65" w:unhideWhenUsed="0"/>
-    <w:lsdException w:name="Revision" w:unhideWhenUsed="0"/>
-    <w:lsdException w:name="List Paragraph" w:semiHidden="0" w:uiPriority="34" w:unhideWhenUsed="0" w:qFormat="1"/>
-    <w:lsdException w:name="Quote" w:semiHidden="0" w:uiPriority="29" w:unhideWhenUsed="0" w:qFormat="1"/>
-    <w:lsdException w:name="Intense Quote" w:semiHidden="0" w:uiPriority="30" w:unhideWhenUsed="0" w:qFormat="1"/>
-    <w:lsdException w:name="Medium List 2 Accent 1" w:semiHidden="0" w:uiPriority="66" w:unhideWhenUsed="0"/>
-    <w:lsdException w:name="Medium Grid 1 Accent 1" w:semiHidden="0" w:uiPriority="67" w:unhideWhenUsed="0"/>
-    <w:lsdException w:name="Medium Grid 2 Accent 1" w:semiHidden="0" w:uiPriority="68" w:unhideWhenUsed="0"/>
-    <w:lsdException w:name="Medium Grid 3 Accent 1" w:semiHidden="0" w:uiPriority="69" w:unhideWhenUsed="0"/>
-    <w:lsdException w:name="Dark List Accent 1" w:semiHidden="0" w:uiPriority="70" w:unhideWhenUsed="0"/>
-    <w:lsdException w:name="Colorful Shading Accent 1" w:semiHidden="0" w:uiPriority="71" w:unhideWhenUsed="0"/>
-    <w:lsdException w:name="Colorful List Accent 1" w:semiHidden="0" w:uiPriority="72" w:unhideWhenUsed="0"/>
-    <w:lsdException w:name="Colorful Grid Accent 1" w:semiHidden="0" w:uiPriority="73" w:unhideWhenUsed="0"/>
-    <w:lsdException w:name="Light Shading Accent 2" w:semiHidden="0" w:uiPriority="60" w:unhideWhenUsed="0"/>
-    <w:lsdException w:name="Light List Accent 2" w:semiHidden="0" w:uiPriority="61" w:unhideWhenUsed="0"/>
-    <w:lsdException w:name="Light Grid Accent 2" w:semiHidden="0" w:uiPriority="62" w:unhideWhenUsed="0"/>
-    <w:lsdException w:name="Medium Shading 1 Accent 2" w:semiHidden="0" w:uiPriority="63" w:unhideWhenUsed="0"/>
-    <w:lsdException w:name="Medium Shading 2 Accent 2" w:semiHidden="0" w:uiPriority="64" w:unhideWhenUsed="0"/>
-    <w:lsdException w:name="Medium List 1 Accent 2" w:semiHidden="0" w:uiPriority="65" w:unhideWhenUsed="0"/>
-    <w:lsdException w:name="Medium List 2 Accent 2" w:semiHidden="0" w:uiPriority="66" w:unhideWhenUsed="0"/>
-    <w:lsdException w:name="Medium Grid 1 Accent 2" w:semiHidden="0" w:uiPriority="67" w:unhideWhenUsed="0"/>
-    <w:lsdException w:name="Medium Grid 2 Accent 2" w:semiHidden="0" w:uiPriority="68" w:unhideWhenUsed="0"/>
-    <w:lsdException w:name="Medium Grid 3 Accent 2" w:semiHidden="0" w:uiPriority="69" w:unhideWhenUsed="0"/>
-    <w:lsdException w:name="Dark List Accent 2" w:semiHidden="0" w:uiPriority="70" w:unhideWhenUsed="0"/>
-    <w:lsdException w:name="Colorful Shading Accent 2" w:semiHidden="0" w:uiPriority="71" w:unhideWhenUsed="0"/>
-    <w:lsdException w:name="Colorful List Accent 2" w:semiHidden="0" w:uiPriority="72" w:unhideWhenUsed="0"/>
-    <w:lsdException w:name="Colorful Grid Accent 2" w:semiHidden="0" w:uiPriority="73" w:unhideWhenUsed="0"/>
-    <w:lsdException w:name="Light Shading Accent 3" w:semiHidden="0" w:uiPriority="60" w:unhideWhenUsed="0"/>
-    <w:lsdException w:name="Light List Accent 3" w:semiHidden="0" w:uiPriority="61" w:unhideWhenUsed="0"/>
-    <w:lsdException w:name="Light Grid Accent 3" w:semiHidden="0" w:uiPriority="62" w:unhideWhenUsed="0"/>
-    <w:lsdException w:name="Medium Shading 1 Accent 3" w:semiHidden="0" w:uiPriority="63" w:unhideWhenUsed="0"/>
-    <w:lsdException w:name="Medium Shading 2 Accent 3" w:semiHidden="0" w:uiPriority="64" w:unhideWhenUsed="0"/>
-    <w:lsdException w:name="Medium List 1 Accent 3" w:semiHidden="0" w:uiPriority="65" w:unhideWhenUsed="0"/>
-    <w:lsdException w:name="Medium List 2 Accent 3" w:semiHidden="0" w:uiPriority="66" w:unhideWhenUsed="0"/>
-    <w:lsdException w:name="Medium Grid 1 Accent 3" w:semiHidden="0" w:uiPriority="67" w:unhideWhenUsed="0"/>
-    <w:lsdException w:name="Medium Grid 2 Accent 3" w:semiHidden="0" w:uiPriority="68" w:unhideWhenUsed="0"/>
-    <w:lsdException w:name="Medium Grid 3 Accent 3" w:semiHidden="0" w:uiPriority="69" w:unhideWhenUsed="0"/>
-    <w:lsdException w:name="Dark List Accent 3" w:semiHidden="0" w:uiPriority="70" w:unhideWhenUsed="0"/>
-    <w:lsdException w:name="Colorful Shading Accent 3" w:semiHidden="0" w:uiPriority="71" w:unhideWhenUsed="0"/>
-    <w:lsdException w:name="Colorful List Accent 3" w:semiHidden="0" w:uiPriority="72" w:unhideWhenUsed="0"/>
-    <w:lsdException w:name="Colorful Grid Accent 3" w:semiHidden="0" w:uiPriority="73" w:unhideWhenUsed="0"/>
-    <w:lsdException w:name="Light Shading Accent 4" w:semiHidden="0" w:uiPriority="60" w:unhideWhenUsed="0"/>
-    <w:lsdException w:name="Light List Accent 4" w:semiHidden="0" w:uiPriority="61" w:unhideWhenUsed="0"/>
-    <w:lsdException w:name="Light Grid Accent 4" w:semiHidden="0" w:uiPriority="62" w:unhideWhenUsed="0"/>
-    <w:lsdException w:name="Medium Shading 1 Accent 4" w:semiHidden="0" w:uiPriority="63" w:unhideWhenUsed="0"/>
-    <w:lsdException w:name="Medium Shading 2 Accent 4" w:semiHidden="0" w:uiPriority="64" w:unhideWhenUsed="0"/>
-    <w:lsdException w:name="Medium List 1 Accent 4" w:semiHidden="0" w:uiPriority="65" w:unhideWhenUsed="0"/>
-    <w:lsdException w:name="Medium List 2 Accent 4" w:semiHidden="0" w:uiPriority="66" w:unhideWhenUsed="0"/>
-    <w:lsdException w:name="Medium Grid 1 Accent 4" w:semiHidden="0" w:uiPriority="67" w:unhideWhenUsed="0"/>
-    <w:lsdException w:name="Medium Grid 2 Accent 4" w:semiHidden="0" w:uiPriority="68" w:unhideWhenUsed="0"/>
-    <w:lsdException w:name="Medium Grid 3 Accent 4" w:semiHidden="0" w:uiPriority="69" w:unhideWhenUsed="0"/>
-    <w:lsdException w:name="Dark List Accent 4" w:semiHidden="0" w:uiPriority="70" w:unhideWhenUsed="0"/>
-    <w:lsdException w:name="Colorful Shading Accent 4" w:semiHidden="0" w:uiPriority="71" w:unhideWhenUsed="0"/>
-    <w:lsdException w:name="Colorful List Accent 4" w:semiHidden="0" w:uiPriority="72" w:unhideWhenUsed="0"/>
-    <w:lsdException w:name="Colorful Grid Accent 4" w:semiHidden="0" w:uiPriority="73" w:unhideWhenUsed="0"/>
-    <w:lsdException w:name="Light Shading Accent 5" w:semiHidden="0" w:uiPriority="60" w:unhideWhenUsed="0"/>
-    <w:lsdException w:name="Light List Accent 5" w:semiHidden="0" w:uiPriority="61" w:unhideWhenUsed="0"/>
-    <w:lsdException w:name="Light Grid Accent 5" w:semiHidden="0" w:uiPriority="62" w:unhideWhenUsed="0"/>
-    <w:lsdException w:name="Medium Shading 1 Accent 5" w:semiHidden="0" w:uiPriority="63" w:unhideWhenUsed="0"/>
-    <w:lsdException w:name="Medium Shading 2 Accent 5" w:semiHidden="0" w:uiPriority="64" w:unhideWhenUsed="0"/>
-    <w:lsdException w:name="Medium List 1 Accent 5" w:semiHidden="0" w:uiPriority="65" w:unhideWhenUsed="0"/>
-    <w:lsdException w:name="Medium List 2 Accent 5" w:semiHidden="0" w:uiPriority="66" w:unhideWhenUsed="0"/>
-    <w:lsdException w:name="Medium Grid 1 Accent 5" w:semiHidden="0" w:uiPriority="67" w:unhideWhenUsed="0"/>
-    <w:lsdException w:name="Medium Grid 2 Accent 5" w:semiHidden="0" w:uiPriority="68" w:unhideWhenUsed="0"/>
-    <w:lsdException w:name="Medium Grid 3 Accent 5" w:semiHidden="0" w:uiPriority="69" w:unhideWhenUsed="0"/>
-    <w:lsdException w:name="Dark List Accent 5" w:semiHidden="0" w:uiPriority="70" w:unhideWhenUsed="0"/>
-    <w:lsdException w:name="Colorful Shading Accent 5" w:semiHidden="0" w:uiPriority="71" w:unhideWhenUsed="0"/>
-    <w:lsdException w:name="Colorful List Accent 5" w:semiHidden="0" w:uiPriority="72" w:unhideWhenUsed="0"/>
-    <w:lsdException w:name="Colorful Grid Accent 5" w:semiHidden="0" w:uiPriority="73" w:unhideWhenUsed="0"/>
-    <w:lsdException w:name="Light Shading Accent 6" w:semiHidden="0" w:uiPriority="60" w:unhideWhenUsed="0"/>
-    <w:lsdException w:name="Light List Accent 6" w:semiHidden="0" w:uiPriority="61" w:unhideWhenUsed="0"/>
-    <w:lsdException w:name="Light Grid Accent 6" w:semiHidden="0" w:uiPriority="62" w:unhideWhenUsed="0"/>
-    <w:lsdException w:name="Medium Shading 1 Accent 6" w:semiHidden="0" w:uiPriority="63" w:unhideWhenUsed="0"/>
-    <w:lsdException w:name="Medium Shading 2 Accent 6" w:semiHidden="0" w:uiPriority="64" w:unhideWhenUsed="0"/>
-    <w:lsdException w:name="Medium List 1 Accent 6" w:semiHidden="0" w:uiPriority="65" w:unhideWhenUsed="0"/>
-    <w:lsdException w:name="Medium List 2 Accent 6" w:semiHidden="0" w:uiPriority="66" w:unhideWhenUsed="0"/>
-    <w:lsdException w:name="Medium Grid 1 Accent 6" w:semiHidden="0" w:uiPriority="67" w:unhideWhenUsed="0"/>
-    <w:lsdException w:name="Medium Grid 2 Accent 6" w:semiHidden="0" w:uiPriority="68" w:unhideWhenUsed="0"/>
-    <w:lsdException w:name="Medium Grid 3 Accent 6" w:semiHidden="0" w:uiPriority="69" w:unhideWhenUsed="0"/>
-    <w:lsdException w:name="Dark List Accent 6" w:semiHidden="0" w:uiPriority="70" w:unhideWhenUsed="0"/>
-    <w:lsdException w:name="Colorful Shading Accent 6" w:semiHidden="0" w:uiPriority="71" w:unhideWhenUsed="0"/>
-    <w:lsdException w:name="Colorful List Accent 6" w:semiHidden="0" w:uiPriority="72" w:unhideWhenUsed="0"/>
-    <w:lsdException w:name="Colorful Grid Accent 6" w:semiHidden="0" w:uiPriority="73" w:unhideWhenUsed="0"/>
-    <w:lsdException w:name="Subtle Emphasis" w:semiHidden="0" w:uiPriority="19" w:unhideWhenUsed="0" w:qFormat="1"/>
-    <w:lsdException w:name="Intense Emphasis" w:semiHidden="0" w:uiPriority="21" w:unhideWhenUsed="0" w:qFormat="1"/>
-    <w:lsdException w:name="Subtle Reference" w:semiHidden="0" w:uiPriority="31" w:unhideWhenUsed="0" w:qFormat="1"/>
-    <w:lsdException w:name="Intense Reference" w:semiHidden="0" w:uiPriority="32" w:unhideWhenUsed="0" w:qFormat="1"/>
-    <w:lsdException w:name="Book Title" w:semiHidden="0" w:uiPriority="33" w:unhideWhenUsed="0" w:qFormat="1"/>
-    <w:lsdException w:name="Bibliography" w:uiPriority="37"/>
-    <w:lsdException w:name="TOC Heading" w:uiPriority="39" w:qFormat="1"/>
+  <w:latentStyles w:defLockedState="0" w:defUIPriority="99" w:defSemiHidden="0" w:defUnhideWhenUsed="0" w:defQFormat="0" w:count="371">
+    <w:lsdException w:name="Normal" w:uiPriority="0" w:qFormat="1"/>
+    <w:lsdException w:name="heading 1" w:uiPriority="9" w:qFormat="1"/>
+    <w:lsdException w:name="heading 2" w:semiHidden="1" w:uiPriority="9" w:unhideWhenUsed="1" w:qFormat="1"/>
+    <w:lsdException w:name="heading 3" w:semiHidden="1" w:uiPriority="9" w:unhideWhenUsed="1" w:qFormat="1"/>
+    <w:lsdException w:name="heading 4" w:semiHidden="1" w:uiPriority="9" w:unhideWhenUsed="1" w:qFormat="1"/>
+    <w:lsdException w:name="heading 5" w:semiHidden="1" w:uiPriority="9" w:unhideWhenUsed="1" w:qFormat="1"/>
+    <w:lsdException w:name="heading 6" w:semiHidden="1" w:uiPriority="9" w:unhideWhenUsed="1" w:qFormat="1"/>
+    <w:lsdException w:name="heading 7" w:semiHidden="1" w:uiPriority="9" w:unhideWhenUsed="1" w:qFormat="1"/>
+    <w:lsdException w:name="heading 8" w:semiHidden="1" w:uiPriority="9" w:unhideWhenUsed="1" w:qFormat="1"/>
+    <w:lsdException w:name="heading 9" w:semiHidden="1" w:uiPriority="9" w:unhideWhenUsed="1" w:qFormat="1"/>
+    <w:lsdException w:name="index 1" w:semiHidden="1" w:unhideWhenUsed="1"/>
+    <w:lsdException w:name="index 2" w:semiHidden="1" w:unhideWhenUsed="1"/>
+    <w:lsdException w:name="index 3" w:semiHidden="1" w:unhideWhenUsed="1"/>
+    <w:lsdException w:name="index 4" w:semiHidden="1" w:unhideWhenUsed="1"/>
+    <w:lsdException w:name="index 5" w:semiHidden="1" w:unhideWhenUsed="1"/>
+    <w:lsdException w:name="index 6" w:semiHidden="1" w:unhideWhenUsed="1"/>
+    <w:lsdException w:name="index 7" w:semiHidden="1" w:unhideWhenUsed="1"/>
+    <w:lsdException w:name="index 8" w:semiHidden="1" w:unhideWhenUsed="1"/>
+    <w:lsdException w:name="index 9" w:semiHidden="1" w:unhideWhenUsed="1"/>
+    <w:lsdException w:name="toc 1" w:semiHidden="1" w:uiPriority="39" w:unhideWhenUsed="1"/>
+    <w:lsdException w:name="toc 2" w:semiHidden="1" w:uiPriority="39" w:unhideWhenUsed="1"/>
+    <w:lsdException w:name="toc 3" w:semiHidden="1" w:uiPriority="39" w:unhideWhenUsed="1"/>
+    <w:lsdException w:name="toc 4" w:semiHidden="1" w:uiPriority="39" w:unhideWhenUsed="1"/>
+    <w:lsdException w:name="toc 5" w:semiHidden="1" w:uiPriority="39" w:unhideWhenUsed="1"/>
+    <w:lsdException w:name="toc 6" w:semiHidden="1" w:uiPriority="39" w:unhideWhenUsed="1"/>
+    <w:lsdException w:name="toc 7" w:semiHidden="1" w:uiPriority="39" w:unhideWhenUsed="1"/>
+    <w:lsdException w:name="toc 8" w:semiHidden="1" w:uiPriority="39" w:unhideWhenUsed="1"/>
+    <w:lsdException w:name="toc 9" w:semiHidden="1" w:uiPriority="39" w:unhideWhenUsed="1"/>
+    <w:lsdException w:name="Normal Indent" w:semiHidden="1" w:unhideWhenUsed="1"/>
+    <w:lsdException w:name="footnote text" w:semiHidden="1" w:unhideWhenUsed="1"/>
+    <w:lsdException w:name="annotation text" w:semiHidden="1" w:unhideWhenUsed="1"/>
+    <w:lsdException w:name="header" w:semiHidden="1" w:unhideWhenUsed="1"/>
+    <w:lsdException w:name="footer" w:semiHidden="1" w:unhideWhenUsed="1"/>
+    <w:lsdException w:name="index heading" w:semiHidden="1" w:unhideWhenUsed="1"/>
+    <w:lsdException w:name="caption" w:semiHidden="1" w:uiPriority="35" w:unhideWhenUsed="1" w:qFormat="1"/>
+    <w:lsdException w:name="table of figures" w:semiHidden="1" w:unhideWhenUsed="1"/>
+    <w:lsdException w:name="envelope address" w:semiHidden="1" w:unhideWhenUsed="1"/>
+    <w:lsdException w:name="envelope return" w:semiHidden="1" w:unhideWhenUsed="1"/>
+    <w:lsdException w:name="footnote reference" w:semiHidden="1" w:unhideWhenUsed="1"/>
+    <w:lsdException w:name="annotation reference" w:semiHidden="1" w:unhideWhenUsed="1"/>
+    <w:lsdException w:name="line number" w:semiHidden="1" w:unhideWhenUsed="1"/>
+    <w:lsdException w:name="page number" w:semiHidden="1" w:unhideWhenUsed="1"/>
+    <w:lsdException w:name="endnote reference" w:semiHidden="1" w:unhideWhenUsed="1"/>
+    <w:lsdException w:name="endnote text" w:semiHidden="1" w:unhideWhenUsed="1"/>
+    <w:lsdException w:name="table of authorities" w:semiHidden="1" w:unhideWhenUsed="1"/>
+    <w:lsdException w:name="macro" w:semiHidden="1" w:unhideWhenUsed="1"/>
+    <w:lsdException w:name="toa heading" w:semiHidden="1" w:unhideWhenUsed="1"/>
+    <w:lsdException w:name="List" w:semiHidden="1" w:unhideWhenUsed="1"/>
+    <w:lsdException w:name="List Bullet" w:semiHidden="1" w:unhideWhenUsed="1"/>
+    <w:lsdException w:name="List Number" w:semiHidden="1" w:unhideWhenUsed="1"/>
+    <w:lsdException w:name="List 2" w:semiHidden="1" w:unhideWhenUsed="1"/>
+    <w:lsdException w:name="List 3" w:semiHidden="1" w:unhideWhenUsed="1"/>
+    <w:lsdException w:name="List 4" w:semiHidden="1" w:unhideWhenUsed="1"/>
+    <w:lsdException w:name="List 5" w:semiHidden="1" w:unhideWhenUsed="1"/>
+    <w:lsdException w:name="List Bullet 2" w:semiHidden="1" w:unhideWhenUsed="1"/>
+    <w:lsdException w:name="List Bullet 3" w:semiHidden="1" w:unhideWhenUsed="1"/>
+    <w:lsdException w:name="List Bullet 4" w:semiHidden="1" w:unhideWhenUsed="1"/>
+    <w:lsdException w:name="List Bullet 5" w:semiHidden="1" w:unhideWhenUsed="1"/>
+    <w:lsdException w:name="List Number 2" w:semiHidden="1" w:unhideWhenUsed="1"/>
+    <w:lsdException w:name="List Number 3" w:semiHidden="1" w:unhideWhenUsed="1"/>
+    <w:lsdException w:name="List Number 4" w:semiHidden="1" w:unhideWhenUsed="1"/>
+    <w:lsdException w:name="List Number 5" w:semiHidden="1" w:unhideWhenUsed="1"/>
+    <w:lsdException w:name="Title" w:uiPriority="10" w:qFormat="1"/>
+    <w:lsdException w:name="Closing" w:semiHidden="1" w:unhideWhenUsed="1"/>
+    <w:lsdException w:name="Signature" w:semiHidden="1" w:unhideWhenUsed="1"/>
+    <w:lsdException w:name="Default Paragraph Font" w:semiHidden="1" w:uiPriority="1" w:unhideWhenUsed="1"/>
+    <w:lsdException w:name="Body Text" w:semiHidden="1" w:unhideWhenUsed="1"/>
+    <w:lsdException w:name="Body Text Indent" w:semiHidden="1" w:unhideWhenUsed="1"/>
+    <w:lsdException w:name="List Continue" w:semiHidden="1" w:unhideWhenUsed="1"/>
+    <w:lsdException w:name="List Continue 2" w:semiHidden="1" w:unhideWhenUsed="1"/>
+    <w:lsdException w:name="List Continue 3" w:semiHidden="1" w:unhideWhenUsed="1"/>
+    <w:lsdException w:name="List Continue 4" w:semiHidden="1" w:unhideWhenUsed="1"/>
+    <w:lsdException w:name="List Continue 5" w:semiHidden="1" w:unhideWhenUsed="1"/>
+    <w:lsdException w:name="Message Header" w:semiHidden="1" w:unhideWhenUsed="1"/>
+    <w:lsdException w:name="Subtitle" w:uiPriority="11" w:qFormat="1"/>
+    <w:lsdException w:name="Salutation" w:semiHidden="1" w:unhideWhenUsed="1"/>
+    <w:lsdException w:name="Date" w:semiHidden="1" w:unhideWhenUsed="1"/>
+    <w:lsdException w:name="Body Text First Indent" w:semiHidden="1" w:unhideWhenUsed="1"/>
+    <w:lsdException w:name="Body Text First Indent 2" w:semiHidden="1" w:unhideWhenUsed="1"/>
+    <w:lsdException w:name="Note Heading" w:semiHidden="1" w:unhideWhenUsed="1"/>
+    <w:lsdException w:name="Body Text 2" w:semiHidden="1" w:unhideWhenUsed="1"/>
+    <w:lsdException w:name="Body Text 3" w:semiHidden="1" w:unhideWhenUsed="1"/>
+    <w:lsdException w:name="Body Text Indent 2" w:semiHidden="1" w:unhideWhenUsed="1"/>
+    <w:lsdException w:name="Body Text Indent 3" w:semiHidden="1" w:unhideWhenUsed="1"/>
+    <w:lsdException w:name="Block Text" w:semiHidden="1" w:unhideWhenUsed="1"/>
+    <w:lsdException w:name="Hyperlink" w:semiHidden="1" w:uiPriority="0" w:unhideWhenUsed="1"/>
+    <w:lsdException w:name="FollowedHyperlink" w:semiHidden="1" w:unhideWhenUsed="1"/>
+    <w:lsdException w:name="Strong" w:uiPriority="22" w:qFormat="1"/>
+    <w:lsdException w:name="Emphasis" w:uiPriority="20" w:qFormat="1"/>
+    <w:lsdException w:name="Document Map" w:semiHidden="1" w:unhideWhenUsed="1"/>
+    <w:lsdException w:name="Plain Text" w:semiHidden="1" w:unhideWhenUsed="1"/>
+    <w:lsdException w:name="E-mail Signature" w:semiHidden="1" w:unhideWhenUsed="1"/>
+    <w:lsdException w:name="HTML Top of Form" w:semiHidden="1" w:unhideWhenUsed="1"/>
+    <w:lsdException w:name="HTML Bottom of Form" w:semiHidden="1" w:unhideWhenUsed="1"/>
+    <w:lsdException w:name="Normal (Web)" w:semiHidden="1" w:unhideWhenUsed="1"/>
+    <w:lsdException w:name="HTML Acronym" w:semiHidden="1" w:unhideWhenUsed="1"/>
+    <w:lsdException w:name="HTML Address" w:semiHidden="1" w:unhideWhenUsed="1"/>
+    <w:lsdException w:name="HTML Cite" w:semiHidden="1" w:unhideWhenUsed="1"/>
+    <w:lsdException w:name="HTML Code" w:semiHidden="1" w:unhideWhenUsed="1"/>
+    <w:lsdException w:name="HTML Definition" w:semiHidden="1" w:unhideWhenUsed="1"/>
+    <w:lsdException w:name="HTML Keyboard" w:semiHidden="1" w:unhideWhenUsed="1"/>
+    <w:lsdException w:name="HTML Preformatted" w:semiHidden="1" w:unhideWhenUsed="1"/>
+    <w:lsdException w:name="HTML Sample" w:semiHidden="1" w:unhideWhenUsed="1"/>
+    <w:lsdException w:name="HTML Typewriter" w:semiHidden="1" w:unhideWhenUsed="1"/>
+    <w:lsdException w:name="HTML Variable" w:semiHidden="1" w:unhideWhenUsed="1"/>
+    <w:lsdException w:name="Normal Table" w:semiHidden="1" w:unhideWhenUsed="1"/>
+    <w:lsdException w:name="annotation subject" w:semiHidden="1" w:unhideWhenUsed="1"/>
+    <w:lsdException w:name="No List" w:semiHidden="1" w:unhideWhenUsed="1"/>
+    <w:lsdException w:name="Outline List 1" w:semiHidden="1" w:unhideWhenUsed="1"/>
+    <w:lsdException w:name="Outline List 2" w:semiHidden="1" w:unhideWhenUsed="1"/>
+    <w:lsdException w:name="Outline List 3" w:semiHidden="1" w:unhideWhenUsed="1"/>
+    <w:lsdException w:name="Table Simple 1" w:semiHidden="1" w:unhideWhenUsed="1"/>
+    <w:lsdException w:name="Table Simple 2" w:semiHidden="1" w:unhideWhenUsed="1"/>
+    <w:lsdException w:name="Table Simple 3" w:semiHidden="1" w:unhideWhenUsed="1"/>
+    <w:lsdException w:name="Table Classic 1" w:semiHidden="1" w:unhideWhenUsed="1"/>
+    <w:lsdException w:name="Table Classic 2" w:semiHidden="1" w:unhideWhenUsed="1"/>
+    <w:lsdException w:name="Table Classic 3" w:semiHidden="1" w:unhideWhenUsed="1"/>
+    <w:lsdException w:name="Table Classic 4" w:semiHidden="1" w:unhideWhenUsed="1"/>
+    <w:lsdException w:name="Table Colorful 1" w:semiHidden="1" w:unhideWhenUsed="1"/>
+    <w:lsdException w:name="Table Colorful 2" w:semiHidden="1" w:unhideWhenUsed="1"/>
+    <w:lsdException w:name="Table Colorful 3" w:semiHidden="1" w:unhideWhenUsed="1"/>
+    <w:lsdException w:name="Table Columns 1" w:semiHidden="1" w:unhideWhenUsed="1"/>
+    <w:lsdException w:name="Table Columns 2" w:semiHidden="1" w:unhideWhenUsed="1"/>
+    <w:lsdException w:name="Table Columns 3" w:semiHidden="1" w:unhideWhenUsed="1"/>
+    <w:lsdException w:name="Table Columns 4" w:semiHidden="1" w:unhideWhenUsed="1"/>
+    <w:lsdException w:name="Table Columns 5" w:semiHidden="1" w:unhideWhenUsed="1"/>
+    <w:lsdException w:name="Table Grid 1" w:semiHidden="1" w:unhideWhenUsed="1"/>
+    <w:lsdException w:name="Table Grid 2" w:semiHidden="1" w:unhideWhenUsed="1"/>
+    <w:lsdException w:name="Table Grid 3" w:semiHidden="1" w:unhideWhenUsed="1"/>
+    <w:lsdException w:name="Table Grid 4" w:semiHidden="1" w:unhideWhenUsed="1"/>
+    <w:lsdException w:name="Table Grid 5" w:semiHidden="1" w:unhideWhenUsed="1"/>
+    <w:lsdException w:name="Table Grid 6" w:semiHidden="1" w:unhideWhenUsed="1"/>
+    <w:lsdException w:name="Table Grid 7" w:semiHidden="1" w:unhideWhenUsed="1"/>
+    <w:lsdException w:name="Table Grid 8" w:semiHidden="1" w:unhideWhenUsed="1"/>
+    <w:lsdException w:name="Table List 1" w:semiHidden="1" w:unhideWhenUsed="1"/>
+    <w:lsdException w:name="Table List 2" w:semiHidden="1" w:unhideWhenUsed="1"/>
+    <w:lsdException w:name="Table List 3" w:semiHidden="1" w:unhideWhenUsed="1"/>
+    <w:lsdException w:name="Table List 4" w:semiHidden="1" w:unhideWhenUsed="1"/>
+    <w:lsdException w:name="Table List 5" w:semiHidden="1" w:unhideWhenUsed="1"/>
+    <w:lsdException w:name="Table List 6" w:semiHidden="1" w:unhideWhenUsed="1"/>
+    <w:lsdException w:name="Table List 7" w:semiHidden="1" w:unhideWhenUsed="1"/>
+    <w:lsdException w:name="Table List 8" w:semiHidden="1" w:unhideWhenUsed="1"/>
+    <w:lsdException w:name="Table 3D effects 1" w:semiHidden="1" w:unhideWhenUsed="1"/>
+    <w:lsdException w:name="Table 3D effects 2" w:semiHidden="1" w:unhideWhenUsed="1"/>
+    <w:lsdException w:name="Table 3D effects 3" w:semiHidden="1" w:unhideWhenUsed="1"/>
+    <w:lsdException w:name="Table Contemporary" w:semiHidden="1" w:unhideWhenUsed="1"/>
+    <w:lsdException w:name="Table Elegant" w:semiHidden="1" w:unhideWhenUsed="1"/>
+    <w:lsdException w:name="Table Professional" w:semiHidden="1" w:unhideWhenUsed="1"/>
+    <w:lsdException w:name="Table Subtle 1" w:semiHidden="1" w:unhideWhenUsed="1"/>
+    <w:lsdException w:name="Table Subtle 2" w:semiHidden="1" w:unhideWhenUsed="1"/>
+    <w:lsdException w:name="Table Web 1" w:semiHidden="1" w:unhideWhenUsed="1"/>
+    <w:lsdException w:name="Table Web 2" w:semiHidden="1" w:unhideWhenUsed="1"/>
+    <w:lsdException w:name="Table Web 3" w:semiHidden="1" w:unhideWhenUsed="1"/>
+    <w:lsdException w:name="Balloon Text" w:semiHidden="1" w:unhideWhenUsed="1"/>
+    <w:lsdException w:name="Table Grid" w:uiPriority="0"/>
+    <w:lsdException w:name="Table Theme" w:semiHidden="1" w:unhideWhenUsed="1"/>
+    <w:lsdException w:name="Placeholder Text" w:semiHidden="1"/>
+    <w:lsdException w:name="No Spacing" w:uiPriority="1" w:qFormat="1"/>
+    <w:lsdException w:name="Light Shading" w:uiPriority="60"/>
+    <w:lsdException w:name="Light List" w:uiPriority="61"/>
+    <w:lsdException w:name="Light Grid" w:uiPriority="62"/>
+    <w:lsdException w:name="Medium Shading 1" w:uiPriority="63"/>
+    <w:lsdException w:name="Medium Shading 2" w:uiPriority="64"/>
+    <w:lsdException w:name="Medium List 1" w:uiPriority="65"/>
+    <w:lsdException w:name="Medium List 2" w:uiPriority="66"/>
+    <w:lsdException w:name="Medium Grid 1" w:uiPriority="67"/>
+    <w:lsdException w:name="Medium Grid 2" w:uiPriority="68"/>
+    <w:lsdException w:name="Medium Grid 3" w:uiPriority="69"/>
+    <w:lsdException w:name="Dark List" w:uiPriority="70"/>
+    <w:lsdException w:name="Colorful Shading" w:uiPriority="71"/>
+    <w:lsdException w:name="Colorful List" w:uiPriority="72"/>
+    <w:lsdException w:name="Colorful Grid" w:uiPriority="73"/>
+    <w:lsdException w:name="Light Shading Accent 1" w:uiPriority="60"/>
+    <w:lsdException w:name="Light List Accent 1" w:uiPriority="61"/>
+    <w:lsdException w:name="Light Grid Accent 1" w:uiPriority="62"/>
+    <w:lsdException w:name="Medium Shading 1 Accent 1" w:uiPriority="63"/>
+    <w:lsdException w:name="Medium Shading 2 Accent 1" w:uiPriority="64"/>
+    <w:lsdException w:name="Medium List 1 Accent 1" w:uiPriority="65"/>
+    <w:lsdException w:name="Revision" w:semiHidden="1"/>
+    <w:lsdException w:name="List Paragraph" w:uiPriority="34" w:qFormat="1"/>
+    <w:lsdException w:name="Quote" w:uiPriority="29" w:qFormat="1"/>
+    <w:lsdException w:name="Intense Quote" w:uiPriority="30" w:qFormat="1"/>
+    <w:lsdException w:name="Medium List 2 Accent 1" w:uiPriority="66"/>
+    <w:lsdException w:name="Medium Grid 1 Accent 1" w:uiPriority="67"/>
+    <w:lsdException w:name="Medium Grid 2 Accent 1" w:uiPriority="68"/>
+    <w:lsdException w:name="Medium Grid 3 Accent 1" w:uiPriority="69"/>
+    <w:lsdException w:name="Dark List Accent 1" w:uiPriority="70"/>
+    <w:lsdException w:name="Colorful Shading Accent 1" w:uiPriority="71"/>
+    <w:lsdException w:name="Colorful List Accent 1" w:uiPriority="72"/>
+    <w:lsdException w:name="Colorful Grid Accent 1" w:uiPriority="73"/>
+    <w:lsdException w:name="Light Shading Accent 2" w:uiPriority="60"/>
+    <w:lsdException w:name="Light List Accent 2" w:uiPriority="61"/>
+    <w:lsdException w:name="Light Grid Accent 2" w:uiPriority="62"/>
+    <w:lsdException w:name="Medium Shading 1 Accent 2" w:uiPriority="63"/>
+    <w:lsdException w:name="Medium Shading 2 Accent 2" w:uiPriority="64"/>
+    <w:lsdException w:name="Medium List 1 Accent 2" w:uiPriority="65"/>
+    <w:lsdException w:name="Medium List 2 Accent 2" w:uiPriority="66"/>
+    <w:lsdException w:name="Medium Grid 1 Accent 2" w:uiPriority="67"/>
+    <w:lsdException w:name="Medium Grid 2 Accent 2" w:uiPriority="68"/>
+    <w:lsdException w:name="Medium Grid 3 Accent 2" w:uiPriority="69"/>
+    <w:lsdException w:name="Dark List Accent 2" w:uiPriority="70"/>
+    <w:lsdException w:name="Colorful Shading Accent 2" w:uiPriority="71"/>
+    <w:lsdException w:name="Colorful List Accent 2" w:uiPriority="72"/>
+    <w:lsdException w:name="Colorful Grid Accent 2" w:uiPriority="73"/>
+    <w:lsdException w:name="Light Shading Accent 3" w:uiPriority="60"/>
+    <w:lsdException w:name="Light List Accent 3" w:uiPriority="61"/>
+    <w:lsdException w:name="Light Grid Accent 3" w:uiPriority="62"/>
+    <w:lsdException w:name="Medium Shading 1 Accent 3" w:uiPriority="63"/>
+    <w:lsdException w:name="Medium Shading 2 Accent 3" w:uiPriority="64"/>
+    <w:lsdException w:name="Medium List 1 Accent 3" w:uiPriority="65"/>
+    <w:lsdException w:name="Medium List 2 Accent 3" w:uiPriority="66"/>
+    <w:lsdException w:name="Medium Grid 1 Accent 3" w:uiPriority="67"/>
+    <w:lsdException w:name="Medium Grid 2 Accent 3" w:uiPriority="68"/>
+    <w:lsdException w:name="Medium Grid 3 Accent 3" w:uiPriority="69"/>
+    <w:lsdException w:name="Dark List Accent 3" w:uiPriority="70"/>
+    <w:lsdException w:name="Colorful Shading Accent 3" w:uiPriority="71"/>
+    <w:lsdException w:name="Colorful List Accent 3" w:uiPriority="72"/>
+    <w:lsdException w:name="Colorful Grid Accent 3" w:uiPriority="73"/>
+    <w:lsdException w:name="Light Shading Accent 4" w:uiPriority="60"/>
+    <w:lsdException w:name="Light List Accent 4" w:uiPriority="61"/>
+    <w:lsdException w:name="Light Grid Accent 4" w:uiPriority="62"/>
+    <w:lsdException w:name="Medium Shading 1 Accent 4" w:uiPriority="63"/>
+    <w:lsdException w:name="Medium Shading 2 Accent 4" w:uiPriority="64"/>
+    <w:lsdException w:name="Medium List 1 Accent 4" w:uiPriority="65"/>
+    <w:lsdException w:name="Medium List 2 Accent 4" w:uiPriority="66"/>
+    <w:lsdException w:name="Medium Grid 1 Accent 4" w:uiPriority="67"/>
+    <w:lsdException w:name="Medium Grid 2 Accent 4" w:uiPriority="68"/>
+    <w:lsdException w:name="Medium Grid 3 Accent 4" w:uiPriority="69"/>
+    <w:lsdException w:name="Dark List Accent 4" w:uiPriority="70"/>
+    <w:lsdException w:name="Colorful Shading Accent 4" w:uiPriority="71"/>
+    <w:lsdException w:name="Colorful List Accent 4" w:uiPriority="72"/>
+    <w:lsdException w:name="Colorful Grid Accent 4" w:uiPriority="73"/>
+    <w:lsdException w:name="Light Shading Accent 5" w:uiPriority="60"/>
+    <w:lsdException w:name="Light List Accent 5" w:uiPriority="61"/>
+    <w:lsdException w:name="Light Grid Accent 5" w:uiPriority="62"/>
+    <w:lsdException w:name="Medium Shading 1 Accent 5" w:uiPriority="63"/>
+    <w:lsdException w:name="Medium Shading 2 Accent 5" w:uiPriority="64"/>
+    <w:lsdException w:name="Medium List 1 Accent 5" w:uiPriority="65"/>
+    <w:lsdException w:name="Medium List 2 Accent 5" w:uiPriority="66"/>
+    <w:lsdException w:name="Medium Grid 1 Accent 5" w:uiPriority="67"/>
+    <w:lsdException w:name="Medium Grid 2 Accent 5" w:uiPriority="68"/>
+    <w:lsdException w:name="Medium Grid 3 Accent 5" w:uiPriority="69"/>
+    <w:lsdException w:name="Dark List Accent 5" w:uiPriority="70"/>
+    <w:lsdException w:name="Colorful Shading Accent 5" w:uiPriority="71"/>
+    <w:lsdException w:name="Colorful List Accent 5" w:uiPriority="72"/>
+    <w:lsdException w:name="Colorful Grid Accent 5" w:uiPriority="73"/>
+    <w:lsdException w:name="Light Shading Accent 6" w:uiPriority="60"/>
+    <w:lsdException w:name="Light List Accent 6" w:uiPriority="61"/>
+    <w:lsdException w:name="Light Grid Accent 6" w:uiPriority="62"/>
+    <w:lsdException w:name="Medium Shading 1 Accent 6" w:uiPriority="63"/>
+    <w:lsdException w:name="Medium Shading 2 Accent 6" w:uiPriority="64"/>
+    <w:lsdException w:name="Medium List 1 Accent 6" w:uiPriority="65"/>
+    <w:lsdException w:name="Medium List 2 Accent 6" w:uiPriority="66"/>
+    <w:lsdException w:name="Medium Grid 1 Accent 6" w:uiPriority="67"/>
+    <w:lsdException w:name="Medium Grid 2 Accent 6" w:uiPriority="68"/>
+    <w:lsdException w:name="Medium Grid 3 Accent 6" w:uiPriority="69"/>
+    <w:lsdException w:name="Dark List Accent 6" w:uiPriority="70"/>
+    <w:lsdException w:name="Colorful Shading Accent 6" w:uiPriority="71"/>
+    <w:lsdException w:name="Colorful List Accent 6" w:uiPriority="72"/>
+    <w:lsdException w:name="Colorful Grid Accent 6" w:uiPriority="73"/>
+    <w:lsdException w:name="Subtle Emphasis" w:uiPriority="19" w:qFormat="1"/>
+    <w:lsdException w:name="Intense Emphasis" w:uiPriority="21" w:qFormat="1"/>
+    <w:lsdException w:name="Subtle Reference" w:uiPriority="31" w:qFormat="1"/>
+    <w:lsdException w:name="Intense Reference" w:uiPriority="32" w:qFormat="1"/>
+    <w:lsdException w:name="Book Title" w:uiPriority="33" w:qFormat="1"/>
+    <w:lsdException w:name="Bibliography" w:semiHidden="1" w:uiPriority="37" w:unhideWhenUsed="1"/>
+    <w:lsdException w:name="TOC Heading" w:semiHidden="1" w:uiPriority="39" w:unhideWhenUsed="1" w:qFormat="1"/>
+    <w:lsdException w:name="Plain Table 1" w:uiPriority="41"/>
+    <w:lsdException w:name="Plain Table 2" w:uiPriority="42"/>
+    <w:lsdException w:name="Plain Table 3" w:uiPriority="43"/>
+    <w:lsdException w:name="Plain Table 4" w:uiPriority="44"/>
+    <w:lsdException w:name="Plain Table 5" w:uiPriority="45"/>
+    <w:lsdException w:name="Grid Table Light" w:uiPriority="40"/>
+    <w:lsdException w:name="Grid Table 1 Light" w:uiPriority="46"/>
+    <w:lsdException w:name="Grid Table 2" w:uiPriority="47"/>
+    <w:lsdException w:name="Grid Table 3" w:uiPriority="48"/>
+    <w:lsdException w:name="Grid Table 4" w:uiPriority="49"/>
+    <w:lsdException w:name="Grid Table 5 Dark" w:uiPriority="50"/>
+    <w:lsdException w:name="Grid Table 6 Colorful" w:uiPriority="51"/>
+    <w:lsdException w:name="Grid Table 7 Colorful" w:uiPriority="52"/>
+    <w:lsdException w:name="Grid Table 1 Light Accent 1" w:uiPriority="46"/>
+    <w:lsdException w:name="Grid Table 2 Accent 1" w:uiPriority="47"/>
+    <w:lsdException w:name="Grid Table 3 Accent 1" w:uiPriority="48"/>
+    <w:lsdException w:name="Grid Table 4 Accent 1" w:uiPriority="49"/>
+    <w:lsdException w:name="Grid Table 5 Dark Accent 1" w:uiPriority="50"/>
+    <w:lsdException w:name="Grid Table 6 Colorful Accent 1" w:uiPriority="51"/>
+    <w:lsdException w:name="Grid Table 7 Colorful Accent 1" w:uiPriority="52"/>
+    <w:lsdException w:name="Grid Table 1 Light Accent 2" w:uiPriority="46"/>
+    <w:lsdException w:name="Grid Table 2 Accent 2" w:uiPriority="47"/>
+    <w:lsdException w:name="Grid Table 3 Accent 2" w:uiPriority="48"/>
+    <w:lsdException w:name="Grid Table 4 Accent 2" w:uiPriority="49"/>
+    <w:lsdException w:name="Grid Table 5 Dark Accent 2" w:uiPriority="50"/>
+    <w:lsdException w:name="Grid Table 6 Colorful Accent 2" w:uiPriority="51"/>
+    <w:lsdException w:name="Grid Table 7 Colorful Accent 2" w:uiPriority="52"/>
+    <w:lsdException w:name="Grid Table 1 Light Accent 3" w:uiPriority="46"/>
+    <w:lsdException w:name="Grid Table 2 Accent 3" w:uiPriority="47"/>
+    <w:lsdException w:name="Grid Table 3 Accent 3" w:uiPriority="48"/>
+    <w:lsdException w:name="Grid Table 4 Accent 3" w:uiPriority="49"/>
+    <w:lsdException w:name="Grid Table 5 Dark Accent 3" w:uiPriority="50"/>
+    <w:lsdException w:name="Grid Table 6 Colorful Accent 3" w:uiPriority="51"/>
+    <w:lsdException w:name="Grid Table 7 Colorful Accent 3" w:uiPriority="52"/>
+    <w:lsdException w:name="Grid Table 1 Light Accent 4" w:uiPriority="46"/>
+    <w:lsdException w:name="Grid Table 2 Accent 4" w:uiPriority="47"/>
+    <w:lsdException w:name="Grid Table 3 Accent 4" w:uiPriority="48"/>
+    <w:lsdException w:name="Grid Table 4 Accent 4" w:uiPriority="49"/>
+    <w:lsdException w:name="Grid Table 5 Dark Accent 4" w:uiPriority="50"/>
+    <w:lsdException w:name="Grid Table 6 Colorful Accent 4" w:uiPriority="51"/>
+    <w:lsdException w:name="Grid Table 7 Colorful Accent 4" w:uiPriority="52"/>
+    <w:lsdException w:name="Grid Table 1 Light Accent 5" w:uiPriority="46"/>
+    <w:lsdException w:name="Grid Table 2 Accent 5" w:uiPriority="47"/>
+    <w:lsdException w:name="Grid Table 3 Accent 5" w:uiPriority="48"/>
+    <w:lsdException w:name="Grid Table 4 Accent 5" w:uiPriority="49"/>
+    <w:lsdException w:name="Grid Table 5 Dark Accent 5" w:uiPriority="50"/>
+    <w:lsdException w:name="Grid Table 6 Colorful Accent 5" w:uiPriority="51"/>
+    <w:lsdException w:name="Grid Table 7 Colorful Accent 5" w:uiPriority="52"/>
+    <w:lsdException w:name="Grid Table 1 Light Accent 6" w:uiPriority="46"/>
+    <w:lsdException w:name="Grid Table 2 Accent 6" w:uiPriority="47"/>
+    <w:lsdException w:name="Grid Table 3 Accent 6" w:uiPriority="48"/>
+    <w:lsdException w:name="Grid Table 4 Accent 6" w:uiPriority="49"/>
+    <w:lsdException w:name="Grid Table 5 Dark Accent 6" w:uiPriority="50"/>
+    <w:lsdException w:name="Grid Table 6 Colorful Accent 6" w:uiPriority="51"/>
+    <w:lsdException w:name="Grid Table 7 Colorful Accent 6" w:uiPriority="52"/>
+    <w:lsdException w:name="List Table 1 Light" w:uiPriority="46"/>
+    <w:lsdException w:name="List Table 2" w:uiPriority="47"/>
+    <w:lsdException w:name="List Table 3" w:uiPriority="48"/>
+    <w:lsdException w:name="List Table 4" w:uiPriority="49"/>
+    <w:lsdException w:name="List Table 5 Dark" w:uiPriority="50"/>
+    <w:lsdException w:name="List Table 6 Colorful" w:uiPriority="51"/>
+    <w:lsdException w:name="List Table 7 Colorful" w:uiPriority="52"/>
+    <w:lsdException w:name="List Table 1 Light Accent 1" w:uiPriority="46"/>
+    <w:lsdException w:name="List Table 2 Accent 1" w:uiPriority="47"/>
+    <w:lsdException w:name="List Table 3 Accent 1" w:uiPriority="48"/>
+    <w:lsdException w:name="List Table 4 Accent 1" w:uiPriority="49"/>
+    <w:lsdException w:name="List Table 5 Dark Accent 1" w:uiPriority="50"/>
+    <w:lsdException w:name="List Table 6 Colorful Accent 1" w:uiPriority="51"/>
+    <w:lsdException w:name="List Table 7 Colorful Accent 1" w:uiPriority="52"/>
+    <w:lsdException w:name="List Table 1 Light Accent 2" w:uiPriority="46"/>
+    <w:lsdException w:name="List Table 2 Accent 2" w:uiPriority="47"/>
+    <w:lsdException w:name="List Table 3 Accent 2" w:uiPriority="48"/>
+    <w:lsdException w:name="List Table 4 Accent 2" w:uiPriority="49"/>
+    <w:lsdException w:name="List Table 5 Dark Accent 2" w:uiPriority="50"/>
+    <w:lsdException w:name="List Table 6 Colorful Accent 2" w:uiPriority="51"/>
+    <w:lsdException w:name="List Table 7 Colorful Accent 2" w:uiPriority="52"/>
+    <w:lsdException w:name="List Table 1 Light Accent 3" w:uiPriority="46"/>
+    <w:lsdException w:name="List Table 2 Accent 3" w:uiPriority="47"/>
+    <w:lsdException w:name="List Table 3 Accent 3" w:uiPriority="48"/>
+    <w:lsdException w:name="List Table 4 Accent 3" w:uiPriority="49"/>
+    <w:lsdException w:name="List Table 5 Dark Accent 3" w:uiPriority="50"/>
+    <w:lsdException w:name="List Table 6 Colorful Accent 3" w:uiPriority="51"/>
+    <w:lsdException w:name="List Table 7 Colorful Accent 3" w:uiPriority="52"/>
+    <w:lsdException w:name="List Table 1 Light Accent 4" w:uiPriority="46"/>
+    <w:lsdException w:name="List Table 2 Accent 4" w:uiPriority="47"/>
+    <w:lsdException w:name="List Table 3 Accent 4" w:uiPriority="48"/>
+    <w:lsdException w:name="List Table 4 Accent 4" w:uiPriority="49"/>
+    <w:lsdException w:name="List Table 5 Dark Accent 4" w:uiPriority="50"/>
+    <w:lsdException w:name="List Table 6 Colorful Accent 4" w:uiPriority="51"/>
+    <w:lsdException w:name="List Table 7 Colorful Accent 4" w:uiPriority="52"/>
+    <w:lsdException w:name="List Table 1 Light Accent 5" w:uiPriority="46"/>
+    <w:lsdException w:name="List Table 2 Accent 5" w:uiPriority="47"/>
+    <w:lsdException w:name="List Table 3 Accent 5" w:uiPriority="48"/>
+    <w:lsdException w:name="List Table 4 Accent 5" w:uiPriority="49"/>
+    <w:lsdException w:name="List Table 5 Dark Accent 5" w:uiPriority="50"/>
+    <w:lsdException w:name="List Table 6 Colorful Accent 5" w:uiPriority="51"/>
+    <w:lsdException w:name="List Table 7 Colorful Accent 5" w:uiPriority="52"/>
+    <w:lsdException w:name="List Table 1 Light Accent 6" w:uiPriority="46"/>
+    <w:lsdException w:name="List Table 2 Accent 6" w:uiPriority="47"/>
+    <w:lsdException w:name="List Table 3 Accent 6" w:uiPriority="48"/>
+    <w:lsdException w:name="List Table 4 Accent 6" w:uiPriority="49"/>
+    <w:lsdException w:name="List Table 5 Dark Accent 6" w:uiPriority="50"/>
+    <w:lsdException w:name="List Table 6 Colorful Accent 6" w:uiPriority="51"/>
+    <w:lsdException w:name="List Table 7 Colorful Accent 6" w:uiPriority="52"/>
   </w:latentStyles>
   <w:style w:type="paragraph" w:default="1" w:styleId="Normal">
     <w:name w:val="Normal"/>

</xml_diff>

<commit_message>
issue #239: Update FVS Help to reflect screen changes
</commit_message>
<xml_diff>
--- a/Help/FVS_Help.docx
+++ b/Help/FVS_Help.docx
@@ -1,6 +1,6 @@
 
 <file path=word/document.xml><?xml version="1.0" encoding="utf-8"?>
-<w:document xmlns:wpc="http://schemas.microsoft.com/office/word/2010/wordprocessingCanvas" xmlns:cx="http://schemas.microsoft.com/office/drawing/2014/chartex" xmlns:cx1="http://schemas.microsoft.com/office/drawing/2015/9/8/chartex" xmlns:mc="http://schemas.openxmlformats.org/markup-compatibility/2006" xmlns:o="urn:schemas-microsoft-com:office:office" xmlns:r="http://schemas.openxmlformats.org/officeDocument/2006/relationships" xmlns:m="http://schemas.openxmlformats.org/officeDocument/2006/math" xmlns:v="urn:schemas-microsoft-com:vml" xmlns:wp14="http://schemas.microsoft.com/office/word/2010/wordprocessingDrawing" xmlns:wp="http://schemas.openxmlformats.org/drawingml/2006/wordprocessingDrawing" xmlns:w10="urn:schemas-microsoft-com:office:word" xmlns:w="http://schemas.openxmlformats.org/wordprocessingml/2006/main" xmlns:w14="http://schemas.microsoft.com/office/word/2010/wordml" xmlns:w15="http://schemas.microsoft.com/office/word/2012/wordml" xmlns:w16se="http://schemas.microsoft.com/office/word/2015/wordml/symex" xmlns:wpg="http://schemas.microsoft.com/office/word/2010/wordprocessingGroup" xmlns:wpi="http://schemas.microsoft.com/office/word/2010/wordprocessingInk" xmlns:wne="http://schemas.microsoft.com/office/word/2006/wordml" xmlns:wps="http://schemas.microsoft.com/office/word/2010/wordprocessingShape" mc:Ignorable="w14 w15 w16se wp14">
+<w:document xmlns:wpc="http://schemas.microsoft.com/office/word/2010/wordprocessingCanvas" xmlns:cx="http://schemas.microsoft.com/office/drawing/2014/chartex" xmlns:cx1="http://schemas.microsoft.com/office/drawing/2015/9/8/chartex" xmlns:cx2="http://schemas.microsoft.com/office/drawing/2015/10/21/chartex" xmlns:cx3="http://schemas.microsoft.com/office/drawing/2016/5/9/chartex" xmlns:cx4="http://schemas.microsoft.com/office/drawing/2016/5/10/chartex" xmlns:cx5="http://schemas.microsoft.com/office/drawing/2016/5/11/chartex" xmlns:cx6="http://schemas.microsoft.com/office/drawing/2016/5/12/chartex" xmlns:cx7="http://schemas.microsoft.com/office/drawing/2016/5/13/chartex" xmlns:cx8="http://schemas.microsoft.com/office/drawing/2016/5/14/chartex" xmlns:mc="http://schemas.openxmlformats.org/markup-compatibility/2006" xmlns:aink="http://schemas.microsoft.com/office/drawing/2016/ink" xmlns:am3d="http://schemas.microsoft.com/office/drawing/2017/model3d" xmlns:o="urn:schemas-microsoft-com:office:office" xmlns:r="http://schemas.openxmlformats.org/officeDocument/2006/relationships" xmlns:m="http://schemas.openxmlformats.org/officeDocument/2006/math" xmlns:v="urn:schemas-microsoft-com:vml" xmlns:wp14="http://schemas.microsoft.com/office/word/2010/wordprocessingDrawing" xmlns:wp="http://schemas.openxmlformats.org/drawingml/2006/wordprocessingDrawing" xmlns:w10="urn:schemas-microsoft-com:office:word" xmlns:w="http://schemas.openxmlformats.org/wordprocessingml/2006/main" xmlns:w14="http://schemas.microsoft.com/office/word/2010/wordml" xmlns:w15="http://schemas.microsoft.com/office/word/2012/wordml" xmlns:w16cid="http://schemas.microsoft.com/office/word/2016/wordml/cid" xmlns:w16se="http://schemas.microsoft.com/office/word/2015/wordml/symex" xmlns:wpg="http://schemas.microsoft.com/office/word/2010/wordprocessingGroup" xmlns:wpi="http://schemas.microsoft.com/office/word/2010/wordprocessingInk" xmlns:wne="http://schemas.microsoft.com/office/word/2006/wordml" xmlns:wps="http://schemas.microsoft.com/office/word/2010/wordprocessingShape" mc:Ignorable="w14 w15 w16se w16cid wp14">
   <w:body>
     <w:p>
       <w:pPr>
@@ -273,36 +273,34 @@
           <w:sz w:val="24"/>
           <w:szCs w:val="24"/>
         </w:rPr>
-        <w:t xml:space="preserve">To run an audit select the button labeled </w:t>
-      </w:r>
-      <w:r>
-        <w:rPr>
-          <w:rFonts w:ascii="Times New Roman" w:hAnsi="Times New Roman" w:cs="Times New Roman"/>
-          <w:b/>
-          <w:sz w:val="24"/>
-          <w:szCs w:val="24"/>
-        </w:rPr>
-        <w:t xml:space="preserve">&lt;Check </w:t>
+        <w:t xml:space="preserve">To run an </w:t>
       </w:r>
       <w:proofErr w:type="gramStart"/>
       <w:r>
         <w:rPr>
           <w:rFonts w:ascii="Times New Roman" w:hAnsi="Times New Roman" w:cs="Times New Roman"/>
-          <w:b/>
-          <w:sz w:val="24"/>
-          <w:szCs w:val="24"/>
-        </w:rPr>
-        <w:t>For Plots Without</w:t>
+          <w:sz w:val="24"/>
+          <w:szCs w:val="24"/>
+        </w:rPr>
+        <w:t>audit</w:t>
       </w:r>
       <w:proofErr w:type="gramEnd"/>
       <w:r>
         <w:rPr>
           <w:rFonts w:ascii="Times New Roman" w:hAnsi="Times New Roman" w:cs="Times New Roman"/>
-          <w:b/>
-          <w:sz w:val="24"/>
-          <w:szCs w:val="24"/>
-        </w:rPr>
-        <w:t xml:space="preserve"> Variant Codes&gt;, </w:t>
+          <w:sz w:val="24"/>
+          <w:szCs w:val="24"/>
+        </w:rPr>
+        <w:t xml:space="preserve"> select the button labeled </w:t>
+      </w:r>
+      <w:r>
+        <w:rPr>
+          <w:rFonts w:ascii="Times New Roman" w:hAnsi="Times New Roman" w:cs="Times New Roman"/>
+          <w:b/>
+          <w:sz w:val="24"/>
+          <w:szCs w:val="24"/>
+        </w:rPr>
+        <w:t xml:space="preserve">&lt;Check For Plots Without Variant Codes&gt;, </w:t>
       </w:r>
       <w:r>
         <w:rPr>
@@ -505,7 +503,7 @@
           <w:b/>
           <w:szCs w:val="24"/>
         </w:rPr>
-        <w:t>For Plots Without</w:t>
+        <w:t>For</w:t>
       </w:r>
       <w:proofErr w:type="gramEnd"/>
       <w:r>
@@ -514,7 +512,7 @@
           <w:b/>
           <w:szCs w:val="24"/>
         </w:rPr>
-        <w:t xml:space="preserve"> Variant Codes&gt;</w:t>
+        <w:t xml:space="preserve"> Plots Without Variant Codes&gt;</w:t>
       </w:r>
       <w:r>
         <w:rPr>
@@ -708,7 +706,25 @@
           <w:sz w:val="24"/>
           <w:szCs w:val="24"/>
         </w:rPr>
-        <w:t xml:space="preserve">We refer to treatments as “Rx” throughout this guide. Treatments ultimately consist of a file of keywords and parameters provided to FVS to guide what happens at a particular time. For example, one might define treatment 200 as “thin across diameter classes (a constant harvest proportion applied to all diameter classes) to a residual density of 85 sq. </w:t>
+        <w:t xml:space="preserve">We refer to treatments as “Rx” throughout this guide. Treatments ultimately consist of a file of keywords and parameters provided to FVS to guide what happens at a particular time. For example, one might define treatment 200 as “thin across diameter classes (a constant harvest proportion applied to all diameter classes) to a residual density of 85 sq. ft basal area per acre, while cutting no trees larger than 36” in diameter, using mechanized whole tree harvest on gentle slopes and cable manual logging on steep slopes”. </w:t>
+      </w:r>
+    </w:p>
+    <w:p>
+      <w:pPr>
+        <w:contextualSpacing/>
+        <w:rPr>
+          <w:rFonts w:ascii="Times New Roman" w:hAnsi="Times New Roman" w:cs="Times New Roman"/>
+          <w:sz w:val="24"/>
+          <w:szCs w:val="24"/>
+        </w:rPr>
+      </w:pPr>
+      <w:r>
+        <w:rPr>
+          <w:rFonts w:ascii="Times New Roman" w:hAnsi="Times New Roman" w:cs="Times New Roman"/>
+          <w:sz w:val="24"/>
+          <w:szCs w:val="24"/>
+        </w:rPr>
+        <w:t>The harvest systems are not specified in the KCP file, but the implications of their use are, for example, via “</w:t>
       </w:r>
       <w:proofErr w:type="spellStart"/>
       <w:r>
@@ -717,7 +733,7 @@
           <w:sz w:val="24"/>
           <w:szCs w:val="24"/>
         </w:rPr>
-        <w:t>ft</w:t>
+        <w:t>yardloss</w:t>
       </w:r>
       <w:proofErr w:type="spellEnd"/>
       <w:r>
@@ -726,7 +742,7 @@
           <w:sz w:val="24"/>
           <w:szCs w:val="24"/>
         </w:rPr>
-        <w:t xml:space="preserve"> basal area per acre, while cutting no trees larger than 36” in diameter, using mechanized whole tree harvest on gentle slopes and cable manual logging on steep slopes”. </w:t>
+        <w:t xml:space="preserve">” keyword statements indicating the quantity of wood residues left behind. To model a different residual density or upper diameter limit, you would create additional prescriptions (e.g., 201 with residual basal area=100, upper dimeter limit 36”, etc.). Sometimes two treatments will be identical except that one uses whole tree harvest systems and captures all or most forest residues for utilization while the other relies on a log length system that brings only merchantable logs to the landing, leaving residues in the forest, possibly to be treated later at additional expense. </w:t>
       </w:r>
     </w:p>
     <w:p>
@@ -744,7 +760,7 @@
           <w:sz w:val="24"/>
           <w:szCs w:val="24"/>
         </w:rPr>
-        <w:t>The harvest systems are not specified in the KCP file, but the implications of their use are, for example, via “</w:t>
+        <w:t xml:space="preserve">Treatments may also include activities that take place in the stand that are not harvest per se, for example, piling and burning or masticating harvest residues; however, these are usually specified as supplemental (to tree harvest) activities that incur additional harvest costs specified by the user.  Once treatments are defined, they can be assigned to one or more prescription packages, which are simply sequences of either the same or different silvicultural prescriptions, implemented over 4 cycles. Note that some cycles in a package may have </w:t>
       </w:r>
       <w:proofErr w:type="spellStart"/>
       <w:r>
@@ -753,7 +769,7 @@
           <w:sz w:val="24"/>
           <w:szCs w:val="24"/>
         </w:rPr>
-        <w:t>yardloss</w:t>
+        <w:t>Rxs</w:t>
       </w:r>
       <w:proofErr w:type="spellEnd"/>
       <w:r>
@@ -762,79 +778,7 @@
           <w:sz w:val="24"/>
           <w:szCs w:val="24"/>
         </w:rPr>
-        <w:t xml:space="preserve">” keyword statements indicating the quantity of wood residues left behind. To model a different residual density or upper diameter limit, you would create additional prescriptions (e.g., 201 with residual basal area=100, upper dimeter limit 36”, etc.). Sometimes two treatments will be identical except that one uses whole tree harvest systems and captures all or most forest residues for utilization while the other relies on a log length system that brings only merchantable logs to the landing, leaving residues in the forest, possibly to be treated later at additional expense. </w:t>
-      </w:r>
-    </w:p>
-    <w:p>
-      <w:pPr>
-        <w:contextualSpacing/>
-        <w:rPr>
-          <w:rFonts w:ascii="Times New Roman" w:hAnsi="Times New Roman" w:cs="Times New Roman"/>
-          <w:sz w:val="24"/>
-          <w:szCs w:val="24"/>
-        </w:rPr>
-      </w:pPr>
-      <w:r>
-        <w:rPr>
-          <w:rFonts w:ascii="Times New Roman" w:hAnsi="Times New Roman" w:cs="Times New Roman"/>
-          <w:sz w:val="24"/>
-          <w:szCs w:val="24"/>
-        </w:rPr>
-        <w:t xml:space="preserve">Treatments may also include activities that take place in the stand that are not harvest per se, for example, piling and burning or masticating harvest residues; however, these are usually specified as supplemental (to tree harvest) activities that incur additional harvest costs specified by the user.  Once treatments are defined, they can be assigned to one or more prescription packages, which are simply sequences of either the same or different </w:t>
-      </w:r>
-      <w:proofErr w:type="spellStart"/>
-      <w:r>
-        <w:rPr>
-          <w:rFonts w:ascii="Times New Roman" w:hAnsi="Times New Roman" w:cs="Times New Roman"/>
-          <w:sz w:val="24"/>
-          <w:szCs w:val="24"/>
-        </w:rPr>
-        <w:t>silvicultural</w:t>
-      </w:r>
-      <w:proofErr w:type="spellEnd"/>
-      <w:r>
-        <w:rPr>
-          <w:rFonts w:ascii="Times New Roman" w:hAnsi="Times New Roman" w:cs="Times New Roman"/>
-          <w:sz w:val="24"/>
-          <w:szCs w:val="24"/>
-        </w:rPr>
-        <w:t xml:space="preserve"> prescriptions, implemented over 4 cycles. Note that some cycles in a package may have </w:t>
-      </w:r>
-      <w:proofErr w:type="spellStart"/>
-      <w:r>
-        <w:rPr>
-          <w:rFonts w:ascii="Times New Roman" w:hAnsi="Times New Roman" w:cs="Times New Roman"/>
-          <w:sz w:val="24"/>
-          <w:szCs w:val="24"/>
-        </w:rPr>
-        <w:t>Rxs</w:t>
-      </w:r>
-      <w:proofErr w:type="spellEnd"/>
-      <w:r>
-        <w:rPr>
-          <w:rFonts w:ascii="Times New Roman" w:hAnsi="Times New Roman" w:cs="Times New Roman"/>
-          <w:sz w:val="24"/>
-          <w:szCs w:val="24"/>
-        </w:rPr>
-        <w:t xml:space="preserve"> that are essentially “grow-only” and harvest no trees. By convention, it can be useful to define Rx 999 as grow-only, for repeated use in a grow-only </w:t>
-      </w:r>
-      <w:proofErr w:type="spellStart"/>
-      <w:r>
-        <w:rPr>
-          <w:rFonts w:ascii="Times New Roman" w:hAnsi="Times New Roman" w:cs="Times New Roman"/>
-          <w:sz w:val="24"/>
-          <w:szCs w:val="24"/>
-        </w:rPr>
-        <w:t>silvicultural</w:t>
-      </w:r>
-      <w:proofErr w:type="spellEnd"/>
-      <w:r>
-        <w:rPr>
-          <w:rFonts w:ascii="Times New Roman" w:hAnsi="Times New Roman" w:cs="Times New Roman"/>
-          <w:sz w:val="24"/>
-          <w:szCs w:val="24"/>
-        </w:rPr>
-        <w:t xml:space="preserve"> sequence.</w:t>
+        <w:t xml:space="preserve"> that are essentially “grow-only” and harvest no trees. By convention, it can be useful to define Rx 999 as grow-only, for repeated use in a grow-only silvicultural sequence.</w:t>
       </w:r>
       <w:r>
         <w:rPr>
@@ -2504,43 +2448,7 @@
           <w:sz w:val="24"/>
           <w:szCs w:val="24"/>
         </w:rPr>
-        <w:t xml:space="preserve">FVS predictions are customized to both geography and tree species, via </w:t>
-      </w:r>
-      <w:proofErr w:type="spellStart"/>
-      <w:r>
-        <w:rPr>
-          <w:rFonts w:ascii="Times New Roman" w:hAnsi="Times New Roman" w:cs="Times New Roman"/>
-          <w:sz w:val="24"/>
-          <w:szCs w:val="24"/>
-        </w:rPr>
-        <w:t>allometric</w:t>
-      </w:r>
-      <w:proofErr w:type="spellEnd"/>
-      <w:r>
-        <w:rPr>
-          <w:rFonts w:ascii="Times New Roman" w:hAnsi="Times New Roman" w:cs="Times New Roman"/>
-          <w:sz w:val="24"/>
-          <w:szCs w:val="24"/>
-        </w:rPr>
-        <w:t xml:space="preserve">, regional and tree species specific equations for tree growth, mortality, and volume. Therefore, each tree in a </w:t>
-      </w:r>
-      <w:proofErr w:type="spellStart"/>
-      <w:r>
-        <w:rPr>
-          <w:rFonts w:ascii="Times New Roman" w:hAnsi="Times New Roman" w:cs="Times New Roman"/>
-          <w:sz w:val="24"/>
-          <w:szCs w:val="24"/>
-        </w:rPr>
-        <w:t>BioSum</w:t>
-      </w:r>
-      <w:proofErr w:type="spellEnd"/>
-      <w:r>
-        <w:rPr>
-          <w:rFonts w:ascii="Times New Roman" w:hAnsi="Times New Roman" w:cs="Times New Roman"/>
-          <w:sz w:val="24"/>
-          <w:szCs w:val="24"/>
-        </w:rPr>
-        <w:t xml:space="preserve"> analysis must be assigned an FVS tree species code. The FIA database, however, has a greater number of tree species than are specifically simulated in FVS. The </w:t>
+        <w:t xml:space="preserve">FVS predictions are customized to both geography and tree species, via allometric, regional and tree species specific equations for tree growth, mortality, and volume. Therefore, each tree in a BioSum analysis must be assigned an FVS tree species code. The FIA database, however, has a greater number of tree species than are specifically simulated in FVS. The </w:t>
       </w:r>
       <w:proofErr w:type="spellStart"/>
       <w:r>
@@ -3253,25 +3161,23 @@
           <w:sz w:val="24"/>
           <w:szCs w:val="24"/>
         </w:rPr>
-        <w:t xml:space="preserve"> interactive window contains information about the </w:t>
-      </w:r>
-      <w:proofErr w:type="spellStart"/>
-      <w:r>
-        <w:rPr>
-          <w:rFonts w:ascii="Times New Roman" w:hAnsi="Times New Roman" w:cs="Times New Roman"/>
-          <w:sz w:val="24"/>
-          <w:szCs w:val="24"/>
-        </w:rPr>
-        <w:t>BioSum</w:t>
-      </w:r>
-      <w:proofErr w:type="spellEnd"/>
-      <w:r>
-        <w:rPr>
-          <w:rFonts w:ascii="Times New Roman" w:hAnsi="Times New Roman" w:cs="Times New Roman"/>
-          <w:sz w:val="24"/>
-          <w:szCs w:val="24"/>
-        </w:rPr>
-        <w:t xml:space="preserve"> project up to this point.  Four interactive buttons (Plot Missing FVS Variant Value, Tree Species Missing FVS Variant Value, Number of Treatments, and Number of Packages) can be used to jump to previously completed steps; next to each is a value representing the number of times that event occurs in the project. To make edits, simply click the appropriate button.</w:t>
+        <w:t xml:space="preserve"> interactive window contains information about the BioSum project up to this point.  </w:t>
+      </w:r>
+      <w:r>
+        <w:rPr>
+          <w:rFonts w:ascii="Times New Roman" w:hAnsi="Times New Roman" w:cs="Times New Roman"/>
+          <w:sz w:val="24"/>
+          <w:szCs w:val="24"/>
+        </w:rPr>
+        <w:t>Two</w:t>
+      </w:r>
+      <w:r>
+        <w:rPr>
+          <w:rFonts w:ascii="Times New Roman" w:hAnsi="Times New Roman" w:cs="Times New Roman"/>
+          <w:sz w:val="24"/>
+          <w:szCs w:val="24"/>
+        </w:rPr>
+        <w:t xml:space="preserve"> interactive buttons (Number of Treatments, and Number of Packages) can be used to jump to previously completed steps; next to each is a value representing the number of times that event occurs in the project. To make edits, simply click the appropriate button.</w:t>
       </w:r>
     </w:p>
     <w:p>
@@ -3290,44 +3196,46 @@
       <w:r>
         <w:rPr>
           <w:rFonts w:ascii="Times New Roman" w:hAnsi="Times New Roman" w:cs="Times New Roman"/>
-          <w:sz w:val="24"/>
-          <w:szCs w:val="24"/>
-        </w:rPr>
-        <w:t xml:space="preserve">Selecting the </w:t>
-      </w:r>
-      <w:r>
-        <w:rPr>
-          <w:rFonts w:ascii="Times New Roman" w:hAnsi="Times New Roman" w:cs="Times New Roman"/>
-          <w:b/>
-          <w:sz w:val="24"/>
-          <w:szCs w:val="24"/>
-        </w:rPr>
-        <w:t>&lt;Plots Missing FVS Variant Value&gt;</w:t>
-      </w:r>
-      <w:r>
-        <w:rPr>
-          <w:rFonts w:ascii="Times New Roman" w:hAnsi="Times New Roman" w:cs="Times New Roman"/>
-          <w:sz w:val="24"/>
-          <w:szCs w:val="24"/>
-        </w:rPr>
-        <w:t xml:space="preserve"> will pull up the </w:t>
-      </w:r>
-      <w:r>
-        <w:rPr>
-          <w:rFonts w:ascii="Times New Roman" w:hAnsi="Times New Roman" w:cs="Times New Roman"/>
-          <w:b/>
-          <w:sz w:val="24"/>
-          <w:szCs w:val="24"/>
-        </w:rPr>
-        <w:t>Plot FVS Variant</w:t>
-      </w:r>
-      <w:r>
-        <w:rPr>
-          <w:rFonts w:ascii="Times New Roman" w:hAnsi="Times New Roman" w:cs="Times New Roman"/>
-          <w:sz w:val="24"/>
-          <w:szCs w:val="24"/>
-        </w:rPr>
-        <w:t xml:space="preserve"> window. The number next to this button lists the number of tree species assigned an FVS variant. This number should be zero after completing the Plot FVS Variant step in this module. </w:t>
+          <w:b/>
+          <w:sz w:val="24"/>
+          <w:szCs w:val="24"/>
+        </w:rPr>
+        <w:t>&lt;Treatments&gt;</w:t>
+      </w:r>
+      <w:r>
+        <w:rPr>
+          <w:rFonts w:ascii="Times New Roman" w:hAnsi="Times New Roman" w:cs="Times New Roman"/>
+          <w:b/>
+          <w:i/>
+          <w:sz w:val="24"/>
+          <w:szCs w:val="24"/>
+        </w:rPr>
+        <w:t xml:space="preserve"> </w:t>
+      </w:r>
+      <w:r>
+        <w:rPr>
+          <w:rFonts w:ascii="Times New Roman" w:hAnsi="Times New Roman" w:cs="Times New Roman"/>
+          <w:sz w:val="24"/>
+          <w:szCs w:val="24"/>
+        </w:rPr>
+        <w:t xml:space="preserve">launches the </w:t>
+      </w:r>
+      <w:r>
+        <w:rPr>
+          <w:rFonts w:ascii="Times New Roman" w:hAnsi="Times New Roman" w:cs="Times New Roman"/>
+          <w:b/>
+          <w:sz w:val="24"/>
+          <w:szCs w:val="24"/>
+        </w:rPr>
+        <w:t>Treatments List</w:t>
+      </w:r>
+      <w:r>
+        <w:rPr>
+          <w:rFonts w:ascii="Times New Roman" w:hAnsi="Times New Roman" w:cs="Times New Roman"/>
+          <w:sz w:val="24"/>
+          <w:szCs w:val="24"/>
+        </w:rPr>
+        <w:t xml:space="preserve"> window. Treatments can be added, edited, or deleted here.</w:t>
       </w:r>
     </w:p>
     <w:p>
@@ -3346,36 +3254,117 @@
       <w:r>
         <w:rPr>
           <w:rFonts w:ascii="Times New Roman" w:hAnsi="Times New Roman" w:cs="Times New Roman"/>
-          <w:b/>
-          <w:sz w:val="24"/>
-          <w:szCs w:val="24"/>
-        </w:rPr>
-        <w:t>&lt;Tree Species Missing FVS Variant Value</w:t>
-      </w:r>
-      <w:r>
-        <w:rPr>
-          <w:rFonts w:ascii="Times New Roman" w:hAnsi="Times New Roman" w:cs="Times New Roman"/>
-          <w:sz w:val="24"/>
-          <w:szCs w:val="24"/>
-        </w:rPr>
-        <w:t xml:space="preserve">&gt; will open the </w:t>
-      </w:r>
-      <w:r>
-        <w:rPr>
-          <w:rFonts w:ascii="Times New Roman" w:hAnsi="Times New Roman" w:cs="Times New Roman"/>
-          <w:b/>
-          <w:sz w:val="24"/>
-          <w:szCs w:val="24"/>
-        </w:rPr>
-        <w:t>Tree Species</w:t>
-      </w:r>
-      <w:r>
-        <w:rPr>
-          <w:rFonts w:ascii="Times New Roman" w:hAnsi="Times New Roman" w:cs="Times New Roman"/>
-          <w:sz w:val="24"/>
-          <w:szCs w:val="24"/>
-        </w:rPr>
-        <w:t xml:space="preserve"> table. The number next to this button lists the number of plots not assigned an FVS species code. This number should be zero after completing the Tree Species step in this module.</w:t>
+          <w:sz w:val="24"/>
+          <w:szCs w:val="24"/>
+        </w:rPr>
+        <w:t xml:space="preserve">The </w:t>
+      </w:r>
+      <w:r>
+        <w:rPr>
+          <w:rFonts w:ascii="Times New Roman" w:hAnsi="Times New Roman" w:cs="Times New Roman"/>
+          <w:b/>
+          <w:sz w:val="24"/>
+          <w:szCs w:val="24"/>
+        </w:rPr>
+        <w:t>Treatment Packages</w:t>
+      </w:r>
+      <w:r>
+        <w:rPr>
+          <w:rFonts w:ascii="Times New Roman" w:hAnsi="Times New Roman" w:cs="Times New Roman"/>
+          <w:sz w:val="24"/>
+          <w:szCs w:val="24"/>
+        </w:rPr>
+        <w:t xml:space="preserve"> window can be accessed from the </w:t>
+      </w:r>
+      <w:r>
+        <w:rPr>
+          <w:rFonts w:ascii="Times New Roman" w:hAnsi="Times New Roman" w:cs="Times New Roman"/>
+          <w:b/>
+          <w:sz w:val="24"/>
+          <w:szCs w:val="24"/>
+        </w:rPr>
+        <w:t xml:space="preserve">&lt;Packages&gt; </w:t>
+      </w:r>
+      <w:r>
+        <w:rPr>
+          <w:rFonts w:ascii="Times New Roman" w:hAnsi="Times New Roman" w:cs="Times New Roman"/>
+          <w:sz w:val="24"/>
+          <w:szCs w:val="24"/>
+        </w:rPr>
+        <w:t>button. Treatment packages can be added, edited, or deleted here.</w:t>
+      </w:r>
+    </w:p>
+    <w:p>
+      <w:pPr>
+        <w:numPr>
+          <w:ilvl w:val="0"/>
+          <w:numId w:val="6"/>
+        </w:numPr>
+        <w:spacing w:after="0"/>
+        <w:rPr>
+          <w:rFonts w:ascii="Times New Roman" w:hAnsi="Times New Roman" w:cs="Times New Roman"/>
+          <w:sz w:val="24"/>
+          <w:szCs w:val="24"/>
+        </w:rPr>
+      </w:pPr>
+      <w:r>
+        <w:rPr>
+          <w:rFonts w:ascii="Times New Roman" w:hAnsi="Times New Roman" w:cs="Times New Roman"/>
+          <w:sz w:val="24"/>
+          <w:szCs w:val="24"/>
+        </w:rPr>
+        <w:t xml:space="preserve">The </w:t>
+      </w:r>
+      <w:r>
+        <w:rPr>
+          <w:rFonts w:ascii="Times New Roman" w:hAnsi="Times New Roman" w:cs="Times New Roman"/>
+          <w:b/>
+          <w:sz w:val="24"/>
+          <w:szCs w:val="24"/>
+        </w:rPr>
+        <w:t xml:space="preserve">Action Items </w:t>
+      </w:r>
+      <w:r>
+        <w:rPr>
+          <w:rFonts w:ascii="Times New Roman" w:hAnsi="Times New Roman" w:cs="Times New Roman"/>
+          <w:sz w:val="24"/>
+          <w:szCs w:val="24"/>
+        </w:rPr>
+        <w:t>drop-down menu contains seven executable functions integral to the FVS input file creation process.  These functions are only executed for variant/Rx package combinations selected in the Create FVS Input table. Click&lt;</w:t>
+      </w:r>
+      <w:r>
+        <w:rPr>
+          <w:rFonts w:ascii="Times New Roman" w:hAnsi="Times New Roman" w:cs="Times New Roman"/>
+          <w:b/>
+          <w:sz w:val="24"/>
+          <w:szCs w:val="24"/>
+        </w:rPr>
+        <w:t xml:space="preserve">Check All&gt; </w:t>
+      </w:r>
+      <w:r>
+        <w:rPr>
+          <w:rFonts w:ascii="Times New Roman" w:hAnsi="Times New Roman" w:cs="Times New Roman"/>
+          <w:sz w:val="24"/>
+          <w:szCs w:val="24"/>
+        </w:rPr>
+        <w:t>to select all variant/Rx package combinations or select the desired Rx package(s) by clicking on the check box next to each package. To execute a function from the drop down menu simply select the tool and click &lt;</w:t>
+      </w:r>
+      <w:r>
+        <w:rPr>
+          <w:rFonts w:ascii="Times New Roman" w:hAnsi="Times New Roman" w:cs="Times New Roman"/>
+          <w:b/>
+          <w:sz w:val="24"/>
+          <w:szCs w:val="24"/>
+        </w:rPr>
+        <w:t>Execute Action&gt;</w:t>
+      </w:r>
+      <w:r>
+        <w:rPr>
+          <w:rFonts w:ascii="Times New Roman" w:hAnsi="Times New Roman" w:cs="Times New Roman"/>
+          <w:sz w:val="24"/>
+          <w:szCs w:val="24"/>
+        </w:rPr>
+        <w:t xml:space="preserve">. A recommended order of operations is outlined here. </w:t>
       </w:r>
     </w:p>
     <w:p>
@@ -3387,53 +3376,74 @@
         <w:spacing w:after="0"/>
         <w:rPr>
           <w:rFonts w:ascii="Times New Roman" w:hAnsi="Times New Roman" w:cs="Times New Roman"/>
-          <w:sz w:val="24"/>
-          <w:szCs w:val="24"/>
-        </w:rPr>
-      </w:pPr>
-      <w:r>
-        <w:rPr>
-          <w:rFonts w:ascii="Times New Roman" w:hAnsi="Times New Roman" w:cs="Times New Roman"/>
-          <w:b/>
-          <w:sz w:val="24"/>
-          <w:szCs w:val="24"/>
-        </w:rPr>
-        <w:t>&lt;Number of Treatments&gt;</w:t>
-      </w:r>
-      <w:r>
-        <w:rPr>
-          <w:rFonts w:ascii="Times New Roman" w:hAnsi="Times New Roman" w:cs="Times New Roman"/>
-          <w:b/>
-          <w:i/>
-          <w:sz w:val="24"/>
-          <w:szCs w:val="24"/>
-        </w:rPr>
-        <w:t xml:space="preserve"> </w:t>
-      </w:r>
-      <w:r>
-        <w:rPr>
-          <w:rFonts w:ascii="Times New Roman" w:hAnsi="Times New Roman" w:cs="Times New Roman"/>
-          <w:sz w:val="24"/>
-          <w:szCs w:val="24"/>
-        </w:rPr>
-        <w:t xml:space="preserve">launches the </w:t>
-      </w:r>
-      <w:r>
-        <w:rPr>
-          <w:rFonts w:ascii="Times New Roman" w:hAnsi="Times New Roman" w:cs="Times New Roman"/>
-          <w:b/>
-          <w:sz w:val="24"/>
-          <w:szCs w:val="24"/>
-        </w:rPr>
-        <w:t>Treatments List</w:t>
-      </w:r>
-      <w:r>
-        <w:rPr>
-          <w:rFonts w:ascii="Times New Roman" w:hAnsi="Times New Roman" w:cs="Times New Roman"/>
-          <w:sz w:val="24"/>
-          <w:szCs w:val="24"/>
-        </w:rPr>
-        <w:t xml:space="preserve"> window. Treatments can be added, edited, or deleted here.</w:t>
+          <w:b/>
+          <w:sz w:val="24"/>
+          <w:szCs w:val="24"/>
+        </w:rPr>
+      </w:pPr>
+      <w:proofErr w:type="spellStart"/>
+      <w:r>
+        <w:rPr>
+          <w:rFonts w:ascii="Times New Roman" w:hAnsi="Times New Roman" w:cs="Times New Roman"/>
+          <w:b/>
+          <w:sz w:val="24"/>
+          <w:szCs w:val="24"/>
+        </w:rPr>
+        <w:t>FVSIn</w:t>
+      </w:r>
+      <w:proofErr w:type="spellEnd"/>
+      <w:r>
+        <w:rPr>
+          <w:rFonts w:ascii="Times New Roman" w:hAnsi="Times New Roman" w:cs="Times New Roman"/>
+          <w:b/>
+          <w:sz w:val="24"/>
+          <w:szCs w:val="24"/>
+        </w:rPr>
+        <w:t xml:space="preserve"> Options Tab</w:t>
+      </w:r>
+      <w:r>
+        <w:rPr>
+          <w:rFonts w:ascii="Times New Roman" w:hAnsi="Times New Roman" w:cs="Times New Roman"/>
+          <w:sz w:val="24"/>
+          <w:szCs w:val="24"/>
+        </w:rPr>
+        <w:t xml:space="preserve">: See the </w:t>
+      </w:r>
+      <w:proofErr w:type="spellStart"/>
+      <w:r>
+        <w:rPr>
+          <w:rFonts w:ascii="Times New Roman" w:hAnsi="Times New Roman" w:cs="Times New Roman"/>
+          <w:sz w:val="24"/>
+          <w:szCs w:val="24"/>
+        </w:rPr>
+        <w:t>FVSIn</w:t>
+      </w:r>
+      <w:proofErr w:type="spellEnd"/>
+      <w:r>
+        <w:rPr>
+          <w:rFonts w:ascii="Times New Roman" w:hAnsi="Times New Roman" w:cs="Times New Roman"/>
+          <w:sz w:val="24"/>
+          <w:szCs w:val="24"/>
+        </w:rPr>
+        <w:t xml:space="preserve"> Options help below for details regarding the usage of DWM and GRM data in the </w:t>
+      </w:r>
+      <w:proofErr w:type="spellStart"/>
+      <w:r>
+        <w:rPr>
+          <w:rFonts w:ascii="Times New Roman" w:hAnsi="Times New Roman" w:cs="Times New Roman"/>
+          <w:sz w:val="24"/>
+          <w:szCs w:val="24"/>
+        </w:rPr>
+        <w:t>FVSIn</w:t>
+      </w:r>
+      <w:proofErr w:type="spellEnd"/>
+      <w:r>
+        <w:rPr>
+          <w:rFonts w:ascii="Times New Roman" w:hAnsi="Times New Roman" w:cs="Times New Roman"/>
+          <w:sz w:val="24"/>
+          <w:szCs w:val="24"/>
+        </w:rPr>
+        <w:t xml:space="preserve"> process</w:t>
       </w:r>
     </w:p>
     <w:p>
@@ -3445,124 +3455,45 @@
         <w:spacing w:after="0"/>
         <w:rPr>
           <w:rFonts w:ascii="Times New Roman" w:hAnsi="Times New Roman" w:cs="Times New Roman"/>
-          <w:sz w:val="24"/>
-          <w:szCs w:val="24"/>
-        </w:rPr>
-      </w:pPr>
-      <w:r>
-        <w:rPr>
-          <w:rFonts w:ascii="Times New Roman" w:hAnsi="Times New Roman" w:cs="Times New Roman"/>
-          <w:sz w:val="24"/>
-          <w:szCs w:val="24"/>
-        </w:rPr>
-        <w:t xml:space="preserve">The </w:t>
-      </w:r>
-      <w:r>
-        <w:rPr>
-          <w:rFonts w:ascii="Times New Roman" w:hAnsi="Times New Roman" w:cs="Times New Roman"/>
-          <w:b/>
-          <w:sz w:val="24"/>
-          <w:szCs w:val="24"/>
-        </w:rPr>
-        <w:t>Treatment Packages</w:t>
-      </w:r>
-      <w:r>
-        <w:rPr>
-          <w:rFonts w:ascii="Times New Roman" w:hAnsi="Times New Roman" w:cs="Times New Roman"/>
-          <w:sz w:val="24"/>
-          <w:szCs w:val="24"/>
-        </w:rPr>
-        <w:t xml:space="preserve"> window can be accessed from the </w:t>
-      </w:r>
-      <w:r>
-        <w:rPr>
-          <w:rFonts w:ascii="Times New Roman" w:hAnsi="Times New Roman" w:cs="Times New Roman"/>
-          <w:b/>
-          <w:sz w:val="24"/>
-          <w:szCs w:val="24"/>
-        </w:rPr>
-        <w:t xml:space="preserve">&lt;Number of Packages&gt; </w:t>
-      </w:r>
-      <w:r>
-        <w:rPr>
-          <w:rFonts w:ascii="Times New Roman" w:hAnsi="Times New Roman" w:cs="Times New Roman"/>
-          <w:sz w:val="24"/>
-          <w:szCs w:val="24"/>
-        </w:rPr>
-        <w:t>button. Treatment packages can be added, edited, or deleted here.</w:t>
-      </w:r>
-    </w:p>
-    <w:p>
-      <w:pPr>
-        <w:numPr>
-          <w:ilvl w:val="0"/>
-          <w:numId w:val="6"/>
-        </w:numPr>
-        <w:spacing w:after="0"/>
-        <w:rPr>
-          <w:rFonts w:ascii="Times New Roman" w:hAnsi="Times New Roman" w:cs="Times New Roman"/>
-          <w:sz w:val="24"/>
-          <w:szCs w:val="24"/>
-        </w:rPr>
-      </w:pPr>
-      <w:r>
-        <w:rPr>
-          <w:rFonts w:ascii="Times New Roman" w:hAnsi="Times New Roman" w:cs="Times New Roman"/>
-          <w:sz w:val="24"/>
-          <w:szCs w:val="24"/>
-        </w:rPr>
-        <w:t xml:space="preserve">The </w:t>
-      </w:r>
-      <w:r>
-        <w:rPr>
-          <w:rFonts w:ascii="Times New Roman" w:hAnsi="Times New Roman" w:cs="Times New Roman"/>
-          <w:b/>
-          <w:sz w:val="24"/>
-          <w:szCs w:val="24"/>
-        </w:rPr>
-        <w:t xml:space="preserve">Action Items </w:t>
-      </w:r>
-      <w:r>
-        <w:rPr>
-          <w:rFonts w:ascii="Times New Roman" w:hAnsi="Times New Roman" w:cs="Times New Roman"/>
-          <w:sz w:val="24"/>
-          <w:szCs w:val="24"/>
-        </w:rPr>
-        <w:t>drop-down menu contains seven executable functions integral to the FVS input file creation process.  These functions are only executed for variant/Rx package combinations selected in the Create FVS Input table. Click&lt;</w:t>
-      </w:r>
-      <w:r>
-        <w:rPr>
-          <w:rFonts w:ascii="Times New Roman" w:hAnsi="Times New Roman" w:cs="Times New Roman"/>
-          <w:b/>
-          <w:sz w:val="24"/>
-          <w:szCs w:val="24"/>
-        </w:rPr>
-        <w:t xml:space="preserve">Check All&gt; </w:t>
-      </w:r>
-      <w:r>
-        <w:rPr>
-          <w:rFonts w:ascii="Times New Roman" w:hAnsi="Times New Roman" w:cs="Times New Roman"/>
-          <w:sz w:val="24"/>
-          <w:szCs w:val="24"/>
-        </w:rPr>
-        <w:t>to select all variant/Rx package combinations or select the desired Rx package(s) by clicking on the check box next to each package. To execute a function from the drop down menu simply select the tool and click &lt;</w:t>
-      </w:r>
-      <w:r>
-        <w:rPr>
-          <w:rFonts w:ascii="Times New Roman" w:hAnsi="Times New Roman" w:cs="Times New Roman"/>
-          <w:b/>
-          <w:sz w:val="24"/>
-          <w:szCs w:val="24"/>
-        </w:rPr>
-        <w:t>Execute Action&gt;</w:t>
-      </w:r>
-      <w:r>
-        <w:rPr>
-          <w:rFonts w:ascii="Times New Roman" w:hAnsi="Times New Roman" w:cs="Times New Roman"/>
-          <w:sz w:val="24"/>
-          <w:szCs w:val="24"/>
-        </w:rPr>
-        <w:t xml:space="preserve">. A recommended order of operations is outlined here. </w:t>
+          <w:b/>
+          <w:sz w:val="24"/>
+          <w:szCs w:val="24"/>
+        </w:rPr>
+      </w:pPr>
+      <w:r>
+        <w:rPr>
+          <w:rFonts w:ascii="Times New Roman" w:hAnsi="Times New Roman" w:cs="Times New Roman"/>
+          <w:b/>
+          <w:sz w:val="24"/>
+          <w:szCs w:val="24"/>
+        </w:rPr>
+        <w:t xml:space="preserve">Create FVS input text files: </w:t>
+      </w:r>
+      <w:r>
+        <w:rPr>
+          <w:rFonts w:ascii="Times New Roman" w:hAnsi="Times New Roman" w:cs="Times New Roman"/>
+          <w:sz w:val="24"/>
+          <w:szCs w:val="24"/>
+        </w:rPr>
+        <w:t>Create the stand list file, location file, and tree files for each variant. These files are required FVS input. The tree file provides data such as plot and tree identification, tree species code, and tree measurements for each tree record. The stand list file (extension .</w:t>
+      </w:r>
+      <w:proofErr w:type="spellStart"/>
+      <w:r>
+        <w:rPr>
+          <w:rFonts w:ascii="Times New Roman" w:hAnsi="Times New Roman" w:cs="Times New Roman"/>
+          <w:sz w:val="24"/>
+          <w:szCs w:val="24"/>
+        </w:rPr>
+        <w:t>slf</w:t>
+      </w:r>
+      <w:proofErr w:type="spellEnd"/>
+      <w:r>
+        <w:rPr>
+          <w:rFonts w:ascii="Times New Roman" w:hAnsi="Times New Roman" w:cs="Times New Roman"/>
+          <w:sz w:val="24"/>
+          <w:szCs w:val="24"/>
+        </w:rPr>
+        <w:t>) contains attributes for a particular stand, derived from information in the FIA Condition table. One location file is created per variant in the project. The location file is used by FVS to tell the model where the stand list file is located.</w:t>
       </w:r>
     </w:p>
     <w:p>
@@ -3579,33 +3510,98 @@
           <w:szCs w:val="24"/>
         </w:rPr>
       </w:pPr>
+      <w:r>
+        <w:rPr>
+          <w:rFonts w:ascii="Times New Roman" w:hAnsi="Times New Roman" w:cs="Times New Roman"/>
+          <w:b/>
+          <w:sz w:val="24"/>
+          <w:szCs w:val="24"/>
+        </w:rPr>
+        <w:t xml:space="preserve">Create FVS output MDB files: </w:t>
+      </w:r>
+      <w:r>
+        <w:rPr>
+          <w:rFonts w:ascii="Times New Roman" w:hAnsi="Times New Roman" w:cs="Times New Roman"/>
+          <w:sz w:val="24"/>
+          <w:szCs w:val="24"/>
+        </w:rPr>
+        <w:t xml:space="preserve">Create the empty database to which FVS output files will be directed (by the KCP file produced in the next step) once the simulation is complete.  File names are created by combining vital package and </w:t>
+      </w:r>
+      <w:r>
+        <w:rPr>
+          <w:rFonts w:ascii="Times New Roman" w:hAnsi="Times New Roman" w:cs="Times New Roman"/>
+          <w:sz w:val="24"/>
+          <w:szCs w:val="24"/>
+        </w:rPr>
+        <w:lastRenderedPageBreak/>
+        <w:t>variant information to help the user quickly identify the contents of each file. The format is FVSOUT_</w:t>
+      </w:r>
+      <w:r>
+        <w:rPr>
+          <w:rFonts w:ascii="Times New Roman" w:hAnsi="Times New Roman" w:cs="Times New Roman"/>
+          <w:i/>
+          <w:sz w:val="24"/>
+          <w:szCs w:val="24"/>
+        </w:rPr>
+        <w:t>variant_packageid-rxid-rxid-rxid-rxid.</w:t>
+      </w:r>
+      <w:r>
+        <w:rPr>
+          <w:rFonts w:ascii="Times New Roman" w:hAnsi="Times New Roman" w:cs="Times New Roman"/>
+          <w:sz w:val="24"/>
+          <w:szCs w:val="24"/>
+        </w:rPr>
+        <w:t>mdb. 000 is coded for cycles that have no treatment (</w:t>
+      </w:r>
       <w:proofErr w:type="spellStart"/>
       <w:r>
         <w:rPr>
           <w:rFonts w:ascii="Times New Roman" w:hAnsi="Times New Roman" w:cs="Times New Roman"/>
-          <w:b/>
-          <w:sz w:val="24"/>
-          <w:szCs w:val="24"/>
-        </w:rPr>
-        <w:t>FVSIn</w:t>
+          <w:sz w:val="24"/>
+          <w:szCs w:val="24"/>
+        </w:rPr>
+        <w:t>rxid</w:t>
       </w:r>
       <w:proofErr w:type="spellEnd"/>
       <w:r>
         <w:rPr>
           <w:rFonts w:ascii="Times New Roman" w:hAnsi="Times New Roman" w:cs="Times New Roman"/>
-          <w:b/>
-          <w:sz w:val="24"/>
-          <w:szCs w:val="24"/>
-        </w:rPr>
-        <w:t xml:space="preserve"> Options Tab</w:t>
-      </w:r>
-      <w:r>
-        <w:rPr>
-          <w:rFonts w:ascii="Times New Roman" w:hAnsi="Times New Roman" w:cs="Times New Roman"/>
-          <w:sz w:val="24"/>
-          <w:szCs w:val="24"/>
-        </w:rPr>
-        <w:t xml:space="preserve">: See the </w:t>
+          <w:sz w:val="24"/>
+          <w:szCs w:val="24"/>
+        </w:rPr>
+        <w:t xml:space="preserve">) assigned.  </w:t>
+      </w:r>
+    </w:p>
+    <w:p>
+      <w:pPr>
+        <w:numPr>
+          <w:ilvl w:val="1"/>
+          <w:numId w:val="6"/>
+        </w:numPr>
+        <w:spacing w:after="0"/>
+        <w:rPr>
+          <w:rFonts w:ascii="Times New Roman" w:hAnsi="Times New Roman" w:cs="Times New Roman"/>
+          <w:b/>
+          <w:sz w:val="24"/>
+          <w:szCs w:val="24"/>
+        </w:rPr>
+      </w:pPr>
+      <w:r>
+        <w:rPr>
+          <w:rFonts w:ascii="Times New Roman" w:hAnsi="Times New Roman" w:cs="Times New Roman"/>
+          <w:b/>
+          <w:sz w:val="24"/>
+          <w:szCs w:val="24"/>
+        </w:rPr>
+        <w:t xml:space="preserve">Write KCP template scripts: </w:t>
+      </w:r>
+      <w:r>
+        <w:rPr>
+          <w:rFonts w:ascii="Times New Roman" w:hAnsi="Times New Roman" w:cs="Times New Roman"/>
+          <w:sz w:val="24"/>
+          <w:szCs w:val="24"/>
+        </w:rPr>
+        <w:t>This action creates two types of keyword script (.</w:t>
       </w:r>
       <w:proofErr w:type="spellStart"/>
       <w:r>
@@ -3614,7 +3610,7 @@
           <w:sz w:val="24"/>
           <w:szCs w:val="24"/>
         </w:rPr>
-        <w:t>FVSIn</w:t>
+        <w:t>kcp</w:t>
       </w:r>
       <w:proofErr w:type="spellEnd"/>
       <w:r>
@@ -3623,7 +3619,30 @@
           <w:sz w:val="24"/>
           <w:szCs w:val="24"/>
         </w:rPr>
-        <w:t xml:space="preserve"> Options help below for details regarding the usage of DWM and GRM data in the </w:t>
+        <w:t xml:space="preserve">) files.  </w:t>
+      </w:r>
+    </w:p>
+    <w:p>
+      <w:pPr>
+        <w:numPr>
+          <w:ilvl w:val="2"/>
+          <w:numId w:val="6"/>
+        </w:numPr>
+        <w:spacing w:after="0"/>
+        <w:rPr>
+          <w:rFonts w:ascii="Times New Roman" w:hAnsi="Times New Roman" w:cs="Times New Roman"/>
+          <w:b/>
+          <w:sz w:val="24"/>
+          <w:szCs w:val="24"/>
+        </w:rPr>
+      </w:pPr>
+      <w:r>
+        <w:rPr>
+          <w:rFonts w:ascii="Times New Roman" w:hAnsi="Times New Roman" w:cs="Times New Roman"/>
+          <w:sz w:val="24"/>
+          <w:szCs w:val="24"/>
+        </w:rPr>
+        <w:t>The first type is a package specific .</w:t>
       </w:r>
       <w:proofErr w:type="spellStart"/>
       <w:r>
@@ -3632,7 +3651,7 @@
           <w:sz w:val="24"/>
           <w:szCs w:val="24"/>
         </w:rPr>
-        <w:t>FVSIn</w:t>
+        <w:t>kcp</w:t>
       </w:r>
       <w:proofErr w:type="spellEnd"/>
       <w:r>
@@ -3641,606 +3660,409 @@
           <w:sz w:val="24"/>
           <w:szCs w:val="24"/>
         </w:rPr>
-        <w:t xml:space="preserve"> process</w:t>
-      </w:r>
+        <w:t xml:space="preserve"> created for every package in every variant. These files are named </w:t>
+      </w:r>
+      <w:proofErr w:type="spellStart"/>
+      <w:r>
+        <w:rPr>
+          <w:rFonts w:ascii="Times New Roman" w:hAnsi="Times New Roman" w:cs="Times New Roman"/>
+          <w:sz w:val="24"/>
+          <w:szCs w:val="24"/>
+        </w:rPr>
+        <w:t>FVSOUT_</w:t>
+      </w:r>
+      <w:r>
+        <w:rPr>
+          <w:rFonts w:ascii="Times New Roman" w:hAnsi="Times New Roman" w:cs="Times New Roman"/>
+          <w:i/>
+          <w:sz w:val="24"/>
+          <w:szCs w:val="24"/>
+        </w:rPr>
+        <w:t>variant_packageid-rxid-rxid-rxid-rxid.</w:t>
+      </w:r>
+      <w:r>
+        <w:rPr>
+          <w:rFonts w:ascii="Times New Roman" w:hAnsi="Times New Roman" w:cs="Times New Roman"/>
+          <w:sz w:val="24"/>
+          <w:szCs w:val="24"/>
+        </w:rPr>
+        <w:t>kcp</w:t>
+      </w:r>
+      <w:proofErr w:type="spellEnd"/>
+      <w:r>
+        <w:rPr>
+          <w:rFonts w:ascii="Times New Roman" w:hAnsi="Times New Roman" w:cs="Times New Roman"/>
+          <w:sz w:val="24"/>
+          <w:szCs w:val="24"/>
+        </w:rPr>
+        <w:t xml:space="preserve">. They contain keywords that direct output files to the appropriate output database, define time cycles of project treatments, and specify output tables to be generated. </w:t>
+      </w:r>
+    </w:p>
+    <w:p>
+      <w:pPr>
+        <w:numPr>
+          <w:ilvl w:val="2"/>
+          <w:numId w:val="6"/>
+        </w:numPr>
+        <w:spacing w:after="0"/>
+        <w:rPr>
+          <w:rFonts w:ascii="Times New Roman" w:hAnsi="Times New Roman" w:cs="Times New Roman"/>
+          <w:b/>
+          <w:sz w:val="24"/>
+          <w:szCs w:val="24"/>
+        </w:rPr>
+      </w:pPr>
+      <w:r>
+        <w:rPr>
+          <w:rFonts w:ascii="Times New Roman" w:hAnsi="Times New Roman" w:cs="Times New Roman"/>
+          <w:sz w:val="24"/>
+          <w:szCs w:val="24"/>
+        </w:rPr>
+        <w:t>Unlike the previous .</w:t>
+      </w:r>
+      <w:proofErr w:type="spellStart"/>
+      <w:r>
+        <w:rPr>
+          <w:rFonts w:ascii="Times New Roman" w:hAnsi="Times New Roman" w:cs="Times New Roman"/>
+          <w:sz w:val="24"/>
+          <w:szCs w:val="24"/>
+        </w:rPr>
+        <w:t>kcp</w:t>
+      </w:r>
+      <w:proofErr w:type="spellEnd"/>
+      <w:r>
+        <w:rPr>
+          <w:rFonts w:ascii="Times New Roman" w:hAnsi="Times New Roman" w:cs="Times New Roman"/>
+          <w:sz w:val="24"/>
+          <w:szCs w:val="24"/>
+        </w:rPr>
+        <w:t xml:space="preserve"> file, the second type is a variant specific file. These files are named </w:t>
+      </w:r>
+      <w:proofErr w:type="spellStart"/>
+      <w:r>
+        <w:rPr>
+          <w:rFonts w:ascii="Times New Roman" w:hAnsi="Times New Roman" w:cs="Times New Roman"/>
+          <w:sz w:val="24"/>
+          <w:szCs w:val="24"/>
+        </w:rPr>
+        <w:t>FVSOUT_</w:t>
+      </w:r>
+      <w:r>
+        <w:rPr>
+          <w:rFonts w:ascii="Times New Roman" w:hAnsi="Times New Roman" w:cs="Times New Roman"/>
+          <w:i/>
+          <w:sz w:val="24"/>
+          <w:szCs w:val="24"/>
+        </w:rPr>
+        <w:t>variant</w:t>
+      </w:r>
+      <w:r>
+        <w:rPr>
+          <w:rFonts w:ascii="Times New Roman" w:hAnsi="Times New Roman" w:cs="Times New Roman"/>
+          <w:sz w:val="24"/>
+          <w:szCs w:val="24"/>
+        </w:rPr>
+        <w:t>_POTFIRE_BaseYr.kcp</w:t>
+      </w:r>
+      <w:proofErr w:type="spellEnd"/>
+      <w:r>
+        <w:rPr>
+          <w:rFonts w:ascii="Times New Roman" w:hAnsi="Times New Roman" w:cs="Times New Roman"/>
+          <w:sz w:val="24"/>
+          <w:szCs w:val="24"/>
+        </w:rPr>
+        <w:t xml:space="preserve"> and will be used to produce base year (year of inventory) potential fire (POTFIRE) values in FVS. </w:t>
+      </w:r>
+    </w:p>
+    <w:p>
+      <w:pPr>
+        <w:numPr>
+          <w:ilvl w:val="1"/>
+          <w:numId w:val="6"/>
+        </w:numPr>
+        <w:spacing w:after="0"/>
+        <w:rPr>
+          <w:rFonts w:ascii="Times New Roman" w:hAnsi="Times New Roman" w:cs="Times New Roman"/>
+          <w:b/>
+          <w:sz w:val="24"/>
+          <w:szCs w:val="24"/>
+        </w:rPr>
+      </w:pPr>
+      <w:r>
+        <w:rPr>
+          <w:rFonts w:ascii="Times New Roman" w:hAnsi="Times New Roman" w:cs="Times New Roman"/>
+          <w:b/>
+          <w:sz w:val="24"/>
+          <w:szCs w:val="24"/>
+        </w:rPr>
+        <w:t xml:space="preserve">Delete standard FVS output tables, Delete POTFIRE base year output tables, </w:t>
+      </w:r>
+      <w:proofErr w:type="gramStart"/>
+      <w:r>
+        <w:rPr>
+          <w:rFonts w:ascii="Times New Roman" w:hAnsi="Times New Roman" w:cs="Times New Roman"/>
+          <w:b/>
+          <w:sz w:val="24"/>
+          <w:szCs w:val="24"/>
+        </w:rPr>
+        <w:t>Delete</w:t>
+      </w:r>
+      <w:proofErr w:type="gramEnd"/>
+      <w:r>
+        <w:rPr>
+          <w:rFonts w:ascii="Times New Roman" w:hAnsi="Times New Roman" w:cs="Times New Roman"/>
+          <w:b/>
+          <w:sz w:val="24"/>
+          <w:szCs w:val="24"/>
+        </w:rPr>
+        <w:t xml:space="preserve"> both standard and POTFIRE base year output tables:</w:t>
+      </w:r>
+      <w:r>
+        <w:rPr>
+          <w:rFonts w:ascii="Times New Roman" w:hAnsi="Times New Roman" w:cs="Times New Roman"/>
+          <w:sz w:val="24"/>
+          <w:szCs w:val="24"/>
+        </w:rPr>
+        <w:t xml:space="preserve"> If tables have already been appended via the FVS Output Data window, it is </w:t>
+      </w:r>
+      <w:r>
+        <w:rPr>
+          <w:rFonts w:ascii="Times New Roman" w:hAnsi="Times New Roman" w:cs="Times New Roman"/>
+          <w:i/>
+          <w:sz w:val="24"/>
+          <w:szCs w:val="24"/>
+        </w:rPr>
+        <w:t>imperative</w:t>
+      </w:r>
+      <w:r>
+        <w:rPr>
+          <w:rFonts w:ascii="Times New Roman" w:hAnsi="Times New Roman" w:cs="Times New Roman"/>
+          <w:sz w:val="24"/>
+          <w:szCs w:val="24"/>
+        </w:rPr>
+        <w:t xml:space="preserve"> that these tables be deleted before rerunning a simulation in FVS. If FVS output tables are not deleted before data is re-appended, duplicate records will be added, corrupting the FVS output databases. Select the appropriate function from the three delete options above and select &lt;</w:t>
+      </w:r>
+      <w:r>
+        <w:rPr>
+          <w:rFonts w:ascii="Times New Roman" w:hAnsi="Times New Roman" w:cs="Times New Roman"/>
+          <w:b/>
+          <w:sz w:val="24"/>
+          <w:szCs w:val="24"/>
+        </w:rPr>
+        <w:t>Execute Action&gt;</w:t>
+      </w:r>
+      <w:r>
+        <w:rPr>
+          <w:rFonts w:ascii="Times New Roman" w:hAnsi="Times New Roman" w:cs="Times New Roman"/>
+          <w:sz w:val="24"/>
+          <w:szCs w:val="24"/>
+        </w:rPr>
+        <w:t xml:space="preserve"> to delete unwanted output tables. </w:t>
+      </w:r>
+    </w:p>
+    <w:p>
+      <w:pPr>
+        <w:numPr>
+          <w:ilvl w:val="1"/>
+          <w:numId w:val="6"/>
+        </w:numPr>
+        <w:spacing w:after="0"/>
+        <w:rPr>
+          <w:rFonts w:ascii="Times New Roman" w:hAnsi="Times New Roman" w:cs="Times New Roman"/>
+          <w:sz w:val="24"/>
+          <w:szCs w:val="24"/>
+        </w:rPr>
+      </w:pPr>
+      <w:r>
+        <w:rPr>
+          <w:rFonts w:ascii="Times New Roman" w:hAnsi="Times New Roman" w:cs="Times New Roman"/>
+          <w:b/>
+          <w:sz w:val="24"/>
+          <w:szCs w:val="24"/>
+        </w:rPr>
+        <w:t xml:space="preserve">View KCP Template Scripts: </w:t>
+      </w:r>
+      <w:r>
+        <w:rPr>
+          <w:rFonts w:ascii="Times New Roman" w:hAnsi="Times New Roman" w:cs="Times New Roman"/>
+          <w:sz w:val="24"/>
+          <w:szCs w:val="24"/>
+        </w:rPr>
+        <w:t>This action opens the KCP file created for the selected variant/</w:t>
+      </w:r>
+      <w:proofErr w:type="spellStart"/>
+      <w:r>
+        <w:rPr>
+          <w:rFonts w:ascii="Times New Roman" w:hAnsi="Times New Roman" w:cs="Times New Roman"/>
+          <w:sz w:val="24"/>
+          <w:szCs w:val="24"/>
+        </w:rPr>
+        <w:t>rx</w:t>
+      </w:r>
+      <w:proofErr w:type="spellEnd"/>
+      <w:r>
+        <w:rPr>
+          <w:rFonts w:ascii="Times New Roman" w:hAnsi="Times New Roman" w:cs="Times New Roman"/>
+          <w:sz w:val="24"/>
+          <w:szCs w:val="24"/>
+        </w:rPr>
+        <w:t xml:space="preserve"> package combination in the default text editing application.</w:t>
+      </w:r>
+    </w:p>
+    <w:p>
+      <w:pPr>
+        <w:numPr>
+          <w:ilvl w:val="1"/>
+          <w:numId w:val="6"/>
+        </w:numPr>
+        <w:spacing w:after="0"/>
+        <w:rPr>
+          <w:rFonts w:ascii="Times New Roman" w:hAnsi="Times New Roman" w:cs="Times New Roman"/>
+          <w:sz w:val="24"/>
+          <w:szCs w:val="24"/>
+        </w:rPr>
+      </w:pPr>
+      <w:r>
+        <w:rPr>
+          <w:rFonts w:ascii="Times New Roman" w:hAnsi="Times New Roman" w:cs="Times New Roman"/>
+          <w:sz w:val="24"/>
+          <w:szCs w:val="24"/>
+        </w:rPr>
+        <w:t>Once the FVS input text files, the FVS output MDB files, and the KCP template scripts have been created</w:t>
+      </w:r>
+      <w:r>
+        <w:rPr>
+          <w:rFonts w:ascii="Times New Roman" w:hAnsi="Times New Roman" w:cs="Times New Roman"/>
+          <w:b/>
+          <w:sz w:val="24"/>
+          <w:szCs w:val="24"/>
+        </w:rPr>
+        <w:t xml:space="preserve"> </w:t>
+      </w:r>
+      <w:r>
+        <w:rPr>
+          <w:rFonts w:ascii="Times New Roman" w:hAnsi="Times New Roman" w:cs="Times New Roman"/>
+          <w:sz w:val="24"/>
+          <w:szCs w:val="24"/>
+        </w:rPr>
+        <w:t>the FVS Input Data window can be closed.</w:t>
+      </w:r>
+    </w:p>
+    <w:p>
+      <w:pPr>
+        <w:spacing w:after="0" w:line="240" w:lineRule="auto"/>
+        <w:rPr>
+          <w:rFonts w:cs="Times New Roman"/>
+          <w:szCs w:val="24"/>
+        </w:rPr>
+      </w:pPr>
+    </w:p>
+    <w:p>
+      <w:pPr>
+        <w:spacing w:after="0" w:line="240" w:lineRule="auto"/>
+        <w:rPr>
+          <w:rFonts w:cs="Times New Roman"/>
+          <w:szCs w:val="24"/>
+        </w:rPr>
+      </w:pPr>
+    </w:p>
+    <w:p>
+      <w:pPr>
+        <w:spacing w:after="0" w:line="240" w:lineRule="auto"/>
+        <w:rPr>
+          <w:rFonts w:cs="Times New Roman"/>
+          <w:szCs w:val="24"/>
+        </w:rPr>
+      </w:pPr>
+    </w:p>
+    <w:p>
+      <w:pPr>
+        <w:spacing w:after="0" w:line="240" w:lineRule="auto"/>
+        <w:rPr>
+          <w:rFonts w:cs="Times New Roman"/>
+          <w:szCs w:val="24"/>
+        </w:rPr>
+      </w:pPr>
+    </w:p>
+    <w:p>
+      <w:pPr>
+        <w:spacing w:after="0" w:line="240" w:lineRule="auto"/>
+        <w:rPr>
+          <w:rFonts w:cs="Times New Roman"/>
+          <w:szCs w:val="24"/>
+        </w:rPr>
+      </w:pPr>
+    </w:p>
+    <w:p>
+      <w:pPr>
+        <w:spacing w:after="0" w:line="240" w:lineRule="auto"/>
+        <w:rPr>
+          <w:rFonts w:cs="Times New Roman"/>
+          <w:szCs w:val="24"/>
+        </w:rPr>
+      </w:pPr>
+    </w:p>
+    <w:p>
+      <w:pPr>
+        <w:spacing w:after="0" w:line="240" w:lineRule="auto"/>
+        <w:rPr>
+          <w:rFonts w:cs="Times New Roman"/>
+          <w:szCs w:val="24"/>
+        </w:rPr>
+      </w:pPr>
+    </w:p>
+    <w:p>
+      <w:pPr>
+        <w:spacing w:after="0" w:line="240" w:lineRule="auto"/>
+        <w:rPr>
+          <w:rFonts w:cs="Times New Roman"/>
+          <w:szCs w:val="24"/>
+        </w:rPr>
+      </w:pPr>
+    </w:p>
+    <w:p>
+      <w:pPr>
+        <w:rPr>
+          <w:rFonts w:ascii="Times New Roman" w:eastAsia="Times New Roman" w:hAnsi="Times New Roman" w:cs="Times New Roman"/>
+          <w:b/>
+          <w:sz w:val="28"/>
+          <w:szCs w:val="28"/>
+        </w:rPr>
+      </w:pPr>
+      <w:r>
+        <w:rPr>
+          <w:rFonts w:ascii="Times New Roman" w:eastAsia="Times New Roman" w:hAnsi="Times New Roman" w:cs="Times New Roman"/>
+          <w:b/>
+          <w:sz w:val="28"/>
+          <w:szCs w:val="28"/>
+        </w:rPr>
+        <w:br w:type="page"/>
+      </w:r>
+    </w:p>
+    <w:p>
+      <w:pPr>
+        <w:spacing w:before="120" w:after="120"/>
+        <w:rPr>
+          <w:rFonts w:ascii="Times New Roman" w:eastAsia="Times New Roman" w:hAnsi="Times New Roman" w:cs="Times New Roman"/>
+          <w:b/>
+          <w:sz w:val="28"/>
+          <w:szCs w:val="28"/>
+        </w:rPr>
+      </w:pPr>
       <w:bookmarkStart w:id="0" w:name="_GoBack"/>
       <w:bookmarkEnd w:id="0"/>
-    </w:p>
-    <w:p>
-      <w:pPr>
-        <w:numPr>
-          <w:ilvl w:val="1"/>
-          <w:numId w:val="6"/>
-        </w:numPr>
-        <w:spacing w:after="0"/>
-        <w:rPr>
-          <w:rFonts w:ascii="Times New Roman" w:hAnsi="Times New Roman" w:cs="Times New Roman"/>
-          <w:b/>
-          <w:sz w:val="24"/>
-          <w:szCs w:val="24"/>
-        </w:rPr>
-      </w:pPr>
-      <w:r>
-        <w:rPr>
-          <w:rFonts w:ascii="Times New Roman" w:hAnsi="Times New Roman" w:cs="Times New Roman"/>
-          <w:b/>
-          <w:sz w:val="24"/>
-          <w:szCs w:val="24"/>
-        </w:rPr>
-        <w:lastRenderedPageBreak/>
-        <w:t xml:space="preserve">Create FVS input text files: </w:t>
-      </w:r>
-      <w:r>
-        <w:rPr>
-          <w:rFonts w:ascii="Times New Roman" w:hAnsi="Times New Roman" w:cs="Times New Roman"/>
-          <w:sz w:val="24"/>
-          <w:szCs w:val="24"/>
-        </w:rPr>
-        <w:t xml:space="preserve">Create the stand list file, location file, and tree files </w:t>
-      </w:r>
-      <w:proofErr w:type="gramStart"/>
-      <w:r>
-        <w:rPr>
-          <w:rFonts w:ascii="Times New Roman" w:hAnsi="Times New Roman" w:cs="Times New Roman"/>
-          <w:sz w:val="24"/>
-          <w:szCs w:val="24"/>
-        </w:rPr>
-        <w:t>for</w:t>
-      </w:r>
-      <w:proofErr w:type="gramEnd"/>
-      <w:r>
-        <w:rPr>
-          <w:rFonts w:ascii="Times New Roman" w:hAnsi="Times New Roman" w:cs="Times New Roman"/>
-          <w:sz w:val="24"/>
-          <w:szCs w:val="24"/>
-        </w:rPr>
-        <w:t xml:space="preserve"> each variant. These files are required FVS input. The tree file provides data such as plot and tree identification, tree species code, and tree measurements for each tree record. The stand list file (extension .</w:t>
-      </w:r>
       <w:proofErr w:type="spellStart"/>
       <w:r>
-        <w:rPr>
-          <w:rFonts w:ascii="Times New Roman" w:hAnsi="Times New Roman" w:cs="Times New Roman"/>
-          <w:sz w:val="24"/>
-          <w:szCs w:val="24"/>
-        </w:rPr>
-        <w:t>slf</w:t>
-      </w:r>
-      <w:proofErr w:type="spellEnd"/>
-      <w:r>
-        <w:rPr>
-          <w:rFonts w:ascii="Times New Roman" w:hAnsi="Times New Roman" w:cs="Times New Roman"/>
-          <w:sz w:val="24"/>
-          <w:szCs w:val="24"/>
-        </w:rPr>
-        <w:t>) contains attributes for a particular stand, derived from information in the FIA Condition table. One location file is created per variant in the project. The location file is used by FVS to tell the model where the stand list file is located.</w:t>
-      </w:r>
-    </w:p>
-    <w:p>
-      <w:pPr>
-        <w:numPr>
-          <w:ilvl w:val="1"/>
-          <w:numId w:val="6"/>
-        </w:numPr>
-        <w:spacing w:after="0"/>
-        <w:rPr>
-          <w:rFonts w:ascii="Times New Roman" w:hAnsi="Times New Roman" w:cs="Times New Roman"/>
-          <w:b/>
-          <w:sz w:val="24"/>
-          <w:szCs w:val="24"/>
-        </w:rPr>
-      </w:pPr>
-      <w:r>
-        <w:rPr>
-          <w:rFonts w:ascii="Times New Roman" w:hAnsi="Times New Roman" w:cs="Times New Roman"/>
-          <w:b/>
-          <w:sz w:val="24"/>
-          <w:szCs w:val="24"/>
-        </w:rPr>
-        <w:t xml:space="preserve">Create FVS output MDB files: </w:t>
-      </w:r>
-      <w:r>
-        <w:rPr>
-          <w:rFonts w:ascii="Times New Roman" w:hAnsi="Times New Roman" w:cs="Times New Roman"/>
-          <w:sz w:val="24"/>
-          <w:szCs w:val="24"/>
-        </w:rPr>
-        <w:t>Create the empty database to which FVS output files will be directed (by the KCP file produced in the next step) once the simulation is complete.  File names are created by combining vital package and variant information to help the user quickly identify the contents of each file. The format is FVSOUT_</w:t>
-      </w:r>
-      <w:r>
-        <w:rPr>
-          <w:rFonts w:ascii="Times New Roman" w:hAnsi="Times New Roman" w:cs="Times New Roman"/>
-          <w:i/>
-          <w:sz w:val="24"/>
-          <w:szCs w:val="24"/>
-        </w:rPr>
-        <w:t>variant_packageid-rxid-rxid-rxid-rxid.</w:t>
-      </w:r>
-      <w:r>
-        <w:rPr>
-          <w:rFonts w:ascii="Times New Roman" w:hAnsi="Times New Roman" w:cs="Times New Roman"/>
-          <w:sz w:val="24"/>
-          <w:szCs w:val="24"/>
-        </w:rPr>
-        <w:t>mdb. 000 is coded for cycles that have no treatment (</w:t>
-      </w:r>
-      <w:proofErr w:type="spellStart"/>
-      <w:r>
-        <w:rPr>
-          <w:rFonts w:ascii="Times New Roman" w:hAnsi="Times New Roman" w:cs="Times New Roman"/>
-          <w:sz w:val="24"/>
-          <w:szCs w:val="24"/>
-        </w:rPr>
-        <w:t>rxid</w:t>
-      </w:r>
-      <w:proofErr w:type="spellEnd"/>
-      <w:r>
-        <w:rPr>
-          <w:rFonts w:ascii="Times New Roman" w:hAnsi="Times New Roman" w:cs="Times New Roman"/>
-          <w:sz w:val="24"/>
-          <w:szCs w:val="24"/>
-        </w:rPr>
-        <w:t xml:space="preserve">) assigned.  </w:t>
-      </w:r>
-    </w:p>
-    <w:p>
-      <w:pPr>
-        <w:numPr>
-          <w:ilvl w:val="1"/>
-          <w:numId w:val="6"/>
-        </w:numPr>
-        <w:spacing w:after="0"/>
-        <w:rPr>
-          <w:rFonts w:ascii="Times New Roman" w:hAnsi="Times New Roman" w:cs="Times New Roman"/>
-          <w:b/>
-          <w:sz w:val="24"/>
-          <w:szCs w:val="24"/>
-        </w:rPr>
-      </w:pPr>
-      <w:r>
-        <w:rPr>
-          <w:rFonts w:ascii="Times New Roman" w:hAnsi="Times New Roman" w:cs="Times New Roman"/>
-          <w:b/>
-          <w:sz w:val="24"/>
-          <w:szCs w:val="24"/>
-        </w:rPr>
-        <w:t xml:space="preserve">Write KCP template scripts: </w:t>
-      </w:r>
-      <w:r>
-        <w:rPr>
-          <w:rFonts w:ascii="Times New Roman" w:hAnsi="Times New Roman" w:cs="Times New Roman"/>
-          <w:sz w:val="24"/>
-          <w:szCs w:val="24"/>
-        </w:rPr>
-        <w:t>This action creates two types of keyword script (.</w:t>
-      </w:r>
-      <w:proofErr w:type="spellStart"/>
-      <w:r>
-        <w:rPr>
-          <w:rFonts w:ascii="Times New Roman" w:hAnsi="Times New Roman" w:cs="Times New Roman"/>
-          <w:sz w:val="24"/>
-          <w:szCs w:val="24"/>
-        </w:rPr>
-        <w:t>kcp</w:t>
-      </w:r>
-      <w:proofErr w:type="spellEnd"/>
-      <w:r>
-        <w:rPr>
-          <w:rFonts w:ascii="Times New Roman" w:hAnsi="Times New Roman" w:cs="Times New Roman"/>
-          <w:sz w:val="24"/>
-          <w:szCs w:val="24"/>
-        </w:rPr>
-        <w:t xml:space="preserve">) files.  </w:t>
-      </w:r>
-    </w:p>
-    <w:p>
-      <w:pPr>
-        <w:numPr>
-          <w:ilvl w:val="2"/>
-          <w:numId w:val="6"/>
-        </w:numPr>
-        <w:spacing w:after="0"/>
-        <w:rPr>
-          <w:rFonts w:ascii="Times New Roman" w:hAnsi="Times New Roman" w:cs="Times New Roman"/>
-          <w:b/>
-          <w:sz w:val="24"/>
-          <w:szCs w:val="24"/>
-        </w:rPr>
-      </w:pPr>
-      <w:r>
-        <w:rPr>
-          <w:rFonts w:ascii="Times New Roman" w:hAnsi="Times New Roman" w:cs="Times New Roman"/>
-          <w:sz w:val="24"/>
-          <w:szCs w:val="24"/>
-        </w:rPr>
-        <w:t>The first type is a package specific .</w:t>
-      </w:r>
-      <w:proofErr w:type="spellStart"/>
-      <w:r>
-        <w:rPr>
-          <w:rFonts w:ascii="Times New Roman" w:hAnsi="Times New Roman" w:cs="Times New Roman"/>
-          <w:sz w:val="24"/>
-          <w:szCs w:val="24"/>
-        </w:rPr>
-        <w:t>kcp</w:t>
-      </w:r>
-      <w:proofErr w:type="spellEnd"/>
-      <w:r>
-        <w:rPr>
-          <w:rFonts w:ascii="Times New Roman" w:hAnsi="Times New Roman" w:cs="Times New Roman"/>
-          <w:sz w:val="24"/>
-          <w:szCs w:val="24"/>
-        </w:rPr>
-        <w:t xml:space="preserve"> created for every package in every variant. These files are named </w:t>
-      </w:r>
-      <w:proofErr w:type="spellStart"/>
-      <w:r>
-        <w:rPr>
-          <w:rFonts w:ascii="Times New Roman" w:hAnsi="Times New Roman" w:cs="Times New Roman"/>
-          <w:sz w:val="24"/>
-          <w:szCs w:val="24"/>
-        </w:rPr>
-        <w:t>FVSOUT_</w:t>
-      </w:r>
-      <w:r>
-        <w:rPr>
-          <w:rFonts w:ascii="Times New Roman" w:hAnsi="Times New Roman" w:cs="Times New Roman"/>
-          <w:i/>
-          <w:sz w:val="24"/>
-          <w:szCs w:val="24"/>
-        </w:rPr>
-        <w:t>variant_packageid-rxid-rxid-rxid-rxid.</w:t>
-      </w:r>
-      <w:r>
-        <w:rPr>
-          <w:rFonts w:ascii="Times New Roman" w:hAnsi="Times New Roman" w:cs="Times New Roman"/>
-          <w:sz w:val="24"/>
-          <w:szCs w:val="24"/>
-        </w:rPr>
-        <w:t>kcp</w:t>
-      </w:r>
-      <w:proofErr w:type="spellEnd"/>
-      <w:r>
-        <w:rPr>
-          <w:rFonts w:ascii="Times New Roman" w:hAnsi="Times New Roman" w:cs="Times New Roman"/>
-          <w:sz w:val="24"/>
-          <w:szCs w:val="24"/>
-        </w:rPr>
-        <w:t xml:space="preserve">. They contain keywords that direct output files to the appropriate output database, define time cycles of project treatments, and specify output tables to be generated. </w:t>
-      </w:r>
-    </w:p>
-    <w:p>
-      <w:pPr>
-        <w:numPr>
-          <w:ilvl w:val="2"/>
-          <w:numId w:val="6"/>
-        </w:numPr>
-        <w:spacing w:after="0"/>
-        <w:rPr>
-          <w:rFonts w:ascii="Times New Roman" w:hAnsi="Times New Roman" w:cs="Times New Roman"/>
-          <w:b/>
-          <w:sz w:val="24"/>
-          <w:szCs w:val="24"/>
-        </w:rPr>
-      </w:pPr>
-      <w:r>
-        <w:rPr>
-          <w:rFonts w:ascii="Times New Roman" w:hAnsi="Times New Roman" w:cs="Times New Roman"/>
-          <w:sz w:val="24"/>
-          <w:szCs w:val="24"/>
-        </w:rPr>
-        <w:t>Unlike the previous .</w:t>
-      </w:r>
-      <w:proofErr w:type="spellStart"/>
-      <w:r>
-        <w:rPr>
-          <w:rFonts w:ascii="Times New Roman" w:hAnsi="Times New Roman" w:cs="Times New Roman"/>
-          <w:sz w:val="24"/>
-          <w:szCs w:val="24"/>
-        </w:rPr>
-        <w:t>kcp</w:t>
-      </w:r>
-      <w:proofErr w:type="spellEnd"/>
-      <w:r>
-        <w:rPr>
-          <w:rFonts w:ascii="Times New Roman" w:hAnsi="Times New Roman" w:cs="Times New Roman"/>
-          <w:sz w:val="24"/>
-          <w:szCs w:val="24"/>
-        </w:rPr>
-        <w:t xml:space="preserve"> file, the second type is a variant specific file. These files are named </w:t>
-      </w:r>
-      <w:proofErr w:type="spellStart"/>
-      <w:r>
-        <w:rPr>
-          <w:rFonts w:ascii="Times New Roman" w:hAnsi="Times New Roman" w:cs="Times New Roman"/>
-          <w:sz w:val="24"/>
-          <w:szCs w:val="24"/>
-        </w:rPr>
-        <w:t>FVSOUT_</w:t>
-      </w:r>
-      <w:r>
-        <w:rPr>
-          <w:rFonts w:ascii="Times New Roman" w:hAnsi="Times New Roman" w:cs="Times New Roman"/>
-          <w:i/>
-          <w:sz w:val="24"/>
-          <w:szCs w:val="24"/>
-        </w:rPr>
-        <w:t>variant</w:t>
-      </w:r>
-      <w:r>
-        <w:rPr>
-          <w:rFonts w:ascii="Times New Roman" w:hAnsi="Times New Roman" w:cs="Times New Roman"/>
-          <w:sz w:val="24"/>
-          <w:szCs w:val="24"/>
-        </w:rPr>
-        <w:t>_POTFIRE_BaseYr.kcp</w:t>
-      </w:r>
-      <w:proofErr w:type="spellEnd"/>
-      <w:r>
-        <w:rPr>
-          <w:rFonts w:ascii="Times New Roman" w:hAnsi="Times New Roman" w:cs="Times New Roman"/>
-          <w:sz w:val="24"/>
-          <w:szCs w:val="24"/>
-        </w:rPr>
-        <w:t xml:space="preserve"> and will be used to produce base year (year of inventory) potential fire (POTFIRE) values in FVS. </w:t>
-      </w:r>
-    </w:p>
-    <w:p>
-      <w:pPr>
-        <w:numPr>
-          <w:ilvl w:val="1"/>
-          <w:numId w:val="6"/>
-        </w:numPr>
-        <w:spacing w:after="0"/>
-        <w:rPr>
-          <w:rFonts w:ascii="Times New Roman" w:hAnsi="Times New Roman" w:cs="Times New Roman"/>
-          <w:b/>
-          <w:sz w:val="24"/>
-          <w:szCs w:val="24"/>
-        </w:rPr>
-      </w:pPr>
-      <w:r>
-        <w:rPr>
-          <w:rFonts w:ascii="Times New Roman" w:hAnsi="Times New Roman" w:cs="Times New Roman"/>
-          <w:b/>
-          <w:sz w:val="24"/>
-          <w:szCs w:val="24"/>
-        </w:rPr>
-        <w:t xml:space="preserve">Delete standard FVS output tables, Delete POTFIRE base year output tables, </w:t>
-      </w:r>
-      <w:proofErr w:type="gramStart"/>
-      <w:r>
-        <w:rPr>
-          <w:rFonts w:ascii="Times New Roman" w:hAnsi="Times New Roman" w:cs="Times New Roman"/>
-          <w:b/>
-          <w:sz w:val="24"/>
-          <w:szCs w:val="24"/>
-        </w:rPr>
-        <w:t>Delete</w:t>
-      </w:r>
-      <w:proofErr w:type="gramEnd"/>
-      <w:r>
-        <w:rPr>
-          <w:rFonts w:ascii="Times New Roman" w:hAnsi="Times New Roman" w:cs="Times New Roman"/>
-          <w:b/>
-          <w:sz w:val="24"/>
-          <w:szCs w:val="24"/>
-        </w:rPr>
-        <w:t xml:space="preserve"> both standard and POTFIRE base year output tables:</w:t>
-      </w:r>
-      <w:r>
-        <w:rPr>
-          <w:rFonts w:ascii="Times New Roman" w:hAnsi="Times New Roman" w:cs="Times New Roman"/>
-          <w:sz w:val="24"/>
-          <w:szCs w:val="24"/>
-        </w:rPr>
-        <w:t xml:space="preserve"> If tables have already been appended via the FVS Output Data window, it is </w:t>
-      </w:r>
-      <w:r>
-        <w:rPr>
-          <w:rFonts w:ascii="Times New Roman" w:hAnsi="Times New Roman" w:cs="Times New Roman"/>
-          <w:i/>
-          <w:sz w:val="24"/>
-          <w:szCs w:val="24"/>
-        </w:rPr>
-        <w:t>imperative</w:t>
-      </w:r>
-      <w:r>
-        <w:rPr>
-          <w:rFonts w:ascii="Times New Roman" w:hAnsi="Times New Roman" w:cs="Times New Roman"/>
-          <w:sz w:val="24"/>
-          <w:szCs w:val="24"/>
-        </w:rPr>
-        <w:t xml:space="preserve"> that these tables be deleted before rerunning a simulation in FVS. If FVS output tables are not deleted before data is re-appended, duplicate records will be added, corrupting the FVS output databases. Select the appropriate function from the three delete options above and select &lt;</w:t>
-      </w:r>
-      <w:r>
-        <w:rPr>
-          <w:rFonts w:ascii="Times New Roman" w:hAnsi="Times New Roman" w:cs="Times New Roman"/>
-          <w:b/>
-          <w:sz w:val="24"/>
-          <w:szCs w:val="24"/>
-        </w:rPr>
-        <w:t>Execute Action&gt;</w:t>
-      </w:r>
-      <w:r>
-        <w:rPr>
-          <w:rFonts w:ascii="Times New Roman" w:hAnsi="Times New Roman" w:cs="Times New Roman"/>
-          <w:sz w:val="24"/>
-          <w:szCs w:val="24"/>
-        </w:rPr>
-        <w:t xml:space="preserve"> to delete unwanted output tables. </w:t>
-      </w:r>
-    </w:p>
-    <w:p>
-      <w:pPr>
-        <w:numPr>
-          <w:ilvl w:val="1"/>
-          <w:numId w:val="6"/>
-        </w:numPr>
-        <w:spacing w:after="0"/>
-        <w:rPr>
-          <w:rFonts w:ascii="Times New Roman" w:hAnsi="Times New Roman" w:cs="Times New Roman"/>
-          <w:sz w:val="24"/>
-          <w:szCs w:val="24"/>
-        </w:rPr>
-      </w:pPr>
-      <w:r>
-        <w:rPr>
-          <w:rFonts w:ascii="Times New Roman" w:hAnsi="Times New Roman" w:cs="Times New Roman"/>
-          <w:b/>
-          <w:sz w:val="24"/>
-          <w:szCs w:val="24"/>
-        </w:rPr>
-        <w:t xml:space="preserve">View KCP Template Scripts: </w:t>
-      </w:r>
-      <w:r>
-        <w:rPr>
-          <w:rFonts w:ascii="Times New Roman" w:hAnsi="Times New Roman" w:cs="Times New Roman"/>
-          <w:sz w:val="24"/>
-          <w:szCs w:val="24"/>
-        </w:rPr>
-        <w:t>This action opens the KCP file created for the selected variant/</w:t>
-      </w:r>
-      <w:proofErr w:type="spellStart"/>
-      <w:r>
-        <w:rPr>
-          <w:rFonts w:ascii="Times New Roman" w:hAnsi="Times New Roman" w:cs="Times New Roman"/>
-          <w:sz w:val="24"/>
-          <w:szCs w:val="24"/>
-        </w:rPr>
-        <w:t>rx</w:t>
-      </w:r>
-      <w:proofErr w:type="spellEnd"/>
-      <w:r>
-        <w:rPr>
-          <w:rFonts w:ascii="Times New Roman" w:hAnsi="Times New Roman" w:cs="Times New Roman"/>
-          <w:sz w:val="24"/>
-          <w:szCs w:val="24"/>
-        </w:rPr>
-        <w:t xml:space="preserve"> package combination in the default text editing application.</w:t>
-      </w:r>
-    </w:p>
-    <w:p>
-      <w:pPr>
-        <w:numPr>
-          <w:ilvl w:val="1"/>
-          <w:numId w:val="6"/>
-        </w:numPr>
-        <w:spacing w:after="0"/>
-        <w:rPr>
-          <w:rFonts w:ascii="Times New Roman" w:hAnsi="Times New Roman" w:cs="Times New Roman"/>
-          <w:sz w:val="24"/>
-          <w:szCs w:val="24"/>
-        </w:rPr>
-      </w:pPr>
-      <w:r>
-        <w:rPr>
-          <w:rFonts w:ascii="Times New Roman" w:hAnsi="Times New Roman" w:cs="Times New Roman"/>
-          <w:sz w:val="24"/>
-          <w:szCs w:val="24"/>
-        </w:rPr>
-        <w:t>Once the FVS input text files, the FVS output MDB files, and the KCP template scripts have been created</w:t>
-      </w:r>
-      <w:r>
-        <w:rPr>
-          <w:rFonts w:ascii="Times New Roman" w:hAnsi="Times New Roman" w:cs="Times New Roman"/>
-          <w:b/>
-          <w:sz w:val="24"/>
-          <w:szCs w:val="24"/>
-        </w:rPr>
-        <w:t xml:space="preserve"> </w:t>
-      </w:r>
-      <w:r>
-        <w:rPr>
-          <w:rFonts w:ascii="Times New Roman" w:hAnsi="Times New Roman" w:cs="Times New Roman"/>
-          <w:sz w:val="24"/>
-          <w:szCs w:val="24"/>
-        </w:rPr>
-        <w:t>the FVS Input Data window can be closed.</w:t>
-      </w:r>
-    </w:p>
-    <w:p>
-      <w:pPr>
-        <w:spacing w:after="0" w:line="240" w:lineRule="auto"/>
-        <w:rPr>
-          <w:rFonts w:cs="Times New Roman"/>
-          <w:szCs w:val="24"/>
-        </w:rPr>
-      </w:pPr>
-    </w:p>
-    <w:p>
-      <w:pPr>
-        <w:spacing w:after="0" w:line="240" w:lineRule="auto"/>
-        <w:rPr>
-          <w:rFonts w:cs="Times New Roman"/>
-          <w:szCs w:val="24"/>
-        </w:rPr>
-      </w:pPr>
-    </w:p>
-    <w:p>
-      <w:pPr>
-        <w:spacing w:after="0" w:line="240" w:lineRule="auto"/>
-        <w:rPr>
-          <w:rFonts w:cs="Times New Roman"/>
-          <w:szCs w:val="24"/>
-        </w:rPr>
-      </w:pPr>
-    </w:p>
-    <w:p>
-      <w:pPr>
-        <w:spacing w:after="0" w:line="240" w:lineRule="auto"/>
-        <w:rPr>
-          <w:rFonts w:cs="Times New Roman"/>
-          <w:szCs w:val="24"/>
-        </w:rPr>
-      </w:pPr>
-    </w:p>
-    <w:p>
-      <w:pPr>
-        <w:spacing w:after="0" w:line="240" w:lineRule="auto"/>
-        <w:rPr>
-          <w:rFonts w:cs="Times New Roman"/>
-          <w:szCs w:val="24"/>
-        </w:rPr>
-      </w:pPr>
-    </w:p>
-    <w:p>
-      <w:pPr>
-        <w:spacing w:after="0" w:line="240" w:lineRule="auto"/>
-        <w:rPr>
-          <w:rFonts w:cs="Times New Roman"/>
-          <w:szCs w:val="24"/>
-        </w:rPr>
-      </w:pPr>
-    </w:p>
-    <w:p>
-      <w:pPr>
-        <w:spacing w:after="0" w:line="240" w:lineRule="auto"/>
-        <w:rPr>
-          <w:rFonts w:cs="Times New Roman"/>
-          <w:szCs w:val="24"/>
-        </w:rPr>
-      </w:pPr>
-    </w:p>
-    <w:p>
-      <w:pPr>
-        <w:spacing w:after="0" w:line="240" w:lineRule="auto"/>
-        <w:rPr>
-          <w:rFonts w:cs="Times New Roman"/>
-          <w:szCs w:val="24"/>
-        </w:rPr>
-      </w:pPr>
-    </w:p>
-    <w:p>
-      <w:pPr>
-        <w:spacing w:before="120" w:after="120"/>
         <w:rPr>
           <w:rFonts w:ascii="Times New Roman" w:eastAsia="Times New Roman" w:hAnsi="Times New Roman" w:cs="Times New Roman"/>
           <w:b/>
           <w:sz w:val="28"/>
           <w:szCs w:val="28"/>
         </w:rPr>
-      </w:pPr>
-      <w:proofErr w:type="spellStart"/>
+        <w:lastRenderedPageBreak/>
+        <w:t>FVSIn</w:t>
+      </w:r>
+      <w:proofErr w:type="spellEnd"/>
       <w:r>
         <w:rPr>
           <w:rFonts w:ascii="Times New Roman" w:eastAsia="Times New Roman" w:hAnsi="Times New Roman" w:cs="Times New Roman"/>
@@ -4248,9 +4070,8 @@
           <w:sz w:val="28"/>
           <w:szCs w:val="28"/>
         </w:rPr>
-        <w:t>FVSIn</w:t>
-      </w:r>
-      <w:proofErr w:type="spellEnd"/>
+        <w:t xml:space="preserve"> Options</w:t>
+      </w:r>
       <w:r>
         <w:rPr>
           <w:rFonts w:ascii="Times New Roman" w:eastAsia="Times New Roman" w:hAnsi="Times New Roman" w:cs="Times New Roman"/>
@@ -4258,34 +4079,320 @@
           <w:sz w:val="28"/>
           <w:szCs w:val="28"/>
         </w:rPr>
-        <w:t xml:space="preserve"> Options</w:t>
-      </w:r>
-      <w:r>
+        <w:t xml:space="preserve"> Tab</w:t>
+      </w:r>
+    </w:p>
+    <w:p>
+      <w:pPr>
+        <w:spacing w:before="120" w:after="120"/>
+        <w:rPr>
+          <w:rFonts w:ascii="Times New Roman" w:eastAsia="Times New Roman" w:hAnsi="Times New Roman" w:cs="Times New Roman"/>
+          <w:sz w:val="24"/>
+          <w:szCs w:val="24"/>
+        </w:rPr>
+      </w:pPr>
+      <w:r>
+        <w:rPr>
+          <w:rFonts w:ascii="Times New Roman" w:eastAsia="Times New Roman" w:hAnsi="Times New Roman" w:cs="Times New Roman"/>
+          <w:sz w:val="24"/>
+          <w:szCs w:val="24"/>
+        </w:rPr>
+        <w:t xml:space="preserve">The controls in this dialog affect what data is brought into the FVSIn.accdb database. It is up to the analyst to understand how to tell FVS whether and how to use the information that ends up in this database. For example, you can choose to rely on the surface fuel model recorded by FIA field crews (for the years it is available—2013 and later) or the calculated down wood biomass—both can be propagated to the </w:t>
+      </w:r>
+      <w:proofErr w:type="spellStart"/>
+      <w:r>
+        <w:rPr>
+          <w:rFonts w:ascii="Times New Roman" w:eastAsia="Times New Roman" w:hAnsi="Times New Roman" w:cs="Times New Roman"/>
+          <w:sz w:val="24"/>
+          <w:szCs w:val="24"/>
+        </w:rPr>
+        <w:t>FVSIn</w:t>
+      </w:r>
+      <w:proofErr w:type="spellEnd"/>
+      <w:r>
+        <w:rPr>
+          <w:rFonts w:ascii="Times New Roman" w:eastAsia="Times New Roman" w:hAnsi="Times New Roman" w:cs="Times New Roman"/>
+          <w:sz w:val="24"/>
+          <w:szCs w:val="24"/>
+        </w:rPr>
+        <w:t xml:space="preserve"> file, but the analyst will need to tell FVS which to use as the basis for representing surface fuels (relied on he</w:t>
+      </w:r>
+      <w:r>
+        <w:rPr>
+          <w:rFonts w:ascii="Times New Roman" w:eastAsia="Times New Roman" w:hAnsi="Times New Roman" w:cs="Times New Roman"/>
+          <w:sz w:val="24"/>
+          <w:szCs w:val="24"/>
+        </w:rPr>
+        <w:t>avily to calculate the estimate</w:t>
+      </w:r>
+      <w:r>
+        <w:rPr>
+          <w:rFonts w:ascii="Times New Roman" w:eastAsia="Times New Roman" w:hAnsi="Times New Roman" w:cs="Times New Roman"/>
+          <w:sz w:val="24"/>
+          <w:szCs w:val="24"/>
+        </w:rPr>
+        <w:t>s</w:t>
+      </w:r>
+      <w:r>
+        <w:rPr>
+          <w:rFonts w:ascii="Times New Roman" w:eastAsia="Times New Roman" w:hAnsi="Times New Roman" w:cs="Times New Roman"/>
+          <w:sz w:val="24"/>
+          <w:szCs w:val="24"/>
+        </w:rPr>
+        <w:t xml:space="preserve"> </w:t>
+      </w:r>
+      <w:r>
+        <w:rPr>
+          <w:rFonts w:ascii="Times New Roman" w:eastAsia="Times New Roman" w:hAnsi="Times New Roman" w:cs="Times New Roman"/>
+          <w:sz w:val="24"/>
+          <w:szCs w:val="24"/>
+        </w:rPr>
+        <w:t xml:space="preserve">in the POTFIRE and CARBON tables, for example) in the KCP file. </w:t>
+      </w:r>
+    </w:p>
+    <w:p>
+      <w:pPr>
+        <w:spacing w:before="120" w:after="120"/>
+        <w:rPr>
+          <w:rFonts w:ascii="Times New Roman" w:eastAsia="Times New Roman" w:hAnsi="Times New Roman" w:cs="Times New Roman"/>
+          <w:sz w:val="24"/>
+          <w:szCs w:val="24"/>
+        </w:rPr>
+      </w:pPr>
+      <w:r>
+        <w:rPr>
+          <w:rFonts w:ascii="Times New Roman" w:eastAsia="Times New Roman" w:hAnsi="Times New Roman" w:cs="Times New Roman"/>
+          <w:b/>
+          <w:sz w:val="24"/>
+          <w:szCs w:val="24"/>
+        </w:rPr>
+        <w:br/>
+      </w:r>
+      <w:r>
+        <w:rPr>
+          <w:rFonts w:ascii="Times New Roman" w:eastAsia="Times New Roman" w:hAnsi="Times New Roman" w:cs="Times New Roman"/>
+          <w:b/>
+          <w:sz w:val="24"/>
+          <w:szCs w:val="24"/>
+        </w:rPr>
+        <w:t>Down woody material</w:t>
+      </w:r>
+      <w:r>
+        <w:rPr>
+          <w:rFonts w:ascii="Times New Roman" w:eastAsia="Times New Roman" w:hAnsi="Times New Roman" w:cs="Times New Roman"/>
+          <w:sz w:val="24"/>
+          <w:szCs w:val="24"/>
+        </w:rPr>
+        <w:t xml:space="preserve"> can be filtered by </w:t>
+      </w:r>
+      <w:r>
+        <w:rPr>
+          <w:rFonts w:ascii="Times New Roman" w:eastAsia="Times New Roman" w:hAnsi="Times New Roman" w:cs="Times New Roman"/>
+          <w:b/>
+          <w:sz w:val="24"/>
+          <w:szCs w:val="24"/>
+        </w:rPr>
+        <w:t>Transect L</w:t>
+      </w:r>
+      <w:r>
+        <w:rPr>
+          <w:rFonts w:ascii="Times New Roman" w:eastAsia="Times New Roman" w:hAnsi="Times New Roman" w:cs="Times New Roman"/>
+          <w:b/>
+          <w:sz w:val="24"/>
+          <w:szCs w:val="24"/>
+        </w:rPr>
+        <w:t>ength</w:t>
+      </w:r>
+      <w:r>
+        <w:rPr>
+          <w:rFonts w:ascii="Times New Roman" w:eastAsia="Times New Roman" w:hAnsi="Times New Roman" w:cs="Times New Roman"/>
+          <w:sz w:val="24"/>
+          <w:szCs w:val="24"/>
+        </w:rPr>
+        <w:t>—for example, if a forested condition occurs on only one subplot, and on only a part of that subplot, the coarse wood</w:t>
+      </w:r>
+      <w:r>
+        <w:rPr>
+          <w:rFonts w:ascii="Times New Roman" w:eastAsia="Times New Roman" w:hAnsi="Times New Roman" w:cs="Times New Roman"/>
+          <w:sz w:val="24"/>
+          <w:szCs w:val="24"/>
+        </w:rPr>
+        <w:t xml:space="preserve"> (</w:t>
+      </w:r>
+      <w:r>
+        <w:rPr>
+          <w:rFonts w:ascii="Times New Roman" w:eastAsia="Times New Roman" w:hAnsi="Times New Roman" w:cs="Times New Roman"/>
+          <w:b/>
+          <w:sz w:val="24"/>
+          <w:szCs w:val="24"/>
+        </w:rPr>
+        <w:t>CWD</w:t>
+      </w:r>
+      <w:r>
+        <w:rPr>
+          <w:rFonts w:ascii="Times New Roman" w:eastAsia="Times New Roman" w:hAnsi="Times New Roman" w:cs="Times New Roman"/>
+          <w:sz w:val="24"/>
+          <w:szCs w:val="24"/>
+        </w:rPr>
+        <w:t xml:space="preserve">) </w:t>
+      </w:r>
+      <w:r>
+        <w:rPr>
+          <w:rFonts w:ascii="Times New Roman" w:eastAsia="Times New Roman" w:hAnsi="Times New Roman" w:cs="Times New Roman"/>
+          <w:b/>
+          <w:sz w:val="24"/>
+          <w:szCs w:val="24"/>
+        </w:rPr>
+        <w:t>Transect Length</w:t>
+      </w:r>
+      <w:r>
+        <w:rPr>
+          <w:rFonts w:ascii="Times New Roman" w:eastAsia="Times New Roman" w:hAnsi="Times New Roman" w:cs="Times New Roman"/>
+          <w:sz w:val="24"/>
+          <w:szCs w:val="24"/>
+        </w:rPr>
+        <w:t xml:space="preserve"> could be as short as 5 feet or less—a VERY small sample on which to base surface fuel biomass estimates, so the analyst might choose to set a higher threshold and pass </w:t>
+      </w:r>
+      <w:r>
+        <w:rPr>
+          <w:rFonts w:ascii="Times New Roman" w:eastAsia="Times New Roman" w:hAnsi="Times New Roman" w:cs="Times New Roman"/>
+          <w:sz w:val="24"/>
+          <w:szCs w:val="24"/>
+        </w:rPr>
+        <w:t>CWD</w:t>
+      </w:r>
+      <w:r>
+        <w:rPr>
+          <w:rFonts w:ascii="Times New Roman" w:eastAsia="Times New Roman" w:hAnsi="Times New Roman" w:cs="Times New Roman"/>
+          <w:sz w:val="24"/>
+          <w:szCs w:val="24"/>
+        </w:rPr>
+        <w:t xml:space="preserve"> to FVS only for conditions (stands) where the transect length on which down wood was sampled, exceeds that threshold. It’s advisable to consult the field guides for each year of data you are interested in using, and/or the down wood tables, and/or an FIA analyst, for assistance in making these choices. The number, orientation and length of down wood transects has changed repeatedly over the past two decades.</w:t>
+      </w:r>
+    </w:p>
+    <w:p>
+      <w:pPr>
+        <w:spacing w:before="120" w:after="120"/>
+        <w:rPr>
+          <w:rFonts w:ascii="Times New Roman" w:eastAsia="Times New Roman" w:hAnsi="Times New Roman" w:cs="Times New Roman"/>
+          <w:sz w:val="24"/>
+          <w:szCs w:val="24"/>
+        </w:rPr>
+      </w:pPr>
+    </w:p>
+    <w:p>
+      <w:pPr>
+        <w:spacing w:before="120" w:after="120"/>
+        <w:rPr>
+          <w:rFonts w:ascii="Times New Roman" w:eastAsia="Times New Roman" w:hAnsi="Times New Roman" w:cs="Times New Roman"/>
+          <w:sz w:val="24"/>
+          <w:szCs w:val="24"/>
+        </w:rPr>
+      </w:pPr>
+      <w:r>
+        <w:rPr>
+          <w:rFonts w:ascii="Times New Roman" w:eastAsia="Times New Roman" w:hAnsi="Times New Roman" w:cs="Times New Roman"/>
+          <w:b/>
+          <w:sz w:val="24"/>
+          <w:szCs w:val="24"/>
+        </w:rPr>
+        <w:t>Duff/Litter Years to Exclude</w:t>
+      </w:r>
+      <w:r>
+        <w:rPr>
+          <w:rFonts w:ascii="Times New Roman" w:eastAsia="Times New Roman" w:hAnsi="Times New Roman" w:cs="Times New Roman"/>
+          <w:sz w:val="24"/>
+          <w:szCs w:val="24"/>
+        </w:rPr>
+        <w:br/>
+      </w:r>
+      <w:r>
+        <w:rPr>
+          <w:rFonts w:ascii="Times New Roman" w:eastAsia="Times New Roman" w:hAnsi="Times New Roman" w:cs="Times New Roman"/>
+          <w:sz w:val="24"/>
+          <w:szCs w:val="24"/>
+        </w:rPr>
+        <w:t>Early in the annual inventory, confusion about duff and litter protocols (some due to the use of tenths of inches as a unit) leaves many analysts with little confidence that they are consistently and correctly recorded. These filtering checkboxes provide the option to load duff and litter data (for example to represent fuels or forest floor carbon) except for certain years (in which case FVS will assign what it “thinks” is a viable default for stand data collected in those years).</w:t>
+      </w:r>
+    </w:p>
+    <w:p>
+      <w:pPr>
+        <w:spacing w:before="120" w:after="120"/>
+        <w:rPr>
+          <w:rFonts w:ascii="Times New Roman" w:eastAsia="Times New Roman" w:hAnsi="Times New Roman" w:cs="Times New Roman"/>
+          <w:sz w:val="24"/>
+          <w:szCs w:val="24"/>
+        </w:rPr>
+      </w:pPr>
+    </w:p>
+    <w:p>
+      <w:pPr>
+        <w:spacing w:before="120" w:after="120"/>
         <w:rPr>
           <w:rFonts w:ascii="Times New Roman" w:eastAsia="Times New Roman" w:hAnsi="Times New Roman" w:cs="Times New Roman"/>
           <w:b/>
           <w:sz w:val="28"/>
           <w:szCs w:val="28"/>
         </w:rPr>
-        <w:t xml:space="preserve"> Tab</w:t>
-      </w:r>
-    </w:p>
-    <w:p>
-      <w:pPr>
-        <w:spacing w:before="120" w:after="120"/>
+      </w:pPr>
+      <w:r>
         <w:rPr>
           <w:rFonts w:ascii="Times New Roman" w:eastAsia="Times New Roman" w:hAnsi="Times New Roman" w:cs="Times New Roman"/>
           <w:sz w:val="24"/>
           <w:szCs w:val="24"/>
         </w:rPr>
-      </w:pPr>
+        <w:t xml:space="preserve">Checking the </w:t>
+      </w:r>
       <w:r>
         <w:rPr>
           <w:rFonts w:ascii="Times New Roman" w:eastAsia="Times New Roman" w:hAnsi="Times New Roman" w:cs="Times New Roman"/>
-          <w:sz w:val="24"/>
-          <w:szCs w:val="24"/>
-        </w:rPr>
-        <w:t xml:space="preserve">The controls in this dialog affect what data is brought into the FVSIn.accdb database. It is up to the analyst to understand how to tell FVS whether and how to use the information that ends up in this database. For example, you can choose to rely on the surface fuel model recorded by FIA field crews (for the years it is available—2013 and later) or the calculated down wood biomass—both can be propagated to the </w:t>
+          <w:b/>
+          <w:sz w:val="24"/>
+          <w:szCs w:val="24"/>
+        </w:rPr>
+        <w:t>&lt;</w:t>
+      </w:r>
+      <w:r>
+        <w:rPr>
+          <w:rFonts w:ascii="Times New Roman" w:eastAsia="Times New Roman" w:hAnsi="Times New Roman" w:cs="Times New Roman"/>
+          <w:b/>
+          <w:sz w:val="24"/>
+          <w:szCs w:val="24"/>
+        </w:rPr>
+        <w:t>Use GR</w:t>
+      </w:r>
+      <w:r>
+        <w:rPr>
+          <w:rFonts w:ascii="Times New Roman" w:eastAsia="Times New Roman" w:hAnsi="Times New Roman" w:cs="Times New Roman"/>
+          <w:b/>
+          <w:sz w:val="24"/>
+          <w:szCs w:val="24"/>
+        </w:rPr>
+        <w:t>M calibration data if available&gt;</w:t>
+      </w:r>
+      <w:r>
+        <w:rPr>
+          <w:rFonts w:ascii="Times New Roman" w:eastAsia="Times New Roman" w:hAnsi="Times New Roman" w:cs="Times New Roman"/>
+          <w:sz w:val="24"/>
+          <w:szCs w:val="24"/>
+        </w:rPr>
+        <w:t xml:space="preserve"> </w:t>
+      </w:r>
+      <w:r>
+        <w:rPr>
+          <w:rFonts w:ascii="Times New Roman" w:eastAsia="Times New Roman" w:hAnsi="Times New Roman" w:cs="Times New Roman"/>
+          <w:sz w:val="24"/>
+          <w:szCs w:val="24"/>
+        </w:rPr>
+        <w:t xml:space="preserve">checkbox </w:t>
+      </w:r>
+      <w:r>
+        <w:rPr>
+          <w:rFonts w:ascii="Times New Roman" w:eastAsia="Times New Roman" w:hAnsi="Times New Roman" w:cs="Times New Roman"/>
+          <w:sz w:val="24"/>
+          <w:szCs w:val="24"/>
+        </w:rPr>
+        <w:t xml:space="preserve">propagates the GRM data loaded into the BioSum project into the </w:t>
       </w:r>
       <w:proofErr w:type="spellStart"/>
       <w:r>
@@ -4303,219 +4410,11 @@
           <w:sz w:val="24"/>
           <w:szCs w:val="24"/>
         </w:rPr>
-        <w:t xml:space="preserve"> file, but the analyst will need to tell FVS which to use as the basis for representing surface fuels (relied on he</w:t>
-      </w:r>
-      <w:r>
-        <w:rPr>
-          <w:rFonts w:ascii="Times New Roman" w:eastAsia="Times New Roman" w:hAnsi="Times New Roman" w:cs="Times New Roman"/>
-          <w:sz w:val="24"/>
-          <w:szCs w:val="24"/>
-        </w:rPr>
-        <w:t>avily to calculate the estimate</w:t>
-      </w:r>
-      <w:r>
-        <w:rPr>
-          <w:rFonts w:ascii="Times New Roman" w:eastAsia="Times New Roman" w:hAnsi="Times New Roman" w:cs="Times New Roman"/>
-          <w:sz w:val="24"/>
-          <w:szCs w:val="24"/>
-        </w:rPr>
-        <w:t>s</w:t>
-      </w:r>
-      <w:r>
-        <w:rPr>
-          <w:rFonts w:ascii="Times New Roman" w:eastAsia="Times New Roman" w:hAnsi="Times New Roman" w:cs="Times New Roman"/>
-          <w:sz w:val="24"/>
-          <w:szCs w:val="24"/>
-        </w:rPr>
-        <w:t xml:space="preserve"> </w:t>
-      </w:r>
-      <w:r>
-        <w:rPr>
-          <w:rFonts w:ascii="Times New Roman" w:eastAsia="Times New Roman" w:hAnsi="Times New Roman" w:cs="Times New Roman"/>
-          <w:sz w:val="24"/>
-          <w:szCs w:val="24"/>
-        </w:rPr>
-        <w:t xml:space="preserve">in the POTFIRE and CARBON tables, for example) in the KCP file. </w:t>
-      </w:r>
-    </w:p>
-    <w:p>
-      <w:pPr>
-        <w:spacing w:before="120" w:after="120"/>
-        <w:rPr>
-          <w:rFonts w:ascii="Times New Roman" w:eastAsia="Times New Roman" w:hAnsi="Times New Roman" w:cs="Times New Roman"/>
-          <w:sz w:val="24"/>
-          <w:szCs w:val="24"/>
-        </w:rPr>
-      </w:pPr>
-      <w:r>
-        <w:rPr>
-          <w:rFonts w:ascii="Times New Roman" w:eastAsia="Times New Roman" w:hAnsi="Times New Roman" w:cs="Times New Roman"/>
-          <w:b/>
-          <w:sz w:val="24"/>
-          <w:szCs w:val="24"/>
-        </w:rPr>
-        <w:br/>
-      </w:r>
-      <w:r>
-        <w:rPr>
-          <w:rFonts w:ascii="Times New Roman" w:eastAsia="Times New Roman" w:hAnsi="Times New Roman" w:cs="Times New Roman"/>
-          <w:b/>
-          <w:sz w:val="24"/>
-          <w:szCs w:val="24"/>
-        </w:rPr>
-        <w:t>Down woody material</w:t>
-      </w:r>
-      <w:r>
-        <w:rPr>
-          <w:rFonts w:ascii="Times New Roman" w:eastAsia="Times New Roman" w:hAnsi="Times New Roman" w:cs="Times New Roman"/>
-          <w:sz w:val="24"/>
-          <w:szCs w:val="24"/>
-        </w:rPr>
-        <w:t xml:space="preserve"> can be filtered by </w:t>
-      </w:r>
-      <w:r>
-        <w:rPr>
-          <w:rFonts w:ascii="Times New Roman" w:eastAsia="Times New Roman" w:hAnsi="Times New Roman" w:cs="Times New Roman"/>
-          <w:b/>
-          <w:sz w:val="24"/>
-          <w:szCs w:val="24"/>
-        </w:rPr>
-        <w:t>Transect L</w:t>
-      </w:r>
-      <w:r>
-        <w:rPr>
-          <w:rFonts w:ascii="Times New Roman" w:eastAsia="Times New Roman" w:hAnsi="Times New Roman" w:cs="Times New Roman"/>
-          <w:b/>
-          <w:sz w:val="24"/>
-          <w:szCs w:val="24"/>
-        </w:rPr>
-        <w:t>ength</w:t>
-      </w:r>
-      <w:r>
-        <w:rPr>
-          <w:rFonts w:ascii="Times New Roman" w:eastAsia="Times New Roman" w:hAnsi="Times New Roman" w:cs="Times New Roman"/>
-          <w:sz w:val="24"/>
-          <w:szCs w:val="24"/>
-        </w:rPr>
-        <w:t>—for example, if a forested condition occurs on only one subplot, and on only a part of that subplot, the coarse wood</w:t>
-      </w:r>
-      <w:r>
-        <w:rPr>
-          <w:rFonts w:ascii="Times New Roman" w:eastAsia="Times New Roman" w:hAnsi="Times New Roman" w:cs="Times New Roman"/>
-          <w:sz w:val="24"/>
-          <w:szCs w:val="24"/>
-        </w:rPr>
-        <w:t xml:space="preserve"> (</w:t>
-      </w:r>
-      <w:r>
-        <w:rPr>
-          <w:rFonts w:ascii="Times New Roman" w:eastAsia="Times New Roman" w:hAnsi="Times New Roman" w:cs="Times New Roman"/>
-          <w:b/>
-          <w:sz w:val="24"/>
-          <w:szCs w:val="24"/>
-        </w:rPr>
-        <w:t>CWD</w:t>
-      </w:r>
-      <w:r>
-        <w:rPr>
-          <w:rFonts w:ascii="Times New Roman" w:eastAsia="Times New Roman" w:hAnsi="Times New Roman" w:cs="Times New Roman"/>
-          <w:sz w:val="24"/>
-          <w:szCs w:val="24"/>
-        </w:rPr>
-        <w:t xml:space="preserve">) </w:t>
-      </w:r>
-      <w:r>
-        <w:rPr>
-          <w:rFonts w:ascii="Times New Roman" w:eastAsia="Times New Roman" w:hAnsi="Times New Roman" w:cs="Times New Roman"/>
-          <w:b/>
-          <w:sz w:val="24"/>
-          <w:szCs w:val="24"/>
-        </w:rPr>
-        <w:t>Transect Length</w:t>
-      </w:r>
-      <w:r>
-        <w:rPr>
-          <w:rFonts w:ascii="Times New Roman" w:eastAsia="Times New Roman" w:hAnsi="Times New Roman" w:cs="Times New Roman"/>
-          <w:sz w:val="24"/>
-          <w:szCs w:val="24"/>
-        </w:rPr>
-        <w:t xml:space="preserve"> could be as short as 5 feet or less—a VERY small sample on which to base surface fuel biomass estimates, so the analyst might choose to set a higher threshold and pass </w:t>
-      </w:r>
-      <w:r>
-        <w:rPr>
-          <w:rFonts w:ascii="Times New Roman" w:eastAsia="Times New Roman" w:hAnsi="Times New Roman" w:cs="Times New Roman"/>
-          <w:sz w:val="24"/>
-          <w:szCs w:val="24"/>
-        </w:rPr>
-        <w:t>CWD</w:t>
-      </w:r>
-      <w:r>
-        <w:rPr>
-          <w:rFonts w:ascii="Times New Roman" w:eastAsia="Times New Roman" w:hAnsi="Times New Roman" w:cs="Times New Roman"/>
-          <w:sz w:val="24"/>
-          <w:szCs w:val="24"/>
-        </w:rPr>
-        <w:t xml:space="preserve"> to FVS only for conditions (stands) where the transect length on which down wood was sampled, exceeds that threshold. It’s advisable to consult the field guides for each year of data you are interested in using, and/or the down wood tables, and/or an FIA analyst, for assistance in making these choices. The number, orientation and length of down wood transects has changed repeatedly over the past two decades.</w:t>
-      </w:r>
-    </w:p>
-    <w:p>
-      <w:pPr>
-        <w:spacing w:before="120" w:after="120"/>
-        <w:rPr>
-          <w:rFonts w:ascii="Times New Roman" w:eastAsia="Times New Roman" w:hAnsi="Times New Roman" w:cs="Times New Roman"/>
-          <w:sz w:val="24"/>
-          <w:szCs w:val="24"/>
-        </w:rPr>
-      </w:pPr>
-    </w:p>
-    <w:p>
-      <w:pPr>
-        <w:spacing w:before="120" w:after="120"/>
-        <w:rPr>
-          <w:rFonts w:ascii="Times New Roman" w:eastAsia="Times New Roman" w:hAnsi="Times New Roman" w:cs="Times New Roman"/>
-          <w:sz w:val="24"/>
-          <w:szCs w:val="24"/>
-        </w:rPr>
-      </w:pPr>
-      <w:r>
-        <w:rPr>
-          <w:rFonts w:ascii="Times New Roman" w:eastAsia="Times New Roman" w:hAnsi="Times New Roman" w:cs="Times New Roman"/>
-          <w:b/>
-          <w:sz w:val="24"/>
-          <w:szCs w:val="24"/>
-        </w:rPr>
-        <w:t>Duff/Litter Years to Exclude</w:t>
-      </w:r>
-      <w:r>
-        <w:rPr>
-          <w:rFonts w:ascii="Times New Roman" w:eastAsia="Times New Roman" w:hAnsi="Times New Roman" w:cs="Times New Roman"/>
-          <w:sz w:val="24"/>
-          <w:szCs w:val="24"/>
-        </w:rPr>
-        <w:br/>
-      </w:r>
-      <w:r>
-        <w:rPr>
-          <w:rFonts w:ascii="Times New Roman" w:eastAsia="Times New Roman" w:hAnsi="Times New Roman" w:cs="Times New Roman"/>
-          <w:sz w:val="24"/>
-          <w:szCs w:val="24"/>
-        </w:rPr>
-        <w:t>Early in the annual inventory, confusion about duff and litter protocols (some due to the use of tenths of inches as a unit) leaves many analysts with little confidence that they are consistently and correctly recorded. These filtering checkboxes provide the option to load duff and litter data (for example to represent fuels or forest floor carbon) except for certain years (in which case FVS will assign what it “thinks” is a viable default for stand data collected in those years).</w:t>
-      </w:r>
-    </w:p>
-    <w:p>
-      <w:pPr>
-        <w:spacing w:before="120" w:after="120"/>
-        <w:rPr>
-          <w:rFonts w:ascii="Times New Roman" w:eastAsia="Times New Roman" w:hAnsi="Times New Roman" w:cs="Times New Roman"/>
-          <w:sz w:val="24"/>
-          <w:szCs w:val="24"/>
-        </w:rPr>
-      </w:pPr>
-    </w:p>
-    <w:p>
-      <w:pPr>
-        <w:spacing w:before="120" w:after="120"/>
+        <w:t xml:space="preserve"> database for use in FVS projections. It is up to the analyst to know (or learn) how to tell FVS to use this data to adjust its uncalibrated projections.</w:t>
+      </w:r>
+    </w:p>
+    <w:p>
+      <w:pPr>
         <w:rPr>
           <w:rFonts w:ascii="Times New Roman" w:eastAsia="Times New Roman" w:hAnsi="Times New Roman" w:cs="Times New Roman"/>
           <w:b/>
@@ -4526,153 +4425,30 @@
       <w:r>
         <w:rPr>
           <w:rFonts w:ascii="Times New Roman" w:eastAsia="Times New Roman" w:hAnsi="Times New Roman" w:cs="Times New Roman"/>
-          <w:sz w:val="24"/>
-          <w:szCs w:val="24"/>
-        </w:rPr>
-        <w:t xml:space="preserve">Checking the </w:t>
-      </w:r>
-      <w:r>
-        <w:rPr>
-          <w:rFonts w:ascii="Times New Roman" w:eastAsia="Times New Roman" w:hAnsi="Times New Roman" w:cs="Times New Roman"/>
-          <w:b/>
-          <w:sz w:val="24"/>
-          <w:szCs w:val="24"/>
-        </w:rPr>
-        <w:t>&lt;</w:t>
-      </w:r>
-      <w:r>
-        <w:rPr>
-          <w:rFonts w:ascii="Times New Roman" w:eastAsia="Times New Roman" w:hAnsi="Times New Roman" w:cs="Times New Roman"/>
-          <w:b/>
-          <w:sz w:val="24"/>
-          <w:szCs w:val="24"/>
-        </w:rPr>
-        <w:t>Use GR</w:t>
-      </w:r>
-      <w:r>
-        <w:rPr>
-          <w:rFonts w:ascii="Times New Roman" w:eastAsia="Times New Roman" w:hAnsi="Times New Roman" w:cs="Times New Roman"/>
-          <w:b/>
-          <w:sz w:val="24"/>
-          <w:szCs w:val="24"/>
-        </w:rPr>
-        <w:t>M calibration data if available&gt;</w:t>
-      </w:r>
-      <w:r>
-        <w:rPr>
-          <w:rFonts w:ascii="Times New Roman" w:eastAsia="Times New Roman" w:hAnsi="Times New Roman" w:cs="Times New Roman"/>
-          <w:sz w:val="24"/>
-          <w:szCs w:val="24"/>
-        </w:rPr>
-        <w:t xml:space="preserve"> </w:t>
-      </w:r>
-      <w:r>
-        <w:rPr>
-          <w:rFonts w:ascii="Times New Roman" w:eastAsia="Times New Roman" w:hAnsi="Times New Roman" w:cs="Times New Roman"/>
-          <w:sz w:val="24"/>
-          <w:szCs w:val="24"/>
-        </w:rPr>
-        <w:t xml:space="preserve">checkbox </w:t>
-      </w:r>
-      <w:r>
-        <w:rPr>
-          <w:rFonts w:ascii="Times New Roman" w:eastAsia="Times New Roman" w:hAnsi="Times New Roman" w:cs="Times New Roman"/>
-          <w:sz w:val="24"/>
-          <w:szCs w:val="24"/>
-        </w:rPr>
-        <w:t xml:space="preserve">propagates the GRM data loaded into the </w:t>
-      </w:r>
-      <w:proofErr w:type="spellStart"/>
-      <w:r>
-        <w:rPr>
-          <w:rFonts w:ascii="Times New Roman" w:eastAsia="Times New Roman" w:hAnsi="Times New Roman" w:cs="Times New Roman"/>
-          <w:sz w:val="24"/>
-          <w:szCs w:val="24"/>
-        </w:rPr>
-        <w:t>BioSum</w:t>
-      </w:r>
-      <w:proofErr w:type="spellEnd"/>
-      <w:r>
-        <w:rPr>
-          <w:rFonts w:ascii="Times New Roman" w:eastAsia="Times New Roman" w:hAnsi="Times New Roman" w:cs="Times New Roman"/>
-          <w:sz w:val="24"/>
-          <w:szCs w:val="24"/>
-        </w:rPr>
-        <w:t xml:space="preserve"> project into the </w:t>
-      </w:r>
-      <w:proofErr w:type="spellStart"/>
-      <w:r>
-        <w:rPr>
-          <w:rFonts w:ascii="Times New Roman" w:eastAsia="Times New Roman" w:hAnsi="Times New Roman" w:cs="Times New Roman"/>
-          <w:sz w:val="24"/>
-          <w:szCs w:val="24"/>
-        </w:rPr>
-        <w:t>FVSIn</w:t>
-      </w:r>
-      <w:proofErr w:type="spellEnd"/>
-      <w:r>
-        <w:rPr>
-          <w:rFonts w:ascii="Times New Roman" w:eastAsia="Times New Roman" w:hAnsi="Times New Roman" w:cs="Times New Roman"/>
-          <w:sz w:val="24"/>
-          <w:szCs w:val="24"/>
-        </w:rPr>
-        <w:t xml:space="preserve"> database for use in FVS projections. It is up to the analyst to know (or learn) how to tell FVS to use this data to adjust its </w:t>
-      </w:r>
-      <w:proofErr w:type="spellStart"/>
-      <w:r>
-        <w:rPr>
-          <w:rFonts w:ascii="Times New Roman" w:eastAsia="Times New Roman" w:hAnsi="Times New Roman" w:cs="Times New Roman"/>
-          <w:sz w:val="24"/>
-          <w:szCs w:val="24"/>
-        </w:rPr>
-        <w:t>uncalibrated</w:t>
-      </w:r>
-      <w:proofErr w:type="spellEnd"/>
-      <w:r>
-        <w:rPr>
-          <w:rFonts w:ascii="Times New Roman" w:eastAsia="Times New Roman" w:hAnsi="Times New Roman" w:cs="Times New Roman"/>
-          <w:sz w:val="24"/>
-          <w:szCs w:val="24"/>
-        </w:rPr>
-        <w:t xml:space="preserve"> projections.</w:t>
-      </w:r>
-    </w:p>
-    <w:p>
-      <w:pPr>
-        <w:rPr>
-          <w:rFonts w:ascii="Times New Roman" w:eastAsia="Times New Roman" w:hAnsi="Times New Roman" w:cs="Times New Roman"/>
           <w:b/>
           <w:sz w:val="28"/>
           <w:szCs w:val="28"/>
         </w:rPr>
-      </w:pPr>
-      <w:r>
+        <w:br w:type="page"/>
+      </w:r>
+    </w:p>
+    <w:p>
+      <w:pPr>
+        <w:spacing w:before="120" w:after="120"/>
         <w:rPr>
           <w:rFonts w:ascii="Times New Roman" w:eastAsia="Times New Roman" w:hAnsi="Times New Roman" w:cs="Times New Roman"/>
           <w:b/>
           <w:sz w:val="28"/>
           <w:szCs w:val="28"/>
         </w:rPr>
-        <w:br w:type="page"/>
-      </w:r>
-    </w:p>
-    <w:p>
-      <w:pPr>
-        <w:spacing w:before="120" w:after="120"/>
+      </w:pPr>
+      <w:r>
         <w:rPr>
           <w:rFonts w:ascii="Times New Roman" w:eastAsia="Times New Roman" w:hAnsi="Times New Roman" w:cs="Times New Roman"/>
           <w:b/>
           <w:sz w:val="28"/>
           <w:szCs w:val="28"/>
         </w:rPr>
-      </w:pPr>
-      <w:r>
-        <w:rPr>
-          <w:rFonts w:ascii="Times New Roman" w:eastAsia="Times New Roman" w:hAnsi="Times New Roman" w:cs="Times New Roman"/>
-          <w:b/>
-          <w:sz w:val="28"/>
-          <w:szCs w:val="28"/>
-        </w:rPr>
         <w:lastRenderedPageBreak/>
         <w:t>FVS Output Data help screen</w:t>
       </w:r>
@@ -4690,39 +4466,7 @@
           <w:rFonts w:ascii="Times New Roman" w:hAnsi="Times New Roman" w:cs="Times New Roman"/>
           <w:szCs w:val="24"/>
         </w:rPr>
-        <w:t xml:space="preserve">The last step in the FVS module of </w:t>
-      </w:r>
-      <w:proofErr w:type="spellStart"/>
-      <w:r>
-        <w:rPr>
-          <w:rFonts w:ascii="Times New Roman" w:hAnsi="Times New Roman" w:cs="Times New Roman"/>
-          <w:szCs w:val="24"/>
-        </w:rPr>
-        <w:t>BioSum</w:t>
-      </w:r>
-      <w:proofErr w:type="spellEnd"/>
-      <w:r>
-        <w:rPr>
-          <w:rFonts w:ascii="Times New Roman" w:hAnsi="Times New Roman" w:cs="Times New Roman"/>
-          <w:szCs w:val="24"/>
-        </w:rPr>
-        <w:t xml:space="preserve"> is to append and reformat all FVS output so that it can be used as input to the </w:t>
-      </w:r>
-      <w:proofErr w:type="spellStart"/>
-      <w:r>
-        <w:rPr>
-          <w:rFonts w:ascii="Times New Roman" w:hAnsi="Times New Roman" w:cs="Times New Roman"/>
-          <w:szCs w:val="24"/>
-        </w:rPr>
-        <w:t>BioSum</w:t>
-      </w:r>
-      <w:proofErr w:type="spellEnd"/>
-      <w:r>
-        <w:rPr>
-          <w:rFonts w:ascii="Times New Roman" w:hAnsi="Times New Roman" w:cs="Times New Roman"/>
-          <w:szCs w:val="24"/>
-        </w:rPr>
-        <w:t xml:space="preserve"> Processor and Core Analysis modules.  These data are used to calculate potentially available biomass and merchantable wood volume, and costs of implementing treatment packages and potential revenues from sales of wood, and to provide pre- and post- treatment stand attributes.</w:t>
+        <w:t>The last step in the FVS module of BioSum is to append and reformat all FVS output so that it can be used as input to the BioSum Processor and Core Analysis modules.  These data are used to calculate potentially available biomass and merchantable wood volume, and costs of implementing treatment packages and potential revenues from sales of wood, and to provide pre- and post- treatment stand attributes.</w:t>
       </w:r>
     </w:p>
     <w:p>
@@ -4844,23 +4588,7 @@
           <w:rFonts w:ascii="Times New Roman" w:hAnsi="Times New Roman" w:cs="Times New Roman"/>
           <w:szCs w:val="24"/>
         </w:rPr>
-        <w:t xml:space="preserve"> drop-down menu.   If FVS output tables are not deleted before data is re-appended, duplicate records will be created, corrupting the </w:t>
-      </w:r>
-      <w:proofErr w:type="spellStart"/>
-      <w:r>
-        <w:rPr>
-          <w:rFonts w:ascii="Times New Roman" w:hAnsi="Times New Roman" w:cs="Times New Roman"/>
-          <w:szCs w:val="24"/>
-        </w:rPr>
-        <w:t>BioSum</w:t>
-      </w:r>
-      <w:proofErr w:type="spellEnd"/>
-      <w:r>
-        <w:rPr>
-          <w:rFonts w:ascii="Times New Roman" w:hAnsi="Times New Roman" w:cs="Times New Roman"/>
-          <w:szCs w:val="24"/>
-        </w:rPr>
-        <w:t xml:space="preserve"> database. </w:t>
+        <w:t xml:space="preserve"> drop-down menu.   If FVS output tables are not deleted before data is re-appended, duplicate records will be created, corrupting the BioSum database. </w:t>
       </w:r>
     </w:p>
     <w:p>
@@ -4915,23 +4643,7 @@
           <w:rFonts w:ascii="Times New Roman" w:hAnsi="Times New Roman" w:cs="Times New Roman"/>
           <w:szCs w:val="24"/>
         </w:rPr>
-        <w:t xml:space="preserve">To append FVS output into a dataset that can be used by </w:t>
-      </w:r>
-      <w:proofErr w:type="spellStart"/>
-      <w:r>
-        <w:rPr>
-          <w:rFonts w:ascii="Times New Roman" w:hAnsi="Times New Roman" w:cs="Times New Roman"/>
-          <w:szCs w:val="24"/>
-        </w:rPr>
-        <w:t>BioSum</w:t>
-      </w:r>
-      <w:proofErr w:type="spellEnd"/>
-      <w:r>
-        <w:rPr>
-          <w:rFonts w:ascii="Times New Roman" w:hAnsi="Times New Roman" w:cs="Times New Roman"/>
-          <w:szCs w:val="24"/>
-        </w:rPr>
-        <w:t xml:space="preserve"> Processor, five steps must be completed: </w:t>
+        <w:t xml:space="preserve">To append FVS output into a dataset that can be used by BioSum Processor, five steps must be completed: </w:t>
       </w:r>
     </w:p>
     <w:p>
@@ -4984,23 +4696,7 @@
           <w:rFonts w:ascii="Times New Roman" w:hAnsi="Times New Roman" w:cs="Times New Roman"/>
           <w:szCs w:val="24"/>
         </w:rPr>
-        <w:t xml:space="preserve">The resulting window enables </w:t>
-      </w:r>
-      <w:proofErr w:type="spellStart"/>
-      <w:r>
-        <w:rPr>
-          <w:rFonts w:ascii="Times New Roman" w:hAnsi="Times New Roman" w:cs="Times New Roman"/>
-          <w:szCs w:val="24"/>
-        </w:rPr>
-        <w:t>BioSum</w:t>
-      </w:r>
-      <w:proofErr w:type="spellEnd"/>
-      <w:r>
-        <w:rPr>
-          <w:rFonts w:ascii="Times New Roman" w:hAnsi="Times New Roman" w:cs="Times New Roman"/>
-          <w:szCs w:val="24"/>
-        </w:rPr>
-        <w:t xml:space="preserve"> user to define a desired sequence of FVS cycles, extracting the correct records to obtain pre and post treatment values in each case. </w:t>
+        <w:t xml:space="preserve">The resulting window enables BioSum user to define a desired sequence of FVS cycles, extracting the correct records to obtain pre and post treatment values in each case. </w:t>
       </w:r>
     </w:p>
     <w:p>
@@ -5574,23 +5270,7 @@
           <w:rFonts w:ascii="Times New Roman" w:hAnsi="Times New Roman" w:cs="Times New Roman"/>
           <w:szCs w:val="24"/>
         </w:rPr>
-        <w:t xml:space="preserve"> table is analyzed to determine if the year in the table is represented in the other tables. If </w:t>
-      </w:r>
-      <w:proofErr w:type="spellStart"/>
-      <w:r>
-        <w:rPr>
-          <w:rFonts w:ascii="Times New Roman" w:hAnsi="Times New Roman" w:cs="Times New Roman"/>
-          <w:szCs w:val="24"/>
-        </w:rPr>
-        <w:t>BioSum</w:t>
-      </w:r>
-      <w:proofErr w:type="spellEnd"/>
-      <w:r>
-        <w:rPr>
-          <w:rFonts w:ascii="Times New Roman" w:hAnsi="Times New Roman" w:cs="Times New Roman"/>
-          <w:szCs w:val="24"/>
-        </w:rPr>
-        <w:t xml:space="preserve"> detects an error or inconsistency in the data, a pop-up window will appear.  If there are errors not significant enough to affect processing, the audit will pass with a warning. It is up to the user to determine if warnings require action. More significant errors will return a failed audit result.  The user must address the specified error before continuing. Packages that don’t contain mechanical thinning and therefore do not contain a CUTLIST will receive a message asking if you want to continue without a </w:t>
+        <w:t xml:space="preserve"> table is analyzed to determine if the year in the table is represented in the other tables. If BioSum detects an error or inconsistency in the data, a pop-up window will appear.  If there are errors not significant enough to affect processing, the audit will pass with a warning. It is up to the user to determine if warnings require action. More significant errors will return a failed audit result.  The user must address the specified error before continuing. Packages that don’t contain mechanical thinning and therefore do not contain a CUTLIST will receive a message asking if you want to continue without a </w:t>
       </w:r>
       <w:proofErr w:type="spellStart"/>
       <w:r>
@@ -5656,23 +5336,7 @@
           <w:rFonts w:ascii="Times New Roman" w:hAnsi="Times New Roman" w:cs="Times New Roman"/>
           <w:szCs w:val="24"/>
         </w:rPr>
-        <w:t xml:space="preserve">. During this stage, FVS output files are formatted for </w:t>
-      </w:r>
-      <w:proofErr w:type="spellStart"/>
-      <w:r>
-        <w:rPr>
-          <w:rFonts w:ascii="Times New Roman" w:hAnsi="Times New Roman" w:cs="Times New Roman"/>
-          <w:szCs w:val="24"/>
-        </w:rPr>
-        <w:t>BioSum</w:t>
-      </w:r>
-      <w:proofErr w:type="spellEnd"/>
-      <w:r>
-        <w:rPr>
-          <w:rFonts w:ascii="Times New Roman" w:hAnsi="Times New Roman" w:cs="Times New Roman"/>
-          <w:szCs w:val="24"/>
-        </w:rPr>
-        <w:t xml:space="preserve"> use and POTFIRE base year values are appended to package specific FVS database tables.</w:t>
+        <w:t>. During this stage, FVS output files are formatted for BioSum use and POTFIRE base year values are appended to package specific FVS database tables.</w:t>
       </w:r>
     </w:p>
     <w:p>
@@ -5739,7 +5403,7 @@
 </file>
 
 <file path=word/numbering.xml><?xml version="1.0" encoding="utf-8"?>
-<w:numbering xmlns:wpc="http://schemas.microsoft.com/office/word/2010/wordprocessingCanvas" xmlns:cx="http://schemas.microsoft.com/office/drawing/2014/chartex" xmlns:cx1="http://schemas.microsoft.com/office/drawing/2015/9/8/chartex" xmlns:mc="http://schemas.openxmlformats.org/markup-compatibility/2006" xmlns:o="urn:schemas-microsoft-com:office:office" xmlns:r="http://schemas.openxmlformats.org/officeDocument/2006/relationships" xmlns:m="http://schemas.openxmlformats.org/officeDocument/2006/math" xmlns:v="urn:schemas-microsoft-com:vml" xmlns:wp14="http://schemas.microsoft.com/office/word/2010/wordprocessingDrawing" xmlns:wp="http://schemas.openxmlformats.org/drawingml/2006/wordprocessingDrawing" xmlns:w10="urn:schemas-microsoft-com:office:word" xmlns:w="http://schemas.openxmlformats.org/wordprocessingml/2006/main" xmlns:w14="http://schemas.microsoft.com/office/word/2010/wordml" xmlns:w15="http://schemas.microsoft.com/office/word/2012/wordml" xmlns:w16se="http://schemas.microsoft.com/office/word/2015/wordml/symex" xmlns:wpg="http://schemas.microsoft.com/office/word/2010/wordprocessingGroup" xmlns:wpi="http://schemas.microsoft.com/office/word/2010/wordprocessingInk" xmlns:wne="http://schemas.microsoft.com/office/word/2006/wordml" xmlns:wps="http://schemas.microsoft.com/office/word/2010/wordprocessingShape" mc:Ignorable="w14 w15 w16se wp14">
+<w:numbering xmlns:wpc="http://schemas.microsoft.com/office/word/2010/wordprocessingCanvas" xmlns:cx="http://schemas.microsoft.com/office/drawing/2014/chartex" xmlns:cx1="http://schemas.microsoft.com/office/drawing/2015/9/8/chartex" xmlns:cx2="http://schemas.microsoft.com/office/drawing/2015/10/21/chartex" xmlns:cx3="http://schemas.microsoft.com/office/drawing/2016/5/9/chartex" xmlns:cx4="http://schemas.microsoft.com/office/drawing/2016/5/10/chartex" xmlns:cx5="http://schemas.microsoft.com/office/drawing/2016/5/11/chartex" xmlns:cx6="http://schemas.microsoft.com/office/drawing/2016/5/12/chartex" xmlns:cx7="http://schemas.microsoft.com/office/drawing/2016/5/13/chartex" xmlns:cx8="http://schemas.microsoft.com/office/drawing/2016/5/14/chartex" xmlns:mc="http://schemas.openxmlformats.org/markup-compatibility/2006" xmlns:aink="http://schemas.microsoft.com/office/drawing/2016/ink" xmlns:am3d="http://schemas.microsoft.com/office/drawing/2017/model3d" xmlns:o="urn:schemas-microsoft-com:office:office" xmlns:r="http://schemas.openxmlformats.org/officeDocument/2006/relationships" xmlns:m="http://schemas.openxmlformats.org/officeDocument/2006/math" xmlns:v="urn:schemas-microsoft-com:vml" xmlns:wp14="http://schemas.microsoft.com/office/word/2010/wordprocessingDrawing" xmlns:wp="http://schemas.openxmlformats.org/drawingml/2006/wordprocessingDrawing" xmlns:w10="urn:schemas-microsoft-com:office:word" xmlns:w="http://schemas.openxmlformats.org/wordprocessingml/2006/main" xmlns:w14="http://schemas.microsoft.com/office/word/2010/wordml" xmlns:w15="http://schemas.microsoft.com/office/word/2012/wordml" xmlns:w16cid="http://schemas.microsoft.com/office/word/2016/wordml/cid" xmlns:w16se="http://schemas.microsoft.com/office/word/2015/wordml/symex" xmlns:wpg="http://schemas.microsoft.com/office/word/2010/wordprocessingGroup" xmlns:wpi="http://schemas.microsoft.com/office/word/2010/wordprocessingInk" xmlns:wne="http://schemas.microsoft.com/office/word/2006/wordml" xmlns:wps="http://schemas.microsoft.com/office/word/2010/wordprocessingShape" mc:Ignorable="w14 w15 w16se w16cid wp14">
   <w:abstractNum w:abstractNumId="0" w15:restartNumberingAfterBreak="0">
     <w:nsid w:val="02DD1932"/>
     <w:multiLevelType w:val="hybridMultilevel"/>
@@ -6412,7 +6076,7 @@
 </file>
 
 <file path=word/styles.xml><?xml version="1.0" encoding="utf-8"?>
-<w:styles xmlns:mc="http://schemas.openxmlformats.org/markup-compatibility/2006" xmlns:r="http://schemas.openxmlformats.org/officeDocument/2006/relationships" xmlns:w="http://schemas.openxmlformats.org/wordprocessingml/2006/main" xmlns:w14="http://schemas.microsoft.com/office/word/2010/wordml" xmlns:w15="http://schemas.microsoft.com/office/word/2012/wordml" xmlns:w16se="http://schemas.microsoft.com/office/word/2015/wordml/symex" mc:Ignorable="w14 w15 w16se">
+<w:styles xmlns:mc="http://schemas.openxmlformats.org/markup-compatibility/2006" xmlns:r="http://schemas.openxmlformats.org/officeDocument/2006/relationships" xmlns:w="http://schemas.openxmlformats.org/wordprocessingml/2006/main" xmlns:w14="http://schemas.microsoft.com/office/word/2010/wordml" xmlns:w15="http://schemas.microsoft.com/office/word/2012/wordml" xmlns:w16cid="http://schemas.microsoft.com/office/word/2016/wordml/cid" xmlns:w16se="http://schemas.microsoft.com/office/word/2015/wordml/symex" mc:Ignorable="w14 w15 w16se w16cid">
   <w:docDefaults>
     <w:rPrDefault>
       <w:rPr>
@@ -6428,7 +6092,7 @@
       </w:pPr>
     </w:pPrDefault>
   </w:docDefaults>
-  <w:latentStyles w:defLockedState="0" w:defUIPriority="99" w:defSemiHidden="0" w:defUnhideWhenUsed="0" w:defQFormat="0" w:count="371">
+  <w:latentStyles w:defLockedState="0" w:defUIPriority="99" w:defSemiHidden="0" w:defUnhideWhenUsed="0" w:defQFormat="0" w:count="375">
     <w:lsdException w:name="Normal" w:uiPriority="0" w:qFormat="1"/>
     <w:lsdException w:name="heading 1" w:uiPriority="9" w:qFormat="1"/>
     <w:lsdException w:name="heading 2" w:semiHidden="1" w:uiPriority="9" w:unhideWhenUsed="1" w:qFormat="1"/>
@@ -6534,7 +6198,6 @@
     <w:lsdException w:name="HTML Sample" w:semiHidden="1" w:unhideWhenUsed="1"/>
     <w:lsdException w:name="HTML Typewriter" w:semiHidden="1" w:unhideWhenUsed="1"/>
     <w:lsdException w:name="HTML Variable" w:semiHidden="1" w:unhideWhenUsed="1"/>
-    <w:lsdException w:name="Normal Table" w:semiHidden="1" w:unhideWhenUsed="1"/>
     <w:lsdException w:name="annotation subject" w:semiHidden="1" w:unhideWhenUsed="1"/>
     <w:lsdException w:name="No List" w:semiHidden="1" w:unhideWhenUsed="1"/>
     <w:lsdException w:name="Outline List 1" w:semiHidden="1" w:unhideWhenUsed="1"/>
@@ -6578,10 +6241,8 @@
     <w:lsdException w:name="Table Elegant" w:semiHidden="1" w:unhideWhenUsed="1"/>
     <w:lsdException w:name="Table Professional" w:semiHidden="1" w:unhideWhenUsed="1"/>
     <w:lsdException w:name="Table Subtle 1" w:semiHidden="1" w:unhideWhenUsed="1"/>
-    <w:lsdException w:name="Table Subtle 2" w:semiHidden="1" w:unhideWhenUsed="1"/>
     <w:lsdException w:name="Table Web 1" w:semiHidden="1" w:unhideWhenUsed="1"/>
     <w:lsdException w:name="Table Web 2" w:semiHidden="1" w:unhideWhenUsed="1"/>
-    <w:lsdException w:name="Table Web 3" w:semiHidden="1" w:unhideWhenUsed="1"/>
     <w:lsdException w:name="Balloon Text" w:semiHidden="1" w:unhideWhenUsed="1"/>
     <w:lsdException w:name="Table Grid" w:uiPriority="0"/>
     <w:lsdException w:name="Table Theme" w:semiHidden="1" w:unhideWhenUsed="1"/>
@@ -6800,6 +6461,10 @@
     <w:lsdException w:name="List Table 5 Dark Accent 6" w:uiPriority="50"/>
     <w:lsdException w:name="List Table 6 Colorful Accent 6" w:uiPriority="51"/>
     <w:lsdException w:name="List Table 7 Colorful Accent 6" w:uiPriority="52"/>
+    <w:lsdException w:name="Mention" w:semiHidden="1" w:unhideWhenUsed="1"/>
+    <w:lsdException w:name="Smart Hyperlink" w:semiHidden="1" w:unhideWhenUsed="1"/>
+    <w:lsdException w:name="Hashtag" w:semiHidden="1" w:unhideWhenUsed="1"/>
+    <w:lsdException w:name="Unresolved Mention" w:semiHidden="1" w:unhideWhenUsed="1"/>
   </w:latentStyles>
   <w:style w:type="paragraph" w:default="1" w:styleId="Normal">
     <w:name w:val="Normal"/>

</xml_diff>

<commit_message>
issue #241: Updated help for FVS In screen
</commit_message>
<xml_diff>
--- a/Help/FVS_Help.docx
+++ b/Help/FVS_Help.docx
@@ -3040,7 +3040,25 @@
           <w:sz w:val="24"/>
           <w:szCs w:val="24"/>
         </w:rPr>
-        <w:t xml:space="preserve">This window allows the analyst to create the files necessary for FVS growth projection: input tree and plot files, destination Microsoft Access databases, and variant-specific KCP files. It is recommended that when using BioSum, these files are created using the FVS Input Data tool to ensure consistancy throughout the workflow.  </w:t>
+        <w:t xml:space="preserve">This window allows the analyst to create the files necessary for FVS growth projection: </w:t>
+      </w:r>
+      <w:r>
+        <w:rPr>
+          <w:rFonts w:ascii="Times New Roman" w:hAnsi="Times New Roman" w:cs="Times New Roman"/>
+          <w:noProof/>
+          <w:sz w:val="24"/>
+          <w:szCs w:val="24"/>
+        </w:rPr>
+        <w:t>databases with condition and tree tables, and</w:t>
+      </w:r>
+      <w:r>
+        <w:rPr>
+          <w:rFonts w:ascii="Times New Roman" w:hAnsi="Times New Roman" w:cs="Times New Roman"/>
+          <w:noProof/>
+          <w:sz w:val="24"/>
+          <w:szCs w:val="24"/>
+        </w:rPr>
+        <w:t xml:space="preserve"> variant-specific KCP files. It is recommended that when using BioSum, these files are created using the FVS Input Data tool to ensure consistancy throughout the workflow.  </w:t>
       </w:r>
     </w:p>
     <w:p>
@@ -3071,17 +3089,16 @@
           <w:sz w:val="24"/>
           <w:szCs w:val="24"/>
         </w:rPr>
-        <w:t xml:space="preserve">All data fields required for FVS projections, including fields that are to be used to calibrate growth projections (e.g. increment data, seedling records, tree defect values) will need to be added </w:t>
-      </w:r>
-      <w:r>
-        <w:rPr>
-          <w:rFonts w:ascii="Times New Roman" w:hAnsi="Times New Roman" w:cs="Times New Roman"/>
-          <w:i/>
+        <w:t xml:space="preserve">All data fields required for FVS projections, including fields that are to be used to calibrate growth projections (e.g. increment data, seedling records, tree defect values) </w:t>
+      </w:r>
+      <w:r>
+        <w:rPr>
+          <w:rFonts w:ascii="Times New Roman" w:hAnsi="Times New Roman" w:cs="Times New Roman"/>
           <w:noProof/>
           <w:sz w:val="24"/>
           <w:szCs w:val="24"/>
         </w:rPr>
-        <w:t>before</w:t>
+        <w:t>should</w:t>
       </w:r>
       <w:r>
         <w:rPr>
@@ -3090,7 +3107,117 @@
           <w:sz w:val="24"/>
           <w:szCs w:val="24"/>
         </w:rPr>
-        <w:t xml:space="preserve"> the initial  import of plot data into BioSum. Otherwise, these fields will not be included in FVS input files created by BioSum. </w:t>
+        <w:t xml:space="preserve"> be </w:t>
+      </w:r>
+      <w:r>
+        <w:rPr>
+          <w:rFonts w:ascii="Times New Roman" w:hAnsi="Times New Roman" w:cs="Times New Roman"/>
+          <w:noProof/>
+          <w:sz w:val="24"/>
+          <w:szCs w:val="24"/>
+        </w:rPr>
+        <w:t xml:space="preserve">added </w:t>
+      </w:r>
+      <w:r>
+        <w:rPr>
+          <w:rFonts w:ascii="Times New Roman" w:hAnsi="Times New Roman" w:cs="Times New Roman"/>
+          <w:noProof/>
+          <w:sz w:val="24"/>
+          <w:szCs w:val="24"/>
+        </w:rPr>
+        <w:t>when importing</w:t>
+      </w:r>
+      <w:r>
+        <w:rPr>
+          <w:rFonts w:ascii="Times New Roman" w:hAnsi="Times New Roman" w:cs="Times New Roman"/>
+          <w:noProof/>
+          <w:sz w:val="24"/>
+          <w:szCs w:val="24"/>
+        </w:rPr>
+        <w:t xml:space="preserve"> plot data into BioSum. Otherwise, these fields will not be included in FVS input files created by BioSum.</w:t>
+      </w:r>
+      <w:r>
+        <w:rPr>
+          <w:rFonts w:ascii="Times New Roman" w:hAnsi="Times New Roman" w:cs="Times New Roman"/>
+          <w:noProof/>
+          <w:sz w:val="24"/>
+          <w:szCs w:val="24"/>
+        </w:rPr>
+        <w:t xml:space="preserve"> </w:t>
+      </w:r>
+      <w:r>
+        <w:rPr>
+          <w:rFonts w:ascii="Times New Roman" w:hAnsi="Times New Roman" w:cs="Times New Roman"/>
+          <w:noProof/>
+          <w:sz w:val="24"/>
+          <w:szCs w:val="24"/>
+        </w:rPr>
+        <w:t xml:space="preserve"> </w:t>
+      </w:r>
+    </w:p>
+    <w:p>
+      <w:pPr>
+        <w:spacing w:after="0"/>
+        <w:rPr>
+          <w:rFonts w:ascii="Times New Roman" w:hAnsi="Times New Roman" w:cs="Times New Roman"/>
+          <w:noProof/>
+          <w:sz w:val="24"/>
+          <w:szCs w:val="24"/>
+        </w:rPr>
+      </w:pPr>
+      <w:r>
+        <w:rPr>
+          <w:rFonts w:ascii="Times New Roman" w:hAnsi="Times New Roman" w:cs="Times New Roman"/>
+          <w:noProof/>
+          <w:sz w:val="24"/>
+          <w:szCs w:val="24"/>
+        </w:rPr>
+        <w:br/>
+      </w:r>
+      <w:r>
+        <w:rPr>
+          <w:rFonts w:ascii="Times New Roman" w:hAnsi="Times New Roman" w:cs="Times New Roman"/>
+          <w:noProof/>
+          <w:sz w:val="24"/>
+          <w:szCs w:val="24"/>
+        </w:rPr>
+        <w:t xml:space="preserve">BioSum creates an SQLite FVSIn.db to be used as input to FVS </w:t>
+      </w:r>
+      <w:r>
+        <w:rPr>
+          <w:rFonts w:ascii="Times New Roman" w:hAnsi="Times New Roman" w:cs="Times New Roman"/>
+          <w:noProof/>
+          <w:sz w:val="24"/>
+          <w:szCs w:val="24"/>
+        </w:rPr>
+        <w:t>starting</w:t>
+      </w:r>
+      <w:r>
+        <w:rPr>
+          <w:rFonts w:ascii="Times New Roman" w:hAnsi="Times New Roman" w:cs="Times New Roman"/>
+          <w:noProof/>
+          <w:sz w:val="24"/>
+          <w:szCs w:val="24"/>
+        </w:rPr>
+        <w:t xml:space="preserve"> with the STANDINIT_COND and TREEINIT_COND tables from </w:t>
+      </w:r>
+      <w:r>
+        <w:rPr>
+          <w:rFonts w:ascii="Times New Roman" w:hAnsi="Times New Roman" w:cs="Times New Roman"/>
+          <w:noProof/>
+          <w:sz w:val="24"/>
+          <w:szCs w:val="24"/>
+        </w:rPr>
+        <w:t>an</w:t>
+      </w:r>
+      <w:r>
+        <w:rPr>
+          <w:rFonts w:ascii="Times New Roman" w:hAnsi="Times New Roman" w:cs="Times New Roman"/>
+          <w:noProof/>
+          <w:sz w:val="24"/>
+          <w:szCs w:val="24"/>
+        </w:rPr>
+        <w:t xml:space="preserve"> FIA Data Mart as input. BioSum filters the contents of those tables to only include stands and trees that are part of a BioSum project.</w:t>
       </w:r>
     </w:p>
     <w:p>
@@ -3322,15 +3449,39 @@
           <w:sz w:val="24"/>
           <w:szCs w:val="24"/>
         </w:rPr>
-        <w:t xml:space="preserve">Action Items </w:t>
-      </w:r>
-      <w:r>
-        <w:rPr>
-          <w:rFonts w:ascii="Times New Roman" w:hAnsi="Times New Roman" w:cs="Times New Roman"/>
-          <w:sz w:val="24"/>
-          <w:szCs w:val="24"/>
-        </w:rPr>
-        <w:t>drop-down menu contains seven executable functions integral to the FVS input file creation process.  These functions are only executed for variant/Rx package combinations selected in the Create FVS Input table. Click&lt;</w:t>
+        <w:t>&lt;Create FVS Input Database File&gt;</w:t>
+      </w:r>
+      <w:r>
+        <w:rPr>
+          <w:rFonts w:ascii="Times New Roman" w:hAnsi="Times New Roman" w:cs="Times New Roman"/>
+          <w:sz w:val="24"/>
+          <w:szCs w:val="24"/>
+        </w:rPr>
+        <w:t xml:space="preserve"> button executes the process to create FVS input databases for the variants selected in the grid</w:t>
+      </w:r>
+      <w:r>
+        <w:rPr>
+          <w:rFonts w:ascii="Times New Roman" w:hAnsi="Times New Roman" w:cs="Times New Roman"/>
+          <w:sz w:val="24"/>
+          <w:szCs w:val="24"/>
+        </w:rPr>
+        <w:t>. Click</w:t>
+      </w:r>
+      <w:r>
+        <w:rPr>
+          <w:rFonts w:ascii="Times New Roman" w:hAnsi="Times New Roman" w:cs="Times New Roman"/>
+          <w:sz w:val="24"/>
+          <w:szCs w:val="24"/>
+        </w:rPr>
+        <w:t xml:space="preserve"> the </w:t>
+      </w:r>
+      <w:r>
+        <w:rPr>
+          <w:rFonts w:ascii="Times New Roman" w:hAnsi="Times New Roman" w:cs="Times New Roman"/>
+          <w:sz w:val="24"/>
+          <w:szCs w:val="24"/>
+        </w:rPr>
+        <w:t>&lt;</w:t>
       </w:r>
       <w:r>
         <w:rPr>
@@ -3347,355 +3498,312 @@
           <w:sz w:val="24"/>
           <w:szCs w:val="24"/>
         </w:rPr>
-        <w:t>to select all variant/Rx package combinations or select the desired Rx package(s) by clicking on the check box next to each package. To execute a function from the drop down menu simply select the tool and click &lt;</w:t>
-      </w:r>
-      <w:r>
-        <w:rPr>
-          <w:rFonts w:ascii="Times New Roman" w:hAnsi="Times New Roman" w:cs="Times New Roman"/>
-          <w:b/>
-          <w:sz w:val="24"/>
-          <w:szCs w:val="24"/>
-        </w:rPr>
-        <w:t>Execute Action&gt;</w:t>
-      </w:r>
-      <w:r>
-        <w:rPr>
-          <w:rFonts w:ascii="Times New Roman" w:hAnsi="Times New Roman" w:cs="Times New Roman"/>
-          <w:sz w:val="24"/>
-          <w:szCs w:val="24"/>
-        </w:rPr>
-        <w:t xml:space="preserve">. A recommended order of operations is outlined here. </w:t>
+        <w:t xml:space="preserve">checkbox </w:t>
+      </w:r>
+      <w:r>
+        <w:rPr>
+          <w:rFonts w:ascii="Times New Roman" w:hAnsi="Times New Roman" w:cs="Times New Roman"/>
+          <w:sz w:val="24"/>
+          <w:szCs w:val="24"/>
+        </w:rPr>
+        <w:t>to</w:t>
+      </w:r>
+      <w:r>
+        <w:rPr>
+          <w:rFonts w:ascii="Times New Roman" w:hAnsi="Times New Roman" w:cs="Times New Roman"/>
+          <w:sz w:val="24"/>
+          <w:szCs w:val="24"/>
+        </w:rPr>
+        <w:t xml:space="preserve"> select all variant/Rx package combinations or select the desired </w:t>
+      </w:r>
+      <w:r>
+        <w:rPr>
+          <w:rFonts w:ascii="Times New Roman" w:hAnsi="Times New Roman" w:cs="Times New Roman"/>
+          <w:sz w:val="24"/>
+          <w:szCs w:val="24"/>
+        </w:rPr>
+        <w:t>variant</w:t>
+      </w:r>
+      <w:r>
+        <w:rPr>
+          <w:rFonts w:ascii="Times New Roman" w:hAnsi="Times New Roman" w:cs="Times New Roman"/>
+          <w:sz w:val="24"/>
+          <w:szCs w:val="24"/>
+        </w:rPr>
+        <w:t>(s) by clicking on the check box next to each package.</w:t>
       </w:r>
     </w:p>
     <w:p>
       <w:pPr>
         <w:numPr>
-          <w:ilvl w:val="1"/>
+          <w:ilvl w:val="0"/>
           <w:numId w:val="6"/>
         </w:numPr>
         <w:spacing w:after="0"/>
         <w:rPr>
           <w:rFonts w:ascii="Times New Roman" w:hAnsi="Times New Roman" w:cs="Times New Roman"/>
-          <w:b/>
-          <w:sz w:val="24"/>
-          <w:szCs w:val="24"/>
-        </w:rPr>
-      </w:pPr>
-      <w:proofErr w:type="spellStart"/>
-      <w:r>
-        <w:rPr>
-          <w:rFonts w:ascii="Times New Roman" w:hAnsi="Times New Roman" w:cs="Times New Roman"/>
-          <w:b/>
-          <w:sz w:val="24"/>
-          <w:szCs w:val="24"/>
-        </w:rPr>
-        <w:t>FVSIn</w:t>
-      </w:r>
-      <w:proofErr w:type="spellEnd"/>
-      <w:r>
-        <w:rPr>
-          <w:rFonts w:ascii="Times New Roman" w:hAnsi="Times New Roman" w:cs="Times New Roman"/>
-          <w:b/>
-          <w:sz w:val="24"/>
-          <w:szCs w:val="24"/>
-        </w:rPr>
-        <w:t xml:space="preserve"> Options Tab</w:t>
-      </w:r>
-      <w:r>
-        <w:rPr>
-          <w:rFonts w:ascii="Times New Roman" w:hAnsi="Times New Roman" w:cs="Times New Roman"/>
-          <w:sz w:val="24"/>
-          <w:szCs w:val="24"/>
-        </w:rPr>
-        <w:t xml:space="preserve">: See the </w:t>
-      </w:r>
-      <w:proofErr w:type="spellStart"/>
-      <w:r>
-        <w:rPr>
-          <w:rFonts w:ascii="Times New Roman" w:hAnsi="Times New Roman" w:cs="Times New Roman"/>
-          <w:sz w:val="24"/>
-          <w:szCs w:val="24"/>
-        </w:rPr>
-        <w:t>FVSIn</w:t>
-      </w:r>
-      <w:proofErr w:type="spellEnd"/>
-      <w:r>
-        <w:rPr>
-          <w:rFonts w:ascii="Times New Roman" w:hAnsi="Times New Roman" w:cs="Times New Roman"/>
-          <w:sz w:val="24"/>
-          <w:szCs w:val="24"/>
-        </w:rPr>
-        <w:t xml:space="preserve"> Options help below for details regarding the usage of DWM and GRM data in the </w:t>
-      </w:r>
-      <w:proofErr w:type="spellStart"/>
-      <w:r>
-        <w:rPr>
-          <w:rFonts w:ascii="Times New Roman" w:hAnsi="Times New Roman" w:cs="Times New Roman"/>
-          <w:sz w:val="24"/>
-          <w:szCs w:val="24"/>
-        </w:rPr>
-        <w:t>FVSIn</w:t>
-      </w:r>
-      <w:proofErr w:type="spellEnd"/>
-      <w:r>
-        <w:rPr>
-          <w:rFonts w:ascii="Times New Roman" w:hAnsi="Times New Roman" w:cs="Times New Roman"/>
-          <w:sz w:val="24"/>
-          <w:szCs w:val="24"/>
-        </w:rPr>
-        <w:t xml:space="preserve"> process</w:t>
-      </w:r>
-      <w:r>
-        <w:rPr>
-          <w:rFonts w:ascii="Times New Roman" w:hAnsi="Times New Roman" w:cs="Times New Roman"/>
-          <w:sz w:val="24"/>
-          <w:szCs w:val="24"/>
-        </w:rPr>
-        <w:t xml:space="preserve">. These settings do not apply when using the </w:t>
-      </w:r>
-      <w:r>
-        <w:rPr>
-          <w:rFonts w:ascii="Times New Roman" w:hAnsi="Times New Roman" w:cs="Times New Roman"/>
-          <w:b/>
-          <w:sz w:val="24"/>
-          <w:szCs w:val="24"/>
-        </w:rPr>
-        <w:t>&lt;Create FVS input database files from FIA2FVS&gt;</w:t>
-      </w:r>
-      <w:r>
-        <w:rPr>
-          <w:rFonts w:ascii="Times New Roman" w:hAnsi="Times New Roman" w:cs="Times New Roman"/>
-          <w:sz w:val="24"/>
-          <w:szCs w:val="24"/>
-        </w:rPr>
-        <w:t xml:space="preserve"> option.</w:t>
+          <w:sz w:val="24"/>
+          <w:szCs w:val="24"/>
+        </w:rPr>
+      </w:pPr>
+      <w:r>
+        <w:rPr>
+          <w:rFonts w:ascii="Times New Roman" w:hAnsi="Times New Roman" w:cs="Times New Roman"/>
+          <w:sz w:val="24"/>
+          <w:szCs w:val="24"/>
+        </w:rPr>
+        <w:t>When creating FVS input files from FIA2FVS Bio</w:t>
+      </w:r>
+      <w:r>
+        <w:rPr>
+          <w:rFonts w:ascii="Times New Roman" w:hAnsi="Times New Roman" w:cs="Times New Roman"/>
+          <w:sz w:val="24"/>
+          <w:szCs w:val="24"/>
+        </w:rPr>
+        <w:t>S</w:t>
+      </w:r>
+      <w:r>
+        <w:rPr>
+          <w:rFonts w:ascii="Times New Roman" w:hAnsi="Times New Roman" w:cs="Times New Roman"/>
+          <w:sz w:val="24"/>
+          <w:szCs w:val="24"/>
+        </w:rPr>
+        <w:t xml:space="preserve">um starts with the STANDINIT_COND and TREEINIT_COND tables in an FIA Data Mart SQLite database. </w:t>
+      </w:r>
+      <w:r>
+        <w:rPr>
+          <w:rFonts w:ascii="Times New Roman" w:hAnsi="Times New Roman" w:cs="Times New Roman"/>
+          <w:sz w:val="24"/>
+          <w:szCs w:val="24"/>
+        </w:rPr>
+        <w:t xml:space="preserve">The </w:t>
+      </w:r>
+      <w:r>
+        <w:rPr>
+          <w:rFonts w:ascii="Times New Roman" w:hAnsi="Times New Roman" w:cs="Times New Roman"/>
+          <w:b/>
+          <w:sz w:val="24"/>
+          <w:szCs w:val="24"/>
+        </w:rPr>
+        <w:t>path to the FIA Datamart input SQLite database</w:t>
+      </w:r>
+      <w:r>
+        <w:rPr>
+          <w:rFonts w:ascii="Times New Roman" w:hAnsi="Times New Roman" w:cs="Times New Roman"/>
+          <w:sz w:val="24"/>
+          <w:szCs w:val="24"/>
+        </w:rPr>
+        <w:t xml:space="preserve"> to be used by BioSum must be specified before creating an FVS input database.</w:t>
+      </w:r>
+      <w:r>
+        <w:rPr>
+          <w:rFonts w:ascii="Times New Roman" w:hAnsi="Times New Roman" w:cs="Times New Roman"/>
+          <w:sz w:val="24"/>
+          <w:szCs w:val="24"/>
+        </w:rPr>
+        <w:t xml:space="preserve"> </w:t>
+      </w:r>
+      <w:r>
+        <w:rPr>
+          <w:rFonts w:ascii="Times New Roman" w:hAnsi="Times New Roman" w:cs="Times New Roman"/>
+          <w:sz w:val="24"/>
+          <w:szCs w:val="24"/>
+        </w:rPr>
+        <w:t>Each state has its own FIA Datamart database. If generating input files for an FVS variant that spans multiple states, th</w:t>
+      </w:r>
+      <w:r>
+        <w:rPr>
+          <w:rFonts w:ascii="Times New Roman" w:hAnsi="Times New Roman" w:cs="Times New Roman"/>
+          <w:sz w:val="24"/>
+          <w:szCs w:val="24"/>
+        </w:rPr>
+        <w:t>is</w:t>
+      </w:r>
+      <w:r>
+        <w:rPr>
+          <w:rFonts w:ascii="Times New Roman" w:hAnsi="Times New Roman" w:cs="Times New Roman"/>
+          <w:sz w:val="24"/>
+          <w:szCs w:val="24"/>
+        </w:rPr>
+        <w:t xml:space="preserve"> process needs to be run once for each state.</w:t>
       </w:r>
     </w:p>
     <w:p>
       <w:pPr>
         <w:numPr>
-          <w:ilvl w:val="1"/>
+          <w:ilvl w:val="0"/>
           <w:numId w:val="6"/>
         </w:numPr>
         <w:spacing w:after="0"/>
         <w:rPr>
           <w:rFonts w:ascii="Times New Roman" w:hAnsi="Times New Roman" w:cs="Times New Roman"/>
-          <w:b/>
-          <w:sz w:val="24"/>
-          <w:szCs w:val="24"/>
-        </w:rPr>
-      </w:pPr>
-      <w:bookmarkStart w:id="0" w:name="_Hlk92195459"/>
+          <w:sz w:val="24"/>
+          <w:szCs w:val="24"/>
+        </w:rPr>
+      </w:pPr>
+      <w:r>
+        <w:rPr>
+          <w:rFonts w:ascii="Times New Roman" w:eastAsia="Times New Roman" w:hAnsi="Times New Roman" w:cs="Times New Roman"/>
+          <w:sz w:val="24"/>
+          <w:szCs w:val="24"/>
+        </w:rPr>
+        <w:t xml:space="preserve">The </w:t>
+      </w:r>
+      <w:r>
+        <w:rPr>
+          <w:rFonts w:ascii="Times New Roman" w:eastAsia="Times New Roman" w:hAnsi="Times New Roman" w:cs="Times New Roman"/>
+          <w:b/>
+          <w:sz w:val="24"/>
+          <w:szCs w:val="24"/>
+        </w:rPr>
+        <w:t>Selected Group</w:t>
+      </w:r>
+      <w:r>
+        <w:rPr>
+          <w:rFonts w:ascii="Times New Roman" w:eastAsia="Times New Roman" w:hAnsi="Times New Roman" w:cs="Times New Roman"/>
+          <w:sz w:val="24"/>
+          <w:szCs w:val="24"/>
+        </w:rPr>
+        <w:t xml:space="preserve"> should be specified. The options for this list come from the </w:t>
+      </w:r>
       <w:proofErr w:type="spellStart"/>
       <w:r>
         <w:rPr>
-          <w:rFonts w:ascii="Times New Roman" w:hAnsi="Times New Roman" w:cs="Times New Roman"/>
-          <w:b/>
-          <w:sz w:val="24"/>
-          <w:szCs w:val="24"/>
-        </w:rPr>
-        <w:t>FVSIn</w:t>
+          <w:rFonts w:ascii="Times New Roman" w:eastAsia="Times New Roman" w:hAnsi="Times New Roman" w:cs="Times New Roman"/>
+          <w:sz w:val="24"/>
+          <w:szCs w:val="24"/>
+        </w:rPr>
+        <w:t>FVS_GroupAddFilesAndKeywords</w:t>
       </w:r>
       <w:proofErr w:type="spellEnd"/>
       <w:r>
         <w:rPr>
-          <w:rFonts w:ascii="Times New Roman" w:hAnsi="Times New Roman" w:cs="Times New Roman"/>
-          <w:b/>
-          <w:sz w:val="24"/>
-          <w:szCs w:val="24"/>
-        </w:rPr>
-        <w:t xml:space="preserve"> FIA2FVS Tab</w:t>
-      </w:r>
-      <w:bookmarkEnd w:id="0"/>
-      <w:r>
-        <w:rPr>
-          <w:rFonts w:ascii="Times New Roman" w:hAnsi="Times New Roman" w:cs="Times New Roman"/>
-          <w:b/>
-          <w:sz w:val="24"/>
-          <w:szCs w:val="24"/>
-        </w:rPr>
-        <w:t xml:space="preserve">: </w:t>
-      </w:r>
-      <w:r>
-        <w:rPr>
-          <w:rFonts w:ascii="Times New Roman" w:hAnsi="Times New Roman" w:cs="Times New Roman"/>
-          <w:sz w:val="24"/>
-          <w:szCs w:val="24"/>
-        </w:rPr>
-        <w:t xml:space="preserve">See the </w:t>
+          <w:rFonts w:ascii="Times New Roman" w:eastAsia="Times New Roman" w:hAnsi="Times New Roman" w:cs="Times New Roman"/>
+          <w:sz w:val="24"/>
+          <w:szCs w:val="24"/>
+        </w:rPr>
+        <w:t xml:space="preserve"> </w:t>
+      </w:r>
+      <w:r>
+        <w:rPr>
+          <w:rFonts w:ascii="Times New Roman" w:eastAsia="Times New Roman" w:hAnsi="Times New Roman" w:cs="Times New Roman"/>
+          <w:sz w:val="24"/>
+          <w:szCs w:val="24"/>
+        </w:rPr>
+        <w:t xml:space="preserve">table in the template </w:t>
       </w:r>
       <w:proofErr w:type="spellStart"/>
       <w:r>
         <w:rPr>
-          <w:rFonts w:ascii="Times New Roman" w:hAnsi="Times New Roman" w:cs="Times New Roman"/>
-          <w:sz w:val="24"/>
-          <w:szCs w:val="24"/>
-        </w:rPr>
-        <w:t>FVSIn</w:t>
+          <w:rFonts w:ascii="Times New Roman" w:eastAsia="Times New Roman" w:hAnsi="Times New Roman" w:cs="Times New Roman"/>
+          <w:sz w:val="24"/>
+          <w:szCs w:val="24"/>
+        </w:rPr>
+        <w:t>FVSIn.db</w:t>
       </w:r>
       <w:proofErr w:type="spellEnd"/>
       <w:r>
         <w:rPr>
-          <w:rFonts w:ascii="Times New Roman" w:hAnsi="Times New Roman" w:cs="Times New Roman"/>
-          <w:sz w:val="24"/>
-          <w:szCs w:val="24"/>
-        </w:rPr>
-        <w:t xml:space="preserve"> FIA2FVS</w:t>
-      </w:r>
-      <w:r>
-        <w:rPr>
-          <w:rFonts w:ascii="Times New Roman" w:hAnsi="Times New Roman" w:cs="Times New Roman"/>
-          <w:sz w:val="24"/>
-          <w:szCs w:val="24"/>
-        </w:rPr>
-        <w:t xml:space="preserve"> help below for details regarding this tab. These settings do not apply when using the &gt;</w:t>
-      </w:r>
-      <w:r>
-        <w:rPr>
-          <w:rFonts w:ascii="Times New Roman" w:hAnsi="Times New Roman" w:cs="Times New Roman"/>
-          <w:b/>
-          <w:sz w:val="24"/>
-          <w:szCs w:val="24"/>
-        </w:rPr>
-        <w:t xml:space="preserve">Create FVS input </w:t>
-      </w:r>
-      <w:r>
-        <w:rPr>
-          <w:rFonts w:ascii="Times New Roman" w:hAnsi="Times New Roman" w:cs="Times New Roman"/>
-          <w:b/>
-          <w:sz w:val="24"/>
-          <w:szCs w:val="24"/>
-        </w:rPr>
-        <w:t>database</w:t>
-      </w:r>
-      <w:r>
-        <w:rPr>
-          <w:rFonts w:ascii="Times New Roman" w:hAnsi="Times New Roman" w:cs="Times New Roman"/>
-          <w:b/>
-          <w:sz w:val="24"/>
-          <w:szCs w:val="24"/>
-        </w:rPr>
-        <w:t xml:space="preserve"> files</w:t>
-      </w:r>
-      <w:r>
-        <w:rPr>
-          <w:rFonts w:ascii="Times New Roman" w:hAnsi="Times New Roman" w:cs="Times New Roman"/>
-          <w:b/>
-          <w:sz w:val="24"/>
-          <w:szCs w:val="24"/>
-        </w:rPr>
-        <w:t xml:space="preserve">&gt; </w:t>
-      </w:r>
-      <w:r>
-        <w:rPr>
-          <w:rFonts w:ascii="Times New Roman" w:hAnsi="Times New Roman" w:cs="Times New Roman"/>
-          <w:sz w:val="24"/>
-          <w:szCs w:val="24"/>
-        </w:rPr>
-        <w:t>option</w:t>
+          <w:rFonts w:ascii="Times New Roman" w:eastAsia="Times New Roman" w:hAnsi="Times New Roman" w:cs="Times New Roman"/>
+          <w:sz w:val="24"/>
+          <w:szCs w:val="24"/>
+        </w:rPr>
+        <w:t xml:space="preserve">. The template </w:t>
+      </w:r>
+      <w:proofErr w:type="spellStart"/>
+      <w:r>
+        <w:rPr>
+          <w:rFonts w:ascii="Times New Roman" w:eastAsia="Times New Roman" w:hAnsi="Times New Roman" w:cs="Times New Roman"/>
+          <w:sz w:val="24"/>
+          <w:szCs w:val="24"/>
+        </w:rPr>
+        <w:t>FVSIn.db</w:t>
+      </w:r>
+      <w:proofErr w:type="spellEnd"/>
+      <w:r>
+        <w:rPr>
+          <w:rFonts w:ascii="Times New Roman" w:eastAsia="Times New Roman" w:hAnsi="Times New Roman" w:cs="Times New Roman"/>
+          <w:sz w:val="24"/>
+          <w:szCs w:val="24"/>
+        </w:rPr>
+        <w:t xml:space="preserve"> can be found in the application installation </w:t>
+      </w:r>
+      <w:proofErr w:type="spellStart"/>
+      <w:r>
+        <w:rPr>
+          <w:rFonts w:ascii="Times New Roman" w:eastAsia="Times New Roman" w:hAnsi="Times New Roman" w:cs="Times New Roman"/>
+          <w:sz w:val="24"/>
+          <w:szCs w:val="24"/>
+        </w:rPr>
+        <w:t>db</w:t>
+      </w:r>
+      <w:proofErr w:type="spellEnd"/>
+      <w:r>
+        <w:rPr>
+          <w:rFonts w:ascii="Times New Roman" w:eastAsia="Times New Roman" w:hAnsi="Times New Roman" w:cs="Times New Roman"/>
+          <w:sz w:val="24"/>
+          <w:szCs w:val="24"/>
+        </w:rPr>
+        <w:t xml:space="preserve"> folder.</w:t>
       </w:r>
     </w:p>
     <w:p>
       <w:pPr>
         <w:numPr>
-          <w:ilvl w:val="1"/>
+          <w:ilvl w:val="0"/>
           <w:numId w:val="6"/>
         </w:numPr>
         <w:spacing w:after="0"/>
         <w:rPr>
           <w:rFonts w:ascii="Times New Roman" w:hAnsi="Times New Roman" w:cs="Times New Roman"/>
-          <w:b/>
-          <w:sz w:val="24"/>
-          <w:szCs w:val="24"/>
-        </w:rPr>
-      </w:pPr>
-      <w:bookmarkStart w:id="1" w:name="_Hlk92195076"/>
-      <w:r>
-        <w:rPr>
-          <w:rFonts w:ascii="Times New Roman" w:hAnsi="Times New Roman" w:cs="Times New Roman"/>
-          <w:b/>
-          <w:sz w:val="24"/>
-          <w:szCs w:val="24"/>
-        </w:rPr>
-        <w:t xml:space="preserve">Create FVS input </w:t>
-      </w:r>
-      <w:r>
-        <w:rPr>
-          <w:rFonts w:ascii="Times New Roman" w:hAnsi="Times New Roman" w:cs="Times New Roman"/>
-          <w:b/>
-          <w:sz w:val="24"/>
-          <w:szCs w:val="24"/>
-        </w:rPr>
-        <w:t>database</w:t>
-      </w:r>
-      <w:r>
-        <w:rPr>
-          <w:rFonts w:ascii="Times New Roman" w:hAnsi="Times New Roman" w:cs="Times New Roman"/>
-          <w:b/>
-          <w:sz w:val="24"/>
-          <w:szCs w:val="24"/>
-        </w:rPr>
-        <w:t xml:space="preserve"> files</w:t>
-      </w:r>
-      <w:bookmarkEnd w:id="1"/>
-      <w:r>
-        <w:rPr>
-          <w:rFonts w:ascii="Times New Roman" w:hAnsi="Times New Roman" w:cs="Times New Roman"/>
-          <w:b/>
-          <w:sz w:val="24"/>
-          <w:szCs w:val="24"/>
-        </w:rPr>
-        <w:t xml:space="preserve">: </w:t>
-      </w:r>
-      <w:r>
-        <w:rPr>
-          <w:rFonts w:ascii="Times New Roman" w:hAnsi="Times New Roman" w:cs="Times New Roman"/>
-          <w:sz w:val="24"/>
-          <w:szCs w:val="24"/>
-        </w:rPr>
-        <w:t>Create</w:t>
-      </w:r>
-      <w:r>
-        <w:rPr>
-          <w:rFonts w:ascii="Times New Roman" w:hAnsi="Times New Roman" w:cs="Times New Roman"/>
-          <w:sz w:val="24"/>
-          <w:szCs w:val="24"/>
-        </w:rPr>
-        <w:t>s</w:t>
-      </w:r>
-      <w:r>
-        <w:rPr>
-          <w:rFonts w:ascii="Times New Roman" w:hAnsi="Times New Roman" w:cs="Times New Roman"/>
-          <w:sz w:val="24"/>
-          <w:szCs w:val="24"/>
-        </w:rPr>
-        <w:t xml:space="preserve"> the </w:t>
+          <w:sz w:val="24"/>
+          <w:szCs w:val="24"/>
+        </w:rPr>
+      </w:pPr>
+      <w:r>
+        <w:rPr>
+          <w:rFonts w:ascii="Times New Roman" w:hAnsi="Times New Roman" w:cs="Times New Roman"/>
+          <w:sz w:val="24"/>
+          <w:szCs w:val="24"/>
+        </w:rPr>
+        <w:lastRenderedPageBreak/>
+        <w:t xml:space="preserve">It is recommended to review the options in the </w:t>
       </w:r>
       <w:proofErr w:type="spellStart"/>
       <w:r>
         <w:rPr>
           <w:rFonts w:ascii="Times New Roman" w:hAnsi="Times New Roman" w:cs="Times New Roman"/>
-          <w:sz w:val="24"/>
-          <w:szCs w:val="24"/>
-        </w:rPr>
-        <w:t>FVS_StandInit</w:t>
+          <w:b/>
+          <w:sz w:val="24"/>
+          <w:szCs w:val="24"/>
+        </w:rPr>
+        <w:t>FVSIn</w:t>
       </w:r>
       <w:proofErr w:type="spellEnd"/>
       <w:r>
         <w:rPr>
           <w:rFonts w:ascii="Times New Roman" w:hAnsi="Times New Roman" w:cs="Times New Roman"/>
-          <w:sz w:val="24"/>
-          <w:szCs w:val="24"/>
-        </w:rPr>
-        <w:t xml:space="preserve"> </w:t>
-      </w:r>
-      <w:r>
-        <w:rPr>
-          <w:rFonts w:ascii="Times New Roman" w:hAnsi="Times New Roman" w:cs="Times New Roman"/>
-          <w:sz w:val="24"/>
-          <w:szCs w:val="24"/>
-        </w:rPr>
-        <w:t xml:space="preserve">and </w:t>
+          <w:b/>
+          <w:sz w:val="24"/>
+          <w:szCs w:val="24"/>
+        </w:rPr>
+        <w:t xml:space="preserve"> Options</w:t>
+      </w:r>
+      <w:r>
+        <w:rPr>
+          <w:rFonts w:ascii="Times New Roman" w:hAnsi="Times New Roman" w:cs="Times New Roman"/>
+          <w:sz w:val="24"/>
+          <w:szCs w:val="24"/>
+        </w:rPr>
+        <w:t xml:space="preserve"> tab before creating input files. </w:t>
+      </w:r>
+      <w:r>
+        <w:rPr>
+          <w:rFonts w:ascii="Times New Roman" w:hAnsi="Times New Roman" w:cs="Times New Roman"/>
+          <w:sz w:val="24"/>
+          <w:szCs w:val="24"/>
+        </w:rPr>
+        <w:t xml:space="preserve">See the </w:t>
       </w:r>
       <w:proofErr w:type="spellStart"/>
       <w:r>
@@ -3704,7 +3812,7 @@
           <w:sz w:val="24"/>
           <w:szCs w:val="24"/>
         </w:rPr>
-        <w:t>FVS_TreeInit</w:t>
+        <w:t>FVSIn</w:t>
       </w:r>
       <w:proofErr w:type="spellEnd"/>
       <w:r>
@@ -3713,39 +3821,7 @@
           <w:sz w:val="24"/>
           <w:szCs w:val="24"/>
         </w:rPr>
-        <w:t xml:space="preserve"> tables in an FVSIn.accdb </w:t>
-      </w:r>
-      <w:r>
-        <w:rPr>
-          <w:rFonts w:ascii="Times New Roman" w:hAnsi="Times New Roman" w:cs="Times New Roman"/>
-          <w:sz w:val="24"/>
-          <w:szCs w:val="24"/>
-        </w:rPr>
-        <w:t xml:space="preserve">for each </w:t>
-      </w:r>
-      <w:r>
-        <w:rPr>
-          <w:rFonts w:ascii="Times New Roman" w:hAnsi="Times New Roman" w:cs="Times New Roman"/>
-          <w:sz w:val="24"/>
-          <w:szCs w:val="24"/>
-        </w:rPr>
-        <w:t xml:space="preserve">selected </w:t>
-      </w:r>
-      <w:r>
-        <w:rPr>
-          <w:rFonts w:ascii="Times New Roman" w:hAnsi="Times New Roman" w:cs="Times New Roman"/>
-          <w:sz w:val="24"/>
-          <w:szCs w:val="24"/>
-        </w:rPr>
-        <w:t xml:space="preserve">variant. </w:t>
-      </w:r>
-      <w:r>
-        <w:rPr>
-          <w:rFonts w:ascii="Times New Roman" w:hAnsi="Times New Roman" w:cs="Times New Roman"/>
-          <w:sz w:val="24"/>
-          <w:szCs w:val="24"/>
-        </w:rPr>
-        <w:t>These databases can be found at \</w:t>
+        <w:t xml:space="preserve"> Options help below for details regarding the usage of DWM and GRM data in the </w:t>
       </w:r>
       <w:proofErr w:type="spellStart"/>
       <w:r>
@@ -3754,7 +3830,7 @@
           <w:sz w:val="24"/>
           <w:szCs w:val="24"/>
         </w:rPr>
-        <w:t>fvs</w:t>
+        <w:t>FVSIn</w:t>
       </w:r>
       <w:proofErr w:type="spellEnd"/>
       <w:r>
@@ -3763,135 +3839,146 @@
           <w:sz w:val="24"/>
           <w:szCs w:val="24"/>
         </w:rPr>
-        <w:t>\data\Variant</w:t>
-      </w:r>
-      <w:r>
-        <w:rPr>
-          <w:rFonts w:ascii="Times New Roman" w:hAnsi="Times New Roman" w:cs="Times New Roman"/>
-          <w:sz w:val="24"/>
-          <w:szCs w:val="24"/>
-        </w:rPr>
-        <w:t xml:space="preserve"> are required FVS input. The tree </w:t>
-      </w:r>
-      <w:r>
-        <w:rPr>
-          <w:rFonts w:ascii="Times New Roman" w:hAnsi="Times New Roman" w:cs="Times New Roman"/>
-          <w:sz w:val="24"/>
-          <w:szCs w:val="24"/>
-        </w:rPr>
-        <w:t>table</w:t>
-      </w:r>
-      <w:r>
-        <w:rPr>
-          <w:rFonts w:ascii="Times New Roman" w:hAnsi="Times New Roman" w:cs="Times New Roman"/>
-          <w:sz w:val="24"/>
-          <w:szCs w:val="24"/>
-        </w:rPr>
-        <w:t xml:space="preserve"> provides data such as plot and tree identification, tree species code, and tree measurements for each tree record. The stand </w:t>
-      </w:r>
-      <w:r>
-        <w:rPr>
-          <w:rFonts w:ascii="Times New Roman" w:hAnsi="Times New Roman" w:cs="Times New Roman"/>
-          <w:sz w:val="24"/>
-          <w:szCs w:val="24"/>
-        </w:rPr>
-        <w:t>table</w:t>
-      </w:r>
-      <w:r>
-        <w:rPr>
-          <w:rFonts w:ascii="Times New Roman" w:hAnsi="Times New Roman" w:cs="Times New Roman"/>
-          <w:sz w:val="24"/>
-          <w:szCs w:val="24"/>
-        </w:rPr>
-        <w:t xml:space="preserve"> contains attributes for a particular stand, derived from information in the FIA Condition table. </w:t>
+        <w:t xml:space="preserve"> process.</w:t>
       </w:r>
     </w:p>
     <w:p>
       <w:pPr>
         <w:numPr>
-          <w:ilvl w:val="1"/>
+          <w:ilvl w:val="0"/>
           <w:numId w:val="6"/>
         </w:numPr>
         <w:spacing w:after="0"/>
         <w:rPr>
           <w:rFonts w:ascii="Times New Roman" w:hAnsi="Times New Roman" w:cs="Times New Roman"/>
-          <w:b/>
-          <w:sz w:val="24"/>
-          <w:szCs w:val="24"/>
-        </w:rPr>
-      </w:pPr>
-      <w:r>
-        <w:rPr>
-          <w:rFonts w:ascii="Times New Roman" w:hAnsi="Times New Roman" w:cs="Times New Roman"/>
-          <w:b/>
-          <w:sz w:val="24"/>
-          <w:szCs w:val="24"/>
-        </w:rPr>
-        <w:lastRenderedPageBreak/>
-        <w:t xml:space="preserve">Create FVS input database files from FIA2FVS: </w:t>
-      </w:r>
-      <w:r>
-        <w:rPr>
-          <w:rFonts w:ascii="Times New Roman" w:hAnsi="Times New Roman" w:cs="Times New Roman"/>
-          <w:sz w:val="24"/>
-          <w:szCs w:val="24"/>
-        </w:rPr>
-        <w:t xml:space="preserve">The FIA Data Mart SQLite database needs to be specified in the </w:t>
-      </w:r>
-      <w:r>
-        <w:rPr>
-          <w:rFonts w:ascii="Times New Roman" w:hAnsi="Times New Roman" w:cs="Times New Roman"/>
-          <w:b/>
-          <w:sz w:val="24"/>
-          <w:szCs w:val="24"/>
-        </w:rPr>
-        <w:t>&lt;</w:t>
+          <w:sz w:val="24"/>
+          <w:szCs w:val="24"/>
+        </w:rPr>
+      </w:pPr>
+      <w:r>
+        <w:rPr>
+          <w:rFonts w:ascii="Times New Roman" w:hAnsi="Times New Roman" w:cs="Times New Roman"/>
+          <w:sz w:val="24"/>
+          <w:szCs w:val="24"/>
+        </w:rPr>
+        <w:t xml:space="preserve">BioSum may recalculate some fields in the </w:t>
+      </w:r>
+      <w:r>
+        <w:rPr>
+          <w:rFonts w:ascii="Times New Roman" w:hAnsi="Times New Roman" w:cs="Times New Roman"/>
+          <w:sz w:val="24"/>
+          <w:szCs w:val="24"/>
+        </w:rPr>
+        <w:t>STANDINIT_COND and TREEINIT_COND tables</w:t>
+      </w:r>
+      <w:r>
+        <w:rPr>
+          <w:rFonts w:ascii="Times New Roman" w:hAnsi="Times New Roman" w:cs="Times New Roman"/>
+          <w:sz w:val="24"/>
+          <w:szCs w:val="24"/>
+        </w:rPr>
+        <w:t xml:space="preserve"> as recommended by FVS.</w:t>
+      </w:r>
+      <w:r>
+        <w:rPr>
+          <w:rFonts w:ascii="Times New Roman" w:hAnsi="Times New Roman" w:cs="Times New Roman"/>
+          <w:sz w:val="24"/>
+          <w:szCs w:val="24"/>
+        </w:rPr>
+        <w:t xml:space="preserve"> An input database is created for each selected variant and </w:t>
+      </w:r>
+      <w:r>
+        <w:rPr>
+          <w:rFonts w:ascii="Times New Roman" w:hAnsi="Times New Roman" w:cs="Times New Roman"/>
+          <w:sz w:val="24"/>
+          <w:szCs w:val="24"/>
+        </w:rPr>
+        <w:t>can</w:t>
+      </w:r>
+      <w:r>
+        <w:rPr>
+          <w:rFonts w:ascii="Times New Roman" w:hAnsi="Times New Roman" w:cs="Times New Roman"/>
+          <w:sz w:val="24"/>
+          <w:szCs w:val="24"/>
+        </w:rPr>
+        <w:t xml:space="preserve"> be found in the \</w:t>
       </w:r>
       <w:proofErr w:type="spellStart"/>
       <w:r>
         <w:rPr>
           <w:rFonts w:ascii="Times New Roman" w:hAnsi="Times New Roman" w:cs="Times New Roman"/>
-          <w:b/>
-          <w:sz w:val="24"/>
-          <w:szCs w:val="24"/>
-        </w:rPr>
-        <w:t>FVSIn</w:t>
+          <w:sz w:val="24"/>
+          <w:szCs w:val="24"/>
+        </w:rPr>
+        <w:t>fvs</w:t>
       </w:r>
       <w:proofErr w:type="spellEnd"/>
       <w:r>
         <w:rPr>
           <w:rFonts w:ascii="Times New Roman" w:hAnsi="Times New Roman" w:cs="Times New Roman"/>
-          <w:b/>
-          <w:sz w:val="24"/>
-          <w:szCs w:val="24"/>
-        </w:rPr>
-        <w:t xml:space="preserve"> FIA2FVS&gt;</w:t>
-      </w:r>
-      <w:r>
-        <w:rPr>
-          <w:rFonts w:ascii="Times New Roman" w:hAnsi="Times New Roman" w:cs="Times New Roman"/>
-          <w:sz w:val="24"/>
-          <w:szCs w:val="24"/>
-        </w:rPr>
-        <w:t xml:space="preserve"> tab before this step can run. This function creates a</w:t>
-      </w:r>
-      <w:r>
-        <w:rPr>
-          <w:rFonts w:ascii="Times New Roman" w:hAnsi="Times New Roman" w:cs="Times New Roman"/>
-          <w:sz w:val="24"/>
-          <w:szCs w:val="24"/>
-        </w:rPr>
-        <w:t>n</w:t>
-      </w:r>
-      <w:r>
-        <w:rPr>
-          <w:rFonts w:ascii="Times New Roman" w:hAnsi="Times New Roman" w:cs="Times New Roman"/>
-          <w:sz w:val="24"/>
-          <w:szCs w:val="24"/>
-        </w:rPr>
-        <w:t xml:space="preserve"> SQLite </w:t>
+          <w:sz w:val="24"/>
+          <w:szCs w:val="24"/>
+        </w:rPr>
+        <w:t>\data\Variant folder.</w:t>
+      </w:r>
+    </w:p>
+    <w:p>
+      <w:pPr>
+        <w:spacing w:after="0"/>
+        <w:ind w:left="990"/>
+        <w:rPr>
+          <w:rFonts w:ascii="Times New Roman" w:hAnsi="Times New Roman" w:cs="Times New Roman"/>
+          <w:sz w:val="24"/>
+          <w:szCs w:val="24"/>
+        </w:rPr>
+      </w:pPr>
+      <w:r>
+        <w:rPr>
+          <w:rFonts w:ascii="Times New Roman" w:hAnsi="Times New Roman" w:cs="Times New Roman"/>
+          <w:sz w:val="24"/>
+          <w:szCs w:val="24"/>
+        </w:rPr>
+        <w:t xml:space="preserve">BioSum copies two </w:t>
       </w:r>
       <w:proofErr w:type="spellStart"/>
+      <w:proofErr w:type="gramStart"/>
+      <w:r>
+        <w:rPr>
+          <w:rFonts w:ascii="Times New Roman" w:hAnsi="Times New Roman" w:cs="Times New Roman"/>
+          <w:sz w:val="24"/>
+          <w:szCs w:val="24"/>
+        </w:rPr>
+        <w:t>keywords.kcp.template</w:t>
+      </w:r>
+      <w:proofErr w:type="spellEnd"/>
+      <w:proofErr w:type="gramEnd"/>
+      <w:r>
+        <w:rPr>
+          <w:rFonts w:ascii="Times New Roman" w:hAnsi="Times New Roman" w:cs="Times New Roman"/>
+          <w:sz w:val="24"/>
+          <w:szCs w:val="24"/>
+        </w:rPr>
+        <w:t xml:space="preserve"> files into the </w:t>
+      </w:r>
+      <w:proofErr w:type="spellStart"/>
+      <w:r>
+        <w:rPr>
+          <w:rFonts w:ascii="Times New Roman" w:hAnsi="Times New Roman" w:cs="Times New Roman"/>
+          <w:sz w:val="24"/>
+          <w:szCs w:val="24"/>
+        </w:rPr>
+        <w:t>fvs</w:t>
+      </w:r>
+      <w:proofErr w:type="spellEnd"/>
+      <w:r>
+        <w:rPr>
+          <w:rFonts w:ascii="Times New Roman" w:hAnsi="Times New Roman" w:cs="Times New Roman"/>
+          <w:sz w:val="24"/>
+          <w:szCs w:val="24"/>
+        </w:rPr>
+        <w:t xml:space="preserve">/data folder when the </w:t>
+      </w:r>
+      <w:proofErr w:type="spellStart"/>
       <w:r>
         <w:rPr>
           <w:rFonts w:ascii="Times New Roman" w:hAnsi="Times New Roman" w:cs="Times New Roman"/>
@@ -3907,73 +3994,7 @@
           <w:sz w:val="24"/>
           <w:szCs w:val="24"/>
         </w:rPr>
-        <w:t xml:space="preserve"> to be used as input to FVS </w:t>
-      </w:r>
-      <w:r>
-        <w:rPr>
-          <w:rFonts w:ascii="Times New Roman" w:hAnsi="Times New Roman" w:cs="Times New Roman"/>
-          <w:sz w:val="24"/>
-          <w:szCs w:val="24"/>
-        </w:rPr>
-        <w:t>using</w:t>
-      </w:r>
-      <w:r>
-        <w:rPr>
-          <w:rFonts w:ascii="Times New Roman" w:hAnsi="Times New Roman" w:cs="Times New Roman"/>
-          <w:sz w:val="24"/>
-          <w:szCs w:val="24"/>
-        </w:rPr>
-        <w:t xml:space="preserve"> with the </w:t>
-      </w:r>
-      <w:bookmarkStart w:id="2" w:name="_Hlk92200104"/>
-      <w:r>
-        <w:rPr>
-          <w:rFonts w:ascii="Times New Roman" w:hAnsi="Times New Roman" w:cs="Times New Roman"/>
-          <w:sz w:val="24"/>
-          <w:szCs w:val="24"/>
-        </w:rPr>
-        <w:t xml:space="preserve">STANDINIT_COND and TREEINIT_COND tables </w:t>
-      </w:r>
-      <w:bookmarkEnd w:id="2"/>
-      <w:r>
-        <w:rPr>
-          <w:rFonts w:ascii="Times New Roman" w:hAnsi="Times New Roman" w:cs="Times New Roman"/>
-          <w:sz w:val="24"/>
-          <w:szCs w:val="24"/>
-        </w:rPr>
-        <w:t>from the FIA Data Mart</w:t>
-      </w:r>
-      <w:r>
-        <w:rPr>
-          <w:rFonts w:ascii="Times New Roman" w:hAnsi="Times New Roman" w:cs="Times New Roman"/>
-          <w:sz w:val="24"/>
-          <w:szCs w:val="24"/>
-        </w:rPr>
-        <w:t xml:space="preserve"> as input</w:t>
-      </w:r>
-      <w:r>
-        <w:rPr>
-          <w:rFonts w:ascii="Times New Roman" w:hAnsi="Times New Roman" w:cs="Times New Roman"/>
-          <w:sz w:val="24"/>
-          <w:szCs w:val="24"/>
-        </w:rPr>
-        <w:t>. BioSum filters the contents of those tables to only include stands and trees that are part of the BioSum project. BioSum may recalculate some fields in the tables as recommended by FVS.</w:t>
-      </w:r>
-      <w:r>
-        <w:rPr>
-          <w:rFonts w:ascii="Times New Roman" w:hAnsi="Times New Roman" w:cs="Times New Roman"/>
-          <w:sz w:val="24"/>
-          <w:szCs w:val="24"/>
-        </w:rPr>
-        <w:t xml:space="preserve"> An input database is created for each selected variant and may be found in the </w:t>
-      </w:r>
-      <w:r>
-        <w:rPr>
-          <w:rFonts w:ascii="Times New Roman" w:hAnsi="Times New Roman" w:cs="Times New Roman"/>
-          <w:sz w:val="24"/>
-          <w:szCs w:val="24"/>
-        </w:rPr>
-        <w:t>\</w:t>
+        <w:t xml:space="preserve"> is generated. These template </w:t>
       </w:r>
       <w:proofErr w:type="spellStart"/>
       <w:r>
@@ -3982,7 +4003,7 @@
           <w:sz w:val="24"/>
           <w:szCs w:val="24"/>
         </w:rPr>
-        <w:t>fvs</w:t>
+        <w:t>kcp</w:t>
       </w:r>
       <w:proofErr w:type="spellEnd"/>
       <w:r>
@@ -3991,477 +4012,204 @@
           <w:sz w:val="24"/>
           <w:szCs w:val="24"/>
         </w:rPr>
-        <w:t>\data\Variant</w:t>
-      </w:r>
-      <w:r>
-        <w:rPr>
-          <w:rFonts w:ascii="Times New Roman" w:hAnsi="Times New Roman" w:cs="Times New Roman"/>
-          <w:sz w:val="24"/>
-          <w:szCs w:val="24"/>
-        </w:rPr>
-        <w:t xml:space="preserve"> folder.</w:t>
-      </w:r>
-    </w:p>
-    <w:p>
-      <w:pPr>
+        <w:t xml:space="preserve"> files </w:t>
+      </w:r>
+      <w:r>
+        <w:rPr>
+          <w:rFonts w:ascii="Times New Roman" w:hAnsi="Times New Roman" w:cs="Times New Roman"/>
+          <w:sz w:val="24"/>
+          <w:szCs w:val="24"/>
+        </w:rPr>
+        <w:t>should</w:t>
+      </w:r>
+      <w:r>
+        <w:rPr>
+          <w:rFonts w:ascii="Times New Roman" w:hAnsi="Times New Roman" w:cs="Times New Roman"/>
+          <w:sz w:val="24"/>
+          <w:szCs w:val="24"/>
+        </w:rPr>
+        <w:t xml:space="preserve"> be </w:t>
+      </w:r>
+      <w:r>
+        <w:rPr>
+          <w:rFonts w:ascii="Times New Roman" w:hAnsi="Times New Roman" w:cs="Times New Roman"/>
+          <w:sz w:val="24"/>
+          <w:szCs w:val="24"/>
+        </w:rPr>
+        <w:t xml:space="preserve">further </w:t>
+      </w:r>
+      <w:r>
+        <w:rPr>
+          <w:rFonts w:ascii="Times New Roman" w:hAnsi="Times New Roman" w:cs="Times New Roman"/>
+          <w:sz w:val="24"/>
+          <w:szCs w:val="24"/>
+        </w:rPr>
+        <w:t xml:space="preserve">customized and used to format FVS output. </w:t>
+      </w:r>
+    </w:p>
+    <w:p>
+      <w:pPr>
+        <w:pStyle w:val="ListParagraph"/>
         <w:numPr>
-          <w:ilvl w:val="1"/>
+          <w:ilvl w:val="0"/>
           <w:numId w:val="6"/>
         </w:numPr>
         <w:spacing w:after="0"/>
         <w:rPr>
-          <w:rFonts w:ascii="Times New Roman" w:hAnsi="Times New Roman" w:cs="Times New Roman"/>
-          <w:b/>
-          <w:sz w:val="24"/>
-          <w:szCs w:val="24"/>
-        </w:rPr>
-      </w:pPr>
-      <w:r>
-        <w:rPr>
-          <w:rFonts w:ascii="Times New Roman" w:hAnsi="Times New Roman" w:cs="Times New Roman"/>
-          <w:b/>
-          <w:sz w:val="24"/>
-          <w:szCs w:val="24"/>
-        </w:rPr>
-        <w:t xml:space="preserve">Create FVS </w:t>
-      </w:r>
-      <w:r>
-        <w:rPr>
-          <w:rFonts w:ascii="Times New Roman" w:hAnsi="Times New Roman" w:cs="Times New Roman"/>
-          <w:b/>
-          <w:sz w:val="24"/>
-          <w:szCs w:val="24"/>
-        </w:rPr>
-        <w:t>O</w:t>
-      </w:r>
-      <w:r>
-        <w:rPr>
-          <w:rFonts w:ascii="Times New Roman" w:hAnsi="Times New Roman" w:cs="Times New Roman"/>
-          <w:b/>
-          <w:sz w:val="24"/>
-          <w:szCs w:val="24"/>
-        </w:rPr>
-        <w:t xml:space="preserve">utput </w:t>
-      </w:r>
-      <w:r>
-        <w:rPr>
-          <w:rFonts w:ascii="Times New Roman" w:hAnsi="Times New Roman" w:cs="Times New Roman"/>
-          <w:b/>
-          <w:sz w:val="24"/>
-          <w:szCs w:val="24"/>
-        </w:rPr>
-        <w:t>Database</w:t>
-      </w:r>
-      <w:r>
-        <w:rPr>
-          <w:rFonts w:ascii="Times New Roman" w:hAnsi="Times New Roman" w:cs="Times New Roman"/>
-          <w:b/>
-          <w:sz w:val="24"/>
-          <w:szCs w:val="24"/>
-        </w:rPr>
-        <w:t xml:space="preserve"> files: </w:t>
-      </w:r>
-      <w:r>
-        <w:rPr>
-          <w:rFonts w:ascii="Times New Roman" w:hAnsi="Times New Roman" w:cs="Times New Roman"/>
-          <w:sz w:val="24"/>
-          <w:szCs w:val="24"/>
-        </w:rPr>
-        <w:t>Create the empty database to which FVS output files will be directed (by the KCP file produced in the next step) once the simulation is complete.  File names are created by combining vital package and variant information to help the user quickly identify the contents of each file. The format is FVSOUT_</w:t>
-      </w:r>
-      <w:r>
-        <w:rPr>
-          <w:rFonts w:ascii="Times New Roman" w:hAnsi="Times New Roman" w:cs="Times New Roman"/>
-          <w:i/>
-          <w:sz w:val="24"/>
-          <w:szCs w:val="24"/>
-        </w:rPr>
-        <w:t>variant_packageid-rxid-rxid-rxid-rxid.</w:t>
-      </w:r>
-      <w:r>
-        <w:rPr>
-          <w:rFonts w:ascii="Times New Roman" w:hAnsi="Times New Roman" w:cs="Times New Roman"/>
-          <w:sz w:val="24"/>
-          <w:szCs w:val="24"/>
-        </w:rPr>
-        <w:t>mdb. 000 is coded for cycles that have no treatment (</w:t>
+          <w:rFonts w:cs="Times New Roman"/>
+          <w:szCs w:val="24"/>
+        </w:rPr>
+      </w:pPr>
+      <w:r>
+        <w:rPr>
+          <w:rFonts w:cs="Times New Roman"/>
+          <w:szCs w:val="24"/>
+        </w:rPr>
+        <w:t xml:space="preserve">BioSum generates a log file named </w:t>
+      </w:r>
+      <w:r>
+        <w:rPr>
+          <w:rFonts w:cs="Times New Roman"/>
+          <w:szCs w:val="24"/>
+        </w:rPr>
+        <w:t>biosum_fvs_input_debug.txt</w:t>
+      </w:r>
+      <w:r>
+        <w:rPr>
+          <w:rFonts w:cs="Times New Roman"/>
+          <w:szCs w:val="24"/>
+        </w:rPr>
+        <w:t xml:space="preserve"> </w:t>
+      </w:r>
+      <w:r>
+        <w:rPr>
+          <w:rFonts w:cs="Times New Roman"/>
+          <w:szCs w:val="24"/>
+        </w:rPr>
+        <w:t xml:space="preserve">also </w:t>
+      </w:r>
+      <w:r>
+        <w:rPr>
+          <w:rFonts w:cs="Times New Roman"/>
+          <w:szCs w:val="24"/>
+        </w:rPr>
+        <w:t xml:space="preserve">in the </w:t>
       </w:r>
       <w:proofErr w:type="spellStart"/>
       <w:r>
         <w:rPr>
-          <w:rFonts w:ascii="Times New Roman" w:hAnsi="Times New Roman" w:cs="Times New Roman"/>
-          <w:sz w:val="24"/>
-          <w:szCs w:val="24"/>
-        </w:rPr>
-        <w:t>rxid</w:t>
+          <w:rFonts w:cs="Times New Roman"/>
+          <w:szCs w:val="24"/>
+        </w:rPr>
+        <w:t>fvs</w:t>
       </w:r>
       <w:proofErr w:type="spellEnd"/>
       <w:r>
         <w:rPr>
-          <w:rFonts w:ascii="Times New Roman" w:hAnsi="Times New Roman" w:cs="Times New Roman"/>
-          <w:sz w:val="24"/>
-          <w:szCs w:val="24"/>
-        </w:rPr>
-        <w:t xml:space="preserve">) assigned.  </w:t>
+          <w:rFonts w:cs="Times New Roman"/>
+          <w:szCs w:val="24"/>
+        </w:rPr>
+        <w:t xml:space="preserve">/data folder that can be used for reconciliation or troubleshooting. BioSum </w:t>
+      </w:r>
+      <w:r>
+        <w:rPr>
+          <w:rFonts w:cs="Times New Roman"/>
+          <w:szCs w:val="24"/>
+        </w:rPr>
+        <w:t>makes</w:t>
+      </w:r>
+      <w:r>
+        <w:rPr>
+          <w:rFonts w:cs="Times New Roman"/>
+          <w:szCs w:val="24"/>
+        </w:rPr>
+        <w:t xml:space="preserve"> a record of the settings used to create the </w:t>
+      </w:r>
+      <w:proofErr w:type="spellStart"/>
+      <w:r>
+        <w:rPr>
+          <w:rFonts w:cs="Times New Roman"/>
+          <w:szCs w:val="24"/>
+        </w:rPr>
+        <w:t>FVSIn.db</w:t>
+      </w:r>
+      <w:proofErr w:type="spellEnd"/>
+      <w:r>
+        <w:rPr>
+          <w:rFonts w:cs="Times New Roman"/>
+          <w:szCs w:val="24"/>
+        </w:rPr>
+        <w:t xml:space="preserve"> file in a table called </w:t>
+      </w:r>
+      <w:proofErr w:type="spellStart"/>
+      <w:r>
+        <w:rPr>
+          <w:rFonts w:cs="Times New Roman"/>
+          <w:szCs w:val="24"/>
+        </w:rPr>
+        <w:t>biosum_fvsin_configuration</w:t>
+      </w:r>
+      <w:proofErr w:type="spellEnd"/>
+      <w:r>
+        <w:rPr>
+          <w:rFonts w:cs="Times New Roman"/>
+          <w:szCs w:val="24"/>
+        </w:rPr>
+        <w:t xml:space="preserve"> in the </w:t>
+      </w:r>
+      <w:proofErr w:type="spellStart"/>
+      <w:r>
+        <w:rPr>
+          <w:rFonts w:cs="Times New Roman"/>
+          <w:szCs w:val="24"/>
+        </w:rPr>
+        <w:t>FVSIn.db</w:t>
+      </w:r>
+      <w:proofErr w:type="spellEnd"/>
+      <w:r>
+        <w:rPr>
+          <w:rFonts w:cs="Times New Roman"/>
+          <w:szCs w:val="24"/>
+        </w:rPr>
+        <w:t>.</w:t>
       </w:r>
     </w:p>
     <w:p>
       <w:pPr>
         <w:numPr>
-          <w:ilvl w:val="1"/>
+          <w:ilvl w:val="0"/>
           <w:numId w:val="6"/>
         </w:numPr>
         <w:spacing w:after="0"/>
         <w:rPr>
           <w:rFonts w:ascii="Times New Roman" w:hAnsi="Times New Roman" w:cs="Times New Roman"/>
-          <w:b/>
-          <w:sz w:val="24"/>
-          <w:szCs w:val="24"/>
-        </w:rPr>
-      </w:pPr>
-      <w:r>
-        <w:rPr>
-          <w:rFonts w:ascii="Times New Roman" w:hAnsi="Times New Roman" w:cs="Times New Roman"/>
-          <w:b/>
-          <w:sz w:val="24"/>
-          <w:szCs w:val="24"/>
-        </w:rPr>
-        <w:t xml:space="preserve">Write KCP template scripts: </w:t>
-      </w:r>
-      <w:r>
-        <w:rPr>
-          <w:rFonts w:ascii="Times New Roman" w:hAnsi="Times New Roman" w:cs="Times New Roman"/>
-          <w:sz w:val="24"/>
-          <w:szCs w:val="24"/>
-        </w:rPr>
-        <w:t>This action creates two types of keyword script (.</w:t>
-      </w:r>
-      <w:proofErr w:type="spellStart"/>
-      <w:r>
-        <w:rPr>
-          <w:rFonts w:ascii="Times New Roman" w:hAnsi="Times New Roman" w:cs="Times New Roman"/>
-          <w:sz w:val="24"/>
-          <w:szCs w:val="24"/>
-        </w:rPr>
-        <w:t>kcp</w:t>
-      </w:r>
-      <w:proofErr w:type="spellEnd"/>
-      <w:r>
-        <w:rPr>
-          <w:rFonts w:ascii="Times New Roman" w:hAnsi="Times New Roman" w:cs="Times New Roman"/>
-          <w:sz w:val="24"/>
-          <w:szCs w:val="24"/>
-        </w:rPr>
-        <w:t xml:space="preserve">) files.  </w:t>
-      </w:r>
-    </w:p>
-    <w:p>
-      <w:pPr>
-        <w:numPr>
-          <w:ilvl w:val="2"/>
-          <w:numId w:val="6"/>
-        </w:numPr>
-        <w:spacing w:after="0"/>
-        <w:rPr>
-          <w:rFonts w:ascii="Times New Roman" w:hAnsi="Times New Roman" w:cs="Times New Roman"/>
-          <w:b/>
-          <w:sz w:val="24"/>
-          <w:szCs w:val="24"/>
-        </w:rPr>
-      </w:pPr>
-      <w:r>
-        <w:rPr>
-          <w:rFonts w:ascii="Times New Roman" w:hAnsi="Times New Roman" w:cs="Times New Roman"/>
-          <w:sz w:val="24"/>
-          <w:szCs w:val="24"/>
-        </w:rPr>
-        <w:t>The first type is a package specific .</w:t>
-      </w:r>
-      <w:proofErr w:type="spellStart"/>
-      <w:r>
-        <w:rPr>
-          <w:rFonts w:ascii="Times New Roman" w:hAnsi="Times New Roman" w:cs="Times New Roman"/>
-          <w:sz w:val="24"/>
-          <w:szCs w:val="24"/>
-        </w:rPr>
-        <w:t>kcp</w:t>
-      </w:r>
-      <w:proofErr w:type="spellEnd"/>
-      <w:r>
-        <w:rPr>
-          <w:rFonts w:ascii="Times New Roman" w:hAnsi="Times New Roman" w:cs="Times New Roman"/>
-          <w:sz w:val="24"/>
-          <w:szCs w:val="24"/>
-        </w:rPr>
-        <w:t xml:space="preserve"> created for every package in every variant. These files are named </w:t>
-      </w:r>
-      <w:proofErr w:type="spellStart"/>
-      <w:r>
-        <w:rPr>
-          <w:rFonts w:ascii="Times New Roman" w:hAnsi="Times New Roman" w:cs="Times New Roman"/>
-          <w:sz w:val="24"/>
-          <w:szCs w:val="24"/>
-        </w:rPr>
-        <w:t>FVSOUT_</w:t>
-      </w:r>
-      <w:r>
-        <w:rPr>
-          <w:rFonts w:ascii="Times New Roman" w:hAnsi="Times New Roman" w:cs="Times New Roman"/>
-          <w:i/>
-          <w:sz w:val="24"/>
-          <w:szCs w:val="24"/>
-        </w:rPr>
-        <w:t>variant_packageid-rxid-rxid-rxid-rxid.</w:t>
-      </w:r>
-      <w:r>
-        <w:rPr>
-          <w:rFonts w:ascii="Times New Roman" w:hAnsi="Times New Roman" w:cs="Times New Roman"/>
-          <w:sz w:val="24"/>
-          <w:szCs w:val="24"/>
-        </w:rPr>
-        <w:t>kcp</w:t>
-      </w:r>
-      <w:proofErr w:type="spellEnd"/>
-      <w:r>
-        <w:rPr>
-          <w:rFonts w:ascii="Times New Roman" w:hAnsi="Times New Roman" w:cs="Times New Roman"/>
-          <w:sz w:val="24"/>
-          <w:szCs w:val="24"/>
-        </w:rPr>
-        <w:t xml:space="preserve">. They contain keywords that direct output files to the appropriate output database, define time cycles of project treatments, and specify output tables to be generated. </w:t>
-      </w:r>
-    </w:p>
-    <w:p>
-      <w:pPr>
-        <w:numPr>
-          <w:ilvl w:val="2"/>
-          <w:numId w:val="6"/>
-        </w:numPr>
-        <w:spacing w:after="0"/>
-        <w:rPr>
-          <w:rFonts w:ascii="Times New Roman" w:hAnsi="Times New Roman" w:cs="Times New Roman"/>
-          <w:b/>
-          <w:sz w:val="24"/>
-          <w:szCs w:val="24"/>
-        </w:rPr>
-      </w:pPr>
-      <w:r>
-        <w:rPr>
-          <w:rFonts w:ascii="Times New Roman" w:hAnsi="Times New Roman" w:cs="Times New Roman"/>
-          <w:sz w:val="24"/>
-          <w:szCs w:val="24"/>
-        </w:rPr>
-        <w:t>Unlike the previous .</w:t>
-      </w:r>
-      <w:proofErr w:type="spellStart"/>
-      <w:r>
-        <w:rPr>
-          <w:rFonts w:ascii="Times New Roman" w:hAnsi="Times New Roman" w:cs="Times New Roman"/>
-          <w:sz w:val="24"/>
-          <w:szCs w:val="24"/>
-        </w:rPr>
-        <w:t>kcp</w:t>
-      </w:r>
-      <w:proofErr w:type="spellEnd"/>
-      <w:r>
-        <w:rPr>
-          <w:rFonts w:ascii="Times New Roman" w:hAnsi="Times New Roman" w:cs="Times New Roman"/>
-          <w:sz w:val="24"/>
-          <w:szCs w:val="24"/>
-        </w:rPr>
-        <w:t xml:space="preserve"> file, the second type is a variant specific file. These files are named </w:t>
-      </w:r>
-      <w:proofErr w:type="spellStart"/>
-      <w:r>
-        <w:rPr>
-          <w:rFonts w:ascii="Times New Roman" w:hAnsi="Times New Roman" w:cs="Times New Roman"/>
-          <w:sz w:val="24"/>
-          <w:szCs w:val="24"/>
-        </w:rPr>
-        <w:t>FVSOUT_</w:t>
-      </w:r>
-      <w:r>
-        <w:rPr>
-          <w:rFonts w:ascii="Times New Roman" w:hAnsi="Times New Roman" w:cs="Times New Roman"/>
-          <w:i/>
-          <w:sz w:val="24"/>
-          <w:szCs w:val="24"/>
-        </w:rPr>
-        <w:t>variant</w:t>
-      </w:r>
-      <w:r>
-        <w:rPr>
-          <w:rFonts w:ascii="Times New Roman" w:hAnsi="Times New Roman" w:cs="Times New Roman"/>
-          <w:sz w:val="24"/>
-          <w:szCs w:val="24"/>
-        </w:rPr>
-        <w:t>_POTFIRE_BaseYr.kcp</w:t>
-      </w:r>
-      <w:proofErr w:type="spellEnd"/>
-      <w:r>
-        <w:rPr>
-          <w:rFonts w:ascii="Times New Roman" w:hAnsi="Times New Roman" w:cs="Times New Roman"/>
-          <w:sz w:val="24"/>
-          <w:szCs w:val="24"/>
-        </w:rPr>
-        <w:t xml:space="preserve"> and will be used to produce base year (year of inventory) potential fire (POTFIRE) values in FVS. </w:t>
-      </w:r>
-    </w:p>
-    <w:p>
-      <w:pPr>
-        <w:numPr>
-          <w:ilvl w:val="1"/>
-          <w:numId w:val="6"/>
-        </w:numPr>
-        <w:spacing w:after="0"/>
-        <w:rPr>
-          <w:rFonts w:ascii="Times New Roman" w:hAnsi="Times New Roman" w:cs="Times New Roman"/>
-          <w:b/>
-          <w:sz w:val="24"/>
-          <w:szCs w:val="24"/>
-        </w:rPr>
-      </w:pPr>
-      <w:r>
-        <w:rPr>
-          <w:rFonts w:ascii="Times New Roman" w:hAnsi="Times New Roman" w:cs="Times New Roman"/>
-          <w:b/>
-          <w:sz w:val="24"/>
-          <w:szCs w:val="24"/>
-        </w:rPr>
-        <w:t xml:space="preserve">Delete standard FVS output tables, Delete POTFIRE base year output tables, </w:t>
-      </w:r>
-      <w:proofErr w:type="gramStart"/>
-      <w:r>
-        <w:rPr>
-          <w:rFonts w:ascii="Times New Roman" w:hAnsi="Times New Roman" w:cs="Times New Roman"/>
-          <w:b/>
-          <w:sz w:val="24"/>
-          <w:szCs w:val="24"/>
-        </w:rPr>
-        <w:t>Delete</w:t>
-      </w:r>
-      <w:proofErr w:type="gramEnd"/>
-      <w:r>
-        <w:rPr>
-          <w:rFonts w:ascii="Times New Roman" w:hAnsi="Times New Roman" w:cs="Times New Roman"/>
-          <w:b/>
-          <w:sz w:val="24"/>
-          <w:szCs w:val="24"/>
-        </w:rPr>
-        <w:t xml:space="preserve"> both standard and POTFIRE base year output tables:</w:t>
-      </w:r>
-      <w:r>
-        <w:rPr>
-          <w:rFonts w:ascii="Times New Roman" w:hAnsi="Times New Roman" w:cs="Times New Roman"/>
-          <w:sz w:val="24"/>
-          <w:szCs w:val="24"/>
-        </w:rPr>
-        <w:t xml:space="preserve"> If tables have already been appended via the FVS Output Data window, it is </w:t>
-      </w:r>
-      <w:r>
-        <w:rPr>
-          <w:rFonts w:ascii="Times New Roman" w:hAnsi="Times New Roman" w:cs="Times New Roman"/>
-          <w:i/>
-          <w:sz w:val="24"/>
-          <w:szCs w:val="24"/>
-        </w:rPr>
-        <w:t>imperative</w:t>
-      </w:r>
-      <w:r>
-        <w:rPr>
-          <w:rFonts w:ascii="Times New Roman" w:hAnsi="Times New Roman" w:cs="Times New Roman"/>
-          <w:sz w:val="24"/>
-          <w:szCs w:val="24"/>
-        </w:rPr>
-        <w:t xml:space="preserve"> that these tables be deleted before rerunning a simulation in FVS. If FVS output tables are not deleted before data is re-appended, duplicate records will be added, corrupting the FVS output databases. Select the appropriate function from the three delete options above and select &lt;</w:t>
-      </w:r>
-      <w:r>
-        <w:rPr>
-          <w:rFonts w:ascii="Times New Roman" w:hAnsi="Times New Roman" w:cs="Times New Roman"/>
-          <w:b/>
-          <w:sz w:val="24"/>
-          <w:szCs w:val="24"/>
-        </w:rPr>
-        <w:t>Execute Action&gt;</w:t>
-      </w:r>
-      <w:r>
-        <w:rPr>
-          <w:rFonts w:ascii="Times New Roman" w:hAnsi="Times New Roman" w:cs="Times New Roman"/>
-          <w:sz w:val="24"/>
-          <w:szCs w:val="24"/>
-        </w:rPr>
-        <w:t xml:space="preserve"> to delete unwanted output tables. </w:t>
-      </w:r>
-    </w:p>
-    <w:p>
-      <w:pPr>
-        <w:numPr>
-          <w:ilvl w:val="1"/>
-          <w:numId w:val="6"/>
-        </w:numPr>
-        <w:spacing w:after="0"/>
-        <w:rPr>
-          <w:rFonts w:ascii="Times New Roman" w:hAnsi="Times New Roman" w:cs="Times New Roman"/>
-          <w:sz w:val="24"/>
-          <w:szCs w:val="24"/>
-        </w:rPr>
-      </w:pPr>
-      <w:r>
-        <w:rPr>
-          <w:rFonts w:ascii="Times New Roman" w:hAnsi="Times New Roman" w:cs="Times New Roman"/>
-          <w:b/>
-          <w:sz w:val="24"/>
-          <w:szCs w:val="24"/>
-        </w:rPr>
-        <w:t xml:space="preserve">View KCP Template Scripts: </w:t>
-      </w:r>
-      <w:r>
-        <w:rPr>
-          <w:rFonts w:ascii="Times New Roman" w:hAnsi="Times New Roman" w:cs="Times New Roman"/>
-          <w:sz w:val="24"/>
-          <w:szCs w:val="24"/>
-        </w:rPr>
-        <w:t>This action opens the KCP file created for the selected variant/</w:t>
-      </w:r>
-      <w:proofErr w:type="spellStart"/>
-      <w:r>
-        <w:rPr>
-          <w:rFonts w:ascii="Times New Roman" w:hAnsi="Times New Roman" w:cs="Times New Roman"/>
-          <w:sz w:val="24"/>
-          <w:szCs w:val="24"/>
-        </w:rPr>
-        <w:t>rx</w:t>
-      </w:r>
-      <w:proofErr w:type="spellEnd"/>
-      <w:r>
-        <w:rPr>
-          <w:rFonts w:ascii="Times New Roman" w:hAnsi="Times New Roman" w:cs="Times New Roman"/>
-          <w:sz w:val="24"/>
-          <w:szCs w:val="24"/>
-        </w:rPr>
-        <w:t xml:space="preserve"> package combination in the default text editing application.</w:t>
-      </w:r>
-    </w:p>
-    <w:p>
-      <w:pPr>
-        <w:numPr>
-          <w:ilvl w:val="1"/>
-          <w:numId w:val="6"/>
-        </w:numPr>
-        <w:spacing w:after="0"/>
-        <w:rPr>
-          <w:rFonts w:ascii="Times New Roman" w:hAnsi="Times New Roman" w:cs="Times New Roman"/>
-          <w:sz w:val="24"/>
-          <w:szCs w:val="24"/>
-        </w:rPr>
-      </w:pPr>
-      <w:r>
-        <w:rPr>
-          <w:rFonts w:ascii="Times New Roman" w:hAnsi="Times New Roman" w:cs="Times New Roman"/>
-          <w:sz w:val="24"/>
-          <w:szCs w:val="24"/>
-        </w:rPr>
-        <w:t>Once the FVS input text files, the FVS output MDB files, and the KCP template scripts have been created</w:t>
+          <w:sz w:val="24"/>
+          <w:szCs w:val="24"/>
+        </w:rPr>
+      </w:pPr>
+      <w:r>
+        <w:rPr>
+          <w:rFonts w:ascii="Times New Roman" w:hAnsi="Times New Roman" w:cs="Times New Roman"/>
+          <w:sz w:val="24"/>
+          <w:szCs w:val="24"/>
+        </w:rPr>
+        <w:t xml:space="preserve">Once the FVS input </w:t>
+      </w:r>
+      <w:r>
+        <w:rPr>
+          <w:rFonts w:ascii="Times New Roman" w:hAnsi="Times New Roman" w:cs="Times New Roman"/>
+          <w:sz w:val="24"/>
+          <w:szCs w:val="24"/>
+        </w:rPr>
+        <w:t>database files</w:t>
+      </w:r>
+      <w:r>
+        <w:rPr>
+          <w:rFonts w:ascii="Times New Roman" w:hAnsi="Times New Roman" w:cs="Times New Roman"/>
+          <w:sz w:val="24"/>
+          <w:szCs w:val="24"/>
+        </w:rPr>
+        <w:t xml:space="preserve"> have been created</w:t>
       </w:r>
       <w:r>
         <w:rPr>
@@ -4516,8 +4264,6 @@
           <w:szCs w:val="24"/>
         </w:rPr>
       </w:pPr>
-      <w:bookmarkStart w:id="3" w:name="_GoBack"/>
-      <w:bookmarkEnd w:id="3"/>
     </w:p>
     <w:p>
       <w:pPr>
@@ -4528,8 +4274,7 @@
           <w:szCs w:val="28"/>
         </w:rPr>
       </w:pPr>
-      <w:bookmarkStart w:id="4" w:name="_Hlk92199524"/>
-      <w:proofErr w:type="spellStart"/>
+      <w:bookmarkStart w:id="0" w:name="_Hlk92199524"/>
       <w:r>
         <w:rPr>
           <w:rFonts w:ascii="Times New Roman" w:eastAsia="Times New Roman" w:hAnsi="Times New Roman" w:cs="Times New Roman"/>
@@ -4537,6 +4282,26 @@
           <w:sz w:val="28"/>
           <w:szCs w:val="28"/>
         </w:rPr>
+        <w:br w:type="page"/>
+      </w:r>
+    </w:p>
+    <w:p>
+      <w:pPr>
+        <w:rPr>
+          <w:rFonts w:ascii="Times New Roman" w:eastAsia="Times New Roman" w:hAnsi="Times New Roman" w:cs="Times New Roman"/>
+          <w:b/>
+          <w:sz w:val="28"/>
+          <w:szCs w:val="28"/>
+        </w:rPr>
+      </w:pPr>
+      <w:proofErr w:type="spellStart"/>
+      <w:r>
+        <w:rPr>
+          <w:rFonts w:ascii="Times New Roman" w:eastAsia="Times New Roman" w:hAnsi="Times New Roman" w:cs="Times New Roman"/>
+          <w:b/>
+          <w:sz w:val="28"/>
+          <w:szCs w:val="28"/>
+        </w:rPr>
         <w:lastRenderedPageBreak/>
         <w:t>FVSIn</w:t>
       </w:r>
@@ -4559,7 +4324,7 @@
         </w:rPr>
         <w:t xml:space="preserve"> Tab</w:t>
       </w:r>
-      <w:bookmarkEnd w:id="4"/>
+      <w:bookmarkEnd w:id="0"/>
     </w:p>
     <w:p>
       <w:pPr>
@@ -4576,15 +4341,7 @@
           <w:sz w:val="24"/>
           <w:szCs w:val="24"/>
         </w:rPr>
-        <w:t xml:space="preserve">The controls in this dialog affect what data is brought into the FVSIn.accdb database. </w:t>
-      </w:r>
-      <w:r>
-        <w:rPr>
-          <w:rFonts w:ascii="Times New Roman" w:eastAsia="Times New Roman" w:hAnsi="Times New Roman" w:cs="Times New Roman"/>
-          <w:sz w:val="24"/>
-          <w:szCs w:val="24"/>
-        </w:rPr>
-        <w:t xml:space="preserve">The controls in this dialog do NOT affect what data is brought into the </w:t>
+        <w:t xml:space="preserve">The controls in this dialog affect what data is brought into the </w:t>
       </w:r>
       <w:proofErr w:type="spellStart"/>
       <w:r>
@@ -4602,7 +4359,23 @@
           <w:sz w:val="24"/>
           <w:szCs w:val="24"/>
         </w:rPr>
-        <w:t xml:space="preserve">. </w:t>
+        <w:t xml:space="preserve"> databas</w:t>
+      </w:r>
+      <w:r>
+        <w:rPr>
+          <w:rFonts w:ascii="Times New Roman" w:eastAsia="Times New Roman" w:hAnsi="Times New Roman" w:cs="Times New Roman"/>
+          <w:sz w:val="24"/>
+          <w:szCs w:val="24"/>
+        </w:rPr>
+        <w:t>e.</w:t>
+      </w:r>
+      <w:r>
+        <w:rPr>
+          <w:rFonts w:ascii="Times New Roman" w:eastAsia="Times New Roman" w:hAnsi="Times New Roman" w:cs="Times New Roman"/>
+          <w:sz w:val="24"/>
+          <w:szCs w:val="24"/>
+        </w:rPr>
+        <w:t xml:space="preserve"> </w:t>
       </w:r>
       <w:r>
         <w:rPr>
@@ -4935,286 +4708,102 @@
           <w:szCs w:val="28"/>
         </w:rPr>
       </w:pPr>
-      <w:r>
-        <w:rPr>
-          <w:rFonts w:ascii="Times New Roman" w:eastAsia="Times New Roman" w:hAnsi="Times New Roman" w:cs="Times New Roman"/>
-          <w:b/>
-          <w:sz w:val="28"/>
-          <w:szCs w:val="28"/>
-        </w:rPr>
-        <w:br w:type="page"/>
-      </w:r>
-    </w:p>
-    <w:p>
-      <w:pPr>
-        <w:rPr>
-          <w:rFonts w:ascii="Times New Roman" w:eastAsia="Times New Roman" w:hAnsi="Times New Roman" w:cs="Times New Roman"/>
-          <w:b/>
-          <w:sz w:val="28"/>
-          <w:szCs w:val="28"/>
-        </w:rPr>
-      </w:pPr>
+    </w:p>
+    <w:p>
+      <w:pPr>
+        <w:rPr>
+          <w:rFonts w:ascii="Times New Roman" w:eastAsia="Times New Roman" w:hAnsi="Times New Roman" w:cs="Times New Roman"/>
+          <w:b/>
+          <w:sz w:val="24"/>
+          <w:szCs w:val="24"/>
+        </w:rPr>
+      </w:pPr>
+      <w:r>
+        <w:rPr>
+          <w:rFonts w:ascii="Times New Roman" w:eastAsia="Times New Roman" w:hAnsi="Times New Roman" w:cs="Times New Roman"/>
+          <w:b/>
+          <w:sz w:val="24"/>
+          <w:szCs w:val="24"/>
+        </w:rPr>
+        <w:t>&lt;</w:t>
+      </w:r>
+      <w:r>
+        <w:rPr>
+          <w:rFonts w:ascii="Times New Roman" w:eastAsia="Times New Roman" w:hAnsi="Times New Roman" w:cs="Times New Roman"/>
+          <w:b/>
+          <w:sz w:val="24"/>
+          <w:szCs w:val="24"/>
+        </w:rPr>
+        <w:t>Include Seedlings</w:t>
+      </w:r>
+      <w:r>
+        <w:rPr>
+          <w:rFonts w:ascii="Times New Roman" w:eastAsia="Times New Roman" w:hAnsi="Times New Roman" w:cs="Times New Roman"/>
+          <w:b/>
+          <w:sz w:val="24"/>
+          <w:szCs w:val="24"/>
+        </w:rPr>
+        <w:t>&gt;</w:t>
+      </w:r>
+      <w:r>
+        <w:rPr>
+          <w:rFonts w:ascii="Times New Roman" w:eastAsia="Times New Roman" w:hAnsi="Times New Roman" w:cs="Times New Roman"/>
+          <w:b/>
+          <w:sz w:val="24"/>
+          <w:szCs w:val="24"/>
+        </w:rPr>
+        <w:br/>
+      </w:r>
+      <w:r>
+        <w:rPr>
+          <w:rFonts w:ascii="Times New Roman" w:eastAsia="Times New Roman" w:hAnsi="Times New Roman" w:cs="Times New Roman"/>
+          <w:sz w:val="24"/>
+          <w:szCs w:val="24"/>
+        </w:rPr>
+        <w:t xml:space="preserve">If seedlings are present in the </w:t>
+      </w:r>
       <w:proofErr w:type="spellStart"/>
       <w:r>
         <w:rPr>
           <w:rFonts w:ascii="Times New Roman" w:eastAsia="Times New Roman" w:hAnsi="Times New Roman" w:cs="Times New Roman"/>
-          <w:b/>
-          <w:sz w:val="28"/>
-          <w:szCs w:val="28"/>
-        </w:rPr>
-        <w:lastRenderedPageBreak/>
-        <w:t>FVSIn</w:t>
+          <w:sz w:val="24"/>
+          <w:szCs w:val="24"/>
+        </w:rPr>
+        <w:t>master.tree</w:t>
       </w:r>
       <w:proofErr w:type="spellEnd"/>
       <w:r>
         <w:rPr>
           <w:rFonts w:ascii="Times New Roman" w:eastAsia="Times New Roman" w:hAnsi="Times New Roman" w:cs="Times New Roman"/>
-          <w:b/>
-          <w:sz w:val="28"/>
-          <w:szCs w:val="28"/>
-        </w:rPr>
-        <w:t xml:space="preserve"> </w:t>
-      </w:r>
-      <w:r>
-        <w:rPr>
-          <w:rFonts w:ascii="Times New Roman" w:eastAsia="Times New Roman" w:hAnsi="Times New Roman" w:cs="Times New Roman"/>
-          <w:b/>
-          <w:sz w:val="28"/>
-          <w:szCs w:val="28"/>
-        </w:rPr>
-        <w:t>FIA2FVS</w:t>
-      </w:r>
-      <w:r>
-        <w:rPr>
-          <w:rFonts w:ascii="Times New Roman" w:eastAsia="Times New Roman" w:hAnsi="Times New Roman" w:cs="Times New Roman"/>
-          <w:b/>
-          <w:sz w:val="28"/>
-          <w:szCs w:val="28"/>
-        </w:rPr>
-        <w:t xml:space="preserve"> Tab</w:t>
-      </w:r>
-    </w:p>
-    <w:p>
-      <w:pPr>
-        <w:rPr>
-          <w:rFonts w:ascii="Times New Roman" w:eastAsia="Times New Roman" w:hAnsi="Times New Roman" w:cs="Times New Roman"/>
-          <w:sz w:val="24"/>
-          <w:szCs w:val="24"/>
-        </w:rPr>
-      </w:pPr>
-      <w:r>
-        <w:rPr>
-          <w:rFonts w:ascii="Times New Roman" w:eastAsia="Times New Roman" w:hAnsi="Times New Roman" w:cs="Times New Roman"/>
-          <w:sz w:val="24"/>
-          <w:szCs w:val="24"/>
-        </w:rPr>
-        <w:t xml:space="preserve">When creating FVS input files from FIA2FVS </w:t>
-      </w:r>
-      <w:proofErr w:type="spellStart"/>
-      <w:r>
-        <w:rPr>
-          <w:rFonts w:ascii="Times New Roman" w:eastAsia="Times New Roman" w:hAnsi="Times New Roman" w:cs="Times New Roman"/>
-          <w:sz w:val="24"/>
-          <w:szCs w:val="24"/>
-        </w:rPr>
-        <w:t>Biosum</w:t>
-      </w:r>
-      <w:proofErr w:type="spellEnd"/>
-      <w:r>
-        <w:rPr>
-          <w:rFonts w:ascii="Times New Roman" w:eastAsia="Times New Roman" w:hAnsi="Times New Roman" w:cs="Times New Roman"/>
-          <w:sz w:val="24"/>
-          <w:szCs w:val="24"/>
-        </w:rPr>
-        <w:t xml:space="preserve"> starts with the </w:t>
-      </w:r>
-      <w:r>
-        <w:rPr>
-          <w:rFonts w:ascii="Times New Roman" w:eastAsia="Times New Roman" w:hAnsi="Times New Roman" w:cs="Times New Roman"/>
-          <w:sz w:val="24"/>
-          <w:szCs w:val="24"/>
-        </w:rPr>
-        <w:t xml:space="preserve">STANDINIT_COND and TREEINIT_COND tables </w:t>
-      </w:r>
-      <w:r>
-        <w:rPr>
-          <w:rFonts w:ascii="Times New Roman" w:eastAsia="Times New Roman" w:hAnsi="Times New Roman" w:cs="Times New Roman"/>
-          <w:sz w:val="24"/>
-          <w:szCs w:val="24"/>
-        </w:rPr>
-        <w:t xml:space="preserve">in an FIA Data Mart SQLite database. This tab allows the selection of the FIA Data Mart that BioSum will use. At this time the input tables can only be extracted from one state </w:t>
-      </w:r>
-      <w:r>
-        <w:rPr>
-          <w:rFonts w:ascii="Times New Roman" w:eastAsia="Times New Roman" w:hAnsi="Times New Roman" w:cs="Times New Roman"/>
-          <w:sz w:val="24"/>
-          <w:szCs w:val="24"/>
-        </w:rPr>
-        <w:t>D</w:t>
-      </w:r>
-      <w:r>
-        <w:rPr>
-          <w:rFonts w:ascii="Times New Roman" w:eastAsia="Times New Roman" w:hAnsi="Times New Roman" w:cs="Times New Roman"/>
-          <w:sz w:val="24"/>
-          <w:szCs w:val="24"/>
-        </w:rPr>
-        <w:t xml:space="preserve">ata </w:t>
-      </w:r>
-      <w:r>
-        <w:rPr>
-          <w:rFonts w:ascii="Times New Roman" w:eastAsia="Times New Roman" w:hAnsi="Times New Roman" w:cs="Times New Roman"/>
-          <w:sz w:val="24"/>
-          <w:szCs w:val="24"/>
-        </w:rPr>
-        <w:t>M</w:t>
-      </w:r>
-      <w:r>
-        <w:rPr>
-          <w:rFonts w:ascii="Times New Roman" w:eastAsia="Times New Roman" w:hAnsi="Times New Roman" w:cs="Times New Roman"/>
-          <w:sz w:val="24"/>
-          <w:szCs w:val="24"/>
-        </w:rPr>
-        <w:t xml:space="preserve">art at a time but there is a planned enhancement to add the option for an incremental load so that stands from multiple states can be included in a single </w:t>
-      </w:r>
-      <w:proofErr w:type="spellStart"/>
-      <w:r>
-        <w:rPr>
-          <w:rFonts w:ascii="Times New Roman" w:eastAsia="Times New Roman" w:hAnsi="Times New Roman" w:cs="Times New Roman"/>
-          <w:sz w:val="24"/>
-          <w:szCs w:val="24"/>
-        </w:rPr>
-        <w:t>FVSIn.db</w:t>
-      </w:r>
-      <w:proofErr w:type="spellEnd"/>
-      <w:r>
-        <w:rPr>
-          <w:rFonts w:ascii="Times New Roman" w:eastAsia="Times New Roman" w:hAnsi="Times New Roman" w:cs="Times New Roman"/>
-          <w:sz w:val="24"/>
-          <w:szCs w:val="24"/>
-        </w:rPr>
-        <w:t>.</w:t>
-      </w:r>
-    </w:p>
-    <w:p>
-      <w:pPr>
-        <w:rPr>
-          <w:rFonts w:ascii="Times New Roman" w:eastAsia="Times New Roman" w:hAnsi="Times New Roman" w:cs="Times New Roman"/>
-          <w:b/>
-          <w:sz w:val="28"/>
-          <w:szCs w:val="28"/>
-        </w:rPr>
-      </w:pPr>
-      <w:r>
-        <w:rPr>
-          <w:rFonts w:ascii="Times New Roman" w:eastAsia="Times New Roman" w:hAnsi="Times New Roman" w:cs="Times New Roman"/>
-          <w:sz w:val="24"/>
-          <w:szCs w:val="24"/>
-        </w:rPr>
-        <w:t xml:space="preserve">The </w:t>
-      </w:r>
-      <w:r>
-        <w:rPr>
-          <w:rFonts w:ascii="Times New Roman" w:eastAsia="Times New Roman" w:hAnsi="Times New Roman" w:cs="Times New Roman"/>
-          <w:b/>
-          <w:sz w:val="24"/>
-          <w:szCs w:val="24"/>
-        </w:rPr>
-        <w:t>Selected Group</w:t>
-      </w:r>
-      <w:r>
-        <w:rPr>
-          <w:rFonts w:ascii="Times New Roman" w:eastAsia="Times New Roman" w:hAnsi="Times New Roman" w:cs="Times New Roman"/>
-          <w:sz w:val="24"/>
-          <w:szCs w:val="24"/>
-        </w:rPr>
-        <w:t xml:space="preserve"> should also be specified here. The options for this list come from the </w:t>
-      </w:r>
-      <w:proofErr w:type="spellStart"/>
-      <w:r>
-        <w:rPr>
-          <w:rFonts w:ascii="Times New Roman" w:eastAsia="Times New Roman" w:hAnsi="Times New Roman" w:cs="Times New Roman"/>
-          <w:sz w:val="24"/>
-          <w:szCs w:val="24"/>
-        </w:rPr>
-        <w:t>FVS_GroupAddFilesAndKeywords</w:t>
-      </w:r>
-      <w:proofErr w:type="spellEnd"/>
-      <w:r>
-        <w:rPr>
-          <w:rFonts w:ascii="Times New Roman" w:eastAsia="Times New Roman" w:hAnsi="Times New Roman" w:cs="Times New Roman"/>
-          <w:sz w:val="24"/>
-          <w:szCs w:val="24"/>
-        </w:rPr>
-        <w:t xml:space="preserve"> </w:t>
-      </w:r>
-      <w:r>
-        <w:rPr>
-          <w:rFonts w:ascii="Times New Roman" w:eastAsia="Times New Roman" w:hAnsi="Times New Roman" w:cs="Times New Roman"/>
-          <w:sz w:val="24"/>
-          <w:szCs w:val="24"/>
-        </w:rPr>
-        <w:t xml:space="preserve">table in the template </w:t>
-      </w:r>
-      <w:proofErr w:type="spellStart"/>
-      <w:r>
-        <w:rPr>
-          <w:rFonts w:ascii="Times New Roman" w:eastAsia="Times New Roman" w:hAnsi="Times New Roman" w:cs="Times New Roman"/>
-          <w:sz w:val="24"/>
-          <w:szCs w:val="24"/>
-        </w:rPr>
-        <w:t>FVSIn.db</w:t>
-      </w:r>
-      <w:proofErr w:type="spellEnd"/>
-      <w:r>
-        <w:rPr>
-          <w:rFonts w:ascii="Times New Roman" w:eastAsia="Times New Roman" w:hAnsi="Times New Roman" w:cs="Times New Roman"/>
-          <w:sz w:val="24"/>
-          <w:szCs w:val="24"/>
-        </w:rPr>
-        <w:t xml:space="preserve">. The template </w:t>
-      </w:r>
-      <w:proofErr w:type="spellStart"/>
-      <w:r>
-        <w:rPr>
-          <w:rFonts w:ascii="Times New Roman" w:eastAsia="Times New Roman" w:hAnsi="Times New Roman" w:cs="Times New Roman"/>
-          <w:sz w:val="24"/>
-          <w:szCs w:val="24"/>
-        </w:rPr>
-        <w:t>FVSIn.db</w:t>
-      </w:r>
-      <w:proofErr w:type="spellEnd"/>
-      <w:r>
-        <w:rPr>
-          <w:rFonts w:ascii="Times New Roman" w:eastAsia="Times New Roman" w:hAnsi="Times New Roman" w:cs="Times New Roman"/>
-          <w:sz w:val="24"/>
-          <w:szCs w:val="24"/>
-        </w:rPr>
-        <w:t xml:space="preserve"> can be found in the application installation </w:t>
-      </w:r>
-      <w:proofErr w:type="spellStart"/>
-      <w:r>
-        <w:rPr>
-          <w:rFonts w:ascii="Times New Roman" w:eastAsia="Times New Roman" w:hAnsi="Times New Roman" w:cs="Times New Roman"/>
-          <w:sz w:val="24"/>
-          <w:szCs w:val="24"/>
-        </w:rPr>
-        <w:t>db</w:t>
-      </w:r>
-      <w:proofErr w:type="spellEnd"/>
-      <w:r>
-        <w:rPr>
-          <w:rFonts w:ascii="Times New Roman" w:eastAsia="Times New Roman" w:hAnsi="Times New Roman" w:cs="Times New Roman"/>
-          <w:sz w:val="24"/>
-          <w:szCs w:val="24"/>
-        </w:rPr>
-        <w:t xml:space="preserve"> folder.</w:t>
-      </w:r>
-      <w:r>
-        <w:rPr>
-          <w:rFonts w:ascii="Times New Roman" w:eastAsia="Times New Roman" w:hAnsi="Times New Roman" w:cs="Times New Roman"/>
-          <w:b/>
-          <w:sz w:val="28"/>
-          <w:szCs w:val="28"/>
+          <w:sz w:val="24"/>
+          <w:szCs w:val="24"/>
+        </w:rPr>
+        <w:t xml:space="preserve"> table, </w:t>
+      </w:r>
+      <w:r>
+        <w:rPr>
+          <w:rFonts w:ascii="Times New Roman" w:eastAsia="Times New Roman" w:hAnsi="Times New Roman" w:cs="Times New Roman"/>
+          <w:sz w:val="24"/>
+          <w:szCs w:val="24"/>
+        </w:rPr>
+        <w:t xml:space="preserve">unchecking </w:t>
+      </w:r>
+      <w:bookmarkStart w:id="1" w:name="_GoBack"/>
+      <w:bookmarkEnd w:id="1"/>
+      <w:r>
+        <w:rPr>
+          <w:rFonts w:ascii="Times New Roman" w:eastAsia="Times New Roman" w:hAnsi="Times New Roman" w:cs="Times New Roman"/>
+          <w:sz w:val="24"/>
+          <w:szCs w:val="24"/>
+        </w:rPr>
+        <w:t>this checkbox provides the option to exclude them from FVS input. A seedling is defined as a tree with a 0.1 diameter.</w:t>
+      </w:r>
+      <w:r>
+        <w:rPr>
+          <w:rFonts w:ascii="Times New Roman" w:eastAsia="Times New Roman" w:hAnsi="Times New Roman" w:cs="Times New Roman"/>
+          <w:b/>
+          <w:sz w:val="24"/>
+          <w:szCs w:val="24"/>
         </w:rPr>
         <w:br w:type="page"/>
       </w:r>
@@ -6396,7 +5985,7 @@
   <w:abstractNum w:abstractNumId="2" w15:restartNumberingAfterBreak="0">
     <w:nsid w:val="39EE2332"/>
     <w:multiLevelType w:val="hybridMultilevel"/>
-    <w:tmpl w:val="BBA064DC"/>
+    <w:tmpl w:val="9FE837C8"/>
     <w:lvl w:ilvl="0" w:tplc="0409000F">
       <w:start w:val="1"/>
       <w:numFmt w:val="decimal"/>

</xml_diff>

<commit_message>
Update step numbers in FVS Out help
</commit_message>
<xml_diff>
--- a/Help/FVS_Help.docx
+++ b/Help/FVS_Help.docx
@@ -4788,8 +4788,6 @@
         </w:rPr>
         <w:t xml:space="preserve">unchecking </w:t>
       </w:r>
-      <w:bookmarkStart w:id="1" w:name="_GoBack"/>
-      <w:bookmarkEnd w:id="1"/>
       <w:r>
         <w:rPr>
           <w:rFonts w:ascii="Times New Roman" w:eastAsia="Times New Roman" w:hAnsi="Times New Roman" w:cs="Times New Roman"/>
@@ -4804,6 +4802,570 @@
           <w:b/>
           <w:sz w:val="24"/>
           <w:szCs w:val="24"/>
+        </w:rPr>
+        <w:br w:type="page"/>
+      </w:r>
+    </w:p>
+    <w:p>
+      <w:pPr>
+        <w:rPr>
+          <w:rFonts w:ascii="Times New Roman" w:eastAsia="Times New Roman" w:hAnsi="Times New Roman" w:cs="Times New Roman"/>
+          <w:b/>
+          <w:sz w:val="28"/>
+          <w:szCs w:val="28"/>
+        </w:rPr>
+      </w:pPr>
+      <w:r>
+        <w:rPr>
+          <w:rFonts w:ascii="Times New Roman" w:eastAsia="Times New Roman" w:hAnsi="Times New Roman" w:cs="Times New Roman"/>
+          <w:b/>
+          <w:sz w:val="28"/>
+          <w:szCs w:val="28"/>
+        </w:rPr>
+        <w:lastRenderedPageBreak/>
+        <w:t>FVS Output PRE-POST Sequence Number Definition</w:t>
+      </w:r>
+    </w:p>
+    <w:p>
+      <w:pPr>
+        <w:rPr>
+          <w:rFonts w:ascii="Times New Roman" w:hAnsi="Times New Roman" w:cs="Times New Roman"/>
+        </w:rPr>
+      </w:pPr>
+      <w:r>
+        <w:rPr>
+          <w:rFonts w:ascii="Times New Roman" w:hAnsi="Times New Roman" w:cs="Times New Roman"/>
+        </w:rPr>
+        <w:t xml:space="preserve">For each table to be loaded from FVS output and used in the Treatment Optimizer workflow or for other analytic purposes, up to 8 table records per stand can be loaded into the BioSum PREPOST databases (each of which contains a PRE and a POST table) for each package, corresponding to whichever FVS cycles are most useful for analysis—a decision that needed to have been at least partly made before the FVS simulations were conducted. If the data will be used for a pre-post optimizer analysis at BioSum cycle 1 (the only BioSum cycle for which an optimizer pre-post analysis is possible), it is typically important that the BioSum Cycle 1 PRE and POST values entered be the FVS cycle at which treatment first occurs and the first FVS cycle after treatment occurs (usually 1 year later), respectively. The “sequence numbers” (abbreviated SEQNUM) are really the same as the FVS cycle numbers and are not named “cycles” mainly in order to avoid confusion with the 4 “BioSum cycles” in </w:t>
+      </w:r>
+      <w:proofErr w:type="spellStart"/>
+      <w:r>
+        <w:rPr>
+          <w:rFonts w:ascii="Times New Roman" w:hAnsi="Times New Roman" w:cs="Times New Roman"/>
+        </w:rPr>
+        <w:t>BioSum’s</w:t>
+      </w:r>
+      <w:proofErr w:type="spellEnd"/>
+      <w:r>
+        <w:rPr>
+          <w:rFonts w:ascii="Times New Roman" w:hAnsi="Times New Roman" w:cs="Times New Roman"/>
+        </w:rPr>
+        <w:t xml:space="preserve"> conceptual framework.</w:t>
+      </w:r>
+    </w:p>
+    <w:p>
+      <w:pPr>
+        <w:rPr>
+          <w:rFonts w:ascii="Times New Roman" w:eastAsia="Times New Roman" w:hAnsi="Times New Roman" w:cs="Times New Roman"/>
+          <w:b/>
+        </w:rPr>
+      </w:pPr>
+      <w:r>
+        <w:rPr>
+          <w:rFonts w:ascii="Times New Roman" w:eastAsia="Times New Roman" w:hAnsi="Times New Roman" w:cs="Times New Roman"/>
+          <w:b/>
+        </w:rPr>
+        <w:t>Editing sequence number assignments</w:t>
+      </w:r>
+    </w:p>
+    <w:p>
+      <w:pPr>
+        <w:rPr>
+          <w:rFonts w:ascii="Times New Roman" w:eastAsia="Times New Roman" w:hAnsi="Times New Roman" w:cs="Times New Roman"/>
+        </w:rPr>
+      </w:pPr>
+      <w:r>
+        <w:rPr>
+          <w:rFonts w:ascii="Times New Roman" w:eastAsia="Times New Roman" w:hAnsi="Times New Roman" w:cs="Times New Roman"/>
+        </w:rPr>
+        <w:t xml:space="preserve">Multiple tables can be selected for editing of SEQNUM assignments by use of </w:t>
+      </w:r>
+      <w:r>
+        <w:rPr>
+          <w:rFonts w:ascii="Times New Roman" w:eastAsia="Times New Roman" w:hAnsi="Times New Roman" w:cs="Times New Roman"/>
+          <w:b/>
+        </w:rPr>
+        <w:t>&lt;control&gt;&lt;left-click&gt;</w:t>
+      </w:r>
+      <w:r>
+        <w:rPr>
+          <w:rFonts w:ascii="Times New Roman" w:eastAsia="Times New Roman" w:hAnsi="Times New Roman" w:cs="Times New Roman"/>
+        </w:rPr>
+        <w:t xml:space="preserve"> after clicking the first table to toggle the selection highlight, but some combinations are not possible to edit in a single edit session. POTFIRE and STRCLASS must each have their sequence numbers defined separately from the other tables owing to idiosyncrasies of those table designs. The CUTLIST table is not listed in the set of choices for editing SEQNUM assignment</w:t>
+      </w:r>
+      <w:r>
+        <w:rPr>
+          <w:rFonts w:ascii="Times New Roman" w:eastAsia="Times New Roman" w:hAnsi="Times New Roman" w:cs="Times New Roman"/>
+        </w:rPr>
+        <w:t>s</w:t>
+      </w:r>
+      <w:r>
+        <w:rPr>
+          <w:rFonts w:ascii="Times New Roman" w:eastAsia="Times New Roman" w:hAnsi="Times New Roman" w:cs="Times New Roman"/>
+        </w:rPr>
+        <w:t>. It will automatically be loaded as long as the SUMMARY table is assigned a SEQNUM pattern for loading (at a minimum, SUMMARY must be specified for loading in every BioSum project) – the CUTLIST table will always load consistent with the SEQNUM assignments made for SUMMARY.</w:t>
+      </w:r>
+    </w:p>
+    <w:p>
+      <w:pPr>
+        <w:rPr>
+          <w:rFonts w:ascii="Times New Roman" w:hAnsi="Times New Roman" w:cs="Times New Roman"/>
+        </w:rPr>
+      </w:pPr>
+      <w:r>
+        <w:rPr>
+          <w:rFonts w:ascii="Times New Roman" w:eastAsia="Times New Roman" w:hAnsi="Times New Roman" w:cs="Times New Roman"/>
+        </w:rPr>
+        <w:t xml:space="preserve"> </w:t>
+      </w:r>
+      <w:r>
+        <w:rPr>
+          <w:rFonts w:ascii="Times New Roman" w:hAnsi="Times New Roman" w:cs="Times New Roman"/>
+        </w:rPr>
+        <w:t xml:space="preserve">After one or more table types are selected for editing SEQNUM assignments, the next step is to click the </w:t>
+      </w:r>
+      <w:r>
+        <w:rPr>
+          <w:rFonts w:ascii="Times New Roman" w:hAnsi="Times New Roman" w:cs="Times New Roman"/>
+          <w:b/>
+        </w:rPr>
+        <w:t>&lt;</w:t>
+      </w:r>
+      <w:r>
+        <w:rPr>
+          <w:rFonts w:ascii="Times New Roman" w:hAnsi="Times New Roman" w:cs="Times New Roman"/>
+          <w:b/>
+        </w:rPr>
+        <w:t>Edit</w:t>
+      </w:r>
+      <w:r>
+        <w:rPr>
+          <w:rFonts w:ascii="Times New Roman" w:hAnsi="Times New Roman" w:cs="Times New Roman"/>
+          <w:b/>
+        </w:rPr>
+        <w:t>&gt;</w:t>
+      </w:r>
+      <w:r>
+        <w:rPr>
+          <w:rFonts w:ascii="Times New Roman" w:hAnsi="Times New Roman" w:cs="Times New Roman"/>
+        </w:rPr>
+        <w:t xml:space="preserve"> button. If the patterns suggested in the User Guide’s FVS chapter are implemented during FVS simulation, then assignment is easy. Just select the pattern label </w:t>
+      </w:r>
+      <w:r>
+        <w:rPr>
+          <w:rFonts w:ascii="Times New Roman" w:hAnsi="Times New Roman" w:cs="Times New Roman"/>
+        </w:rPr>
+        <w:t xml:space="preserve">from the </w:t>
+      </w:r>
+      <w:r>
+        <w:rPr>
+          <w:rFonts w:ascii="Times New Roman" w:hAnsi="Times New Roman" w:cs="Times New Roman"/>
+          <w:b/>
+        </w:rPr>
+        <w:t>&lt;Choose SEQNUM Assignment Template&gt;</w:t>
+      </w:r>
+      <w:r>
+        <w:rPr>
+          <w:rFonts w:ascii="Times New Roman" w:hAnsi="Times New Roman" w:cs="Times New Roman"/>
+        </w:rPr>
+        <w:t xml:space="preserve"> dropdown</w:t>
+      </w:r>
+      <w:r>
+        <w:rPr>
+          <w:rFonts w:ascii="Times New Roman" w:hAnsi="Times New Roman" w:cs="Times New Roman"/>
+        </w:rPr>
+        <w:t xml:space="preserve"> </w:t>
+      </w:r>
+      <w:r>
+        <w:rPr>
+          <w:rFonts w:ascii="Times New Roman" w:hAnsi="Times New Roman" w:cs="Times New Roman"/>
+        </w:rPr>
+        <w:t xml:space="preserve">corresponding to the </w:t>
+      </w:r>
+      <w:proofErr w:type="spellStart"/>
+      <w:r>
+        <w:rPr>
+          <w:rFonts w:ascii="Times New Roman" w:hAnsi="Times New Roman" w:cs="Times New Roman"/>
+        </w:rPr>
+        <w:t>Timeint</w:t>
+      </w:r>
+      <w:proofErr w:type="spellEnd"/>
+      <w:r>
+        <w:rPr>
+          <w:rFonts w:ascii="Times New Roman" w:hAnsi="Times New Roman" w:cs="Times New Roman"/>
+        </w:rPr>
+        <w:t xml:space="preserve"> code block that was the basis of the FVS simulation</w:t>
+      </w:r>
+      <w:r>
+        <w:rPr>
+          <w:rFonts w:ascii="Times New Roman" w:hAnsi="Times New Roman" w:cs="Times New Roman"/>
+        </w:rPr>
+        <w:t>. The options are:</w:t>
+      </w:r>
+    </w:p>
+    <w:p>
+      <w:pPr>
+        <w:pStyle w:val="ListParagraph"/>
+        <w:numPr>
+          <w:ilvl w:val="0"/>
+          <w:numId w:val="8"/>
+        </w:numPr>
+        <w:rPr>
+          <w:rFonts w:eastAsia="Times New Roman" w:cs="Times New Roman"/>
+          <w:sz w:val="22"/>
+        </w:rPr>
+      </w:pPr>
+      <w:r>
+        <w:rPr>
+          <w:rFonts w:cs="Times New Roman"/>
+          <w:b/>
+          <w:sz w:val="22"/>
+        </w:rPr>
+        <w:t>Mgt1X</w:t>
+      </w:r>
+      <w:r>
+        <w:rPr>
+          <w:rFonts w:cs="Times New Roman"/>
+          <w:sz w:val="22"/>
+        </w:rPr>
+        <w:t>, if treatments occurred only in the first BioSum cycle (regardless of whether the interest is in a PREPOST or WTD_MEAN analysis in Optimizer)</w:t>
+      </w:r>
+    </w:p>
+    <w:p>
+      <w:pPr>
+        <w:pStyle w:val="ListParagraph"/>
+        <w:numPr>
+          <w:ilvl w:val="0"/>
+          <w:numId w:val="8"/>
+        </w:numPr>
+        <w:rPr>
+          <w:rFonts w:eastAsia="Times New Roman" w:cs="Times New Roman"/>
+          <w:sz w:val="22"/>
+        </w:rPr>
+      </w:pPr>
+      <w:r>
+        <w:rPr>
+          <w:rFonts w:cs="Times New Roman"/>
+          <w:b/>
+          <w:sz w:val="22"/>
+        </w:rPr>
+        <w:t>Mgt4X_PrePost</w:t>
+      </w:r>
+      <w:r>
+        <w:rPr>
+          <w:rFonts w:cs="Times New Roman"/>
+          <w:sz w:val="22"/>
+        </w:rPr>
+        <w:t xml:space="preserve"> if treatment could happen in more than BioSum Cycle 1 and if it is necessary to have FVS outputs from Pre and Post-treatment years</w:t>
+      </w:r>
+    </w:p>
+    <w:p>
+      <w:pPr>
+        <w:pStyle w:val="ListParagraph"/>
+        <w:numPr>
+          <w:ilvl w:val="0"/>
+          <w:numId w:val="8"/>
+        </w:numPr>
+        <w:rPr>
+          <w:rFonts w:eastAsia="Times New Roman" w:cs="Times New Roman"/>
+          <w:sz w:val="22"/>
+        </w:rPr>
+      </w:pPr>
+      <w:r>
+        <w:rPr>
+          <w:rFonts w:cs="Times New Roman"/>
+          <w:b/>
+          <w:sz w:val="22"/>
+        </w:rPr>
+        <w:t>Mgt4X_WtdMean</w:t>
+      </w:r>
+      <w:r>
+        <w:rPr>
+          <w:rFonts w:cs="Times New Roman"/>
+          <w:sz w:val="22"/>
+        </w:rPr>
+        <w:t xml:space="preserve"> if treatment could happen in more than BioSum Cycle 1 and if only weighted mean comparisons (between a treatment sequence and a baseline sequence) are contemplated and it is not important to have FVS output for pre- and post-treatment every cycle. </w:t>
+      </w:r>
+    </w:p>
+    <w:p>
+      <w:pPr>
+        <w:rPr>
+          <w:rFonts w:ascii="Times New Roman" w:hAnsi="Times New Roman" w:cs="Times New Roman"/>
+        </w:rPr>
+      </w:pPr>
+      <w:r>
+        <w:rPr>
+          <w:rFonts w:ascii="Times New Roman" w:hAnsi="Times New Roman" w:cs="Times New Roman"/>
+        </w:rPr>
+        <w:t>If none of these templates is applicable,</w:t>
+      </w:r>
+      <w:r>
+        <w:rPr>
+          <w:rFonts w:ascii="Times New Roman" w:hAnsi="Times New Roman" w:cs="Times New Roman"/>
+        </w:rPr>
+        <w:t xml:space="preserve"> careful attention needs to be devoted to understanding the </w:t>
+      </w:r>
+      <w:proofErr w:type="spellStart"/>
+      <w:r>
+        <w:rPr>
+          <w:rFonts w:ascii="Times New Roman" w:hAnsi="Times New Roman" w:cs="Times New Roman"/>
+        </w:rPr>
+        <w:t>Timeint</w:t>
+      </w:r>
+      <w:proofErr w:type="spellEnd"/>
+      <w:r>
+        <w:rPr>
+          <w:rFonts w:ascii="Times New Roman" w:hAnsi="Times New Roman" w:cs="Times New Roman"/>
+        </w:rPr>
+        <w:t xml:space="preserve"> block so that it, and needs with respect to number of cycles with treatment and whether pre-post or weighted mean analyses are desired, can be considered in choosing the right FVS cycle to load into each of the 8 registers (Pre and Post for BioSum cycles 1-4). Inspecting the SUMMARY table and noticing when </w:t>
+      </w:r>
+      <w:proofErr w:type="spellStart"/>
+      <w:r>
+        <w:rPr>
+          <w:rFonts w:ascii="Times New Roman" w:hAnsi="Times New Roman" w:cs="Times New Roman"/>
+        </w:rPr>
+        <w:t>RTpa</w:t>
+      </w:r>
+      <w:proofErr w:type="spellEnd"/>
+      <w:r>
+        <w:rPr>
+          <w:rFonts w:ascii="Times New Roman" w:hAnsi="Times New Roman" w:cs="Times New Roman"/>
+        </w:rPr>
+        <w:t xml:space="preserve"> &gt; 0 can be helpful in understanding when treatments result in harvested trees—typically, those records would be the Pre-treatment instance for a BioSum cycle and the record with the </w:t>
+      </w:r>
+      <w:r>
+        <w:rPr>
+          <w:rFonts w:ascii="Times New Roman" w:hAnsi="Times New Roman" w:cs="Times New Roman"/>
+        </w:rPr>
+        <w:lastRenderedPageBreak/>
+        <w:t>next larger year value (i.e., the next SEQNUM) would be post, if working with the SUMMARY and STRCLASS tables.</w:t>
+      </w:r>
+    </w:p>
+    <w:p>
+      <w:pPr>
+        <w:rPr>
+          <w:rFonts w:ascii="Times New Roman" w:eastAsia="Times New Roman" w:hAnsi="Times New Roman" w:cs="Times New Roman"/>
+          <w:b/>
+        </w:rPr>
+      </w:pPr>
+      <w:r>
+        <w:rPr>
+          <w:rFonts w:ascii="Times New Roman" w:eastAsia="Times New Roman" w:hAnsi="Times New Roman" w:cs="Times New Roman"/>
+          <w:b/>
+        </w:rPr>
+        <w:t>FFE based table considerations</w:t>
+      </w:r>
+    </w:p>
+    <w:p>
+      <w:pPr>
+        <w:rPr>
+          <w:rFonts w:ascii="Times New Roman" w:eastAsia="Times New Roman" w:hAnsi="Times New Roman" w:cs="Times New Roman"/>
+        </w:rPr>
+      </w:pPr>
+      <w:r>
+        <w:rPr>
+          <w:rFonts w:ascii="Times New Roman" w:eastAsia="Times New Roman" w:hAnsi="Times New Roman" w:cs="Times New Roman"/>
+        </w:rPr>
+        <w:t xml:space="preserve">For FFE based tables (POTFIRE, CARBON and most of the others), each table record shows values AFTER any scheduled tree harvest has occurred (but before growth or any fires, including pile and burns, have been simulated). For those tables, it is essential to check the </w:t>
+      </w:r>
+      <w:r>
+        <w:rPr>
+          <w:rFonts w:ascii="Times New Roman" w:eastAsia="Times New Roman" w:hAnsi="Times New Roman" w:cs="Times New Roman"/>
+          <w:b/>
+        </w:rPr>
+        <w:t>&lt;FFE&gt;</w:t>
+      </w:r>
+      <w:r>
+        <w:rPr>
+          <w:rFonts w:ascii="Times New Roman" w:eastAsia="Times New Roman" w:hAnsi="Times New Roman" w:cs="Times New Roman"/>
+        </w:rPr>
+        <w:t xml:space="preserve"> box next to the </w:t>
+      </w:r>
+      <w:r>
+        <w:rPr>
+          <w:rFonts w:ascii="Times New Roman" w:eastAsia="Times New Roman" w:hAnsi="Times New Roman" w:cs="Times New Roman"/>
+          <w:b/>
+        </w:rPr>
+        <w:t>&lt;Choose SEQNUM Assignment Template&gt;</w:t>
+      </w:r>
+      <w:r>
+        <w:rPr>
+          <w:rFonts w:ascii="Times New Roman" w:eastAsia="Times New Roman" w:hAnsi="Times New Roman" w:cs="Times New Roman"/>
+        </w:rPr>
+        <w:t xml:space="preserve"> drop down so that the correct values are loaded. For example, with </w:t>
+      </w:r>
+      <w:r>
+        <w:rPr>
+          <w:rFonts w:ascii="Times New Roman" w:eastAsia="Times New Roman" w:hAnsi="Times New Roman" w:cs="Times New Roman"/>
+          <w:b/>
+        </w:rPr>
+        <w:t>Mgt4X_PrePost</w:t>
+      </w:r>
+      <w:r>
+        <w:rPr>
+          <w:rFonts w:ascii="Times New Roman" w:eastAsia="Times New Roman" w:hAnsi="Times New Roman" w:cs="Times New Roman"/>
+        </w:rPr>
+        <w:t xml:space="preserve">, checking the FFE box ensures that the BioSum Cycle 1 </w:t>
+      </w:r>
+      <w:proofErr w:type="gramStart"/>
+      <w:r>
+        <w:rPr>
+          <w:rFonts w:ascii="Times New Roman" w:eastAsia="Times New Roman" w:hAnsi="Times New Roman" w:cs="Times New Roman"/>
+        </w:rPr>
+        <w:t>Pre values</w:t>
+      </w:r>
+      <w:proofErr w:type="gramEnd"/>
+      <w:r>
+        <w:rPr>
+          <w:rFonts w:ascii="Times New Roman" w:eastAsia="Times New Roman" w:hAnsi="Times New Roman" w:cs="Times New Roman"/>
+        </w:rPr>
+        <w:t xml:space="preserve"> are truly pre-treatment (FVS cycle and SEQNUM 1, the “grow-only year”, rather than SEQNUM 2, which holds values that reflect trees being cut in FVS Cycle 2). Not checking FFE would bring SEQNUM 2 values in as Pre, when they are not, in fact Pre.</w:t>
+      </w:r>
+    </w:p>
+    <w:p>
+      <w:pPr>
+        <w:rPr>
+          <w:rFonts w:ascii="Times New Roman" w:eastAsia="Times New Roman" w:hAnsi="Times New Roman" w:cs="Times New Roman"/>
+        </w:rPr>
+      </w:pPr>
+      <w:r>
+        <w:rPr>
+          <w:rFonts w:ascii="Times New Roman" w:eastAsia="Times New Roman" w:hAnsi="Times New Roman" w:cs="Times New Roman"/>
+        </w:rPr>
+        <w:t xml:space="preserve">Click </w:t>
+      </w:r>
+      <w:r>
+        <w:rPr>
+          <w:rFonts w:ascii="Times New Roman" w:eastAsia="Times New Roman" w:hAnsi="Times New Roman" w:cs="Times New Roman"/>
+          <w:b/>
+        </w:rPr>
+        <w:t>&lt;Done&gt;</w:t>
+      </w:r>
+      <w:r>
+        <w:rPr>
+          <w:rFonts w:ascii="Times New Roman" w:eastAsia="Times New Roman" w:hAnsi="Times New Roman" w:cs="Times New Roman"/>
+        </w:rPr>
+        <w:t xml:space="preserve"> when SEQNUM values are as desired or </w:t>
+      </w:r>
+      <w:r>
+        <w:rPr>
+          <w:rFonts w:ascii="Times New Roman" w:eastAsia="Times New Roman" w:hAnsi="Times New Roman" w:cs="Times New Roman"/>
+          <w:b/>
+        </w:rPr>
+        <w:t>&lt;Cancel&gt;</w:t>
+      </w:r>
+      <w:r>
+        <w:rPr>
+          <w:rFonts w:ascii="Times New Roman" w:eastAsia="Times New Roman" w:hAnsi="Times New Roman" w:cs="Times New Roman"/>
+        </w:rPr>
+        <w:t xml:space="preserve"> to abandon the edits. Click </w:t>
+      </w:r>
+      <w:r>
+        <w:rPr>
+          <w:rFonts w:ascii="Times New Roman" w:eastAsia="Times New Roman" w:hAnsi="Times New Roman" w:cs="Times New Roman"/>
+          <w:b/>
+        </w:rPr>
+        <w:t>&lt;Close&gt;</w:t>
+      </w:r>
+      <w:r>
+        <w:rPr>
+          <w:rFonts w:ascii="Times New Roman" w:eastAsia="Times New Roman" w:hAnsi="Times New Roman" w:cs="Times New Roman"/>
+        </w:rPr>
+        <w:t xml:space="preserve"> when finished specifying SEQNUM patterns for all tables to be loaded into PREPOST databases. Finally, click </w:t>
+      </w:r>
+      <w:r>
+        <w:rPr>
+          <w:rFonts w:ascii="Times New Roman" w:eastAsia="Times New Roman" w:hAnsi="Times New Roman" w:cs="Times New Roman"/>
+          <w:b/>
+        </w:rPr>
+        <w:t>&lt;Save&gt;</w:t>
+      </w:r>
+      <w:r>
+        <w:rPr>
+          <w:rFonts w:ascii="Times New Roman" w:eastAsia="Times New Roman" w:hAnsi="Times New Roman" w:cs="Times New Roman"/>
+        </w:rPr>
+        <w:t xml:space="preserve"> to save revisions to the SEQNUM assignments. The </w:t>
+      </w:r>
+      <w:r>
+        <w:rPr>
+          <w:rFonts w:ascii="Times New Roman" w:eastAsia="Times New Roman" w:hAnsi="Times New Roman" w:cs="Times New Roman"/>
+          <w:b/>
+        </w:rPr>
+        <w:t>Assigned Count</w:t>
+      </w:r>
+      <w:r>
+        <w:rPr>
+          <w:rFonts w:ascii="Times New Roman" w:eastAsia="Times New Roman" w:hAnsi="Times New Roman" w:cs="Times New Roman"/>
+        </w:rPr>
+        <w:t xml:space="preserve"> in the table grid indicates how many registers are scheduled to be populated with data from the FVS output tables. </w:t>
+      </w:r>
+      <w:r>
+        <w:rPr>
+          <w:rFonts w:ascii="Times New Roman" w:eastAsia="Times New Roman" w:hAnsi="Times New Roman" w:cs="Times New Roman"/>
+          <w:b/>
+        </w:rPr>
+        <w:t>Tables with a count of 0 will not be imported into PREPOST databases.</w:t>
+      </w:r>
+      <w:r>
+        <w:rPr>
+          <w:rFonts w:ascii="Times New Roman" w:eastAsia="Times New Roman" w:hAnsi="Times New Roman" w:cs="Times New Roman"/>
+        </w:rPr>
+        <w:t xml:space="preserve"> </w:t>
+      </w:r>
+    </w:p>
+    <w:p>
+      <w:pPr>
+        <w:rPr>
+          <w:rFonts w:ascii="Times New Roman" w:eastAsia="Times New Roman" w:hAnsi="Times New Roman" w:cs="Times New Roman"/>
+        </w:rPr>
+      </w:pPr>
+      <w:r>
+        <w:rPr>
+          <w:rFonts w:ascii="Times New Roman" w:eastAsia="Times New Roman" w:hAnsi="Times New Roman" w:cs="Times New Roman"/>
+        </w:rPr>
+        <w:t xml:space="preserve">Typically, all of the tables should be loaded into PREPOST databases with the same underlying SEQNUM preset (e.g., Mgt4X_PrePost OR Mgt1X, not some tables with one of these and others with another preset). The SEQNUMs themselves will differ depending on whether a table is FFE patterned or SUMMARY patterned, as explained above. It is </w:t>
+      </w:r>
+      <w:r>
+        <w:rPr>
+          <w:rFonts w:ascii="Times New Roman" w:eastAsia="Times New Roman" w:hAnsi="Times New Roman" w:cs="Times New Roman"/>
+          <w:b/>
+        </w:rPr>
+        <w:t>VERY</w:t>
+      </w:r>
+      <w:r>
+        <w:rPr>
+          <w:rFonts w:ascii="Times New Roman" w:eastAsia="Times New Roman" w:hAnsi="Times New Roman" w:cs="Times New Roman"/>
+        </w:rPr>
+        <w:t xml:space="preserve"> important to inspect all SEQNUM assignments for </w:t>
+      </w:r>
+      <w:r>
+        <w:rPr>
+          <w:rFonts w:ascii="Times New Roman" w:eastAsia="Times New Roman" w:hAnsi="Times New Roman" w:cs="Times New Roman"/>
+          <w:b/>
+        </w:rPr>
+        <w:t>ALL</w:t>
+      </w:r>
+      <w:r>
+        <w:rPr>
+          <w:rFonts w:ascii="Times New Roman" w:eastAsia="Times New Roman" w:hAnsi="Times New Roman" w:cs="Times New Roman"/>
+        </w:rPr>
+        <w:t xml:space="preserve"> tables for consistency before proceeding to step 2 and beyond. See </w:t>
+      </w:r>
+      <w:r>
+        <w:rPr>
+          <w:rFonts w:ascii="Times New Roman" w:eastAsia="Times New Roman" w:hAnsi="Times New Roman" w:cs="Times New Roman"/>
+        </w:rPr>
+        <w:t xml:space="preserve">the </w:t>
+      </w:r>
+      <w:r>
+        <w:rPr>
+          <w:rFonts w:ascii="Times New Roman" w:eastAsia="Times New Roman" w:hAnsi="Times New Roman" w:cs="Times New Roman"/>
+        </w:rPr>
+        <w:t xml:space="preserve">BioSum Users Guide for more information. </w:t>
+      </w:r>
+      <w:r>
+        <w:rPr>
+          <w:rFonts w:ascii="Times New Roman" w:eastAsia="Times New Roman" w:hAnsi="Times New Roman" w:cs="Times New Roman"/>
         </w:rPr>
         <w:br w:type="page"/>
       </w:r>
@@ -5074,442 +5636,57 @@
         </w:rPr>
         <w:t xml:space="preserve">The resulting window enables BioSum user to define a desired sequence of FVS cycles, extracting the correct records to obtain pre and post treatment values in each case. </w:t>
       </w:r>
-    </w:p>
-    <w:p>
-      <w:pPr>
-        <w:numPr>
-          <w:ilvl w:val="2"/>
-          <w:numId w:val="7"/>
-        </w:numPr>
+      <w:r>
+        <w:rPr>
+          <w:rFonts w:ascii="Times New Roman" w:hAnsi="Times New Roman" w:cs="Times New Roman"/>
+          <w:szCs w:val="24"/>
+        </w:rPr>
+        <w:t>It does not matter if the check boxes of specific packages are ticked when choosing to execute Step 1 on the “Join and Append FVS Output Data” screen (that calls up the “DEFINE SEQNUM” interface) because all packages are now handled with one set of sequence number assignments per table type.</w:t>
+      </w:r>
+    </w:p>
+    <w:p>
+      <w:pPr>
         <w:spacing w:after="0"/>
-        <w:rPr>
-          <w:rFonts w:ascii="Times New Roman" w:hAnsi="Times New Roman" w:cs="Times New Roman"/>
-          <w:szCs w:val="24"/>
-        </w:rPr>
-      </w:pPr>
-      <w:r>
-        <w:rPr>
-          <w:rFonts w:ascii="Times New Roman" w:hAnsi="Times New Roman" w:cs="Times New Roman"/>
-          <w:szCs w:val="24"/>
-        </w:rPr>
-        <w:t xml:space="preserve">In the PRE/POST Sequence Numbers window, select the name of the table for which you want to alter pre- and post- year assignments, and click </w:t>
-      </w:r>
-      <w:r>
-        <w:rPr>
-          <w:rFonts w:ascii="Times New Roman" w:hAnsi="Times New Roman" w:cs="Times New Roman"/>
-          <w:b/>
-          <w:szCs w:val="24"/>
-        </w:rPr>
-        <w:t xml:space="preserve">&lt;Edit&gt;. </w:t>
-      </w:r>
-      <w:r>
-        <w:rPr>
-          <w:rFonts w:ascii="Times New Roman" w:hAnsi="Times New Roman" w:cs="Times New Roman"/>
-          <w:szCs w:val="24"/>
-        </w:rPr>
-        <w:t xml:space="preserve"> Unless a modified cycle pattern is being used, the Option 2 default will work in most cases.  To use the Option 2 default, select </w:t>
-      </w:r>
-      <w:r>
-        <w:rPr>
-          <w:rFonts w:ascii="Times New Roman" w:hAnsi="Times New Roman" w:cs="Times New Roman"/>
-          <w:b/>
-          <w:szCs w:val="24"/>
-        </w:rPr>
-        <w:t>Option 2</w:t>
-      </w:r>
-      <w:r>
-        <w:rPr>
-          <w:rFonts w:ascii="Times New Roman" w:hAnsi="Times New Roman" w:cs="Times New Roman"/>
-          <w:szCs w:val="24"/>
-        </w:rPr>
-        <w:t xml:space="preserve"> from the </w:t>
-      </w:r>
-      <w:r>
-        <w:rPr>
-          <w:rFonts w:ascii="Times New Roman" w:hAnsi="Times New Roman" w:cs="Times New Roman"/>
-          <w:b/>
-          <w:szCs w:val="24"/>
-        </w:rPr>
-        <w:t xml:space="preserve">Default </w:t>
-      </w:r>
-      <w:proofErr w:type="spellStart"/>
-      <w:r>
-        <w:rPr>
-          <w:rFonts w:ascii="Times New Roman" w:hAnsi="Times New Roman" w:cs="Times New Roman"/>
-          <w:b/>
-          <w:szCs w:val="24"/>
-        </w:rPr>
-        <w:t>SeqNum</w:t>
-      </w:r>
-      <w:proofErr w:type="spellEnd"/>
-      <w:r>
-        <w:rPr>
-          <w:rFonts w:ascii="Times New Roman" w:hAnsi="Times New Roman" w:cs="Times New Roman"/>
-          <w:b/>
-          <w:szCs w:val="24"/>
-        </w:rPr>
-        <w:t xml:space="preserve"> Options</w:t>
-      </w:r>
-      <w:r>
-        <w:rPr>
-          <w:rFonts w:ascii="Times New Roman" w:hAnsi="Times New Roman" w:cs="Times New Roman"/>
-          <w:szCs w:val="24"/>
-        </w:rPr>
-        <w:t xml:space="preserve"> drop-down menu. Then click </w:t>
-      </w:r>
-      <w:r>
-        <w:rPr>
-          <w:rFonts w:ascii="Times New Roman" w:hAnsi="Times New Roman" w:cs="Times New Roman"/>
-          <w:b/>
-          <w:szCs w:val="24"/>
-        </w:rPr>
-        <w:t>&lt;Assign Default&gt;</w:t>
-      </w:r>
-      <w:r>
-        <w:rPr>
-          <w:rFonts w:ascii="Times New Roman" w:hAnsi="Times New Roman" w:cs="Times New Roman"/>
-          <w:szCs w:val="24"/>
-        </w:rPr>
-        <w:t xml:space="preserve">. Do this for all tables, clicking </w:t>
-      </w:r>
-      <w:r>
-        <w:rPr>
-          <w:rFonts w:ascii="Times New Roman" w:hAnsi="Times New Roman" w:cs="Times New Roman"/>
-          <w:b/>
-          <w:szCs w:val="24"/>
-        </w:rPr>
-        <w:t>&lt;Done&gt;</w:t>
-      </w:r>
-      <w:r>
-        <w:rPr>
-          <w:rFonts w:ascii="Times New Roman" w:hAnsi="Times New Roman" w:cs="Times New Roman"/>
-          <w:szCs w:val="24"/>
-        </w:rPr>
-        <w:t xml:space="preserve"> to save changes. </w:t>
-      </w:r>
-    </w:p>
-    <w:p>
-      <w:pPr>
-        <w:numPr>
-          <w:ilvl w:val="2"/>
-          <w:numId w:val="7"/>
-        </w:numPr>
-        <w:spacing w:after="0"/>
-        <w:rPr>
-          <w:rFonts w:ascii="Times New Roman" w:hAnsi="Times New Roman" w:cs="Times New Roman"/>
-          <w:szCs w:val="24"/>
-        </w:rPr>
-      </w:pPr>
-      <w:r>
-        <w:rPr>
-          <w:rFonts w:ascii="Times New Roman" w:hAnsi="Times New Roman" w:cs="Times New Roman"/>
-          <w:szCs w:val="24"/>
-        </w:rPr>
-        <w:t xml:space="preserve">If FFE POTFIRE variable outputs are required and the modified cycle pattern is being used, a customized pre/post sequence number assignment will be vital to achieving correct designation of pre- and post-treatment year. Select a table, click </w:t>
-      </w:r>
-      <w:r>
-        <w:rPr>
-          <w:rFonts w:ascii="Times New Roman" w:hAnsi="Times New Roman" w:cs="Times New Roman"/>
-          <w:b/>
-          <w:szCs w:val="24"/>
-        </w:rPr>
-        <w:t xml:space="preserve">&lt;Edit&gt; </w:t>
-      </w:r>
-      <w:r>
-        <w:rPr>
-          <w:rFonts w:ascii="Times New Roman" w:hAnsi="Times New Roman" w:cs="Times New Roman"/>
-          <w:szCs w:val="24"/>
-        </w:rPr>
-        <w:t xml:space="preserve">and enter the suggested sequence number assignments for each cycle.  Click </w:t>
-      </w:r>
-      <w:r>
-        <w:rPr>
-          <w:rFonts w:ascii="Times New Roman" w:hAnsi="Times New Roman" w:cs="Times New Roman"/>
-          <w:b/>
-          <w:szCs w:val="24"/>
-        </w:rPr>
-        <w:t>&lt;Done&gt;</w:t>
-      </w:r>
-      <w:r>
-        <w:rPr>
-          <w:rFonts w:ascii="Times New Roman" w:hAnsi="Times New Roman" w:cs="Times New Roman"/>
-          <w:szCs w:val="24"/>
-        </w:rPr>
-        <w:t xml:space="preserve"> to save changes. </w:t>
-      </w:r>
-    </w:p>
-    <w:p>
-      <w:pPr>
-        <w:numPr>
-          <w:ilvl w:val="2"/>
-          <w:numId w:val="7"/>
-        </w:numPr>
-        <w:spacing w:after="0"/>
-        <w:rPr>
-          <w:rFonts w:ascii="Times New Roman" w:hAnsi="Times New Roman" w:cs="Times New Roman"/>
-          <w:szCs w:val="24"/>
-        </w:rPr>
-      </w:pPr>
-      <w:r>
-        <w:rPr>
-          <w:rFonts w:ascii="Times New Roman" w:hAnsi="Times New Roman" w:cs="Times New Roman"/>
-          <w:szCs w:val="24"/>
-        </w:rPr>
-        <w:t xml:space="preserve">To use an alternate customized sequence number assignment scheme, select a table, click </w:t>
-      </w:r>
-      <w:r>
-        <w:rPr>
-          <w:rFonts w:ascii="Times New Roman" w:hAnsi="Times New Roman" w:cs="Times New Roman"/>
-          <w:b/>
-          <w:szCs w:val="24"/>
-        </w:rPr>
-        <w:t>&lt;Edit&gt;</w:t>
-      </w:r>
-      <w:r>
-        <w:rPr>
-          <w:rFonts w:ascii="Times New Roman" w:hAnsi="Times New Roman" w:cs="Times New Roman"/>
-          <w:szCs w:val="24"/>
-        </w:rPr>
-        <w:t xml:space="preserve"> and use the drop down menus to assign sequence numbers for each cycle.  Sequence number assignments can be displayed via the </w:t>
-      </w:r>
-      <w:r>
-        <w:rPr>
-          <w:rFonts w:ascii="Times New Roman" w:hAnsi="Times New Roman" w:cs="Times New Roman"/>
-          <w:b/>
-          <w:szCs w:val="24"/>
-        </w:rPr>
-        <w:t>&lt;View Sequence Number Assignments&gt;</w:t>
-      </w:r>
-      <w:r>
-        <w:rPr>
-          <w:rFonts w:ascii="Times New Roman" w:hAnsi="Times New Roman" w:cs="Times New Roman"/>
-          <w:szCs w:val="24"/>
-        </w:rPr>
-        <w:t xml:space="preserve"> button. Navigate to the project FVS folder, and select an output FVS database.  This window contains three tables.   </w:t>
-      </w:r>
-    </w:p>
-    <w:p>
-      <w:pPr>
-        <w:numPr>
-          <w:ilvl w:val="3"/>
-          <w:numId w:val="7"/>
-        </w:numPr>
-        <w:spacing w:after="0"/>
-        <w:rPr>
-          <w:rFonts w:ascii="Times New Roman" w:hAnsi="Times New Roman" w:cs="Times New Roman"/>
-          <w:szCs w:val="24"/>
-        </w:rPr>
-      </w:pPr>
-      <w:r>
-        <w:rPr>
-          <w:rFonts w:ascii="Times New Roman" w:hAnsi="Times New Roman" w:cs="Times New Roman"/>
-          <w:b/>
-          <w:szCs w:val="24"/>
-        </w:rPr>
-        <w:t xml:space="preserve">FVS </w:t>
-      </w:r>
-      <w:r>
-        <w:rPr>
-          <w:rFonts w:ascii="Times New Roman" w:hAnsi="Times New Roman" w:cs="Times New Roman"/>
-          <w:b/>
-          <w:i/>
-          <w:szCs w:val="24"/>
-        </w:rPr>
-        <w:t>table</w:t>
-      </w:r>
-      <w:r>
-        <w:rPr>
-          <w:rFonts w:ascii="Times New Roman" w:hAnsi="Times New Roman" w:cs="Times New Roman"/>
-          <w:b/>
-          <w:szCs w:val="24"/>
-        </w:rPr>
-        <w:t xml:space="preserve"> CURRENT PREPOST SEQNUM ASSIGNMENTS</w:t>
-      </w:r>
-      <w:r>
-        <w:rPr>
-          <w:rFonts w:ascii="Times New Roman" w:hAnsi="Times New Roman" w:cs="Times New Roman"/>
-          <w:szCs w:val="24"/>
-        </w:rPr>
-        <w:t xml:space="preserve">:  Current pre-post cycle assignments based on </w:t>
-      </w:r>
-      <w:proofErr w:type="spellStart"/>
-      <w:r>
-        <w:rPr>
-          <w:rFonts w:ascii="Times New Roman" w:hAnsi="Times New Roman" w:cs="Times New Roman"/>
-          <w:szCs w:val="24"/>
-        </w:rPr>
-        <w:t>SeqNum</w:t>
-      </w:r>
-      <w:proofErr w:type="spellEnd"/>
-      <w:r>
-        <w:rPr>
-          <w:rFonts w:ascii="Times New Roman" w:hAnsi="Times New Roman" w:cs="Times New Roman"/>
-          <w:szCs w:val="24"/>
-        </w:rPr>
-        <w:t xml:space="preserve"> Definition for the FVS table being edited. </w:t>
-      </w:r>
-    </w:p>
-    <w:p>
-      <w:pPr>
-        <w:numPr>
-          <w:ilvl w:val="3"/>
-          <w:numId w:val="7"/>
-        </w:numPr>
-        <w:spacing w:after="0"/>
-        <w:rPr>
-          <w:rFonts w:ascii="Times New Roman" w:hAnsi="Times New Roman" w:cs="Times New Roman"/>
-          <w:szCs w:val="24"/>
-        </w:rPr>
-      </w:pPr>
-      <w:r>
-        <w:rPr>
-          <w:rFonts w:ascii="Times New Roman" w:hAnsi="Times New Roman" w:cs="Times New Roman"/>
-          <w:b/>
-          <w:szCs w:val="24"/>
-        </w:rPr>
-        <w:lastRenderedPageBreak/>
-        <w:t xml:space="preserve">FVS </w:t>
-      </w:r>
-      <w:r>
-        <w:rPr>
-          <w:rFonts w:ascii="Times New Roman" w:hAnsi="Times New Roman" w:cs="Times New Roman"/>
-          <w:b/>
-          <w:i/>
-          <w:szCs w:val="24"/>
-        </w:rPr>
-        <w:t>table</w:t>
-      </w:r>
-      <w:r>
-        <w:rPr>
-          <w:rFonts w:ascii="Times New Roman" w:hAnsi="Times New Roman" w:cs="Times New Roman"/>
-          <w:b/>
-          <w:szCs w:val="24"/>
-        </w:rPr>
-        <w:t xml:space="preserve"> with FVS </w:t>
-      </w:r>
-      <w:r>
-        <w:rPr>
-          <w:rFonts w:ascii="Times New Roman" w:hAnsi="Times New Roman" w:cs="Times New Roman"/>
-          <w:b/>
-          <w:i/>
-          <w:szCs w:val="24"/>
-        </w:rPr>
-        <w:t>table</w:t>
-      </w:r>
-      <w:r>
-        <w:rPr>
-          <w:rFonts w:ascii="Times New Roman" w:hAnsi="Times New Roman" w:cs="Times New Roman"/>
-          <w:b/>
-          <w:szCs w:val="24"/>
-        </w:rPr>
-        <w:t xml:space="preserve"> </w:t>
-      </w:r>
-      <w:proofErr w:type="spellStart"/>
-      <w:r>
-        <w:rPr>
-          <w:rFonts w:ascii="Times New Roman" w:hAnsi="Times New Roman" w:cs="Times New Roman"/>
-          <w:b/>
-          <w:szCs w:val="24"/>
-        </w:rPr>
-        <w:t>RowCounts</w:t>
-      </w:r>
-      <w:proofErr w:type="spellEnd"/>
-      <w:r>
-        <w:rPr>
-          <w:rFonts w:ascii="Times New Roman" w:hAnsi="Times New Roman" w:cs="Times New Roman"/>
-          <w:szCs w:val="24"/>
-        </w:rPr>
-        <w:t xml:space="preserve">: </w:t>
-      </w:r>
-      <w:proofErr w:type="spellStart"/>
-      <w:r>
-        <w:rPr>
-          <w:rFonts w:ascii="Times New Roman" w:hAnsi="Times New Roman" w:cs="Times New Roman"/>
-          <w:szCs w:val="24"/>
-        </w:rPr>
-        <w:t>SeqNum</w:t>
-      </w:r>
-      <w:proofErr w:type="spellEnd"/>
-      <w:r>
-        <w:rPr>
-          <w:rFonts w:ascii="Times New Roman" w:hAnsi="Times New Roman" w:cs="Times New Roman"/>
-          <w:szCs w:val="24"/>
-        </w:rPr>
-        <w:t xml:space="preserve"> assignments and row counts. </w:t>
-      </w:r>
-    </w:p>
-    <w:p>
-      <w:pPr>
-        <w:numPr>
-          <w:ilvl w:val="3"/>
-          <w:numId w:val="7"/>
-        </w:numPr>
-        <w:spacing w:after="0"/>
-        <w:rPr>
-          <w:rFonts w:ascii="Times New Roman" w:hAnsi="Times New Roman" w:cs="Times New Roman"/>
-          <w:szCs w:val="24"/>
-        </w:rPr>
-      </w:pPr>
-      <w:r>
-        <w:rPr>
-          <w:rFonts w:ascii="Times New Roman" w:hAnsi="Times New Roman" w:cs="Times New Roman"/>
-          <w:b/>
-          <w:szCs w:val="24"/>
-        </w:rPr>
-        <w:t xml:space="preserve">FVS </w:t>
-      </w:r>
-      <w:r>
-        <w:rPr>
-          <w:rFonts w:ascii="Times New Roman" w:hAnsi="Times New Roman" w:cs="Times New Roman"/>
-          <w:b/>
-          <w:i/>
-          <w:szCs w:val="24"/>
-        </w:rPr>
-        <w:t>table</w:t>
-      </w:r>
-      <w:r>
-        <w:rPr>
-          <w:rFonts w:ascii="Times New Roman" w:hAnsi="Times New Roman" w:cs="Times New Roman"/>
-          <w:i/>
-          <w:szCs w:val="24"/>
-        </w:rPr>
-        <w:t xml:space="preserve">: </w:t>
-      </w:r>
-      <w:proofErr w:type="spellStart"/>
-      <w:r>
-        <w:rPr>
-          <w:rFonts w:ascii="Times New Roman" w:hAnsi="Times New Roman" w:cs="Times New Roman"/>
-          <w:szCs w:val="24"/>
-        </w:rPr>
-        <w:t>SeqNum</w:t>
-      </w:r>
-      <w:proofErr w:type="spellEnd"/>
-      <w:r>
-        <w:rPr>
-          <w:rFonts w:ascii="Times New Roman" w:hAnsi="Times New Roman" w:cs="Times New Roman"/>
-          <w:szCs w:val="24"/>
-        </w:rPr>
-        <w:t xml:space="preserve"> assignments for the FVS output table. </w:t>
-      </w:r>
-    </w:p>
-    <w:p>
-      <w:pPr>
-        <w:numPr>
-          <w:ilvl w:val="2"/>
-          <w:numId w:val="7"/>
-        </w:numPr>
-        <w:spacing w:after="0"/>
-        <w:rPr>
-          <w:rFonts w:ascii="Times New Roman" w:hAnsi="Times New Roman" w:cs="Times New Roman"/>
-          <w:szCs w:val="24"/>
-        </w:rPr>
-      </w:pPr>
-      <w:r>
-        <w:rPr>
-          <w:rFonts w:ascii="Times New Roman" w:hAnsi="Times New Roman" w:cs="Times New Roman"/>
-          <w:szCs w:val="24"/>
-        </w:rPr>
-        <w:t xml:space="preserve">Close window, saving changes. </w:t>
+        <w:ind w:left="1440"/>
+        <w:rPr>
+          <w:rFonts w:ascii="Times New Roman" w:hAnsi="Times New Roman" w:cs="Times New Roman"/>
+          <w:szCs w:val="24"/>
+        </w:rPr>
+      </w:pPr>
+      <w:r>
+        <w:rPr>
+          <w:rFonts w:ascii="Times New Roman" w:hAnsi="Times New Roman" w:cs="Times New Roman"/>
+          <w:szCs w:val="24"/>
+        </w:rPr>
+        <w:t xml:space="preserve">Access the help </w:t>
+      </w:r>
+      <w:r>
+        <w:rPr>
+          <w:rFonts w:ascii="Times New Roman" w:hAnsi="Times New Roman" w:cs="Times New Roman"/>
+          <w:szCs w:val="24"/>
+        </w:rPr>
+        <w:t>on</w:t>
+      </w:r>
+      <w:r>
+        <w:rPr>
+          <w:rFonts w:ascii="Times New Roman" w:hAnsi="Times New Roman" w:cs="Times New Roman"/>
+          <w:szCs w:val="24"/>
+        </w:rPr>
+        <w:t xml:space="preserve"> the </w:t>
+      </w:r>
+      <w:r>
+        <w:rPr>
+          <w:rFonts w:ascii="Times New Roman" w:hAnsi="Times New Roman" w:cs="Times New Roman"/>
+          <w:szCs w:val="24"/>
+        </w:rPr>
+        <w:t>PRE-POST Sequence Number Definition</w:t>
+      </w:r>
+      <w:r>
+        <w:rPr>
+          <w:rFonts w:ascii="Times New Roman" w:hAnsi="Times New Roman" w:cs="Times New Roman"/>
+          <w:szCs w:val="24"/>
+        </w:rPr>
+        <w:t xml:space="preserve"> screen for details on assigning sequence numbers.</w:t>
       </w:r>
     </w:p>
     <w:p>
@@ -5529,15 +5706,31 @@
           <w:rFonts w:ascii="Times New Roman" w:hAnsi="Times New Roman" w:cs="Times New Roman"/>
           <w:szCs w:val="24"/>
         </w:rPr>
-        <w:t>Next, select the variant/</w:t>
+        <w:t>Next, select</w:t>
+      </w:r>
+      <w:r>
+        <w:rPr>
+          <w:rFonts w:ascii="Times New Roman" w:hAnsi="Times New Roman" w:cs="Times New Roman"/>
+          <w:b/>
+          <w:szCs w:val="24"/>
+        </w:rPr>
+        <w:t xml:space="preserve"> &lt;Pre-processing Audit Check&gt;</w:t>
+      </w:r>
+      <w:r>
+        <w:rPr>
+          <w:rFonts w:ascii="Times New Roman" w:hAnsi="Times New Roman" w:cs="Times New Roman"/>
+          <w:szCs w:val="24"/>
+        </w:rPr>
+        <w:t xml:space="preserve"> to run an audit on the output databases. During this audit each table in the FVS output is analyzed and PRE and POST year is assigned to each cycle.  The analysis is written to several tables with the name format of </w:t>
       </w:r>
       <w:proofErr w:type="spellStart"/>
       <w:r>
         <w:rPr>
           <w:rFonts w:ascii="Times New Roman" w:hAnsi="Times New Roman" w:cs="Times New Roman"/>
-          <w:szCs w:val="24"/>
-        </w:rPr>
-        <w:t>rx</w:t>
+          <w:i/>
+          <w:szCs w:val="24"/>
+        </w:rPr>
+        <w:t>audit_pre_post_rx_year_fvsoutputtablename</w:t>
       </w:r>
       <w:proofErr w:type="spellEnd"/>
       <w:r>
@@ -5545,40 +5738,54 @@
           <w:rFonts w:ascii="Times New Roman" w:hAnsi="Times New Roman" w:cs="Times New Roman"/>
           <w:szCs w:val="24"/>
         </w:rPr>
-        <w:t xml:space="preserve"> package combinations to be appended and click </w:t>
-      </w:r>
-      <w:r>
-        <w:rPr>
-          <w:rFonts w:ascii="Times New Roman" w:hAnsi="Times New Roman" w:cs="Times New Roman"/>
-          <w:b/>
-          <w:szCs w:val="24"/>
-        </w:rPr>
-        <w:t xml:space="preserve">&lt;Translate FVS Alpha Code </w:t>
-      </w:r>
-      <w:proofErr w:type="gramStart"/>
-      <w:r>
-        <w:rPr>
-          <w:rFonts w:ascii="Times New Roman" w:hAnsi="Times New Roman" w:cs="Times New Roman"/>
-          <w:b/>
-          <w:szCs w:val="24"/>
-        </w:rPr>
-        <w:t>To</w:t>
-      </w:r>
-      <w:proofErr w:type="gramEnd"/>
-      <w:r>
-        <w:rPr>
-          <w:rFonts w:ascii="Times New Roman" w:hAnsi="Times New Roman" w:cs="Times New Roman"/>
-          <w:b/>
-          <w:szCs w:val="24"/>
-        </w:rPr>
-        <w:t xml:space="preserve"> FIA Numeric Code&gt;.</w:t>
-      </w:r>
-      <w:r>
-        <w:rPr>
-          <w:rFonts w:ascii="Times New Roman" w:hAnsi="Times New Roman" w:cs="Times New Roman"/>
-          <w:szCs w:val="24"/>
-        </w:rPr>
-        <w:t xml:space="preserve"> This converts the alpha codes used by FVS to the numeric codes used in the FIA database.  </w:t>
+        <w:t xml:space="preserve">.  Additionally, the data from the </w:t>
+      </w:r>
+      <w:proofErr w:type="spellStart"/>
+      <w:r>
+        <w:rPr>
+          <w:rFonts w:ascii="Times New Roman" w:hAnsi="Times New Roman" w:cs="Times New Roman"/>
+          <w:szCs w:val="24"/>
+        </w:rPr>
+        <w:t>FVS_summary</w:t>
+      </w:r>
+      <w:proofErr w:type="spellEnd"/>
+      <w:r>
+        <w:rPr>
+          <w:rFonts w:ascii="Times New Roman" w:hAnsi="Times New Roman" w:cs="Times New Roman"/>
+          <w:szCs w:val="24"/>
+        </w:rPr>
+        <w:t xml:space="preserve"> table is analyzed to determine if the year in the table is represented in the other tables. If BioSum detects an error or inconsistency in the data, a pop-up window will appear.  If there are errors not significant enough to affect processing, the audit will pass with a warning. It is up to the user to determine if warnings require action. More significant errors will return a failed audit result.  The user must address the specified error before continuing. Packages that don’t contain mechanical thinning and therefore do not contain a CUTLIST will receive a message asking if you want to continue without a </w:t>
+      </w:r>
+      <w:proofErr w:type="spellStart"/>
+      <w:r>
+        <w:rPr>
+          <w:rFonts w:ascii="Times New Roman" w:hAnsi="Times New Roman" w:cs="Times New Roman"/>
+          <w:szCs w:val="24"/>
+        </w:rPr>
+        <w:t>cutlist</w:t>
+      </w:r>
+      <w:proofErr w:type="spellEnd"/>
+      <w:r>
+        <w:rPr>
+          <w:rFonts w:ascii="Times New Roman" w:hAnsi="Times New Roman" w:cs="Times New Roman"/>
+          <w:szCs w:val="24"/>
+        </w:rPr>
+        <w:t>.  Select &lt;</w:t>
+      </w:r>
+      <w:r>
+        <w:rPr>
+          <w:rFonts w:ascii="Times New Roman" w:hAnsi="Times New Roman" w:cs="Times New Roman"/>
+          <w:b/>
+          <w:szCs w:val="24"/>
+        </w:rPr>
+        <w:t xml:space="preserve">Yes&gt; </w:t>
+      </w:r>
+      <w:r>
+        <w:rPr>
+          <w:rFonts w:ascii="Times New Roman" w:hAnsi="Times New Roman" w:cs="Times New Roman"/>
+          <w:szCs w:val="24"/>
+        </w:rPr>
+        <w:t xml:space="preserve">to continue. </w:t>
       </w:r>
     </w:p>
     <w:p>
@@ -5598,86 +5805,23 @@
           <w:rFonts w:ascii="Times New Roman" w:hAnsi="Times New Roman" w:cs="Times New Roman"/>
           <w:szCs w:val="24"/>
         </w:rPr>
-        <w:t>Next, select</w:t>
-      </w:r>
-      <w:r>
-        <w:rPr>
-          <w:rFonts w:ascii="Times New Roman" w:hAnsi="Times New Roman" w:cs="Times New Roman"/>
-          <w:b/>
-          <w:szCs w:val="24"/>
-        </w:rPr>
-        <w:t xml:space="preserve"> &lt;Pre-processing Audit Check&gt;</w:t>
-      </w:r>
-      <w:r>
-        <w:rPr>
-          <w:rFonts w:ascii="Times New Roman" w:hAnsi="Times New Roman" w:cs="Times New Roman"/>
-          <w:szCs w:val="24"/>
-        </w:rPr>
-        <w:t xml:space="preserve"> to run an audit on the output databases. During this audit each table in the FVS output is analyzed and PRE and POST year is assigned to each cycle.  The analysis is written to several tables with the name format of </w:t>
-      </w:r>
-      <w:proofErr w:type="spellStart"/>
-      <w:r>
-        <w:rPr>
-          <w:rFonts w:ascii="Times New Roman" w:hAnsi="Times New Roman" w:cs="Times New Roman"/>
-          <w:i/>
-          <w:szCs w:val="24"/>
-        </w:rPr>
-        <w:t>audit_pre_post_rx_year_fvsoutputtablename</w:t>
-      </w:r>
-      <w:proofErr w:type="spellEnd"/>
-      <w:r>
-        <w:rPr>
-          <w:rFonts w:ascii="Times New Roman" w:hAnsi="Times New Roman" w:cs="Times New Roman"/>
-          <w:szCs w:val="24"/>
-        </w:rPr>
-        <w:t xml:space="preserve">.  Additionally, the data from the </w:t>
-      </w:r>
-      <w:proofErr w:type="spellStart"/>
-      <w:r>
-        <w:rPr>
-          <w:rFonts w:ascii="Times New Roman" w:hAnsi="Times New Roman" w:cs="Times New Roman"/>
-          <w:szCs w:val="24"/>
-        </w:rPr>
-        <w:t>FVS_summary</w:t>
-      </w:r>
-      <w:proofErr w:type="spellEnd"/>
-      <w:r>
-        <w:rPr>
-          <w:rFonts w:ascii="Times New Roman" w:hAnsi="Times New Roman" w:cs="Times New Roman"/>
-          <w:szCs w:val="24"/>
-        </w:rPr>
-        <w:t xml:space="preserve"> table is analyzed to determine if the year in the table is represented in the other tables. If BioSum detects an error or inconsistency in the data, a pop-up window will appear.  If there are errors not significant enough to affect processing, the audit will pass with a warning. It is up to the user to determine if warnings require action. More significant errors will return a failed audit result.  The user must address the specified error before continuing. Packages that don’t contain mechanical thinning and therefore do not contain a CUTLIST will receive a message asking if you want to continue without a </w:t>
-      </w:r>
-      <w:proofErr w:type="spellStart"/>
-      <w:r>
-        <w:rPr>
-          <w:rFonts w:ascii="Times New Roman" w:hAnsi="Times New Roman" w:cs="Times New Roman"/>
-          <w:szCs w:val="24"/>
-        </w:rPr>
-        <w:t>cutlist</w:t>
-      </w:r>
-      <w:proofErr w:type="spellEnd"/>
-      <w:r>
-        <w:rPr>
-          <w:rFonts w:ascii="Times New Roman" w:hAnsi="Times New Roman" w:cs="Times New Roman"/>
-          <w:szCs w:val="24"/>
-        </w:rPr>
-        <w:t>.  Select &lt;</w:t>
-      </w:r>
-      <w:r>
-        <w:rPr>
-          <w:rFonts w:ascii="Times New Roman" w:hAnsi="Times New Roman" w:cs="Times New Roman"/>
-          <w:b/>
-          <w:szCs w:val="24"/>
-        </w:rPr>
-        <w:t xml:space="preserve">Yes&gt; </w:t>
-      </w:r>
-      <w:r>
-        <w:rPr>
-          <w:rFonts w:ascii="Times New Roman" w:hAnsi="Times New Roman" w:cs="Times New Roman"/>
-          <w:szCs w:val="24"/>
-        </w:rPr>
-        <w:t xml:space="preserve">to continue. </w:t>
+        <w:lastRenderedPageBreak/>
+        <w:t xml:space="preserve">After a successful audit, click </w:t>
+      </w:r>
+      <w:r>
+        <w:rPr>
+          <w:rFonts w:ascii="Times New Roman" w:hAnsi="Times New Roman" w:cs="Times New Roman"/>
+          <w:b/>
+          <w:szCs w:val="24"/>
+        </w:rPr>
+        <w:t>&lt;Append FVS Output Data&gt;</w:t>
+      </w:r>
+      <w:r>
+        <w:rPr>
+          <w:rFonts w:ascii="Times New Roman" w:hAnsi="Times New Roman" w:cs="Times New Roman"/>
+          <w:szCs w:val="24"/>
+        </w:rPr>
+        <w:t>. During this stage, FVS output files are formatted for BioSum use and POTFIRE base year values are appended to package specific FVS database tables.</w:t>
       </w:r>
     </w:p>
     <w:p>
@@ -5697,22 +5841,22 @@
           <w:rFonts w:ascii="Times New Roman" w:hAnsi="Times New Roman" w:cs="Times New Roman"/>
           <w:szCs w:val="24"/>
         </w:rPr>
-        <w:t xml:space="preserve">After a successful audit, click </w:t>
-      </w:r>
-      <w:r>
-        <w:rPr>
-          <w:rFonts w:ascii="Times New Roman" w:hAnsi="Times New Roman" w:cs="Times New Roman"/>
-          <w:b/>
-          <w:szCs w:val="24"/>
-        </w:rPr>
-        <w:t>&lt;Append FVS Output Data&gt;</w:t>
-      </w:r>
-      <w:r>
-        <w:rPr>
-          <w:rFonts w:ascii="Times New Roman" w:hAnsi="Times New Roman" w:cs="Times New Roman"/>
-          <w:szCs w:val="24"/>
-        </w:rPr>
-        <w:t>. During this stage, FVS output files are formatted for BioSum use and POTFIRE base year values are appended to package specific FVS database tables.</w:t>
+        <w:t xml:space="preserve">When complete, run a </w:t>
+      </w:r>
+      <w:r>
+        <w:rPr>
+          <w:rFonts w:ascii="Times New Roman" w:hAnsi="Times New Roman" w:cs="Times New Roman"/>
+          <w:b/>
+          <w:szCs w:val="24"/>
+        </w:rPr>
+        <w:t>&lt;Post-Processing Audit Check&gt;</w:t>
+      </w:r>
+      <w:r>
+        <w:rPr>
+          <w:rFonts w:ascii="Times New Roman" w:hAnsi="Times New Roman" w:cs="Times New Roman"/>
+          <w:szCs w:val="24"/>
+        </w:rPr>
+        <w:t xml:space="preserve"> to ensure all necessary data are present and formatted correctly. If errors exist, evaluate and rectify before moving on to the Processor module.</w:t>
       </w:r>
     </w:p>
     <w:p>
@@ -5730,25 +5874,235 @@
       <w:r>
         <w:rPr>
           <w:rFonts w:ascii="Times New Roman" w:hAnsi="Times New Roman" w:cs="Times New Roman"/>
-          <w:szCs w:val="24"/>
-        </w:rPr>
-        <w:t xml:space="preserve">When complete, run a </w:t>
-      </w:r>
-      <w:r>
-        <w:rPr>
-          <w:rFonts w:ascii="Times New Roman" w:hAnsi="Times New Roman" w:cs="Times New Roman"/>
-          <w:b/>
-          <w:szCs w:val="24"/>
-        </w:rPr>
-        <w:t>&lt;Post-Processing Audit Check&gt;</w:t>
-      </w:r>
-      <w:r>
-        <w:rPr>
-          <w:rFonts w:ascii="Times New Roman" w:hAnsi="Times New Roman" w:cs="Times New Roman"/>
-          <w:szCs w:val="24"/>
-        </w:rPr>
-        <w:t xml:space="preserve"> to ensure all necessary data are present and formatted correctly. If errors exist, evaluate and rectify before moving on to the Processor module.</w:t>
-      </w:r>
+          <w:b/>
+          <w:szCs w:val="24"/>
+        </w:rPr>
+        <w:t>&lt;</w:t>
+      </w:r>
+      <w:r>
+        <w:rPr>
+          <w:rFonts w:ascii="Times New Roman" w:hAnsi="Times New Roman" w:cs="Times New Roman"/>
+          <w:b/>
+          <w:szCs w:val="24"/>
+        </w:rPr>
+        <w:t xml:space="preserve">Create </w:t>
+      </w:r>
+      <w:proofErr w:type="spellStart"/>
+      <w:r>
+        <w:rPr>
+          <w:rFonts w:ascii="Times New Roman" w:hAnsi="Times New Roman" w:cs="Times New Roman"/>
+          <w:b/>
+          <w:szCs w:val="24"/>
+        </w:rPr>
+        <w:t>FVSOut_BioSum.db</w:t>
+      </w:r>
+      <w:proofErr w:type="spellEnd"/>
+      <w:r>
+        <w:rPr>
+          <w:rFonts w:ascii="Times New Roman" w:hAnsi="Times New Roman" w:cs="Times New Roman"/>
+          <w:b/>
+          <w:szCs w:val="24"/>
+        </w:rPr>
+        <w:t>&gt;</w:t>
+      </w:r>
+      <w:r>
+        <w:rPr>
+          <w:rFonts w:ascii="Times New Roman" w:hAnsi="Times New Roman" w:cs="Times New Roman"/>
+          <w:szCs w:val="24"/>
+        </w:rPr>
+        <w:t xml:space="preserve"> is an optional step that creates a second version of the </w:t>
+      </w:r>
+      <w:proofErr w:type="spellStart"/>
+      <w:r>
+        <w:rPr>
+          <w:rFonts w:ascii="Times New Roman" w:hAnsi="Times New Roman" w:cs="Times New Roman"/>
+          <w:szCs w:val="24"/>
+        </w:rPr>
+        <w:t>FVSOut.db</w:t>
+      </w:r>
+      <w:proofErr w:type="spellEnd"/>
+      <w:r>
+        <w:rPr>
+          <w:rFonts w:ascii="Times New Roman" w:hAnsi="Times New Roman" w:cs="Times New Roman"/>
+          <w:szCs w:val="24"/>
+        </w:rPr>
+        <w:t xml:space="preserve"> with data types that are compatible with viewing the tables in Microsoft Access. </w:t>
+      </w:r>
+      <w:r>
+        <w:rPr>
+          <w:rFonts w:ascii="Times New Roman" w:hAnsi="Times New Roman" w:cs="Times New Roman"/>
+          <w:szCs w:val="24"/>
+        </w:rPr>
+        <w:t xml:space="preserve">It does not matter if the check boxes of specific packages are ticked when </w:t>
+      </w:r>
+      <w:r>
+        <w:rPr>
+          <w:rFonts w:ascii="Times New Roman" w:hAnsi="Times New Roman" w:cs="Times New Roman"/>
+          <w:szCs w:val="24"/>
+        </w:rPr>
+        <w:t xml:space="preserve">executing this option because it </w:t>
+      </w:r>
+      <w:r>
+        <w:rPr>
+          <w:rFonts w:ascii="Times New Roman" w:hAnsi="Times New Roman" w:cs="Times New Roman"/>
+          <w:szCs w:val="24"/>
+        </w:rPr>
+        <w:t>creates a full copy of all tables.</w:t>
+      </w:r>
+    </w:p>
+    <w:p>
+      <w:pPr>
+        <w:numPr>
+          <w:ilvl w:val="1"/>
+          <w:numId w:val="7"/>
+        </w:numPr>
+        <w:spacing w:after="0"/>
+        <w:rPr>
+          <w:rFonts w:ascii="Times New Roman" w:hAnsi="Times New Roman" w:cs="Times New Roman"/>
+          <w:szCs w:val="24"/>
+        </w:rPr>
+      </w:pPr>
+      <w:r>
+        <w:rPr>
+          <w:rFonts w:ascii="Times New Roman" w:hAnsi="Times New Roman" w:cs="Times New Roman"/>
+          <w:b/>
+          <w:szCs w:val="24"/>
+        </w:rPr>
+        <w:t>&lt;</w:t>
+      </w:r>
+      <w:r>
+        <w:rPr>
+          <w:rFonts w:ascii="Times New Roman" w:hAnsi="Times New Roman" w:cs="Times New Roman"/>
+          <w:b/>
+          <w:szCs w:val="24"/>
+        </w:rPr>
+        <w:t xml:space="preserve">Write </w:t>
+      </w:r>
+      <w:proofErr w:type="spellStart"/>
+      <w:r>
+        <w:rPr>
+          <w:rFonts w:ascii="Times New Roman" w:hAnsi="Times New Roman" w:cs="Times New Roman"/>
+          <w:b/>
+          <w:szCs w:val="24"/>
+        </w:rPr>
+        <w:t>FVS_InForest</w:t>
+      </w:r>
+      <w:proofErr w:type="spellEnd"/>
+      <w:r>
+        <w:rPr>
+          <w:rFonts w:ascii="Times New Roman" w:hAnsi="Times New Roman" w:cs="Times New Roman"/>
+          <w:b/>
+          <w:szCs w:val="24"/>
+        </w:rPr>
+        <w:t xml:space="preserve"> to </w:t>
+      </w:r>
+      <w:proofErr w:type="spellStart"/>
+      <w:r>
+        <w:rPr>
+          <w:rFonts w:ascii="Times New Roman" w:hAnsi="Times New Roman" w:cs="Times New Roman"/>
+          <w:b/>
+          <w:szCs w:val="24"/>
+        </w:rPr>
+        <w:t>FVSOUT_TREE_LIST.db</w:t>
+      </w:r>
+      <w:proofErr w:type="spellEnd"/>
+      <w:r>
+        <w:rPr>
+          <w:rFonts w:ascii="Times New Roman" w:hAnsi="Times New Roman" w:cs="Times New Roman"/>
+          <w:b/>
+          <w:szCs w:val="24"/>
+        </w:rPr>
+        <w:t xml:space="preserve">&gt; </w:t>
+      </w:r>
+      <w:r>
+        <w:rPr>
+          <w:rFonts w:ascii="Times New Roman" w:hAnsi="Times New Roman" w:cs="Times New Roman"/>
+          <w:szCs w:val="24"/>
+        </w:rPr>
+        <w:t xml:space="preserve">is an optional step that creates the </w:t>
+      </w:r>
+      <w:proofErr w:type="spellStart"/>
+      <w:r>
+        <w:rPr>
+          <w:rFonts w:ascii="Times New Roman" w:hAnsi="Times New Roman" w:cs="Times New Roman"/>
+          <w:szCs w:val="24"/>
+        </w:rPr>
+        <w:t>FVS_InForest</w:t>
+      </w:r>
+      <w:proofErr w:type="spellEnd"/>
+      <w:r>
+        <w:rPr>
+          <w:rFonts w:ascii="Times New Roman" w:hAnsi="Times New Roman" w:cs="Times New Roman"/>
+          <w:szCs w:val="24"/>
+        </w:rPr>
+        <w:t xml:space="preserve"> table in the </w:t>
+      </w:r>
+      <w:proofErr w:type="spellStart"/>
+      <w:r>
+        <w:rPr>
+          <w:rFonts w:ascii="Times New Roman" w:hAnsi="Times New Roman" w:cs="Times New Roman"/>
+          <w:szCs w:val="24"/>
+        </w:rPr>
+        <w:t>FVSOUT_TREE_LIST.db</w:t>
+      </w:r>
+      <w:proofErr w:type="spellEnd"/>
+      <w:r>
+        <w:rPr>
+          <w:rFonts w:ascii="Times New Roman" w:hAnsi="Times New Roman" w:cs="Times New Roman"/>
+          <w:szCs w:val="24"/>
+        </w:rPr>
+        <w:t xml:space="preserve">. The </w:t>
+      </w:r>
+      <w:proofErr w:type="spellStart"/>
+      <w:r>
+        <w:rPr>
+          <w:rFonts w:ascii="Times New Roman" w:hAnsi="Times New Roman" w:cs="Times New Roman"/>
+          <w:szCs w:val="24"/>
+        </w:rPr>
+        <w:t>FVS_InForest</w:t>
+      </w:r>
+      <w:proofErr w:type="spellEnd"/>
+      <w:r>
+        <w:rPr>
+          <w:rFonts w:ascii="Times New Roman" w:hAnsi="Times New Roman" w:cs="Times New Roman"/>
+          <w:szCs w:val="24"/>
+        </w:rPr>
+        <w:t xml:space="preserve"> table has a similar schema to the </w:t>
+      </w:r>
+      <w:proofErr w:type="spellStart"/>
+      <w:r>
+        <w:rPr>
+          <w:rFonts w:ascii="Times New Roman" w:hAnsi="Times New Roman" w:cs="Times New Roman"/>
+          <w:szCs w:val="24"/>
+        </w:rPr>
+        <w:t>FVS_CutTree</w:t>
+      </w:r>
+      <w:proofErr w:type="spellEnd"/>
+      <w:r>
+        <w:rPr>
+          <w:rFonts w:ascii="Times New Roman" w:hAnsi="Times New Roman" w:cs="Times New Roman"/>
+          <w:szCs w:val="24"/>
+        </w:rPr>
+        <w:t xml:space="preserve"> table but contains records for ALL trees in the </w:t>
+      </w:r>
+      <w:proofErr w:type="spellStart"/>
+      <w:r>
+        <w:rPr>
+          <w:rFonts w:ascii="Times New Roman" w:hAnsi="Times New Roman" w:cs="Times New Roman"/>
+          <w:szCs w:val="24"/>
+        </w:rPr>
+        <w:t>FVS_Tree</w:t>
+      </w:r>
+      <w:proofErr w:type="spellEnd"/>
+      <w:r>
+        <w:rPr>
+          <w:rFonts w:ascii="Times New Roman" w:hAnsi="Times New Roman" w:cs="Times New Roman"/>
+          <w:szCs w:val="24"/>
+        </w:rPr>
+        <w:t xml:space="preserve"> table. The tree records in this table contain volume and biomass values calculated by the FICS volume and biomass calculator. Depending on the structure of the project, this step may take a long time and the resulting table may be quite large.</w:t>
+      </w:r>
+      <w:bookmarkStart w:id="1" w:name="_GoBack"/>
+      <w:bookmarkEnd w:id="1"/>
     </w:p>
     <w:p>
       <w:pPr>
@@ -6250,6 +6604,92 @@
     </w:lvl>
   </w:abstractNum>
   <w:abstractNum w:abstractNumId="5" w15:restartNumberingAfterBreak="0">
+    <w:nsid w:val="623140ED"/>
+    <w:multiLevelType w:val="hybridMultilevel"/>
+    <w:tmpl w:val="05F61E8E"/>
+    <w:lvl w:ilvl="0" w:tplc="0409000F">
+      <w:start w:val="1"/>
+      <w:numFmt w:val="decimal"/>
+      <w:lvlText w:val="%1."/>
+      <w:lvlJc w:val="left"/>
+      <w:pPr>
+        <w:ind w:left="720" w:hanging="360"/>
+      </w:pPr>
+    </w:lvl>
+    <w:lvl w:ilvl="1" w:tplc="04090019" w:tentative="1">
+      <w:start w:val="1"/>
+      <w:numFmt w:val="lowerLetter"/>
+      <w:lvlText w:val="%2."/>
+      <w:lvlJc w:val="left"/>
+      <w:pPr>
+        <w:ind w:left="1440" w:hanging="360"/>
+      </w:pPr>
+    </w:lvl>
+    <w:lvl w:ilvl="2" w:tplc="0409001B" w:tentative="1">
+      <w:start w:val="1"/>
+      <w:numFmt w:val="lowerRoman"/>
+      <w:lvlText w:val="%3."/>
+      <w:lvlJc w:val="right"/>
+      <w:pPr>
+        <w:ind w:left="2160" w:hanging="180"/>
+      </w:pPr>
+    </w:lvl>
+    <w:lvl w:ilvl="3" w:tplc="0409000F" w:tentative="1">
+      <w:start w:val="1"/>
+      <w:numFmt w:val="decimal"/>
+      <w:lvlText w:val="%4."/>
+      <w:lvlJc w:val="left"/>
+      <w:pPr>
+        <w:ind w:left="2880" w:hanging="360"/>
+      </w:pPr>
+    </w:lvl>
+    <w:lvl w:ilvl="4" w:tplc="04090019" w:tentative="1">
+      <w:start w:val="1"/>
+      <w:numFmt w:val="lowerLetter"/>
+      <w:lvlText w:val="%5."/>
+      <w:lvlJc w:val="left"/>
+      <w:pPr>
+        <w:ind w:left="3600" w:hanging="360"/>
+      </w:pPr>
+    </w:lvl>
+    <w:lvl w:ilvl="5" w:tplc="0409001B" w:tentative="1">
+      <w:start w:val="1"/>
+      <w:numFmt w:val="lowerRoman"/>
+      <w:lvlText w:val="%6."/>
+      <w:lvlJc w:val="right"/>
+      <w:pPr>
+        <w:ind w:left="4320" w:hanging="180"/>
+      </w:pPr>
+    </w:lvl>
+    <w:lvl w:ilvl="6" w:tplc="0409000F" w:tentative="1">
+      <w:start w:val="1"/>
+      <w:numFmt w:val="decimal"/>
+      <w:lvlText w:val="%7."/>
+      <w:lvlJc w:val="left"/>
+      <w:pPr>
+        <w:ind w:left="5040" w:hanging="360"/>
+      </w:pPr>
+    </w:lvl>
+    <w:lvl w:ilvl="7" w:tplc="04090019" w:tentative="1">
+      <w:start w:val="1"/>
+      <w:numFmt w:val="lowerLetter"/>
+      <w:lvlText w:val="%8."/>
+      <w:lvlJc w:val="left"/>
+      <w:pPr>
+        <w:ind w:left="5760" w:hanging="360"/>
+      </w:pPr>
+    </w:lvl>
+    <w:lvl w:ilvl="8" w:tplc="0409001B" w:tentative="1">
+      <w:start w:val="1"/>
+      <w:numFmt w:val="lowerRoman"/>
+      <w:lvlText w:val="%9."/>
+      <w:lvlJc w:val="right"/>
+      <w:pPr>
+        <w:ind w:left="6480" w:hanging="180"/>
+      </w:pPr>
+    </w:lvl>
+  </w:abstractNum>
+  <w:abstractNum w:abstractNumId="6" w15:restartNumberingAfterBreak="0">
     <w:nsid w:val="701C2D13"/>
     <w:multiLevelType w:val="hybridMultilevel"/>
     <w:tmpl w:val="2EEC85BC"/>
@@ -6338,7 +6778,7 @@
       </w:pPr>
     </w:lvl>
   </w:abstractNum>
-  <w:abstractNum w:abstractNumId="6" w15:restartNumberingAfterBreak="0">
+  <w:abstractNum w:abstractNumId="7" w15:restartNumberingAfterBreak="0">
     <w:nsid w:val="748B443A"/>
     <w:multiLevelType w:val="hybridMultilevel"/>
     <w:tmpl w:val="0C128B3E"/>
@@ -6428,7 +6868,7 @@
     </w:lvl>
   </w:abstractNum>
   <w:num w:numId="1">
-    <w:abstractNumId w:val="6"/>
+    <w:abstractNumId w:val="7"/>
   </w:num>
   <w:num w:numId="2">
     <w:abstractNumId w:val="0"/>
@@ -6440,13 +6880,16 @@
     <w:abstractNumId w:val="1"/>
   </w:num>
   <w:num w:numId="5">
-    <w:abstractNumId w:val="5"/>
+    <w:abstractNumId w:val="6"/>
   </w:num>
   <w:num w:numId="6">
     <w:abstractNumId w:val="2"/>
   </w:num>
   <w:num w:numId="7">
     <w:abstractNumId w:val="4"/>
+  </w:num>
+  <w:num w:numId="8">
+    <w:abstractNumId w:val="5"/>
   </w:num>
 </w:numbering>
 </file>

</xml_diff>

<commit_message>
issue #211: Help for sequence number screen
</commit_message>
<xml_diff>
--- a/Help/FVS_Help.docx
+++ b/Help/FVS_Help.docx
@@ -4929,21 +4929,7 @@
           <w:rFonts w:ascii="Times New Roman" w:hAnsi="Times New Roman" w:cs="Times New Roman"/>
           <w:b/>
         </w:rPr>
-        <w:t>&lt;</w:t>
-      </w:r>
-      <w:r>
-        <w:rPr>
-          <w:rFonts w:ascii="Times New Roman" w:hAnsi="Times New Roman" w:cs="Times New Roman"/>
-          <w:b/>
-        </w:rPr>
-        <w:t>Edit</w:t>
-      </w:r>
-      <w:r>
-        <w:rPr>
-          <w:rFonts w:ascii="Times New Roman" w:hAnsi="Times New Roman" w:cs="Times New Roman"/>
-          <w:b/>
-        </w:rPr>
-        <w:t>&gt;</w:t>
+        <w:t>&lt;Edit&gt;</w:t>
       </w:r>
       <w:r>
         <w:rPr>
@@ -4968,19 +4954,7 @@
         <w:rPr>
           <w:rFonts w:ascii="Times New Roman" w:hAnsi="Times New Roman" w:cs="Times New Roman"/>
         </w:rPr>
-        <w:t xml:space="preserve"> dropdown</w:t>
-      </w:r>
-      <w:r>
-        <w:rPr>
-          <w:rFonts w:ascii="Times New Roman" w:hAnsi="Times New Roman" w:cs="Times New Roman"/>
-        </w:rPr>
-        <w:t xml:space="preserve"> </w:t>
-      </w:r>
-      <w:r>
-        <w:rPr>
-          <w:rFonts w:ascii="Times New Roman" w:hAnsi="Times New Roman" w:cs="Times New Roman"/>
-        </w:rPr>
-        <w:t xml:space="preserve">corresponding to the </w:t>
+        <w:t xml:space="preserve"> dropdown corresponding to the </w:t>
       </w:r>
       <w:proofErr w:type="spellStart"/>
       <w:r>
@@ -5581,7 +5555,21 @@
           <w:rFonts w:ascii="Times New Roman" w:hAnsi="Times New Roman" w:cs="Times New Roman"/>
           <w:szCs w:val="24"/>
         </w:rPr>
-        <w:t xml:space="preserve">To append FVS output into a dataset that can be used by BioSum Processor, five steps must be completed: </w:t>
+        <w:t xml:space="preserve">To append FVS output into a dataset that can be used by BioSum Processor, </w:t>
+      </w:r>
+      <w:r>
+        <w:rPr>
+          <w:rFonts w:ascii="Times New Roman" w:hAnsi="Times New Roman" w:cs="Times New Roman"/>
+          <w:szCs w:val="24"/>
+        </w:rPr>
+        <w:t>four</w:t>
+      </w:r>
+      <w:r>
+        <w:rPr>
+          <w:rFonts w:ascii="Times New Roman" w:hAnsi="Times New Roman" w:cs="Times New Roman"/>
+          <w:szCs w:val="24"/>
+        </w:rPr>
+        <w:t xml:space="preserve"> steps must be completed: </w:t>
       </w:r>
     </w:p>
     <w:p>
@@ -5601,15 +5589,38 @@
           <w:rFonts w:ascii="Times New Roman" w:hAnsi="Times New Roman" w:cs="Times New Roman"/>
           <w:szCs w:val="24"/>
         </w:rPr>
-        <w:t xml:space="preserve">First, select </w:t>
-      </w:r>
-      <w:r>
-        <w:rPr>
-          <w:rFonts w:ascii="Times New Roman" w:hAnsi="Times New Roman" w:cs="Times New Roman"/>
-          <w:b/>
-          <w:szCs w:val="24"/>
-        </w:rPr>
-        <w:t xml:space="preserve">&lt;Define PRE/POST Table </w:t>
+        <w:t>S</w:t>
+      </w:r>
+      <w:r>
+        <w:rPr>
+          <w:rFonts w:ascii="Times New Roman" w:hAnsi="Times New Roman" w:cs="Times New Roman"/>
+          <w:szCs w:val="24"/>
+        </w:rPr>
+        <w:t xml:space="preserve">elect </w:t>
+      </w:r>
+      <w:r>
+        <w:rPr>
+          <w:rFonts w:ascii="Times New Roman" w:hAnsi="Times New Roman" w:cs="Times New Roman"/>
+          <w:b/>
+          <w:szCs w:val="24"/>
+        </w:rPr>
+        <w:t>&lt;</w:t>
+      </w:r>
+      <w:r>
+        <w:rPr>
+          <w:rFonts w:ascii="Times New Roman" w:hAnsi="Times New Roman" w:cs="Times New Roman"/>
+          <w:b/>
+          <w:szCs w:val="24"/>
+        </w:rPr>
+        <w:t xml:space="preserve">Step 1 - </w:t>
+      </w:r>
+      <w:r>
+        <w:rPr>
+          <w:rFonts w:ascii="Times New Roman" w:hAnsi="Times New Roman" w:cs="Times New Roman"/>
+          <w:b/>
+          <w:szCs w:val="24"/>
+        </w:rPr>
+        <w:t xml:space="preserve">Define PRE/POST Table </w:t>
       </w:r>
       <w:proofErr w:type="spellStart"/>
       <w:r>
@@ -5641,7 +5652,7 @@
           <w:rFonts w:ascii="Times New Roman" w:hAnsi="Times New Roman" w:cs="Times New Roman"/>
           <w:szCs w:val="24"/>
         </w:rPr>
-        <w:t>It does not matter if the check boxes of specific packages are ticked when choosing to execute Step 1 on the “Join and Append FVS Output Data” screen (that calls up the “DEFINE SEQNUM” interface) because all packages are now handled with one set of sequence number assignments per table type.</w:t>
+        <w:t>It does not matter if the check boxes of specific packages are ticked when choosing to execute Step 1 because all packages are now handled with one set of sequence number assignments per table type.</w:t>
       </w:r>
     </w:p>
     <w:p>
@@ -5677,6 +5688,7 @@
       <w:r>
         <w:rPr>
           <w:rFonts w:ascii="Times New Roman" w:hAnsi="Times New Roman" w:cs="Times New Roman"/>
+          <w:b/>
           <w:szCs w:val="24"/>
         </w:rPr>
         <w:t>PRE-POST Sequence Number Definition</w:t>
@@ -5714,7 +5726,23 @@
           <w:b/>
           <w:szCs w:val="24"/>
         </w:rPr>
-        <w:t xml:space="preserve"> &lt;Pre-processing Audit Check&gt;</w:t>
+        <w:t xml:space="preserve"> &lt;</w:t>
+      </w:r>
+      <w:r>
+        <w:rPr>
+          <w:rFonts w:ascii="Times New Roman" w:hAnsi="Times New Roman" w:cs="Times New Roman"/>
+          <w:b/>
+          <w:szCs w:val="24"/>
+        </w:rPr>
+        <w:t xml:space="preserve">Step 2 - </w:t>
+      </w:r>
+      <w:r>
+        <w:rPr>
+          <w:rFonts w:ascii="Times New Roman" w:hAnsi="Times New Roman" w:cs="Times New Roman"/>
+          <w:b/>
+          <w:szCs w:val="24"/>
+        </w:rPr>
+        <w:t>Pre-processing Audit Check&gt;</w:t>
       </w:r>
       <w:r>
         <w:rPr>
@@ -5805,7 +5833,6 @@
           <w:rFonts w:ascii="Times New Roman" w:hAnsi="Times New Roman" w:cs="Times New Roman"/>
           <w:szCs w:val="24"/>
         </w:rPr>
-        <w:lastRenderedPageBreak/>
         <w:t xml:space="preserve">After a successful audit, click </w:t>
       </w:r>
       <w:r>
@@ -5814,7 +5841,23 @@
           <w:b/>
           <w:szCs w:val="24"/>
         </w:rPr>
-        <w:t>&lt;Append FVS Output Data&gt;</w:t>
+        <w:t>&lt;</w:t>
+      </w:r>
+      <w:r>
+        <w:rPr>
+          <w:rFonts w:ascii="Times New Roman" w:hAnsi="Times New Roman" w:cs="Times New Roman"/>
+          <w:b/>
+          <w:szCs w:val="24"/>
+        </w:rPr>
+        <w:t xml:space="preserve">Step 3 - </w:t>
+      </w:r>
+      <w:r>
+        <w:rPr>
+          <w:rFonts w:ascii="Times New Roman" w:hAnsi="Times New Roman" w:cs="Times New Roman"/>
+          <w:b/>
+          <w:szCs w:val="24"/>
+        </w:rPr>
+        <w:t>Append FVS Output Data&gt;</w:t>
       </w:r>
       <w:r>
         <w:rPr>
@@ -5841,15 +5884,34 @@
           <w:rFonts w:ascii="Times New Roman" w:hAnsi="Times New Roman" w:cs="Times New Roman"/>
           <w:szCs w:val="24"/>
         </w:rPr>
-        <w:t xml:space="preserve">When complete, run a </w:t>
-      </w:r>
-      <w:r>
-        <w:rPr>
-          <w:rFonts w:ascii="Times New Roman" w:hAnsi="Times New Roman" w:cs="Times New Roman"/>
-          <w:b/>
-          <w:szCs w:val="24"/>
-        </w:rPr>
-        <w:t>&lt;Post-Processing Audit Check&gt;</w:t>
+        <w:lastRenderedPageBreak/>
+        <w:t xml:space="preserve">When complete, run </w:t>
+      </w:r>
+      <w:bookmarkStart w:id="1" w:name="_GoBack"/>
+      <w:bookmarkEnd w:id="1"/>
+      <w:r>
+        <w:rPr>
+          <w:rFonts w:ascii="Times New Roman" w:hAnsi="Times New Roman" w:cs="Times New Roman"/>
+          <w:b/>
+          <w:szCs w:val="24"/>
+        </w:rPr>
+        <w:t>&lt;</w:t>
+      </w:r>
+      <w:r>
+        <w:rPr>
+          <w:rFonts w:ascii="Times New Roman" w:hAnsi="Times New Roman" w:cs="Times New Roman"/>
+          <w:b/>
+          <w:szCs w:val="24"/>
+        </w:rPr>
+        <w:t xml:space="preserve">Step 4 - </w:t>
+      </w:r>
+      <w:r>
+        <w:rPr>
+          <w:rFonts w:ascii="Times New Roman" w:hAnsi="Times New Roman" w:cs="Times New Roman"/>
+          <w:b/>
+          <w:szCs w:val="24"/>
+        </w:rPr>
+        <w:t>Post-Processing Audit Check&gt;</w:t>
       </w:r>
       <w:r>
         <w:rPr>
@@ -6101,8 +6163,6 @@
         </w:rPr>
         <w:t xml:space="preserve"> table. The tree records in this table contain volume and biomass values calculated by the FICS volume and biomass calculator. Depending on the structure of the project, this step may take a long time and the resulting table may be quite large.</w:t>
       </w:r>
-      <w:bookmarkStart w:id="1" w:name="_GoBack"/>
-      <w:bookmarkEnd w:id="1"/>
     </w:p>
     <w:p>
       <w:pPr>

</xml_diff>

<commit_message>
issue #211: Updated help screen for FVS Out Append
</commit_message>
<xml_diff>
--- a/Help/FVS_Help.docx
+++ b/Help/FVS_Help.docx
@@ -5362,52 +5362,571 @@
           <w:szCs w:val="28"/>
         </w:rPr>
         <w:lastRenderedPageBreak/>
-        <w:t>FVS Output Data help screen</w:t>
-      </w:r>
-    </w:p>
-    <w:p>
-      <w:pPr>
-        <w:spacing w:after="0"/>
-        <w:rPr>
-          <w:rFonts w:ascii="Times New Roman" w:hAnsi="Times New Roman" w:cs="Times New Roman"/>
-          <w:szCs w:val="24"/>
-        </w:rPr>
-      </w:pPr>
-      <w:r>
-        <w:rPr>
-          <w:rFonts w:ascii="Times New Roman" w:hAnsi="Times New Roman" w:cs="Times New Roman"/>
-          <w:szCs w:val="24"/>
-        </w:rPr>
-        <w:t>The last step in the FVS module of BioSum is to append and reformat all FVS output so that it can be used as input to the BioSum Processor and Core Analysis modules.  These data are used to calculate potentially available biomass and merchantable wood volume, and costs of implementing treatment packages and potential revenues from sales of wood, and to provide pre- and post- treatment stand attributes.</w:t>
-      </w:r>
-    </w:p>
-    <w:p>
-      <w:pPr>
-        <w:spacing w:after="0"/>
-        <w:rPr>
-          <w:rFonts w:ascii="Times New Roman" w:hAnsi="Times New Roman" w:cs="Times New Roman"/>
-          <w:szCs w:val="24"/>
-        </w:rPr>
-      </w:pPr>
-    </w:p>
-    <w:p>
-      <w:pPr>
-        <w:numPr>
-          <w:ilvl w:val="0"/>
-          <w:numId w:val="7"/>
-        </w:numPr>
-        <w:spacing w:after="0"/>
-        <w:rPr>
-          <w:rFonts w:ascii="Times New Roman" w:hAnsi="Times New Roman" w:cs="Times New Roman"/>
-          <w:noProof/>
-          <w:szCs w:val="24"/>
-        </w:rPr>
-      </w:pPr>
-      <w:r>
-        <w:rPr>
-          <w:rFonts w:ascii="Times New Roman" w:hAnsi="Times New Roman" w:cs="Times New Roman"/>
-          <w:noProof/>
-          <w:szCs w:val="24"/>
+        <w:t>Join and Append FVS OUT Data</w:t>
+      </w:r>
+    </w:p>
+    <w:p>
+      <w:pPr>
+        <w:rPr>
+          <w:rFonts w:ascii="Times New Roman" w:hAnsi="Times New Roman" w:cs="Times New Roman"/>
+        </w:rPr>
+      </w:pPr>
+      <w:r>
+        <w:rPr>
+          <w:rFonts w:ascii="Times New Roman" w:hAnsi="Times New Roman" w:cs="Times New Roman"/>
+        </w:rPr>
+        <w:t xml:space="preserve">There are 4 required and 2 optional tasks managed here, with the required tasks to be executed in sequence. Only Steps 2-4 and the pre- and post-append and audit tables and logs buttons respect the status of the checkboxes adjoining FVS variant and package identifiers—the other selections in the drop down “step list” apply to all variants and packages. </w:t>
+      </w:r>
+    </w:p>
+    <w:p>
+      <w:pPr>
+        <w:rPr>
+          <w:rFonts w:ascii="Times New Roman" w:hAnsi="Times New Roman" w:cs="Times New Roman"/>
+        </w:rPr>
+      </w:pPr>
+      <w:r>
+        <w:rPr>
+          <w:rFonts w:ascii="Times New Roman" w:hAnsi="Times New Roman" w:cs="Times New Roman"/>
+        </w:rPr>
+        <w:t>Defining the sequence number assignments (</w:t>
+      </w:r>
+      <w:r>
+        <w:rPr>
+          <w:rFonts w:ascii="Times New Roman" w:hAnsi="Times New Roman" w:cs="Times New Roman"/>
+          <w:b/>
+        </w:rPr>
+        <w:t>Step 1</w:t>
+      </w:r>
+      <w:r>
+        <w:rPr>
+          <w:rFonts w:ascii="Times New Roman" w:hAnsi="Times New Roman" w:cs="Times New Roman"/>
+        </w:rPr>
+        <w:t>) builds the data structures that control FVS output loading. See the BioSum Users</w:t>
+      </w:r>
+      <w:r>
+        <w:rPr>
+          <w:rFonts w:ascii="Times New Roman" w:hAnsi="Times New Roman" w:cs="Times New Roman"/>
+        </w:rPr>
+        <w:t>’</w:t>
+      </w:r>
+      <w:r>
+        <w:rPr>
+          <w:rFonts w:ascii="Times New Roman" w:hAnsi="Times New Roman" w:cs="Times New Roman"/>
+        </w:rPr>
+        <w:t xml:space="preserve"> Guide for details on how to assign sequence numbers; the help screen accessed from the sequence number assignment dialog (reached via </w:t>
+      </w:r>
+      <w:r>
+        <w:rPr>
+          <w:rFonts w:ascii="Times New Roman" w:hAnsi="Times New Roman" w:cs="Times New Roman"/>
+          <w:b/>
+        </w:rPr>
+        <w:t>Step 1</w:t>
+      </w:r>
+      <w:r>
+        <w:rPr>
+          <w:rFonts w:ascii="Times New Roman" w:hAnsi="Times New Roman" w:cs="Times New Roman"/>
+        </w:rPr>
+        <w:t xml:space="preserve">) summarizes the mechanics of that specification. Variant-package combinations showing an “a” next to the checkbox have not yet been appended (or the source data in what was exported for that combination from </w:t>
+      </w:r>
+      <w:proofErr w:type="spellStart"/>
+      <w:r>
+        <w:rPr>
+          <w:rFonts w:ascii="Times New Roman" w:hAnsi="Times New Roman" w:cs="Times New Roman"/>
+        </w:rPr>
+        <w:t>FVSOut</w:t>
+      </w:r>
+      <w:proofErr w:type="spellEnd"/>
+      <w:r>
+        <w:rPr>
+          <w:rFonts w:ascii="Times New Roman" w:hAnsi="Times New Roman" w:cs="Times New Roman"/>
+        </w:rPr>
+        <w:t xml:space="preserve"> contains a more recent time stamp than what is currently loaded in the BioSum data structures.</w:t>
+      </w:r>
+    </w:p>
+    <w:p>
+      <w:pPr>
+        <w:rPr>
+          <w:rFonts w:ascii="Times New Roman" w:hAnsi="Times New Roman" w:cs="Times New Roman"/>
+        </w:rPr>
+      </w:pPr>
+      <w:r>
+        <w:rPr>
+          <w:rFonts w:ascii="Times New Roman" w:hAnsi="Times New Roman" w:cs="Times New Roman"/>
+          <w:b/>
+        </w:rPr>
+        <w:t>Steps 2</w:t>
+      </w:r>
+      <w:r>
+        <w:rPr>
+          <w:rFonts w:ascii="Times New Roman" w:hAnsi="Times New Roman" w:cs="Times New Roman"/>
+        </w:rPr>
+        <w:t xml:space="preserve"> and </w:t>
+      </w:r>
+      <w:r>
+        <w:rPr>
+          <w:rFonts w:ascii="Times New Roman" w:hAnsi="Times New Roman" w:cs="Times New Roman"/>
+          <w:b/>
+        </w:rPr>
+        <w:t>4</w:t>
+      </w:r>
+      <w:r>
+        <w:rPr>
+          <w:rFonts w:ascii="Times New Roman" w:hAnsi="Times New Roman" w:cs="Times New Roman"/>
+        </w:rPr>
+        <w:t xml:space="preserve"> are audit steps that assess data readiness and perform QA chores on the package-variants with checked boxes. </w:t>
+      </w:r>
+    </w:p>
+    <w:p>
+      <w:pPr>
+        <w:rPr>
+          <w:rFonts w:ascii="Times New Roman" w:hAnsi="Times New Roman" w:cs="Times New Roman"/>
+          <w:b/>
+        </w:rPr>
+      </w:pPr>
+      <w:r>
+        <w:rPr>
+          <w:rFonts w:ascii="Times New Roman" w:hAnsi="Times New Roman" w:cs="Times New Roman"/>
+          <w:b/>
+        </w:rPr>
+        <w:t>Step 2-Pre-Processing Audit Check</w:t>
+      </w:r>
+    </w:p>
+    <w:p>
+      <w:pPr>
+        <w:rPr>
+          <w:rFonts w:ascii="Times New Roman" w:hAnsi="Times New Roman" w:cs="Times New Roman"/>
+        </w:rPr>
+      </w:pPr>
+      <w:r>
+        <w:rPr>
+          <w:rFonts w:ascii="Times New Roman" w:hAnsi="Times New Roman" w:cs="Times New Roman"/>
+        </w:rPr>
+        <w:t xml:space="preserve">When running the </w:t>
+      </w:r>
+      <w:r>
+        <w:rPr>
+          <w:rFonts w:ascii="Times New Roman" w:hAnsi="Times New Roman" w:cs="Times New Roman"/>
+          <w:b/>
+        </w:rPr>
+        <w:t>Step 2-P</w:t>
+      </w:r>
+      <w:r>
+        <w:rPr>
+          <w:rFonts w:ascii="Times New Roman" w:hAnsi="Times New Roman" w:cs="Times New Roman"/>
+          <w:b/>
+        </w:rPr>
+        <w:t>re-</w:t>
+      </w:r>
+      <w:r>
+        <w:rPr>
+          <w:rFonts w:ascii="Times New Roman" w:hAnsi="Times New Roman" w:cs="Times New Roman"/>
+          <w:b/>
+        </w:rPr>
+        <w:t>P</w:t>
+      </w:r>
+      <w:r>
+        <w:rPr>
+          <w:rFonts w:ascii="Times New Roman" w:hAnsi="Times New Roman" w:cs="Times New Roman"/>
+          <w:b/>
+        </w:rPr>
+        <w:t xml:space="preserve">rocessing </w:t>
+      </w:r>
+      <w:r>
+        <w:rPr>
+          <w:rFonts w:ascii="Times New Roman" w:hAnsi="Times New Roman" w:cs="Times New Roman"/>
+          <w:b/>
+        </w:rPr>
+        <w:t>A</w:t>
+      </w:r>
+      <w:r>
+        <w:rPr>
+          <w:rFonts w:ascii="Times New Roman" w:hAnsi="Times New Roman" w:cs="Times New Roman"/>
+          <w:b/>
+        </w:rPr>
+        <w:t xml:space="preserve">udit </w:t>
+      </w:r>
+      <w:r>
+        <w:rPr>
+          <w:rFonts w:ascii="Times New Roman" w:hAnsi="Times New Roman" w:cs="Times New Roman"/>
+          <w:b/>
+        </w:rPr>
+        <w:t>C</w:t>
+      </w:r>
+      <w:r>
+        <w:rPr>
+          <w:rFonts w:ascii="Times New Roman" w:hAnsi="Times New Roman" w:cs="Times New Roman"/>
+          <w:b/>
+        </w:rPr>
+        <w:t>heck</w:t>
+      </w:r>
+      <w:r>
+        <w:rPr>
+          <w:rFonts w:ascii="Times New Roman" w:hAnsi="Times New Roman" w:cs="Times New Roman"/>
+        </w:rPr>
+        <w:t xml:space="preserve">, packages that cut no trees (for example, grow-only packages) will throw a warning dialog that can be cleared with a </w:t>
+      </w:r>
+      <w:r>
+        <w:rPr>
+          <w:rFonts w:ascii="Times New Roman" w:hAnsi="Times New Roman" w:cs="Times New Roman"/>
+          <w:b/>
+        </w:rPr>
+        <w:t>&lt;Yes&gt;</w:t>
+      </w:r>
+      <w:r>
+        <w:rPr>
+          <w:rFonts w:ascii="Times New Roman" w:hAnsi="Times New Roman" w:cs="Times New Roman"/>
+        </w:rPr>
+        <w:t xml:space="preserve"> </w:t>
+      </w:r>
+      <w:r>
+        <w:rPr>
+          <w:rFonts w:ascii="Times New Roman" w:hAnsi="Times New Roman" w:cs="Times New Roman"/>
+        </w:rPr>
+        <w:t>click.</w:t>
+      </w:r>
+    </w:p>
+    <w:p>
+      <w:pPr>
+        <w:rPr>
+          <w:rFonts w:ascii="Times New Roman" w:hAnsi="Times New Roman" w:cs="Times New Roman"/>
+        </w:rPr>
+      </w:pPr>
+      <w:r>
+        <w:rPr>
+          <w:rFonts w:ascii="Times New Roman" w:hAnsi="Times New Roman" w:cs="Times New Roman"/>
+        </w:rPr>
+        <w:t>The audit operation builds and analyzes temporary databases that live within your windows\user\[username]\</w:t>
+      </w:r>
+      <w:proofErr w:type="spellStart"/>
+      <w:r>
+        <w:rPr>
+          <w:rFonts w:ascii="Times New Roman" w:hAnsi="Times New Roman" w:cs="Times New Roman"/>
+        </w:rPr>
+        <w:t>appdata</w:t>
+      </w:r>
+      <w:proofErr w:type="spellEnd"/>
+      <w:r>
+        <w:rPr>
+          <w:rFonts w:ascii="Times New Roman" w:hAnsi="Times New Roman" w:cs="Times New Roman"/>
+        </w:rPr>
+        <w:t>\temp folder. The sizes of these databases as the audit proceeds are monitored with progress bars as a diagnostic in case a glitch occurs owing to exceed the MS Access maximum database size allowed (2 GB).</w:t>
+      </w:r>
+    </w:p>
+    <w:p>
+      <w:pPr>
+        <w:rPr>
+          <w:rFonts w:ascii="Times New Roman" w:hAnsi="Times New Roman" w:cs="Times New Roman"/>
+        </w:rPr>
+      </w:pPr>
+      <w:r>
+        <w:rPr>
+          <w:rFonts w:ascii="Times New Roman" w:hAnsi="Times New Roman" w:cs="Times New Roman"/>
+        </w:rPr>
+        <w:t xml:space="preserve">When the audit concludes, a dialog appears returning an audit status. Click </w:t>
+      </w:r>
+      <w:r>
+        <w:rPr>
+          <w:rFonts w:ascii="Times New Roman" w:hAnsi="Times New Roman" w:cs="Times New Roman"/>
+          <w:b/>
+        </w:rPr>
+        <w:t>&lt;OK&gt;</w:t>
+      </w:r>
+      <w:r>
+        <w:rPr>
+          <w:rFonts w:ascii="Times New Roman" w:hAnsi="Times New Roman" w:cs="Times New Roman"/>
+        </w:rPr>
+        <w:t xml:space="preserve"> to dismiss this dialog after reviewing it.</w:t>
+      </w:r>
+      <w:r>
+        <w:rPr>
+          <w:rFonts w:ascii="Times New Roman" w:hAnsi="Times New Roman" w:cs="Times New Roman"/>
+        </w:rPr>
+        <w:t xml:space="preserve"> Detailed information about any issues that arose can be viewed clicking the </w:t>
+      </w:r>
+      <w:r>
+        <w:rPr>
+          <w:rFonts w:ascii="Times New Roman" w:hAnsi="Times New Roman" w:cs="Times New Roman"/>
+          <w:b/>
+        </w:rPr>
+        <w:t xml:space="preserve">&lt;Open </w:t>
+      </w:r>
+      <w:proofErr w:type="gramStart"/>
+      <w:r>
+        <w:rPr>
+          <w:rFonts w:ascii="Times New Roman" w:hAnsi="Times New Roman" w:cs="Times New Roman"/>
+          <w:b/>
+        </w:rPr>
+        <w:t>Pre Audit</w:t>
+      </w:r>
+      <w:proofErr w:type="gramEnd"/>
+      <w:r>
+        <w:rPr>
+          <w:rFonts w:ascii="Times New Roman" w:hAnsi="Times New Roman" w:cs="Times New Roman"/>
+          <w:b/>
+        </w:rPr>
+        <w:t xml:space="preserve"> Log&gt;</w:t>
+      </w:r>
+      <w:r>
+        <w:rPr>
+          <w:rFonts w:ascii="Times New Roman" w:hAnsi="Times New Roman" w:cs="Times New Roman"/>
+        </w:rPr>
+        <w:t xml:space="preserve"> or </w:t>
+      </w:r>
+      <w:r>
+        <w:rPr>
+          <w:rFonts w:ascii="Times New Roman" w:hAnsi="Times New Roman" w:cs="Times New Roman"/>
+          <w:b/>
+        </w:rPr>
+        <w:t>&lt;PRE-APPEND Audit Tables&gt;</w:t>
+      </w:r>
+      <w:r>
+        <w:rPr>
+          <w:rFonts w:ascii="Times New Roman" w:hAnsi="Times New Roman" w:cs="Times New Roman"/>
+        </w:rPr>
+        <w:t xml:space="preserve"> buttons.</w:t>
+      </w:r>
+    </w:p>
+    <w:p>
+      <w:pPr>
+        <w:rPr>
+          <w:rFonts w:ascii="Times New Roman" w:hAnsi="Times New Roman" w:cs="Times New Roman"/>
+          <w:b/>
+        </w:rPr>
+      </w:pPr>
+      <w:r>
+        <w:rPr>
+          <w:rFonts w:ascii="Times New Roman" w:hAnsi="Times New Roman" w:cs="Times New Roman"/>
+          <w:b/>
+        </w:rPr>
+        <w:t>Step 3-Append FVS Output Data</w:t>
+      </w:r>
+    </w:p>
+    <w:p>
+      <w:pPr>
+        <w:rPr>
+          <w:rFonts w:ascii="Times New Roman" w:hAnsi="Times New Roman" w:cs="Times New Roman"/>
+        </w:rPr>
+      </w:pPr>
+      <w:r>
+        <w:rPr>
+          <w:rFonts w:ascii="Times New Roman" w:hAnsi="Times New Roman" w:cs="Times New Roman"/>
+        </w:rPr>
+        <w:t xml:space="preserve">Step 3 loads the FVS output data into BioSum </w:t>
+      </w:r>
+      <w:proofErr w:type="spellStart"/>
+      <w:r>
+        <w:rPr>
+          <w:rFonts w:ascii="Times New Roman" w:hAnsi="Times New Roman" w:cs="Times New Roman"/>
+        </w:rPr>
+        <w:t>PrePost</w:t>
+      </w:r>
+      <w:proofErr w:type="spellEnd"/>
+      <w:r>
+        <w:rPr>
+          <w:rFonts w:ascii="Times New Roman" w:hAnsi="Times New Roman" w:cs="Times New Roman"/>
+        </w:rPr>
+        <w:t xml:space="preserve"> databases (in the project’s </w:t>
+      </w:r>
+      <w:proofErr w:type="spellStart"/>
+      <w:r>
+        <w:rPr>
+          <w:rFonts w:ascii="Times New Roman" w:hAnsi="Times New Roman" w:cs="Times New Roman"/>
+        </w:rPr>
+        <w:t>fvs</w:t>
+      </w:r>
+      <w:proofErr w:type="spellEnd"/>
+      <w:r>
+        <w:rPr>
+          <w:rFonts w:ascii="Times New Roman" w:hAnsi="Times New Roman" w:cs="Times New Roman"/>
+        </w:rPr>
+        <w:t>\</w:t>
+      </w:r>
+      <w:proofErr w:type="spellStart"/>
+      <w:r>
+        <w:rPr>
+          <w:rFonts w:ascii="Times New Roman" w:hAnsi="Times New Roman" w:cs="Times New Roman"/>
+        </w:rPr>
+        <w:t>db</w:t>
+      </w:r>
+      <w:proofErr w:type="spellEnd"/>
+      <w:r>
+        <w:rPr>
+          <w:rFonts w:ascii="Times New Roman" w:hAnsi="Times New Roman" w:cs="Times New Roman"/>
+        </w:rPr>
+        <w:t xml:space="preserve"> folder) and the cut tree list in the FVSOUT_TREE_LIST.DB (in the project’s </w:t>
+      </w:r>
+      <w:proofErr w:type="spellStart"/>
+      <w:r>
+        <w:rPr>
+          <w:rFonts w:ascii="Times New Roman" w:hAnsi="Times New Roman" w:cs="Times New Roman"/>
+        </w:rPr>
+        <w:t>fvs</w:t>
+      </w:r>
+      <w:proofErr w:type="spellEnd"/>
+      <w:r>
+        <w:rPr>
+          <w:rFonts w:ascii="Times New Roman" w:hAnsi="Times New Roman" w:cs="Times New Roman"/>
+        </w:rPr>
+        <w:t xml:space="preserve">\data folder). A warning dialog for packages with no harvested trees can be cleared—this is typically displayed when a package is grow-only (so no cut trees will be written to FVSOUT_TREE_LIST.DB), but such packages nonetheless must be loaded into BioSum (to populate the </w:t>
+      </w:r>
+      <w:proofErr w:type="spellStart"/>
+      <w:r>
+        <w:rPr>
+          <w:rFonts w:ascii="Times New Roman" w:hAnsi="Times New Roman" w:cs="Times New Roman"/>
+        </w:rPr>
+        <w:t>PrePost</w:t>
+      </w:r>
+      <w:proofErr w:type="spellEnd"/>
+      <w:r>
+        <w:rPr>
+          <w:rFonts w:ascii="Times New Roman" w:hAnsi="Times New Roman" w:cs="Times New Roman"/>
+        </w:rPr>
+        <w:t xml:space="preserve"> databases). When the loader calculates volume and biomass of the projected trees, you will see a black window appear for a short time.</w:t>
+      </w:r>
+    </w:p>
+    <w:p>
+      <w:pPr>
+        <w:rPr>
+          <w:rFonts w:ascii="Times New Roman" w:hAnsi="Times New Roman" w:cs="Times New Roman"/>
+          <w:b/>
+        </w:rPr>
+      </w:pPr>
+      <w:r>
+        <w:rPr>
+          <w:rFonts w:ascii="Times New Roman" w:hAnsi="Times New Roman" w:cs="Times New Roman"/>
+          <w:b/>
+        </w:rPr>
+        <w:t>Step 4-Post-Processing Audit Check</w:t>
+      </w:r>
+    </w:p>
+    <w:p>
+      <w:pPr>
+        <w:rPr>
+          <w:rFonts w:ascii="Times New Roman" w:hAnsi="Times New Roman" w:cs="Times New Roman"/>
+        </w:rPr>
+      </w:pPr>
+      <w:r>
+        <w:rPr>
+          <w:rFonts w:ascii="Times New Roman" w:hAnsi="Times New Roman" w:cs="Times New Roman"/>
+        </w:rPr>
+        <w:t xml:space="preserve">It is essential to complete the post-load audit to ensure data integrity, </w:t>
+      </w:r>
+      <w:r>
+        <w:rPr>
+          <w:rFonts w:ascii="Times New Roman" w:hAnsi="Times New Roman" w:cs="Times New Roman"/>
+          <w:b/>
+        </w:rPr>
+        <w:t>step 4</w:t>
+      </w:r>
+      <w:r>
+        <w:rPr>
+          <w:rFonts w:ascii="Times New Roman" w:hAnsi="Times New Roman" w:cs="Times New Roman"/>
+        </w:rPr>
+        <w:t xml:space="preserve">. Audit results will post to the Audit Results dialog and be written to the log file that can be accessed via the </w:t>
+      </w:r>
+      <w:r>
+        <w:rPr>
+          <w:rFonts w:ascii="Times New Roman" w:hAnsi="Times New Roman" w:cs="Times New Roman"/>
+          <w:b/>
+        </w:rPr>
+        <w:t>&lt;</w:t>
+      </w:r>
+      <w:r>
+        <w:rPr>
+          <w:rFonts w:ascii="Times New Roman" w:hAnsi="Times New Roman" w:cs="Times New Roman"/>
+          <w:b/>
+        </w:rPr>
+        <w:t>Open Post Audit Log</w:t>
+      </w:r>
+      <w:r>
+        <w:rPr>
+          <w:rFonts w:ascii="Times New Roman" w:hAnsi="Times New Roman" w:cs="Times New Roman"/>
+          <w:b/>
+        </w:rPr>
+        <w:t>&gt;</w:t>
+      </w:r>
+      <w:r>
+        <w:rPr>
+          <w:rFonts w:ascii="Times New Roman" w:hAnsi="Times New Roman" w:cs="Times New Roman"/>
+        </w:rPr>
+        <w:t xml:space="preserve"> button. It is common for there to be warnings about species changes, almost always due to the mapping of species that must be specified in the Tree Species table to address the fact that some trees in an FVS variant will not be directly supported as the species that they are.</w:t>
+      </w:r>
+    </w:p>
+    <w:p>
+      <w:pPr>
+        <w:rPr>
+          <w:rFonts w:ascii="Times New Roman" w:hAnsi="Times New Roman" w:cs="Times New Roman"/>
+        </w:rPr>
+      </w:pPr>
+      <w:r>
+        <w:rPr>
+          <w:rFonts w:ascii="Times New Roman" w:hAnsi="Times New Roman" w:cs="Times New Roman"/>
+        </w:rPr>
+        <w:lastRenderedPageBreak/>
+        <w:t xml:space="preserve">After successful loading and a clean bill of health from pre- and post-append audits for every variant package combination, one can proceed to the Processor module. There are two optional tasks that can be completed here at any time—they source data from the </w:t>
+      </w:r>
+      <w:proofErr w:type="spellStart"/>
+      <w:r>
+        <w:rPr>
+          <w:rFonts w:ascii="Times New Roman" w:hAnsi="Times New Roman" w:cs="Times New Roman"/>
+        </w:rPr>
+        <w:t>FVSOut.DB</w:t>
+      </w:r>
+      <w:proofErr w:type="spellEnd"/>
+      <w:r>
+        <w:rPr>
+          <w:rFonts w:ascii="Times New Roman" w:hAnsi="Times New Roman" w:cs="Times New Roman"/>
+        </w:rPr>
+        <w:t xml:space="preserve"> and do not depend on a successful append operation. They also act on all package combinations represented in the </w:t>
+      </w:r>
+      <w:proofErr w:type="spellStart"/>
+      <w:r>
+        <w:rPr>
+          <w:rFonts w:ascii="Times New Roman" w:hAnsi="Times New Roman" w:cs="Times New Roman"/>
+        </w:rPr>
+        <w:t>FVSOut</w:t>
+      </w:r>
+      <w:proofErr w:type="spellEnd"/>
+      <w:r>
+        <w:rPr>
+          <w:rFonts w:ascii="Times New Roman" w:hAnsi="Times New Roman" w:cs="Times New Roman"/>
+        </w:rPr>
+        <w:t xml:space="preserve"> database (ignoring the checkboxes).</w:t>
+      </w:r>
+    </w:p>
+    <w:p>
+      <w:pPr>
+        <w:rPr>
+          <w:rFonts w:ascii="Times New Roman" w:hAnsi="Times New Roman" w:cs="Times New Roman"/>
+          <w:b/>
+        </w:rPr>
+      </w:pPr>
+      <w:r>
+        <w:rPr>
+          <w:rFonts w:ascii="Times New Roman" w:hAnsi="Times New Roman" w:cs="Times New Roman"/>
+          <w:b/>
+        </w:rPr>
+        <w:t xml:space="preserve">Create </w:t>
+      </w:r>
+      <w:proofErr w:type="spellStart"/>
+      <w:r>
+        <w:rPr>
+          <w:rFonts w:ascii="Times New Roman" w:hAnsi="Times New Roman" w:cs="Times New Roman"/>
+          <w:b/>
+        </w:rPr>
+        <w:t>FVSOut_BioSum.DB</w:t>
+      </w:r>
+      <w:proofErr w:type="spellEnd"/>
+    </w:p>
+    <w:p>
+      <w:pPr>
+        <w:rPr>
+          <w:rFonts w:ascii="Times New Roman" w:hAnsi="Times New Roman" w:cs="Times New Roman"/>
+        </w:rPr>
+      </w:pPr>
+      <w:r>
+        <w:rPr>
+          <w:rFonts w:ascii="Times New Roman" w:hAnsi="Times New Roman" w:cs="Times New Roman"/>
         </w:rPr>
         <w:t xml:space="preserve">The </w:t>
       </w:r>
@@ -5415,770 +5934,193 @@
         <w:rPr>
           <w:rFonts w:ascii="Times New Roman" w:hAnsi="Times New Roman" w:cs="Times New Roman"/>
           <w:b/>
-          <w:noProof/>
-          <w:szCs w:val="24"/>
-        </w:rPr>
-        <w:t xml:space="preserve">Join and Append FVS Out Data </w:t>
-      </w:r>
-      <w:r>
-        <w:rPr>
-          <w:rFonts w:ascii="Times New Roman" w:hAnsi="Times New Roman" w:cs="Times New Roman"/>
-          <w:noProof/>
-          <w:szCs w:val="24"/>
-        </w:rPr>
-        <w:t>window will open, showing a list of all variant and package combinations, similar to the window displayed when creating FVS input files. Additonal information is also provided, such as the output database file name, Rx package specifics, whether the file was successfully found, and the number of records in the FVS summary, cut tree, standing tree, and potential fire tables.</w:t>
-      </w:r>
-    </w:p>
-    <w:p>
-      <w:pPr>
-        <w:numPr>
-          <w:ilvl w:val="0"/>
-          <w:numId w:val="7"/>
-        </w:numPr>
-        <w:spacing w:after="0"/>
-        <w:rPr>
-          <w:rFonts w:ascii="Times New Roman" w:hAnsi="Times New Roman" w:cs="Times New Roman"/>
-          <w:noProof/>
-          <w:szCs w:val="24"/>
-        </w:rPr>
-      </w:pPr>
-      <w:r>
-        <w:rPr>
-          <w:rFonts w:ascii="Times New Roman" w:hAnsi="Times New Roman" w:cs="Times New Roman"/>
-          <w:b/>
-          <w:szCs w:val="24"/>
-        </w:rPr>
-        <w:t>Important Note:</w:t>
-      </w:r>
-      <w:r>
-        <w:rPr>
-          <w:rFonts w:ascii="Times New Roman" w:hAnsi="Times New Roman" w:cs="Times New Roman"/>
-          <w:szCs w:val="24"/>
-        </w:rPr>
-        <w:t xml:space="preserve"> If tables have previously been appended and the simulation has been rerun in FVS, you must first return to the </w:t>
-      </w:r>
-      <w:r>
-        <w:rPr>
-          <w:rFonts w:ascii="Times New Roman" w:hAnsi="Times New Roman" w:cs="Times New Roman"/>
-          <w:b/>
-          <w:szCs w:val="24"/>
-        </w:rPr>
-        <w:t>FVS Input Data</w:t>
-      </w:r>
-      <w:r>
-        <w:rPr>
-          <w:rFonts w:ascii="Times New Roman" w:hAnsi="Times New Roman" w:cs="Times New Roman"/>
-          <w:szCs w:val="24"/>
-        </w:rPr>
-        <w:t xml:space="preserve"> window and delete the previously appended tables using the </w:t>
-      </w:r>
-      <w:r>
-        <w:rPr>
-          <w:rFonts w:ascii="Times New Roman" w:hAnsi="Times New Roman" w:cs="Times New Roman"/>
-          <w:b/>
-          <w:szCs w:val="24"/>
-        </w:rPr>
-        <w:t>&lt;Delete FVS Output Tables&gt;</w:t>
-      </w:r>
-      <w:r>
-        <w:rPr>
-          <w:rFonts w:ascii="Times New Roman" w:hAnsi="Times New Roman" w:cs="Times New Roman"/>
-          <w:szCs w:val="24"/>
-        </w:rPr>
-        <w:t xml:space="preserve"> tool from the </w:t>
-      </w:r>
-      <w:r>
-        <w:rPr>
-          <w:rFonts w:ascii="Times New Roman" w:hAnsi="Times New Roman" w:cs="Times New Roman"/>
-          <w:b/>
-          <w:szCs w:val="24"/>
-        </w:rPr>
-        <w:t>Action Items</w:t>
-      </w:r>
-      <w:r>
-        <w:rPr>
-          <w:rFonts w:ascii="Times New Roman" w:hAnsi="Times New Roman" w:cs="Times New Roman"/>
-          <w:szCs w:val="24"/>
-        </w:rPr>
-        <w:t xml:space="preserve"> drop-down menu.   If FVS output tables are not deleted before data is re-appended, duplicate records will be created, corrupting the BioSum database. </w:t>
-      </w:r>
-    </w:p>
-    <w:p>
-      <w:pPr>
-        <w:numPr>
-          <w:ilvl w:val="0"/>
-          <w:numId w:val="7"/>
-        </w:numPr>
-        <w:spacing w:after="0"/>
-        <w:rPr>
-          <w:rFonts w:ascii="Times New Roman" w:hAnsi="Times New Roman" w:cs="Times New Roman"/>
-          <w:szCs w:val="24"/>
-        </w:rPr>
-      </w:pPr>
-      <w:r>
-        <w:rPr>
-          <w:rFonts w:ascii="Times New Roman" w:hAnsi="Times New Roman" w:cs="Times New Roman"/>
-          <w:szCs w:val="24"/>
-        </w:rPr>
-        <w:t xml:space="preserve">Manually select output databases to be appended or click </w:t>
-      </w:r>
-      <w:r>
-        <w:rPr>
-          <w:rFonts w:ascii="Times New Roman" w:hAnsi="Times New Roman" w:cs="Times New Roman"/>
-          <w:b/>
-          <w:szCs w:val="24"/>
-        </w:rPr>
-        <w:t>&lt;Check All&gt;</w:t>
-      </w:r>
-      <w:r>
-        <w:rPr>
-          <w:rFonts w:ascii="Times New Roman" w:hAnsi="Times New Roman" w:cs="Times New Roman"/>
-          <w:szCs w:val="24"/>
-        </w:rPr>
-        <w:t xml:space="preserve"> to select all variant-package combinations. </w:t>
-      </w:r>
-    </w:p>
-    <w:p>
-      <w:pPr>
-        <w:numPr>
-          <w:ilvl w:val="0"/>
-          <w:numId w:val="7"/>
-        </w:numPr>
-        <w:spacing w:after="0"/>
-        <w:rPr>
-          <w:rFonts w:ascii="Times New Roman" w:hAnsi="Times New Roman" w:cs="Times New Roman"/>
-          <w:szCs w:val="24"/>
-        </w:rPr>
-      </w:pPr>
-      <w:r>
-        <w:rPr>
-          <w:rFonts w:ascii="Times New Roman" w:hAnsi="Times New Roman" w:cs="Times New Roman"/>
-          <w:szCs w:val="24"/>
-        </w:rPr>
-        <w:t xml:space="preserve">To append FVS output into a dataset that can be used by BioSum Processor, </w:t>
-      </w:r>
-      <w:r>
-        <w:rPr>
-          <w:rFonts w:ascii="Times New Roman" w:hAnsi="Times New Roman" w:cs="Times New Roman"/>
-          <w:szCs w:val="24"/>
-        </w:rPr>
-        <w:t>four</w:t>
-      </w:r>
-      <w:r>
-        <w:rPr>
-          <w:rFonts w:ascii="Times New Roman" w:hAnsi="Times New Roman" w:cs="Times New Roman"/>
-          <w:szCs w:val="24"/>
-        </w:rPr>
-        <w:t xml:space="preserve"> steps must be completed: </w:t>
-      </w:r>
-    </w:p>
-    <w:p>
-      <w:pPr>
-        <w:numPr>
-          <w:ilvl w:val="1"/>
-          <w:numId w:val="7"/>
-        </w:numPr>
-        <w:spacing w:after="0"/>
-        <w:rPr>
-          <w:rFonts w:ascii="Times New Roman" w:hAnsi="Times New Roman" w:cs="Times New Roman"/>
-          <w:szCs w:val="24"/>
-        </w:rPr>
-      </w:pPr>
-      <w:r>
-        <w:rPr>
-          <w:rFonts w:ascii="Times New Roman" w:hAnsi="Times New Roman" w:cs="Times New Roman"/>
-          <w:szCs w:val="24"/>
-        </w:rPr>
-        <w:t>S</w:t>
-      </w:r>
-      <w:r>
-        <w:rPr>
-          <w:rFonts w:ascii="Times New Roman" w:hAnsi="Times New Roman" w:cs="Times New Roman"/>
-          <w:szCs w:val="24"/>
-        </w:rPr>
-        <w:t xml:space="preserve">elect </w:t>
-      </w:r>
-      <w:r>
-        <w:rPr>
-          <w:rFonts w:ascii="Times New Roman" w:hAnsi="Times New Roman" w:cs="Times New Roman"/>
-          <w:b/>
-          <w:szCs w:val="24"/>
-        </w:rPr>
-        <w:t>&lt;</w:t>
-      </w:r>
-      <w:r>
-        <w:rPr>
-          <w:rFonts w:ascii="Times New Roman" w:hAnsi="Times New Roman" w:cs="Times New Roman"/>
-          <w:b/>
-          <w:szCs w:val="24"/>
-        </w:rPr>
-        <w:t xml:space="preserve">Step 1 - </w:t>
-      </w:r>
-      <w:r>
-        <w:rPr>
-          <w:rFonts w:ascii="Times New Roman" w:hAnsi="Times New Roman" w:cs="Times New Roman"/>
-          <w:b/>
-          <w:szCs w:val="24"/>
-        </w:rPr>
-        <w:t xml:space="preserve">Define PRE/POST Table </w:t>
+        </w:rPr>
+        <w:t xml:space="preserve">Create </w:t>
       </w:r>
       <w:proofErr w:type="spellStart"/>
       <w:r>
         <w:rPr>
           <w:rFonts w:ascii="Times New Roman" w:hAnsi="Times New Roman" w:cs="Times New Roman"/>
           <w:b/>
-          <w:szCs w:val="24"/>
-        </w:rPr>
-        <w:t>SeqNum</w:t>
+        </w:rPr>
+        <w:t>FVSOut_BioSum.DB</w:t>
       </w:r>
       <w:proofErr w:type="spellEnd"/>
       <w:r>
         <w:rPr>
           <w:rFonts w:ascii="Times New Roman" w:hAnsi="Times New Roman" w:cs="Times New Roman"/>
-          <w:b/>
-          <w:szCs w:val="24"/>
-        </w:rPr>
-        <w:t xml:space="preserve">&gt;. </w:t>
-      </w:r>
-      <w:r>
-        <w:rPr>
-          <w:rFonts w:ascii="Times New Roman" w:hAnsi="Times New Roman" w:cs="Times New Roman"/>
-          <w:szCs w:val="24"/>
-        </w:rPr>
-        <w:t xml:space="preserve">The resulting window enables BioSum user to define a desired sequence of FVS cycles, extracting the correct records to obtain pre and post treatment values in each case. </w:t>
-      </w:r>
-      <w:r>
-        <w:rPr>
-          <w:rFonts w:ascii="Times New Roman" w:hAnsi="Times New Roman" w:cs="Times New Roman"/>
-          <w:szCs w:val="24"/>
-        </w:rPr>
-        <w:t>It does not matter if the check boxes of specific packages are ticked when choosing to execute Step 1 because all packages are now handled with one set of sequence number assignments per table type.</w:t>
-      </w:r>
-    </w:p>
-    <w:p>
-      <w:pPr>
-        <w:spacing w:after="0"/>
-        <w:ind w:left="1440"/>
-        <w:rPr>
-          <w:rFonts w:ascii="Times New Roman" w:hAnsi="Times New Roman" w:cs="Times New Roman"/>
-          <w:szCs w:val="24"/>
-        </w:rPr>
-      </w:pPr>
-      <w:r>
-        <w:rPr>
-          <w:rFonts w:ascii="Times New Roman" w:hAnsi="Times New Roman" w:cs="Times New Roman"/>
-          <w:szCs w:val="24"/>
-        </w:rPr>
-        <w:t xml:space="preserve">Access the help </w:t>
-      </w:r>
-      <w:r>
-        <w:rPr>
-          <w:rFonts w:ascii="Times New Roman" w:hAnsi="Times New Roman" w:cs="Times New Roman"/>
-          <w:szCs w:val="24"/>
-        </w:rPr>
-        <w:t>on</w:t>
-      </w:r>
-      <w:r>
-        <w:rPr>
-          <w:rFonts w:ascii="Times New Roman" w:hAnsi="Times New Roman" w:cs="Times New Roman"/>
-          <w:szCs w:val="24"/>
-        </w:rPr>
-        <w:t xml:space="preserve"> the </w:t>
-      </w:r>
-      <w:r>
-        <w:rPr>
-          <w:rFonts w:ascii="Times New Roman" w:hAnsi="Times New Roman" w:cs="Times New Roman"/>
-          <w:b/>
-          <w:szCs w:val="24"/>
-        </w:rPr>
-        <w:t>PRE-POST Sequence Number Definition</w:t>
-      </w:r>
-      <w:r>
-        <w:rPr>
-          <w:rFonts w:ascii="Times New Roman" w:hAnsi="Times New Roman" w:cs="Times New Roman"/>
-          <w:szCs w:val="24"/>
-        </w:rPr>
-        <w:t xml:space="preserve"> screen for details on assigning sequence numbers.</w:t>
-      </w:r>
-    </w:p>
-    <w:p>
-      <w:pPr>
-        <w:numPr>
-          <w:ilvl w:val="1"/>
-          <w:numId w:val="7"/>
-        </w:numPr>
-        <w:spacing w:after="0"/>
-        <w:rPr>
-          <w:rFonts w:ascii="Times New Roman" w:hAnsi="Times New Roman" w:cs="Times New Roman"/>
-          <w:szCs w:val="24"/>
-        </w:rPr>
-      </w:pPr>
-      <w:r>
-        <w:rPr>
-          <w:rFonts w:ascii="Times New Roman" w:hAnsi="Times New Roman" w:cs="Times New Roman"/>
-          <w:szCs w:val="24"/>
-        </w:rPr>
-        <w:t>Next, select</w:t>
-      </w:r>
-      <w:r>
-        <w:rPr>
-          <w:rFonts w:ascii="Times New Roman" w:hAnsi="Times New Roman" w:cs="Times New Roman"/>
-          <w:b/>
-          <w:szCs w:val="24"/>
-        </w:rPr>
-        <w:t xml:space="preserve"> &lt;</w:t>
-      </w:r>
-      <w:r>
-        <w:rPr>
-          <w:rFonts w:ascii="Times New Roman" w:hAnsi="Times New Roman" w:cs="Times New Roman"/>
-          <w:b/>
-          <w:szCs w:val="24"/>
-        </w:rPr>
-        <w:t xml:space="preserve">Step 2 - </w:t>
-      </w:r>
-      <w:r>
-        <w:rPr>
-          <w:rFonts w:ascii="Times New Roman" w:hAnsi="Times New Roman" w:cs="Times New Roman"/>
-          <w:b/>
-          <w:szCs w:val="24"/>
-        </w:rPr>
-        <w:t>Pre-processing Audit Check&gt;</w:t>
-      </w:r>
-      <w:r>
-        <w:rPr>
-          <w:rFonts w:ascii="Times New Roman" w:hAnsi="Times New Roman" w:cs="Times New Roman"/>
-          <w:szCs w:val="24"/>
-        </w:rPr>
-        <w:t xml:space="preserve"> to run an audit on the output databases. During this audit each table in the FVS output is analyzed and PRE and POST year is assigned to each cycle.  The analysis is written to several tables with the name format of </w:t>
+        </w:rPr>
+        <w:t xml:space="preserve"> task writes an SQLite database, sourced from </w:t>
       </w:r>
       <w:proofErr w:type="spellStart"/>
       <w:r>
         <w:rPr>
           <w:rFonts w:ascii="Times New Roman" w:hAnsi="Times New Roman" w:cs="Times New Roman"/>
-          <w:i/>
-          <w:szCs w:val="24"/>
-        </w:rPr>
-        <w:t>audit_pre_post_rx_year_fvsoutputtablename</w:t>
+        </w:rPr>
+        <w:t>FVSOut.DB</w:t>
       </w:r>
       <w:proofErr w:type="spellEnd"/>
       <w:r>
         <w:rPr>
           <w:rFonts w:ascii="Times New Roman" w:hAnsi="Times New Roman" w:cs="Times New Roman"/>
-          <w:szCs w:val="24"/>
-        </w:rPr>
-        <w:t xml:space="preserve">.  Additionally, the data from the </w:t>
+        </w:rPr>
+        <w:t xml:space="preserve">, that formats all data as data types that are fully compatible with MS Access. This can be very helpful if needing to work with </w:t>
       </w:r>
       <w:proofErr w:type="spellStart"/>
       <w:r>
         <w:rPr>
           <w:rFonts w:ascii="Times New Roman" w:hAnsi="Times New Roman" w:cs="Times New Roman"/>
-          <w:szCs w:val="24"/>
-        </w:rPr>
-        <w:t>FVS_summary</w:t>
+        </w:rPr>
+        <w:t>FVSOut</w:t>
       </w:r>
       <w:proofErr w:type="spellEnd"/>
       <w:r>
         <w:rPr>
           <w:rFonts w:ascii="Times New Roman" w:hAnsi="Times New Roman" w:cs="Times New Roman"/>
-          <w:szCs w:val="24"/>
-        </w:rPr>
-        <w:t xml:space="preserve"> table is analyzed to determine if the year in the table is represented in the other tables. If BioSum detects an error or inconsistency in the data, a pop-up window will appear.  If there are errors not significant enough to affect processing, the audit will pass with a warning. It is up to the user to determine if warnings require action. More significant errors will return a failed audit result.  The user must address the specified error before continuing. Packages that don’t contain mechanical thinning and therefore do not contain a CUTLIST will receive a message asking if you want to continue without a </w:t>
+        </w:rPr>
+        <w:t xml:space="preserve"> data from MS Access, as the native data types in that database (such as LONG TEXT, which translates to Memo in Access) are nearly impossible to work with (e.g., sort, filter, etc.). As this is not a small file, it only makes sense to create it if you believe you will use it. Moreover, it can be created at any time, as it is not used in any BioSum module.</w:t>
+      </w:r>
+    </w:p>
+    <w:p>
+      <w:pPr>
+        <w:rPr>
+          <w:rFonts w:ascii="Times New Roman" w:hAnsi="Times New Roman" w:cs="Times New Roman"/>
+          <w:b/>
+        </w:rPr>
+      </w:pPr>
+      <w:r>
+        <w:rPr>
+          <w:rFonts w:ascii="Times New Roman" w:hAnsi="Times New Roman" w:cs="Times New Roman"/>
+          <w:b/>
+        </w:rPr>
+        <w:t xml:space="preserve">Write </w:t>
       </w:r>
       <w:proofErr w:type="spellStart"/>
       <w:r>
         <w:rPr>
           <w:rFonts w:ascii="Times New Roman" w:hAnsi="Times New Roman" w:cs="Times New Roman"/>
-          <w:szCs w:val="24"/>
-        </w:rPr>
-        <w:t>cutlist</w:t>
+          <w:b/>
+        </w:rPr>
+        <w:t>FVS_InForest</w:t>
       </w:r>
       <w:proofErr w:type="spellEnd"/>
       <w:r>
         <w:rPr>
           <w:rFonts w:ascii="Times New Roman" w:hAnsi="Times New Roman" w:cs="Times New Roman"/>
-          <w:szCs w:val="24"/>
-        </w:rPr>
-        <w:t>.  Select &lt;</w:t>
-      </w:r>
-      <w:r>
-        <w:rPr>
-          <w:rFonts w:ascii="Times New Roman" w:hAnsi="Times New Roman" w:cs="Times New Roman"/>
-          <w:b/>
-          <w:szCs w:val="24"/>
-        </w:rPr>
-        <w:t xml:space="preserve">Yes&gt; </w:t>
-      </w:r>
-      <w:r>
-        <w:rPr>
-          <w:rFonts w:ascii="Times New Roman" w:hAnsi="Times New Roman" w:cs="Times New Roman"/>
-          <w:szCs w:val="24"/>
-        </w:rPr>
-        <w:t xml:space="preserve">to continue. </w:t>
-      </w:r>
-    </w:p>
-    <w:p>
-      <w:pPr>
-        <w:numPr>
-          <w:ilvl w:val="1"/>
-          <w:numId w:val="7"/>
-        </w:numPr>
-        <w:spacing w:after="0"/>
-        <w:rPr>
-          <w:rFonts w:ascii="Times New Roman" w:hAnsi="Times New Roman" w:cs="Times New Roman"/>
-          <w:szCs w:val="24"/>
-        </w:rPr>
-      </w:pPr>
-      <w:r>
-        <w:rPr>
-          <w:rFonts w:ascii="Times New Roman" w:hAnsi="Times New Roman" w:cs="Times New Roman"/>
-          <w:szCs w:val="24"/>
-        </w:rPr>
-        <w:t xml:space="preserve">After a successful audit, click </w:t>
-      </w:r>
-      <w:r>
-        <w:rPr>
-          <w:rFonts w:ascii="Times New Roman" w:hAnsi="Times New Roman" w:cs="Times New Roman"/>
-          <w:b/>
-          <w:szCs w:val="24"/>
-        </w:rPr>
-        <w:t>&lt;</w:t>
-      </w:r>
-      <w:r>
-        <w:rPr>
-          <w:rFonts w:ascii="Times New Roman" w:hAnsi="Times New Roman" w:cs="Times New Roman"/>
-          <w:b/>
-          <w:szCs w:val="24"/>
-        </w:rPr>
-        <w:t xml:space="preserve">Step 3 - </w:t>
-      </w:r>
-      <w:r>
-        <w:rPr>
-          <w:rFonts w:ascii="Times New Roman" w:hAnsi="Times New Roman" w:cs="Times New Roman"/>
-          <w:b/>
-          <w:szCs w:val="24"/>
-        </w:rPr>
-        <w:t>Append FVS Output Data&gt;</w:t>
-      </w:r>
-      <w:r>
-        <w:rPr>
-          <w:rFonts w:ascii="Times New Roman" w:hAnsi="Times New Roman" w:cs="Times New Roman"/>
-          <w:szCs w:val="24"/>
-        </w:rPr>
-        <w:t>. During this stage, FVS output files are formatted for BioSum use and POTFIRE base year values are appended to package specific FVS database tables.</w:t>
-      </w:r>
-    </w:p>
-    <w:p>
-      <w:pPr>
-        <w:numPr>
-          <w:ilvl w:val="1"/>
-          <w:numId w:val="7"/>
-        </w:numPr>
-        <w:spacing w:after="0"/>
-        <w:rPr>
-          <w:rFonts w:ascii="Times New Roman" w:hAnsi="Times New Roman" w:cs="Times New Roman"/>
-          <w:szCs w:val="24"/>
-        </w:rPr>
-      </w:pPr>
-      <w:r>
-        <w:rPr>
-          <w:rFonts w:ascii="Times New Roman" w:hAnsi="Times New Roman" w:cs="Times New Roman"/>
-          <w:szCs w:val="24"/>
-        </w:rPr>
-        <w:lastRenderedPageBreak/>
-        <w:t xml:space="preserve">When complete, run </w:t>
+          <w:b/>
+        </w:rPr>
+        <w:t xml:space="preserve"> to FVSOUT_TREE_LIST.DB</w:t>
+      </w:r>
+    </w:p>
+    <w:p>
+      <w:pPr>
+        <w:rPr>
+          <w:rFonts w:ascii="Times New Roman" w:hAnsi="Times New Roman" w:cs="Times New Roman"/>
+        </w:rPr>
+      </w:pPr>
+      <w:r>
+        <w:rPr>
+          <w:rFonts w:ascii="Times New Roman" w:hAnsi="Times New Roman" w:cs="Times New Roman"/>
+        </w:rPr>
+        <w:t xml:space="preserve">The </w:t>
+      </w:r>
+      <w:r>
+        <w:rPr>
+          <w:rFonts w:ascii="Times New Roman" w:hAnsi="Times New Roman" w:cs="Times New Roman"/>
+          <w:b/>
+        </w:rPr>
+        <w:t xml:space="preserve">Write </w:t>
+      </w:r>
+      <w:proofErr w:type="spellStart"/>
+      <w:r>
+        <w:rPr>
+          <w:rFonts w:ascii="Times New Roman" w:hAnsi="Times New Roman" w:cs="Times New Roman"/>
+          <w:b/>
+        </w:rPr>
+        <w:t>FVS_InForest</w:t>
+      </w:r>
+      <w:proofErr w:type="spellEnd"/>
+      <w:r>
+        <w:rPr>
+          <w:rFonts w:ascii="Times New Roman" w:hAnsi="Times New Roman" w:cs="Times New Roman"/>
+          <w:b/>
+        </w:rPr>
+        <w:t xml:space="preserve"> to FVSOUT_TREE_LIST.DB</w:t>
+      </w:r>
+      <w:r>
+        <w:rPr>
+          <w:rFonts w:ascii="Times New Roman" w:hAnsi="Times New Roman" w:cs="Times New Roman"/>
+        </w:rPr>
+        <w:t xml:space="preserve"> task copies all data from the TREELIST in </w:t>
+      </w:r>
+      <w:proofErr w:type="spellStart"/>
+      <w:r>
+        <w:rPr>
+          <w:rFonts w:ascii="Times New Roman" w:hAnsi="Times New Roman" w:cs="Times New Roman"/>
+        </w:rPr>
+        <w:t>FVSOut.DB</w:t>
+      </w:r>
+      <w:proofErr w:type="spellEnd"/>
+      <w:r>
+        <w:rPr>
+          <w:rFonts w:ascii="Times New Roman" w:hAnsi="Times New Roman" w:cs="Times New Roman"/>
+        </w:rPr>
+        <w:t xml:space="preserve"> into the FVSOUT_TREE_LIST.DB (in the project’s </w:t>
+      </w:r>
+      <w:proofErr w:type="spellStart"/>
+      <w:r>
+        <w:rPr>
+          <w:rFonts w:ascii="Times New Roman" w:hAnsi="Times New Roman" w:cs="Times New Roman"/>
+        </w:rPr>
+        <w:t>fvs</w:t>
+      </w:r>
+      <w:proofErr w:type="spellEnd"/>
+      <w:r>
+        <w:rPr>
+          <w:rFonts w:ascii="Times New Roman" w:hAnsi="Times New Roman" w:cs="Times New Roman"/>
+        </w:rPr>
+        <w:t xml:space="preserve">\data folder). This can be useful if needing tree level biomass or carbon data, for example, at </w:t>
+      </w:r>
+      <w:proofErr w:type="spellStart"/>
+      <w:r>
+        <w:rPr>
+          <w:rFonts w:ascii="Times New Roman" w:hAnsi="Times New Roman" w:cs="Times New Roman"/>
+        </w:rPr>
+        <w:t>all time</w:t>
+      </w:r>
+      <w:proofErr w:type="spellEnd"/>
+      <w:r>
+        <w:rPr>
+          <w:rFonts w:ascii="Times New Roman" w:hAnsi="Times New Roman" w:cs="Times New Roman"/>
+        </w:rPr>
+        <w:t xml:space="preserve"> points in the simulation for analysis beyond what the </w:t>
       </w:r>
       <w:bookmarkStart w:id="1" w:name="_GoBack"/>
       <w:bookmarkEnd w:id="1"/>
       <w:r>
         <w:rPr>
           <w:rFonts w:ascii="Times New Roman" w:hAnsi="Times New Roman" w:cs="Times New Roman"/>
-          <w:b/>
-          <w:szCs w:val="24"/>
-        </w:rPr>
-        <w:t>&lt;</w:t>
-      </w:r>
-      <w:r>
-        <w:rPr>
-          <w:rFonts w:ascii="Times New Roman" w:hAnsi="Times New Roman" w:cs="Times New Roman"/>
-          <w:b/>
-          <w:szCs w:val="24"/>
-        </w:rPr>
-        <w:t xml:space="preserve">Step 4 - </w:t>
-      </w:r>
-      <w:r>
-        <w:rPr>
-          <w:rFonts w:ascii="Times New Roman" w:hAnsi="Times New Roman" w:cs="Times New Roman"/>
-          <w:b/>
-          <w:szCs w:val="24"/>
-        </w:rPr>
-        <w:t>Post-Processing Audit Check&gt;</w:t>
-      </w:r>
-      <w:r>
-        <w:rPr>
-          <w:rFonts w:ascii="Times New Roman" w:hAnsi="Times New Roman" w:cs="Times New Roman"/>
-          <w:szCs w:val="24"/>
-        </w:rPr>
-        <w:t xml:space="preserve"> to ensure all necessary data are present and formatted correctly. If errors exist, evaluate and rectify before moving on to the Processor module.</w:t>
-      </w:r>
-    </w:p>
-    <w:p>
-      <w:pPr>
-        <w:numPr>
-          <w:ilvl w:val="1"/>
-          <w:numId w:val="7"/>
-        </w:numPr>
-        <w:spacing w:after="0"/>
-        <w:rPr>
-          <w:rFonts w:ascii="Times New Roman" w:hAnsi="Times New Roman" w:cs="Times New Roman"/>
-          <w:szCs w:val="24"/>
-        </w:rPr>
-      </w:pPr>
-      <w:r>
-        <w:rPr>
-          <w:rFonts w:ascii="Times New Roman" w:hAnsi="Times New Roman" w:cs="Times New Roman"/>
-          <w:b/>
-          <w:szCs w:val="24"/>
-        </w:rPr>
-        <w:t>&lt;</w:t>
-      </w:r>
-      <w:r>
-        <w:rPr>
-          <w:rFonts w:ascii="Times New Roman" w:hAnsi="Times New Roman" w:cs="Times New Roman"/>
-          <w:b/>
-          <w:szCs w:val="24"/>
-        </w:rPr>
-        <w:t xml:space="preserve">Create </w:t>
-      </w:r>
-      <w:proofErr w:type="spellStart"/>
-      <w:r>
-        <w:rPr>
-          <w:rFonts w:ascii="Times New Roman" w:hAnsi="Times New Roman" w:cs="Times New Roman"/>
-          <w:b/>
-          <w:szCs w:val="24"/>
-        </w:rPr>
-        <w:t>FVSOut_BioSum.db</w:t>
-      </w:r>
-      <w:proofErr w:type="spellEnd"/>
-      <w:r>
-        <w:rPr>
-          <w:rFonts w:ascii="Times New Roman" w:hAnsi="Times New Roman" w:cs="Times New Roman"/>
-          <w:b/>
-          <w:szCs w:val="24"/>
-        </w:rPr>
-        <w:t>&gt;</w:t>
-      </w:r>
-      <w:r>
-        <w:rPr>
-          <w:rFonts w:ascii="Times New Roman" w:hAnsi="Times New Roman" w:cs="Times New Roman"/>
-          <w:szCs w:val="24"/>
-        </w:rPr>
-        <w:t xml:space="preserve"> is an optional step that creates a second version of the </w:t>
-      </w:r>
-      <w:proofErr w:type="spellStart"/>
-      <w:r>
-        <w:rPr>
-          <w:rFonts w:ascii="Times New Roman" w:hAnsi="Times New Roman" w:cs="Times New Roman"/>
-          <w:szCs w:val="24"/>
-        </w:rPr>
-        <w:t>FVSOut.db</w:t>
-      </w:r>
-      <w:proofErr w:type="spellEnd"/>
-      <w:r>
-        <w:rPr>
-          <w:rFonts w:ascii="Times New Roman" w:hAnsi="Times New Roman" w:cs="Times New Roman"/>
-          <w:szCs w:val="24"/>
-        </w:rPr>
-        <w:t xml:space="preserve"> with data types that are compatible with viewing the tables in Microsoft Access. </w:t>
-      </w:r>
-      <w:r>
-        <w:rPr>
-          <w:rFonts w:ascii="Times New Roman" w:hAnsi="Times New Roman" w:cs="Times New Roman"/>
-          <w:szCs w:val="24"/>
-        </w:rPr>
-        <w:t xml:space="preserve">It does not matter if the check boxes of specific packages are ticked when </w:t>
-      </w:r>
-      <w:r>
-        <w:rPr>
-          <w:rFonts w:ascii="Times New Roman" w:hAnsi="Times New Roman" w:cs="Times New Roman"/>
-          <w:szCs w:val="24"/>
-        </w:rPr>
-        <w:t xml:space="preserve">executing this option because it </w:t>
-      </w:r>
-      <w:r>
-        <w:rPr>
-          <w:rFonts w:ascii="Times New Roman" w:hAnsi="Times New Roman" w:cs="Times New Roman"/>
-          <w:szCs w:val="24"/>
-        </w:rPr>
-        <w:t>creates a full copy of all tables.</w:t>
-      </w:r>
-    </w:p>
-    <w:p>
-      <w:pPr>
-        <w:numPr>
-          <w:ilvl w:val="1"/>
-          <w:numId w:val="7"/>
-        </w:numPr>
-        <w:spacing w:after="0"/>
-        <w:rPr>
-          <w:rFonts w:ascii="Times New Roman" w:hAnsi="Times New Roman" w:cs="Times New Roman"/>
-          <w:szCs w:val="24"/>
-        </w:rPr>
-      </w:pPr>
-      <w:r>
-        <w:rPr>
-          <w:rFonts w:ascii="Times New Roman" w:hAnsi="Times New Roman" w:cs="Times New Roman"/>
-          <w:b/>
-          <w:szCs w:val="24"/>
-        </w:rPr>
-        <w:t>&lt;</w:t>
-      </w:r>
-      <w:r>
-        <w:rPr>
-          <w:rFonts w:ascii="Times New Roman" w:hAnsi="Times New Roman" w:cs="Times New Roman"/>
-          <w:b/>
-          <w:szCs w:val="24"/>
-        </w:rPr>
-        <w:t xml:space="preserve">Write </w:t>
-      </w:r>
-      <w:proofErr w:type="spellStart"/>
-      <w:r>
-        <w:rPr>
-          <w:rFonts w:ascii="Times New Roman" w:hAnsi="Times New Roman" w:cs="Times New Roman"/>
-          <w:b/>
-          <w:szCs w:val="24"/>
-        </w:rPr>
-        <w:t>FVS_InForest</w:t>
-      </w:r>
-      <w:proofErr w:type="spellEnd"/>
-      <w:r>
-        <w:rPr>
-          <w:rFonts w:ascii="Times New Roman" w:hAnsi="Times New Roman" w:cs="Times New Roman"/>
-          <w:b/>
-          <w:szCs w:val="24"/>
-        </w:rPr>
-        <w:t xml:space="preserve"> to </w:t>
-      </w:r>
-      <w:proofErr w:type="spellStart"/>
-      <w:r>
-        <w:rPr>
-          <w:rFonts w:ascii="Times New Roman" w:hAnsi="Times New Roman" w:cs="Times New Roman"/>
-          <w:b/>
-          <w:szCs w:val="24"/>
-        </w:rPr>
-        <w:t>FVSOUT_TREE_LIST.db</w:t>
-      </w:r>
-      <w:proofErr w:type="spellEnd"/>
-      <w:r>
-        <w:rPr>
-          <w:rFonts w:ascii="Times New Roman" w:hAnsi="Times New Roman" w:cs="Times New Roman"/>
-          <w:b/>
-          <w:szCs w:val="24"/>
-        </w:rPr>
-        <w:t xml:space="preserve">&gt; </w:t>
-      </w:r>
-      <w:r>
-        <w:rPr>
-          <w:rFonts w:ascii="Times New Roman" w:hAnsi="Times New Roman" w:cs="Times New Roman"/>
-          <w:szCs w:val="24"/>
-        </w:rPr>
-        <w:t xml:space="preserve">is an optional step that creates the </w:t>
-      </w:r>
-      <w:proofErr w:type="spellStart"/>
-      <w:r>
-        <w:rPr>
-          <w:rFonts w:ascii="Times New Roman" w:hAnsi="Times New Roman" w:cs="Times New Roman"/>
-          <w:szCs w:val="24"/>
-        </w:rPr>
-        <w:t>FVS_InForest</w:t>
-      </w:r>
-      <w:proofErr w:type="spellEnd"/>
-      <w:r>
-        <w:rPr>
-          <w:rFonts w:ascii="Times New Roman" w:hAnsi="Times New Roman" w:cs="Times New Roman"/>
-          <w:szCs w:val="24"/>
-        </w:rPr>
-        <w:t xml:space="preserve"> table in the </w:t>
-      </w:r>
-      <w:proofErr w:type="spellStart"/>
-      <w:r>
-        <w:rPr>
-          <w:rFonts w:ascii="Times New Roman" w:hAnsi="Times New Roman" w:cs="Times New Roman"/>
-          <w:szCs w:val="24"/>
-        </w:rPr>
-        <w:t>FVSOUT_TREE_LIST.db</w:t>
-      </w:r>
-      <w:proofErr w:type="spellEnd"/>
-      <w:r>
-        <w:rPr>
-          <w:rFonts w:ascii="Times New Roman" w:hAnsi="Times New Roman" w:cs="Times New Roman"/>
-          <w:szCs w:val="24"/>
-        </w:rPr>
-        <w:t xml:space="preserve">. The </w:t>
-      </w:r>
-      <w:proofErr w:type="spellStart"/>
-      <w:r>
-        <w:rPr>
-          <w:rFonts w:ascii="Times New Roman" w:hAnsi="Times New Roman" w:cs="Times New Roman"/>
-          <w:szCs w:val="24"/>
-        </w:rPr>
-        <w:t>FVS_InForest</w:t>
-      </w:r>
-      <w:proofErr w:type="spellEnd"/>
-      <w:r>
-        <w:rPr>
-          <w:rFonts w:ascii="Times New Roman" w:hAnsi="Times New Roman" w:cs="Times New Roman"/>
-          <w:szCs w:val="24"/>
-        </w:rPr>
-        <w:t xml:space="preserve"> table has a similar schema to the </w:t>
-      </w:r>
-      <w:proofErr w:type="spellStart"/>
-      <w:r>
-        <w:rPr>
-          <w:rFonts w:ascii="Times New Roman" w:hAnsi="Times New Roman" w:cs="Times New Roman"/>
-          <w:szCs w:val="24"/>
-        </w:rPr>
-        <w:t>FVS_CutTree</w:t>
-      </w:r>
-      <w:proofErr w:type="spellEnd"/>
-      <w:r>
-        <w:rPr>
-          <w:rFonts w:ascii="Times New Roman" w:hAnsi="Times New Roman" w:cs="Times New Roman"/>
-          <w:szCs w:val="24"/>
-        </w:rPr>
-        <w:t xml:space="preserve"> table but contains records for ALL trees in the </w:t>
-      </w:r>
-      <w:proofErr w:type="spellStart"/>
-      <w:r>
-        <w:rPr>
-          <w:rFonts w:ascii="Times New Roman" w:hAnsi="Times New Roman" w:cs="Times New Roman"/>
-          <w:szCs w:val="24"/>
-        </w:rPr>
-        <w:t>FVS_Tree</w:t>
-      </w:r>
-      <w:proofErr w:type="spellEnd"/>
-      <w:r>
-        <w:rPr>
-          <w:rFonts w:ascii="Times New Roman" w:hAnsi="Times New Roman" w:cs="Times New Roman"/>
-          <w:szCs w:val="24"/>
-        </w:rPr>
-        <w:t xml:space="preserve"> table. The tree records in this table contain volume and biomass values calculated by the FICS volume and biomass calculator. Depending on the structure of the project, this step may take a long time and the resulting table may be quite large.</w:t>
-      </w:r>
-    </w:p>
-    <w:p>
-      <w:pPr>
-        <w:rPr>
-          <w:rFonts w:ascii="Times New Roman" w:hAnsi="Times New Roman" w:cs="Times New Roman"/>
-          <w:sz w:val="20"/>
-          <w:szCs w:val="20"/>
-        </w:rPr>
-      </w:pPr>
-    </w:p>
-    <w:p>
-      <w:pPr>
-        <w:rPr>
-          <w:rFonts w:ascii="Times New Roman" w:hAnsi="Times New Roman" w:cs="Times New Roman"/>
-          <w:sz w:val="24"/>
-          <w:szCs w:val="24"/>
+        </w:rPr>
+        <w:t>BioSum framework manages directly. As this is not a small file, it only makes sense to create it if you believe you will use it. Moreover, it can be created at any time, as it is not used in any BioSum module.</w:t>
+      </w:r>
+    </w:p>
+    <w:p>
+      <w:pPr>
+        <w:rPr>
+          <w:rFonts w:ascii="Times New Roman" w:hAnsi="Times New Roman" w:cs="Times New Roman"/>
+        </w:rPr>
+      </w:pPr>
+      <w:r>
+        <w:rPr>
+          <w:rFonts w:ascii="Times New Roman" w:hAnsi="Times New Roman" w:cs="Times New Roman"/>
+        </w:rPr>
+        <w:t>Additional columns in the data grid (which can be scrolled to see) provide status information that is sometimes useful for diagnosing issues.</w:t>
+      </w:r>
+    </w:p>
+    <w:p>
+      <w:pPr>
+        <w:rPr>
+          <w:rFonts w:cstheme="minorHAnsi"/>
         </w:rPr>
       </w:pPr>
     </w:p>

</xml_diff>

<commit_message>
issue #344: Update FVS help with changes to Rx and RxPackage screen.
</commit_message>
<xml_diff>
--- a/Help/FVS_Help.docx
+++ b/Help/FVS_Help.docx
@@ -927,7 +927,39 @@
           <w:sz w:val="24"/>
           <w:szCs w:val="24"/>
         </w:rPr>
-        <w:t xml:space="preserve"> window, which will display four tabs: Treatment, Harvest Method, Harvest Costs, and Associated FVS Command(s). </w:t>
+        <w:t xml:space="preserve"> window, which will display </w:t>
+      </w:r>
+      <w:r>
+        <w:rPr>
+          <w:rFonts w:ascii="Times New Roman" w:hAnsi="Times New Roman" w:cs="Times New Roman"/>
+          <w:sz w:val="24"/>
+          <w:szCs w:val="24"/>
+        </w:rPr>
+        <w:t>three</w:t>
+      </w:r>
+      <w:r>
+        <w:rPr>
+          <w:rFonts w:ascii="Times New Roman" w:hAnsi="Times New Roman" w:cs="Times New Roman"/>
+          <w:sz w:val="24"/>
+          <w:szCs w:val="24"/>
+        </w:rPr>
+        <w:t xml:space="preserve"> tabs: Treatment, Harvest Method</w:t>
+      </w:r>
+      <w:r>
+        <w:rPr>
+          <w:rFonts w:ascii="Times New Roman" w:hAnsi="Times New Roman" w:cs="Times New Roman"/>
+          <w:sz w:val="24"/>
+          <w:szCs w:val="24"/>
+        </w:rPr>
+        <w:t xml:space="preserve"> and Additional CPA</w:t>
+      </w:r>
+      <w:r>
+        <w:rPr>
+          <w:rFonts w:ascii="Times New Roman" w:hAnsi="Times New Roman" w:cs="Times New Roman"/>
+          <w:sz w:val="24"/>
+          <w:szCs w:val="24"/>
+        </w:rPr>
+        <w:t xml:space="preserve">. </w:t>
       </w:r>
     </w:p>
     <w:p>
@@ -959,7 +991,23 @@
           <w:sz w:val="24"/>
           <w:szCs w:val="24"/>
         </w:rPr>
-        <w:t xml:space="preserve"> After selecting the treatment tab, choose a category, sub-category, and ID number. Treatment ids 001 to 699 represent pre-defined treatment categories, and treatment ids 700 to 999 can be used to label any custom-defined treatment. After choosing one for the new Rx, enter a brief description of that treatment. Apply your edits by clicking </w:t>
+        <w:t xml:space="preserve"> After selecting the treatment tab, choose </w:t>
+      </w:r>
+      <w:r>
+        <w:rPr>
+          <w:rFonts w:ascii="Times New Roman" w:hAnsi="Times New Roman" w:cs="Times New Roman"/>
+          <w:sz w:val="24"/>
+          <w:szCs w:val="24"/>
+        </w:rPr>
+        <w:t xml:space="preserve">Prescription </w:t>
+      </w:r>
+      <w:r>
+        <w:rPr>
+          <w:rFonts w:ascii="Times New Roman" w:hAnsi="Times New Roman" w:cs="Times New Roman"/>
+          <w:sz w:val="24"/>
+          <w:szCs w:val="24"/>
+        </w:rPr>
+        <w:t xml:space="preserve">ID number. After choosing one for the new Rx, enter a brief description of that treatment. Apply your edits by clicking </w:t>
       </w:r>
       <w:r>
         <w:rPr>
@@ -999,16 +1047,7 @@
           <w:sz w:val="24"/>
           <w:szCs w:val="24"/>
         </w:rPr>
-        <w:t xml:space="preserve">: Choose the Harvest Method tab. Select a harvest method for low slopes and a harvest method for steep slopes.  Percent slope threshold at which a slope is categorized as steep will be specified later in the Processor </w:t>
-      </w:r>
-      <w:r>
-        <w:rPr>
-          <w:rFonts w:ascii="Times New Roman" w:hAnsi="Times New Roman" w:cs="Times New Roman"/>
-          <w:sz w:val="24"/>
-          <w:szCs w:val="24"/>
-        </w:rPr>
-        <w:lastRenderedPageBreak/>
-        <w:t xml:space="preserve">module of BioSum. Once a harvest method is selected, a brief description of the method will appear in the Description text box. </w:t>
+        <w:t xml:space="preserve">: Choose the Harvest Method tab. Select a harvest method for low slopes and a harvest method for steep slopes.  Percent slope threshold at which a slope is categorized as steep will be specified later in the Processor module of BioSum. Once a harvest method is selected, a brief description of the method will appear in the Description text box. </w:t>
       </w:r>
     </w:p>
     <w:p>
@@ -1031,7 +1070,17 @@
           <w:sz w:val="24"/>
           <w:szCs w:val="24"/>
         </w:rPr>
-        <w:t>Harvest Costs:</w:t>
+        <w:lastRenderedPageBreak/>
+        <w:t>Additional CPA</w:t>
+      </w:r>
+      <w:r>
+        <w:rPr>
+          <w:rFonts w:ascii="Times New Roman" w:hAnsi="Times New Roman" w:cs="Times New Roman"/>
+          <w:b/>
+          <w:sz w:val="24"/>
+          <w:szCs w:val="24"/>
+        </w:rPr>
+        <w:t>:</w:t>
       </w:r>
       <w:r>
         <w:rPr>
@@ -1125,36 +1174,10 @@
       <w:r>
         <w:rPr>
           <w:rFonts w:ascii="Times New Roman" w:hAnsi="Times New Roman" w:cs="Times New Roman"/>
-          <w:b/>
-          <w:sz w:val="24"/>
-          <w:szCs w:val="24"/>
-        </w:rPr>
-        <w:t>Associated FVS Commands</w:t>
-      </w:r>
-      <w:r>
-        <w:rPr>
-          <w:rFonts w:ascii="Times New Roman" w:hAnsi="Times New Roman" w:cs="Times New Roman"/>
-          <w:sz w:val="24"/>
-          <w:szCs w:val="24"/>
-        </w:rPr>
-        <w:t xml:space="preserve">: A user may wish to enter FVS management keywords for the treatment for documentation purposes; if so, click this tab and then </w:t>
-      </w:r>
-      <w:r>
-        <w:rPr>
-          <w:rFonts w:ascii="Times New Roman" w:hAnsi="Times New Roman" w:cs="Times New Roman"/>
-          <w:b/>
-          <w:sz w:val="24"/>
-          <w:szCs w:val="24"/>
-        </w:rPr>
-        <w:t>&lt;New&gt;.</w:t>
-      </w:r>
-      <w:r>
-        <w:rPr>
-          <w:rFonts w:ascii="Times New Roman" w:hAnsi="Times New Roman" w:cs="Times New Roman"/>
-          <w:sz w:val="24"/>
-          <w:szCs w:val="24"/>
-        </w:rPr>
-        <w:t xml:space="preserve">   An interactive window will prompt you for FVS keywords and parameter values.  Select </w:t>
+          <w:sz w:val="24"/>
+          <w:szCs w:val="24"/>
+        </w:rPr>
+        <w:t xml:space="preserve">When all desired information has been entered (treatment and harvest method are required; others are optional), select </w:t>
       </w:r>
       <w:r>
         <w:rPr>
@@ -1171,54 +1194,25 @@
           <w:sz w:val="24"/>
           <w:szCs w:val="24"/>
         </w:rPr>
-        <w:t xml:space="preserve"> when finished. This step is not required</w:t>
-      </w:r>
-      <w:r>
-        <w:rPr>
-          <w:rFonts w:ascii="Times New Roman" w:hAnsi="Times New Roman" w:cs="Times New Roman"/>
-          <w:sz w:val="24"/>
-          <w:szCs w:val="24"/>
-        </w:rPr>
-        <w:t>.</w:t>
-      </w:r>
-    </w:p>
-    <w:p>
-      <w:pPr>
-        <w:numPr>
-          <w:ilvl w:val="1"/>
-          <w:numId w:val="3"/>
-        </w:numPr>
-        <w:contextualSpacing/>
-        <w:rPr>
-          <w:rFonts w:ascii="Times New Roman" w:hAnsi="Times New Roman" w:cs="Times New Roman"/>
-          <w:sz w:val="24"/>
-          <w:szCs w:val="24"/>
-        </w:rPr>
-      </w:pPr>
-      <w:r>
-        <w:rPr>
-          <w:rFonts w:ascii="Times New Roman" w:hAnsi="Times New Roman" w:cs="Times New Roman"/>
-          <w:sz w:val="24"/>
-          <w:szCs w:val="24"/>
-        </w:rPr>
-        <w:t xml:space="preserve">When all desired information has been entered (treatment and harvest method are required; others are optional), select </w:t>
-      </w:r>
-      <w:r>
-        <w:rPr>
-          <w:rFonts w:ascii="Times New Roman" w:hAnsi="Times New Roman" w:cs="Times New Roman"/>
-          <w:b/>
-          <w:sz w:val="24"/>
-          <w:szCs w:val="24"/>
-        </w:rPr>
-        <w:t>&lt;OK&gt;</w:t>
-      </w:r>
-      <w:r>
-        <w:rPr>
-          <w:rFonts w:ascii="Times New Roman" w:hAnsi="Times New Roman" w:cs="Times New Roman"/>
-          <w:sz w:val="24"/>
-          <w:szCs w:val="24"/>
-        </w:rPr>
-        <w:t xml:space="preserve"> in the upper left hand corner to return to the Treatment List. </w:t>
+        <w:t xml:space="preserve"> in the upper </w:t>
+      </w:r>
+      <w:proofErr w:type="gramStart"/>
+      <w:r>
+        <w:rPr>
+          <w:rFonts w:ascii="Times New Roman" w:hAnsi="Times New Roman" w:cs="Times New Roman"/>
+          <w:sz w:val="24"/>
+          <w:szCs w:val="24"/>
+        </w:rPr>
+        <w:t>left hand</w:t>
+      </w:r>
+      <w:proofErr w:type="gramEnd"/>
+      <w:r>
+        <w:rPr>
+          <w:rFonts w:ascii="Times New Roman" w:hAnsi="Times New Roman" w:cs="Times New Roman"/>
+          <w:sz w:val="24"/>
+          <w:szCs w:val="24"/>
+        </w:rPr>
+        <w:t xml:space="preserve"> corner to return to the Treatment List. </w:t>
       </w:r>
       <w:r>
         <w:rPr>
@@ -1529,7 +1523,39 @@
           <w:sz w:val="24"/>
           <w:szCs w:val="24"/>
         </w:rPr>
-        <w:t xml:space="preserve"> to open the Treatment Package Item window, which has three tabs: Package, Harvest Costs, and Associated FVS Command(s). </w:t>
+        <w:t xml:space="preserve"> to open the Treatment Package Item window, which has </w:t>
+      </w:r>
+      <w:r>
+        <w:rPr>
+          <w:rFonts w:ascii="Times New Roman" w:hAnsi="Times New Roman" w:cs="Times New Roman"/>
+          <w:sz w:val="24"/>
+          <w:szCs w:val="24"/>
+        </w:rPr>
+        <w:t>two</w:t>
+      </w:r>
+      <w:r>
+        <w:rPr>
+          <w:rFonts w:ascii="Times New Roman" w:hAnsi="Times New Roman" w:cs="Times New Roman"/>
+          <w:sz w:val="24"/>
+          <w:szCs w:val="24"/>
+        </w:rPr>
+        <w:t xml:space="preserve"> tabs: Package</w:t>
+      </w:r>
+      <w:r>
+        <w:rPr>
+          <w:rFonts w:ascii="Times New Roman" w:hAnsi="Times New Roman" w:cs="Times New Roman"/>
+          <w:sz w:val="24"/>
+          <w:szCs w:val="24"/>
+        </w:rPr>
+        <w:t xml:space="preserve"> and Additional CPA.</w:t>
+      </w:r>
+      <w:r>
+        <w:rPr>
+          <w:rFonts w:ascii="Times New Roman" w:hAnsi="Times New Roman" w:cs="Times New Roman"/>
+          <w:sz w:val="24"/>
+          <w:szCs w:val="24"/>
+        </w:rPr>
+        <w:t xml:space="preserve"> </w:t>
       </w:r>
     </w:p>
     <w:p>
@@ -1928,58 +1954,59 @@
     <w:p>
       <w:pPr>
         <w:numPr>
-          <w:ilvl w:val="2"/>
+          <w:ilvl w:val="1"/>
           <w:numId w:val="4"/>
         </w:numPr>
         <w:contextualSpacing/>
         <w:rPr>
           <w:rFonts w:ascii="Times New Roman" w:hAnsi="Times New Roman" w:cs="Times New Roman"/>
-          <w:sz w:val="24"/>
-          <w:szCs w:val="24"/>
-        </w:rPr>
-      </w:pPr>
-      <w:r>
-        <w:rPr>
-          <w:rFonts w:ascii="Times New Roman" w:hAnsi="Times New Roman" w:cs="Times New Roman"/>
-          <w:sz w:val="24"/>
-          <w:szCs w:val="24"/>
-        </w:rPr>
-        <w:t>An FVS .</w:t>
-      </w:r>
-      <w:proofErr w:type="spellStart"/>
-      <w:r>
-        <w:rPr>
-          <w:rFonts w:ascii="Times New Roman" w:hAnsi="Times New Roman" w:cs="Times New Roman"/>
-          <w:sz w:val="24"/>
-          <w:szCs w:val="24"/>
-        </w:rPr>
-        <w:t>kcp</w:t>
-      </w:r>
-      <w:proofErr w:type="spellEnd"/>
-      <w:r>
-        <w:rPr>
-          <w:rFonts w:ascii="Times New Roman" w:hAnsi="Times New Roman" w:cs="Times New Roman"/>
-          <w:sz w:val="24"/>
-          <w:szCs w:val="24"/>
-        </w:rPr>
-        <w:t xml:space="preserve"> file can be “attached” to the package by selecting </w:t>
-      </w:r>
-      <w:r>
-        <w:rPr>
-          <w:rFonts w:ascii="Times New Roman" w:hAnsi="Times New Roman" w:cs="Times New Roman"/>
-          <w:b/>
-          <w:sz w:val="24"/>
-          <w:szCs w:val="24"/>
-        </w:rPr>
-        <w:t>&lt;Assign KCP File&gt;.</w:t>
-      </w:r>
-      <w:r>
-        <w:rPr>
-          <w:rFonts w:ascii="Times New Roman" w:hAnsi="Times New Roman" w:cs="Times New Roman"/>
-          <w:sz w:val="24"/>
-          <w:szCs w:val="24"/>
-        </w:rPr>
-        <w:t xml:space="preserve">  This allows the user to save a link in the BioSum project to the location of the KCP file used to run the FVS simulation for a given package. By establishing these links (for each package), the user can easily view the details of what happens in a package via the “Open KCP file to view/edit contents”, or even make tweaks to it. </w:t>
+          <w:b/>
+          <w:sz w:val="24"/>
+          <w:szCs w:val="24"/>
+        </w:rPr>
+      </w:pPr>
+      <w:r>
+        <w:rPr>
+          <w:rFonts w:ascii="Times New Roman" w:hAnsi="Times New Roman" w:cs="Times New Roman"/>
+          <w:b/>
+          <w:sz w:val="24"/>
+          <w:szCs w:val="24"/>
+        </w:rPr>
+        <w:t>Additional CPA</w:t>
+      </w:r>
+      <w:r>
+        <w:rPr>
+          <w:rFonts w:ascii="Times New Roman" w:hAnsi="Times New Roman" w:cs="Times New Roman"/>
+          <w:b/>
+          <w:sz w:val="24"/>
+          <w:szCs w:val="24"/>
+        </w:rPr>
+        <w:t xml:space="preserve">:  </w:t>
+      </w:r>
+      <w:r>
+        <w:rPr>
+          <w:rFonts w:ascii="Times New Roman" w:hAnsi="Times New Roman" w:cs="Times New Roman"/>
+          <w:sz w:val="24"/>
+          <w:szCs w:val="24"/>
+        </w:rPr>
+        <w:t xml:space="preserve">This window contains a list of harvest costs, assigned during </w:t>
+      </w:r>
+      <w:r>
+        <w:rPr>
+          <w:rFonts w:ascii="Times New Roman" w:hAnsi="Times New Roman" w:cs="Times New Roman"/>
+          <w:b/>
+          <w:sz w:val="24"/>
+          <w:szCs w:val="24"/>
+        </w:rPr>
+        <w:t>Rx</w:t>
+      </w:r>
+      <w:r>
+        <w:rPr>
+          <w:rFonts w:ascii="Times New Roman" w:hAnsi="Times New Roman" w:cs="Times New Roman"/>
+          <w:sz w:val="24"/>
+          <w:szCs w:val="24"/>
+        </w:rPr>
+        <w:t xml:space="preserve"> creation, for each prescription in the package.  These items are read-only since they are bound to the treatment.  </w:t>
       </w:r>
     </w:p>
     <w:p>
@@ -1999,137 +2026,6 @@
       <w:r>
         <w:rPr>
           <w:rFonts w:ascii="Times New Roman" w:hAnsi="Times New Roman" w:cs="Times New Roman"/>
-          <w:b/>
-          <w:sz w:val="24"/>
-          <w:szCs w:val="24"/>
-        </w:rPr>
-        <w:t xml:space="preserve">Harvest Costs:  </w:t>
-      </w:r>
-      <w:r>
-        <w:rPr>
-          <w:rFonts w:ascii="Times New Roman" w:hAnsi="Times New Roman" w:cs="Times New Roman"/>
-          <w:sz w:val="24"/>
-          <w:szCs w:val="24"/>
-        </w:rPr>
-        <w:t xml:space="preserve">This window contains a list of harvest costs, assigned during </w:t>
-      </w:r>
-      <w:r>
-        <w:rPr>
-          <w:rFonts w:ascii="Times New Roman" w:hAnsi="Times New Roman" w:cs="Times New Roman"/>
-          <w:b/>
-          <w:sz w:val="24"/>
-          <w:szCs w:val="24"/>
-        </w:rPr>
-        <w:t>Rx</w:t>
-      </w:r>
-      <w:r>
-        <w:rPr>
-          <w:rFonts w:ascii="Times New Roman" w:hAnsi="Times New Roman" w:cs="Times New Roman"/>
-          <w:sz w:val="24"/>
-          <w:szCs w:val="24"/>
-        </w:rPr>
-        <w:t xml:space="preserve"> creation, for each prescription in the package.  These items are read-only since they are bound to the treatment.  </w:t>
-      </w:r>
-    </w:p>
-    <w:p>
-      <w:pPr>
-        <w:numPr>
-          <w:ilvl w:val="1"/>
-          <w:numId w:val="4"/>
-        </w:numPr>
-        <w:contextualSpacing/>
-        <w:rPr>
-          <w:rFonts w:ascii="Times New Roman" w:hAnsi="Times New Roman" w:cs="Times New Roman"/>
-          <w:b/>
-          <w:sz w:val="24"/>
-          <w:szCs w:val="24"/>
-        </w:rPr>
-      </w:pPr>
-      <w:r>
-        <w:rPr>
-          <w:rFonts w:ascii="Times New Roman" w:hAnsi="Times New Roman" w:cs="Times New Roman"/>
-          <w:b/>
-          <w:sz w:val="24"/>
-          <w:szCs w:val="24"/>
-        </w:rPr>
-        <w:lastRenderedPageBreak/>
-        <w:t>Associated FVS Commands:</w:t>
-      </w:r>
-      <w:r>
-        <w:rPr>
-          <w:rFonts w:ascii="Times New Roman" w:hAnsi="Times New Roman" w:cs="Times New Roman"/>
-          <w:sz w:val="24"/>
-          <w:szCs w:val="24"/>
-        </w:rPr>
-        <w:t xml:space="preserve"> A list of the FVS commands assigned during Rx creation for all prescriptions in the package.  You can add package specific keywords by </w:t>
-      </w:r>
-      <w:r>
-        <w:rPr>
-          <w:rFonts w:ascii="Times New Roman" w:hAnsi="Times New Roman" w:cs="Times New Roman"/>
-          <w:sz w:val="24"/>
-          <w:szCs w:val="24"/>
-        </w:rPr>
-        <w:t>click</w:t>
-      </w:r>
-      <w:r>
-        <w:rPr>
-          <w:rFonts w:ascii="Times New Roman" w:hAnsi="Times New Roman" w:cs="Times New Roman"/>
-          <w:sz w:val="24"/>
-          <w:szCs w:val="24"/>
-        </w:rPr>
-        <w:t xml:space="preserve">ing </w:t>
-      </w:r>
-      <w:r>
-        <w:rPr>
-          <w:rFonts w:ascii="Times New Roman" w:hAnsi="Times New Roman" w:cs="Times New Roman"/>
-          <w:b/>
-          <w:sz w:val="24"/>
-          <w:szCs w:val="24"/>
-        </w:rPr>
-        <w:t>&lt;New&gt;</w:t>
-      </w:r>
-      <w:r>
-        <w:rPr>
-          <w:rFonts w:ascii="Times New Roman" w:hAnsi="Times New Roman" w:cs="Times New Roman"/>
-          <w:sz w:val="24"/>
-          <w:szCs w:val="24"/>
-        </w:rPr>
-        <w:t xml:space="preserve"> and </w:t>
-      </w:r>
-      <w:r>
-        <w:rPr>
-          <w:rFonts w:ascii="Times New Roman" w:hAnsi="Times New Roman" w:cs="Times New Roman"/>
-          <w:sz w:val="24"/>
-          <w:szCs w:val="24"/>
-        </w:rPr>
-        <w:t>picking</w:t>
-      </w:r>
-      <w:r>
-        <w:rPr>
-          <w:rFonts w:ascii="Times New Roman" w:hAnsi="Times New Roman" w:cs="Times New Roman"/>
-          <w:sz w:val="24"/>
-          <w:szCs w:val="24"/>
-        </w:rPr>
-        <w:t xml:space="preserve"> a command from the drop down menu. </w:t>
-      </w:r>
-    </w:p>
-    <w:p>
-      <w:pPr>
-        <w:numPr>
-          <w:ilvl w:val="1"/>
-          <w:numId w:val="4"/>
-        </w:numPr>
-        <w:contextualSpacing/>
-        <w:rPr>
-          <w:rFonts w:ascii="Times New Roman" w:hAnsi="Times New Roman" w:cs="Times New Roman"/>
-          <w:b/>
-          <w:sz w:val="24"/>
-          <w:szCs w:val="24"/>
-        </w:rPr>
-      </w:pPr>
-      <w:r>
-        <w:rPr>
-          <w:rFonts w:ascii="Times New Roman" w:hAnsi="Times New Roman" w:cs="Times New Roman"/>
           <w:sz w:val="24"/>
           <w:szCs w:val="24"/>
         </w:rPr>
@@ -2264,7 +2160,16 @@
           <w:sz w:val="24"/>
           <w:szCs w:val="24"/>
         </w:rPr>
-        <w:t xml:space="preserve"> to delete a package from your project. Remember that no changes, including deletions, are saved as final until clicking &lt;</w:t>
+        <w:t xml:space="preserve"> to </w:t>
+      </w:r>
+      <w:r>
+        <w:rPr>
+          <w:rFonts w:ascii="Times New Roman" w:hAnsi="Times New Roman" w:cs="Times New Roman"/>
+          <w:sz w:val="24"/>
+          <w:szCs w:val="24"/>
+        </w:rPr>
+        <w:lastRenderedPageBreak/>
+        <w:t>delete a package from your project. Remember that no changes, including deletions, are saved as final until clicking &lt;</w:t>
       </w:r>
       <w:r>
         <w:rPr>
@@ -2337,24 +2242,41 @@
           <w:sz w:val="24"/>
           <w:szCs w:val="24"/>
         </w:rPr>
-        <w:t xml:space="preserve"> from the Treatment Packages window to open an html file in your default browser. The page will open in your browser and display details for every treatment assembled for this project database.  Clicking the hyperlink </w:t>
-      </w:r>
-      <w:r>
-        <w:rPr>
-          <w:rFonts w:ascii="Times New Roman" w:hAnsi="Times New Roman" w:cs="Times New Roman"/>
-          <w:b/>
-          <w:sz w:val="24"/>
-          <w:szCs w:val="24"/>
-        </w:rPr>
-        <w:t>&lt;Printer Friendly&gt;</w:t>
-      </w:r>
-      <w:r>
-        <w:rPr>
-          <w:rFonts w:ascii="Times New Roman" w:hAnsi="Times New Roman" w:cs="Times New Roman"/>
-          <w:sz w:val="24"/>
-          <w:szCs w:val="24"/>
-        </w:rPr>
-        <w:t xml:space="preserve"> in the upper left hand corner will display a printable version of the summary table. </w:t>
+        <w:t xml:space="preserve"> from the Treatment Packages w</w:t>
+      </w:r>
+      <w:bookmarkStart w:id="0" w:name="_GoBack"/>
+      <w:bookmarkEnd w:id="0"/>
+      <w:r>
+        <w:rPr>
+          <w:rFonts w:ascii="Times New Roman" w:hAnsi="Times New Roman" w:cs="Times New Roman"/>
+          <w:sz w:val="24"/>
+          <w:szCs w:val="24"/>
+        </w:rPr>
+        <w:t xml:space="preserve">indow to open an </w:t>
+      </w:r>
+      <w:r>
+        <w:rPr>
+          <w:rFonts w:ascii="Times New Roman" w:hAnsi="Times New Roman" w:cs="Times New Roman"/>
+          <w:sz w:val="24"/>
+          <w:szCs w:val="24"/>
+        </w:rPr>
+        <w:t>text</w:t>
+      </w:r>
+      <w:r>
+        <w:rPr>
+          <w:rFonts w:ascii="Times New Roman" w:hAnsi="Times New Roman" w:cs="Times New Roman"/>
+          <w:sz w:val="24"/>
+          <w:szCs w:val="24"/>
+        </w:rPr>
+        <w:t xml:space="preserve"> file in </w:t>
+      </w:r>
+      <w:r>
+        <w:rPr>
+          <w:rFonts w:ascii="Times New Roman" w:hAnsi="Times New Roman" w:cs="Times New Roman"/>
+          <w:sz w:val="24"/>
+          <w:szCs w:val="24"/>
+        </w:rPr>
+        <w:t>a separate BioSum window.</w:t>
       </w:r>
     </w:p>
     <w:p>
@@ -4274,7 +4196,7 @@
           <w:szCs w:val="28"/>
         </w:rPr>
       </w:pPr>
-      <w:bookmarkStart w:id="0" w:name="_Hlk92199524"/>
+      <w:bookmarkStart w:id="1" w:name="_Hlk92199524"/>
       <w:r>
         <w:rPr>
           <w:rFonts w:ascii="Times New Roman" w:eastAsia="Times New Roman" w:hAnsi="Times New Roman" w:cs="Times New Roman"/>
@@ -4324,7 +4246,7 @@
         </w:rPr>
         <w:t xml:space="preserve"> Tab</w:t>
       </w:r>
-      <w:bookmarkEnd w:id="0"/>
+      <w:bookmarkEnd w:id="1"/>
     </w:p>
     <w:p>
       <w:pPr>
@@ -5401,19 +5323,7 @@
         <w:rPr>
           <w:rFonts w:ascii="Times New Roman" w:hAnsi="Times New Roman" w:cs="Times New Roman"/>
         </w:rPr>
-        <w:t>) builds the data structures that control FVS output loading. See the BioSum Users</w:t>
-      </w:r>
-      <w:r>
-        <w:rPr>
-          <w:rFonts w:ascii="Times New Roman" w:hAnsi="Times New Roman" w:cs="Times New Roman"/>
-        </w:rPr>
-        <w:t>’</w:t>
-      </w:r>
-      <w:r>
-        <w:rPr>
-          <w:rFonts w:ascii="Times New Roman" w:hAnsi="Times New Roman" w:cs="Times New Roman"/>
-        </w:rPr>
-        <w:t xml:space="preserve"> Guide for details on how to assign sequence numbers; the help screen accessed from the sequence number assignment dialog (reached via </w:t>
+        <w:t xml:space="preserve">) builds the data structures that control FVS output loading. See the BioSum Users’ Guide for details on how to assign sequence numbers; the help screen accessed from the sequence number assignment dialog (reached via </w:t>
       </w:r>
       <w:r>
         <w:rPr>
@@ -6093,15 +6003,7 @@
         <w:rPr>
           <w:rFonts w:ascii="Times New Roman" w:hAnsi="Times New Roman" w:cs="Times New Roman"/>
         </w:rPr>
-        <w:t xml:space="preserve"> points in the simulation for analysis beyond what the </w:t>
-      </w:r>
-      <w:bookmarkStart w:id="1" w:name="_GoBack"/>
-      <w:bookmarkEnd w:id="1"/>
-      <w:r>
-        <w:rPr>
-          <w:rFonts w:ascii="Times New Roman" w:hAnsi="Times New Roman" w:cs="Times New Roman"/>
-        </w:rPr>
-        <w:t>BioSum framework manages directly. As this is not a small file, it only makes sense to create it if you believe you will use it. Moreover, it can be created at any time, as it is not used in any BioSum module.</w:t>
+        <w:t xml:space="preserve"> points in the simulation for analysis beyond what the BioSum framework manages directly. As this is not a small file, it only makes sense to create it if you believe you will use it. Moreover, it can be created at any time, as it is not used in any BioSum module.</w:t>
       </w:r>
     </w:p>
     <w:p>

</xml_diff>

<commit_message>
issue #372: Updates for FVSIn screen changes. Double-check the page numbers before implementing. Also still need to convert to .xps.
</commit_message>
<xml_diff>
--- a/Help/FVS_Help.docx
+++ b/Help/FVS_Help.docx
@@ -2242,17 +2242,7 @@
           <w:sz w:val="24"/>
           <w:szCs w:val="24"/>
         </w:rPr>
-        <w:t xml:space="preserve"> from the Treatment Packages w</w:t>
-      </w:r>
-      <w:bookmarkStart w:id="0" w:name="_GoBack"/>
-      <w:bookmarkEnd w:id="0"/>
-      <w:r>
-        <w:rPr>
-          <w:rFonts w:ascii="Times New Roman" w:hAnsi="Times New Roman" w:cs="Times New Roman"/>
-          <w:sz w:val="24"/>
-          <w:szCs w:val="24"/>
-        </w:rPr>
-        <w:t xml:space="preserve">indow to open an </w:t>
+        <w:t xml:space="preserve"> from the Treatment Packages window to open an </w:t>
       </w:r>
       <w:r>
         <w:rPr>
@@ -2947,6 +2937,18 @@
     </w:p>
     <w:p>
       <w:pPr>
+        <w:spacing w:before="120" w:after="0" w:line="240" w:lineRule="auto"/>
+        <w:rPr>
+          <w:rFonts w:ascii="Times New Roman" w:eastAsia="Times New Roman" w:hAnsi="Times New Roman" w:cs="Times New Roman"/>
+          <w:b/>
+          <w:noProof/>
+          <w:sz w:val="28"/>
+          <w:szCs w:val="28"/>
+        </w:rPr>
+      </w:pPr>
+    </w:p>
+    <w:p>
+      <w:pPr>
         <w:spacing w:after="0"/>
         <w:rPr>
           <w:rFonts w:ascii="Times New Roman" w:hAnsi="Times New Roman" w:cs="Times New Roman"/>
@@ -2962,25 +2964,7 @@
           <w:sz w:val="24"/>
           <w:szCs w:val="24"/>
         </w:rPr>
-        <w:t xml:space="preserve">This window allows the analyst to create the files necessary for FVS growth projection: </w:t>
-      </w:r>
-      <w:r>
-        <w:rPr>
-          <w:rFonts w:ascii="Times New Roman" w:hAnsi="Times New Roman" w:cs="Times New Roman"/>
-          <w:noProof/>
-          <w:sz w:val="24"/>
-          <w:szCs w:val="24"/>
-        </w:rPr>
-        <w:t>databases with condition and tree tables, and</w:t>
-      </w:r>
-      <w:r>
-        <w:rPr>
-          <w:rFonts w:ascii="Times New Roman" w:hAnsi="Times New Roman" w:cs="Times New Roman"/>
-          <w:noProof/>
-          <w:sz w:val="24"/>
-          <w:szCs w:val="24"/>
-        </w:rPr>
-        <w:t xml:space="preserve"> variant-specific KCP files. It is recommended that when using BioSum, these files are created using the FVS Input Data tool to ensure consistancy throughout the workflow.  </w:t>
+        <w:t xml:space="preserve">This window allows the analyst to create the files necessary for FVS growth projection: a database with condition and tree tables, and a KCP file. It is recommended that when using BioSum, these files are created using the FVS Input Data tool to ensure consistancy throughout the workflow.  </w:t>
       </w:r>
     </w:p>
     <w:p>
@@ -3011,70 +2995,7 @@
           <w:sz w:val="24"/>
           <w:szCs w:val="24"/>
         </w:rPr>
-        <w:t xml:space="preserve">All data fields required for FVS projections, including fields that are to be used to calibrate growth projections (e.g. increment data, seedling records, tree defect values) </w:t>
-      </w:r>
-      <w:r>
-        <w:rPr>
-          <w:rFonts w:ascii="Times New Roman" w:hAnsi="Times New Roman" w:cs="Times New Roman"/>
-          <w:noProof/>
-          <w:sz w:val="24"/>
-          <w:szCs w:val="24"/>
-        </w:rPr>
-        <w:t>should</w:t>
-      </w:r>
-      <w:r>
-        <w:rPr>
-          <w:rFonts w:ascii="Times New Roman" w:hAnsi="Times New Roman" w:cs="Times New Roman"/>
-          <w:noProof/>
-          <w:sz w:val="24"/>
-          <w:szCs w:val="24"/>
-        </w:rPr>
-        <w:t xml:space="preserve"> be </w:t>
-      </w:r>
-      <w:r>
-        <w:rPr>
-          <w:rFonts w:ascii="Times New Roman" w:hAnsi="Times New Roman" w:cs="Times New Roman"/>
-          <w:noProof/>
-          <w:sz w:val="24"/>
-          <w:szCs w:val="24"/>
-        </w:rPr>
-        <w:t xml:space="preserve">added </w:t>
-      </w:r>
-      <w:r>
-        <w:rPr>
-          <w:rFonts w:ascii="Times New Roman" w:hAnsi="Times New Roman" w:cs="Times New Roman"/>
-          <w:noProof/>
-          <w:sz w:val="24"/>
-          <w:szCs w:val="24"/>
-        </w:rPr>
-        <w:t>when importing</w:t>
-      </w:r>
-      <w:r>
-        <w:rPr>
-          <w:rFonts w:ascii="Times New Roman" w:hAnsi="Times New Roman" w:cs="Times New Roman"/>
-          <w:noProof/>
-          <w:sz w:val="24"/>
-          <w:szCs w:val="24"/>
-        </w:rPr>
-        <w:t xml:space="preserve"> plot data into BioSum. Otherwise, these fields will not be included in FVS input files created by BioSum.</w:t>
-      </w:r>
-      <w:r>
-        <w:rPr>
-          <w:rFonts w:ascii="Times New Roman" w:hAnsi="Times New Roman" w:cs="Times New Roman"/>
-          <w:noProof/>
-          <w:sz w:val="24"/>
-          <w:szCs w:val="24"/>
-        </w:rPr>
-        <w:t xml:space="preserve"> </w:t>
-      </w:r>
-      <w:r>
-        <w:rPr>
-          <w:rFonts w:ascii="Times New Roman" w:hAnsi="Times New Roman" w:cs="Times New Roman"/>
-          <w:noProof/>
-          <w:sz w:val="24"/>
-          <w:szCs w:val="24"/>
-        </w:rPr>
-        <w:t xml:space="preserve"> </w:t>
+        <w:t xml:space="preserve">All data fields required for FVS projections, including fields that are to be used to calibrate growth projections (e.g. increment data, seedling records, tree defect values) should be added when importing plot data into BioSum. Otherwise, these fields will not be included in FVS input files created by BioSum.  </w:t>
       </w:r>
     </w:p>
     <w:p>
@@ -3095,51 +3016,7 @@
           <w:szCs w:val="24"/>
         </w:rPr>
         <w:br/>
-      </w:r>
-      <w:r>
-        <w:rPr>
-          <w:rFonts w:ascii="Times New Roman" w:hAnsi="Times New Roman" w:cs="Times New Roman"/>
-          <w:noProof/>
-          <w:sz w:val="24"/>
-          <w:szCs w:val="24"/>
-        </w:rPr>
-        <w:t xml:space="preserve">BioSum creates an SQLite FVSIn.db to be used as input to FVS </w:t>
-      </w:r>
-      <w:r>
-        <w:rPr>
-          <w:rFonts w:ascii="Times New Roman" w:hAnsi="Times New Roman" w:cs="Times New Roman"/>
-          <w:noProof/>
-          <w:sz w:val="24"/>
-          <w:szCs w:val="24"/>
-        </w:rPr>
-        <w:t>starting</w:t>
-      </w:r>
-      <w:r>
-        <w:rPr>
-          <w:rFonts w:ascii="Times New Roman" w:hAnsi="Times New Roman" w:cs="Times New Roman"/>
-          <w:noProof/>
-          <w:sz w:val="24"/>
-          <w:szCs w:val="24"/>
-        </w:rPr>
-        <w:t xml:space="preserve"> with the STANDINIT_COND and TREEINIT_COND tables from </w:t>
-      </w:r>
-      <w:r>
-        <w:rPr>
-          <w:rFonts w:ascii="Times New Roman" w:hAnsi="Times New Roman" w:cs="Times New Roman"/>
-          <w:noProof/>
-          <w:sz w:val="24"/>
-          <w:szCs w:val="24"/>
-        </w:rPr>
-        <w:t>an</w:t>
-      </w:r>
-      <w:r>
-        <w:rPr>
-          <w:rFonts w:ascii="Times New Roman" w:hAnsi="Times New Roman" w:cs="Times New Roman"/>
-          <w:noProof/>
-          <w:sz w:val="24"/>
-          <w:szCs w:val="24"/>
-        </w:rPr>
-        <w:t xml:space="preserve"> FIA Data Mart as input. BioSum filters the contents of those tables to only include stands and trees that are part of a BioSum project.</w:t>
+        <w:t>BioSum creates an SQLite FVSIn.db to be used as input to FVS starting with the STANDINIT_COND and TREEINIT_COND tables from an FIA Data Mart as input. BioSum filters the contents of those tables to only include stands and trees that are part of a BioSum project.</w:t>
       </w:r>
     </w:p>
     <w:p>
@@ -3180,120 +3057,6 @@
           <w:numId w:val="6"/>
         </w:numPr>
         <w:spacing w:after="0"/>
-        <w:ind w:left="702"/>
-        <w:rPr>
-          <w:rFonts w:ascii="Times New Roman" w:hAnsi="Times New Roman" w:cs="Times New Roman"/>
-          <w:sz w:val="24"/>
-          <w:szCs w:val="24"/>
-        </w:rPr>
-      </w:pPr>
-      <w:r>
-        <w:rPr>
-          <w:rFonts w:ascii="Times New Roman" w:hAnsi="Times New Roman" w:cs="Times New Roman"/>
-          <w:sz w:val="24"/>
-          <w:szCs w:val="24"/>
-        </w:rPr>
-        <w:t xml:space="preserve">The top section of the </w:t>
-      </w:r>
-      <w:r>
-        <w:rPr>
-          <w:rFonts w:ascii="Times New Roman" w:hAnsi="Times New Roman" w:cs="Times New Roman"/>
-          <w:b/>
-          <w:sz w:val="24"/>
-          <w:szCs w:val="24"/>
-        </w:rPr>
-        <w:t>Create FVS Input</w:t>
-      </w:r>
-      <w:r>
-        <w:rPr>
-          <w:rFonts w:ascii="Times New Roman" w:hAnsi="Times New Roman" w:cs="Times New Roman"/>
-          <w:sz w:val="24"/>
-          <w:szCs w:val="24"/>
-        </w:rPr>
-        <w:t xml:space="preserve"> interactive window contains information about the BioSum project up to this point.  </w:t>
-      </w:r>
-      <w:r>
-        <w:rPr>
-          <w:rFonts w:ascii="Times New Roman" w:hAnsi="Times New Roman" w:cs="Times New Roman"/>
-          <w:sz w:val="24"/>
-          <w:szCs w:val="24"/>
-        </w:rPr>
-        <w:t>Two</w:t>
-      </w:r>
-      <w:r>
-        <w:rPr>
-          <w:rFonts w:ascii="Times New Roman" w:hAnsi="Times New Roman" w:cs="Times New Roman"/>
-          <w:sz w:val="24"/>
-          <w:szCs w:val="24"/>
-        </w:rPr>
-        <w:t xml:space="preserve"> interactive buttons (Number of Treatments, and Number of Packages) can be used to jump to previously completed steps; next to each is a value representing the number of times that event occurs in the project. To make edits, simply click the appropriate button.</w:t>
-      </w:r>
-    </w:p>
-    <w:p>
-      <w:pPr>
-        <w:numPr>
-          <w:ilvl w:val="1"/>
-          <w:numId w:val="6"/>
-        </w:numPr>
-        <w:spacing w:after="0"/>
-        <w:rPr>
-          <w:rFonts w:ascii="Times New Roman" w:hAnsi="Times New Roman" w:cs="Times New Roman"/>
-          <w:sz w:val="24"/>
-          <w:szCs w:val="24"/>
-        </w:rPr>
-      </w:pPr>
-      <w:r>
-        <w:rPr>
-          <w:rFonts w:ascii="Times New Roman" w:hAnsi="Times New Roman" w:cs="Times New Roman"/>
-          <w:b/>
-          <w:sz w:val="24"/>
-          <w:szCs w:val="24"/>
-        </w:rPr>
-        <w:t>&lt;Treatments&gt;</w:t>
-      </w:r>
-      <w:r>
-        <w:rPr>
-          <w:rFonts w:ascii="Times New Roman" w:hAnsi="Times New Roman" w:cs="Times New Roman"/>
-          <w:b/>
-          <w:i/>
-          <w:sz w:val="24"/>
-          <w:szCs w:val="24"/>
-        </w:rPr>
-        <w:t xml:space="preserve"> </w:t>
-      </w:r>
-      <w:r>
-        <w:rPr>
-          <w:rFonts w:ascii="Times New Roman" w:hAnsi="Times New Roman" w:cs="Times New Roman"/>
-          <w:sz w:val="24"/>
-          <w:szCs w:val="24"/>
-        </w:rPr>
-        <w:t xml:space="preserve">launches the </w:t>
-      </w:r>
-      <w:r>
-        <w:rPr>
-          <w:rFonts w:ascii="Times New Roman" w:hAnsi="Times New Roman" w:cs="Times New Roman"/>
-          <w:b/>
-          <w:sz w:val="24"/>
-          <w:szCs w:val="24"/>
-        </w:rPr>
-        <w:t>Treatments List</w:t>
-      </w:r>
-      <w:r>
-        <w:rPr>
-          <w:rFonts w:ascii="Times New Roman" w:hAnsi="Times New Roman" w:cs="Times New Roman"/>
-          <w:sz w:val="24"/>
-          <w:szCs w:val="24"/>
-        </w:rPr>
-        <w:t xml:space="preserve"> window. Treatments can be added, edited, or deleted here.</w:t>
-      </w:r>
-    </w:p>
-    <w:p>
-      <w:pPr>
-        <w:numPr>
-          <w:ilvl w:val="1"/>
-          <w:numId w:val="6"/>
-        </w:numPr>
-        <w:spacing w:after="0"/>
         <w:rPr>
           <w:rFonts w:ascii="Times New Roman" w:hAnsi="Times New Roman" w:cs="Times New Roman"/>
           <w:sz w:val="24"/>
@@ -3315,32 +3078,32 @@
           <w:sz w:val="24"/>
           <w:szCs w:val="24"/>
         </w:rPr>
-        <w:t>Treatment Packages</w:t>
-      </w:r>
-      <w:r>
-        <w:rPr>
-          <w:rFonts w:ascii="Times New Roman" w:hAnsi="Times New Roman" w:cs="Times New Roman"/>
-          <w:sz w:val="24"/>
-          <w:szCs w:val="24"/>
-        </w:rPr>
-        <w:t xml:space="preserve"> window can be accessed from the </w:t>
-      </w:r>
-      <w:r>
-        <w:rPr>
-          <w:rFonts w:ascii="Times New Roman" w:hAnsi="Times New Roman" w:cs="Times New Roman"/>
-          <w:b/>
-          <w:sz w:val="24"/>
-          <w:szCs w:val="24"/>
-        </w:rPr>
-        <w:t xml:space="preserve">&lt;Packages&gt; </w:t>
-      </w:r>
-      <w:r>
-        <w:rPr>
-          <w:rFonts w:ascii="Times New Roman" w:hAnsi="Times New Roman" w:cs="Times New Roman"/>
-          <w:sz w:val="24"/>
-          <w:szCs w:val="24"/>
-        </w:rPr>
-        <w:t>button. Treatment packages can be added, edited, or deleted here.</w:t>
+        <w:t>&lt;Create FVS Input Database File&gt;</w:t>
+      </w:r>
+      <w:r>
+        <w:rPr>
+          <w:rFonts w:ascii="Times New Roman" w:hAnsi="Times New Roman" w:cs="Times New Roman"/>
+          <w:sz w:val="24"/>
+          <w:szCs w:val="24"/>
+        </w:rPr>
+        <w:t xml:space="preserve"> button executes the process to create FVS input database and populate it for the variant(s) selected in the grid. Click the &lt;</w:t>
+      </w:r>
+      <w:r>
+        <w:rPr>
+          <w:rFonts w:ascii="Times New Roman" w:hAnsi="Times New Roman" w:cs="Times New Roman"/>
+          <w:b/>
+          <w:sz w:val="24"/>
+          <w:szCs w:val="24"/>
+        </w:rPr>
+        <w:t xml:space="preserve">Check All&gt; </w:t>
+      </w:r>
+      <w:r>
+        <w:rPr>
+          <w:rFonts w:ascii="Times New Roman" w:hAnsi="Times New Roman" w:cs="Times New Roman"/>
+          <w:sz w:val="24"/>
+          <w:szCs w:val="24"/>
+        </w:rPr>
+        <w:t>checkbox to select all variants or select the desired variant(s) by clicking on the check box next to each.</w:t>
       </w:r>
     </w:p>
     <w:p>
@@ -3362,97 +3125,24 @@
           <w:sz w:val="24"/>
           <w:szCs w:val="24"/>
         </w:rPr>
-        <w:t xml:space="preserve">The </w:t>
-      </w:r>
-      <w:r>
-        <w:rPr>
-          <w:rFonts w:ascii="Times New Roman" w:hAnsi="Times New Roman" w:cs="Times New Roman"/>
-          <w:b/>
-          <w:sz w:val="24"/>
-          <w:szCs w:val="24"/>
-        </w:rPr>
-        <w:t>&lt;Create FVS Input Database File&gt;</w:t>
-      </w:r>
-      <w:r>
-        <w:rPr>
-          <w:rFonts w:ascii="Times New Roman" w:hAnsi="Times New Roman" w:cs="Times New Roman"/>
-          <w:sz w:val="24"/>
-          <w:szCs w:val="24"/>
-        </w:rPr>
-        <w:t xml:space="preserve"> button executes the process to create FVS input databases for the variants selected in the grid</w:t>
-      </w:r>
-      <w:r>
-        <w:rPr>
-          <w:rFonts w:ascii="Times New Roman" w:hAnsi="Times New Roman" w:cs="Times New Roman"/>
-          <w:sz w:val="24"/>
-          <w:szCs w:val="24"/>
-        </w:rPr>
-        <w:t>. Click</w:t>
-      </w:r>
-      <w:r>
-        <w:rPr>
-          <w:rFonts w:ascii="Times New Roman" w:hAnsi="Times New Roman" w:cs="Times New Roman"/>
-          <w:sz w:val="24"/>
-          <w:szCs w:val="24"/>
-        </w:rPr>
-        <w:t xml:space="preserve"> the </w:t>
-      </w:r>
-      <w:r>
-        <w:rPr>
-          <w:rFonts w:ascii="Times New Roman" w:hAnsi="Times New Roman" w:cs="Times New Roman"/>
-          <w:sz w:val="24"/>
-          <w:szCs w:val="24"/>
-        </w:rPr>
-        <w:t>&lt;</w:t>
-      </w:r>
-      <w:r>
-        <w:rPr>
-          <w:rFonts w:ascii="Times New Roman" w:hAnsi="Times New Roman" w:cs="Times New Roman"/>
-          <w:b/>
-          <w:sz w:val="24"/>
-          <w:szCs w:val="24"/>
-        </w:rPr>
-        <w:t xml:space="preserve">Check All&gt; </w:t>
-      </w:r>
-      <w:r>
-        <w:rPr>
-          <w:rFonts w:ascii="Times New Roman" w:hAnsi="Times New Roman" w:cs="Times New Roman"/>
-          <w:sz w:val="24"/>
-          <w:szCs w:val="24"/>
-        </w:rPr>
-        <w:t xml:space="preserve">checkbox </w:t>
-      </w:r>
-      <w:r>
-        <w:rPr>
-          <w:rFonts w:ascii="Times New Roman" w:hAnsi="Times New Roman" w:cs="Times New Roman"/>
-          <w:sz w:val="24"/>
-          <w:szCs w:val="24"/>
-        </w:rPr>
-        <w:t>to</w:t>
-      </w:r>
-      <w:r>
-        <w:rPr>
-          <w:rFonts w:ascii="Times New Roman" w:hAnsi="Times New Roman" w:cs="Times New Roman"/>
-          <w:sz w:val="24"/>
-          <w:szCs w:val="24"/>
-        </w:rPr>
-        <w:t xml:space="preserve"> select all variant/Rx package combinations or select the desired </w:t>
-      </w:r>
-      <w:r>
-        <w:rPr>
-          <w:rFonts w:ascii="Times New Roman" w:hAnsi="Times New Roman" w:cs="Times New Roman"/>
-          <w:sz w:val="24"/>
-          <w:szCs w:val="24"/>
-        </w:rPr>
-        <w:t>variant</w:t>
-      </w:r>
-      <w:r>
-        <w:rPr>
-          <w:rFonts w:ascii="Times New Roman" w:hAnsi="Times New Roman" w:cs="Times New Roman"/>
-          <w:sz w:val="24"/>
-          <w:szCs w:val="24"/>
-        </w:rPr>
-        <w:t>(s) by clicking on the check box next to each package.</w:t>
+        <w:t xml:space="preserve">When creating FVS input files, BioSum starts with the STANDINIT_COND and TREEINIT_COND tables in an FIA Data Mart SQLite database. The </w:t>
+      </w:r>
+      <w:r>
+        <w:rPr>
+          <w:rFonts w:ascii="Times New Roman" w:hAnsi="Times New Roman" w:cs="Times New Roman"/>
+          <w:b/>
+          <w:sz w:val="24"/>
+          <w:szCs w:val="24"/>
+        </w:rPr>
+        <w:t>path to the FIA Datamart input SQLite database</w:t>
+      </w:r>
+      <w:r>
+        <w:rPr>
+          <w:rFonts w:ascii="Times New Roman" w:hAnsi="Times New Roman" w:cs="Times New Roman"/>
+          <w:sz w:val="24"/>
+          <w:szCs w:val="24"/>
+        </w:rPr>
+        <w:t xml:space="preserve"> to be used by BioSum must be specified before creating an FVS input database. Each state has its own FIA Datamart database. If generating input files for an FVS variant that spans multiple states, this process needs to be run once for each state.</w:t>
       </w:r>
     </w:p>
     <w:p>
@@ -3470,31 +3160,7 @@
       </w:pPr>
       <w:r>
         <w:rPr>
-          <w:rFonts w:ascii="Times New Roman" w:hAnsi="Times New Roman" w:cs="Times New Roman"/>
-          <w:sz w:val="24"/>
-          <w:szCs w:val="24"/>
-        </w:rPr>
-        <w:t>When creating FVS input files from FIA2FVS Bio</w:t>
-      </w:r>
-      <w:r>
-        <w:rPr>
-          <w:rFonts w:ascii="Times New Roman" w:hAnsi="Times New Roman" w:cs="Times New Roman"/>
-          <w:sz w:val="24"/>
-          <w:szCs w:val="24"/>
-        </w:rPr>
-        <w:t>S</w:t>
-      </w:r>
-      <w:r>
-        <w:rPr>
-          <w:rFonts w:ascii="Times New Roman" w:hAnsi="Times New Roman" w:cs="Times New Roman"/>
-          <w:sz w:val="24"/>
-          <w:szCs w:val="24"/>
-        </w:rPr>
-        <w:t xml:space="preserve">um starts with the STANDINIT_COND and TREEINIT_COND tables in an FIA Data Mart SQLite database. </w:t>
-      </w:r>
-      <w:r>
-        <w:rPr>
-          <w:rFonts w:ascii="Times New Roman" w:hAnsi="Times New Roman" w:cs="Times New Roman"/>
+          <w:rFonts w:ascii="Times New Roman" w:eastAsia="Times New Roman" w:hAnsi="Times New Roman" w:cs="Times New Roman"/>
           <w:sz w:val="24"/>
           <w:szCs w:val="24"/>
         </w:rPr>
@@ -3502,52 +3168,92 @@
       </w:r>
       <w:r>
         <w:rPr>
-          <w:rFonts w:ascii="Times New Roman" w:hAnsi="Times New Roman" w:cs="Times New Roman"/>
-          <w:b/>
-          <w:sz w:val="24"/>
-          <w:szCs w:val="24"/>
-        </w:rPr>
-        <w:t>path to the FIA Datamart input SQLite database</w:t>
-      </w:r>
-      <w:r>
-        <w:rPr>
-          <w:rFonts w:ascii="Times New Roman" w:hAnsi="Times New Roman" w:cs="Times New Roman"/>
-          <w:sz w:val="24"/>
-          <w:szCs w:val="24"/>
-        </w:rPr>
-        <w:t xml:space="preserve"> to be used by BioSum must be specified before creating an FVS input database.</w:t>
-      </w:r>
-      <w:r>
-        <w:rPr>
-          <w:rFonts w:ascii="Times New Roman" w:hAnsi="Times New Roman" w:cs="Times New Roman"/>
-          <w:sz w:val="24"/>
-          <w:szCs w:val="24"/>
-        </w:rPr>
-        <w:t xml:space="preserve"> </w:t>
-      </w:r>
-      <w:r>
-        <w:rPr>
-          <w:rFonts w:ascii="Times New Roman" w:hAnsi="Times New Roman" w:cs="Times New Roman"/>
-          <w:sz w:val="24"/>
-          <w:szCs w:val="24"/>
-        </w:rPr>
-        <w:t>Each state has its own FIA Datamart database. If generating input files for an FVS variant that spans multiple states, th</w:t>
-      </w:r>
-      <w:r>
-        <w:rPr>
-          <w:rFonts w:ascii="Times New Roman" w:hAnsi="Times New Roman" w:cs="Times New Roman"/>
-          <w:sz w:val="24"/>
-          <w:szCs w:val="24"/>
-        </w:rPr>
-        <w:t>is</w:t>
-      </w:r>
-      <w:r>
-        <w:rPr>
-          <w:rFonts w:ascii="Times New Roman" w:hAnsi="Times New Roman" w:cs="Times New Roman"/>
-          <w:sz w:val="24"/>
-          <w:szCs w:val="24"/>
-        </w:rPr>
-        <w:t xml:space="preserve"> process needs to be run once for each state.</w:t>
+          <w:rFonts w:ascii="Times New Roman" w:eastAsia="Times New Roman" w:hAnsi="Times New Roman" w:cs="Times New Roman"/>
+          <w:b/>
+          <w:sz w:val="24"/>
+          <w:szCs w:val="24"/>
+        </w:rPr>
+        <w:t>Selected Group</w:t>
+      </w:r>
+      <w:r>
+        <w:rPr>
+          <w:rFonts w:ascii="Times New Roman" w:eastAsia="Times New Roman" w:hAnsi="Times New Roman" w:cs="Times New Roman"/>
+          <w:sz w:val="24"/>
+          <w:szCs w:val="24"/>
+        </w:rPr>
+        <w:t xml:space="preserve"> should be specified. The options for this list come from the </w:t>
+      </w:r>
+      <w:proofErr w:type="spellStart"/>
+      <w:r>
+        <w:rPr>
+          <w:rFonts w:ascii="Times New Roman" w:eastAsia="Times New Roman" w:hAnsi="Times New Roman" w:cs="Times New Roman"/>
+          <w:sz w:val="24"/>
+          <w:szCs w:val="24"/>
+        </w:rPr>
+        <w:t>FVS_GroupAddFilesAndKeywords</w:t>
+      </w:r>
+      <w:proofErr w:type="spellEnd"/>
+      <w:r>
+        <w:rPr>
+          <w:rFonts w:ascii="Times New Roman" w:eastAsia="Times New Roman" w:hAnsi="Times New Roman" w:cs="Times New Roman"/>
+          <w:sz w:val="24"/>
+          <w:szCs w:val="24"/>
+        </w:rPr>
+        <w:t xml:space="preserve"> table in the template </w:t>
+      </w:r>
+      <w:proofErr w:type="spellStart"/>
+      <w:r>
+        <w:rPr>
+          <w:rFonts w:ascii="Times New Roman" w:eastAsia="Times New Roman" w:hAnsi="Times New Roman" w:cs="Times New Roman"/>
+          <w:sz w:val="24"/>
+          <w:szCs w:val="24"/>
+        </w:rPr>
+        <w:t>FVSIn.db</w:t>
+      </w:r>
+      <w:proofErr w:type="spellEnd"/>
+      <w:r>
+        <w:rPr>
+          <w:rFonts w:ascii="Times New Roman" w:eastAsia="Times New Roman" w:hAnsi="Times New Roman" w:cs="Times New Roman"/>
+          <w:sz w:val="24"/>
+          <w:szCs w:val="24"/>
+        </w:rPr>
+        <w:t xml:space="preserve">. The template </w:t>
+      </w:r>
+      <w:proofErr w:type="spellStart"/>
+      <w:r>
+        <w:rPr>
+          <w:rFonts w:ascii="Times New Roman" w:eastAsia="Times New Roman" w:hAnsi="Times New Roman" w:cs="Times New Roman"/>
+          <w:sz w:val="24"/>
+          <w:szCs w:val="24"/>
+        </w:rPr>
+        <w:t>FVSIn.db</w:t>
+      </w:r>
+      <w:proofErr w:type="spellEnd"/>
+      <w:r>
+        <w:rPr>
+          <w:rFonts w:ascii="Times New Roman" w:eastAsia="Times New Roman" w:hAnsi="Times New Roman" w:cs="Times New Roman"/>
+          <w:sz w:val="24"/>
+          <w:szCs w:val="24"/>
+        </w:rPr>
+        <w:t xml:space="preserve"> can be found in the application installation </w:t>
+      </w:r>
+      <w:proofErr w:type="spellStart"/>
+      <w:r>
+        <w:rPr>
+          <w:rFonts w:ascii="Times New Roman" w:eastAsia="Times New Roman" w:hAnsi="Times New Roman" w:cs="Times New Roman"/>
+          <w:sz w:val="24"/>
+          <w:szCs w:val="24"/>
+        </w:rPr>
+        <w:t>db</w:t>
+      </w:r>
+      <w:proofErr w:type="spellEnd"/>
+      <w:r>
+        <w:rPr>
+          <w:rFonts w:ascii="Times New Roman" w:eastAsia="Times New Roman" w:hAnsi="Times New Roman" w:cs="Times New Roman"/>
+          <w:sz w:val="24"/>
+          <w:szCs w:val="24"/>
+        </w:rPr>
+        <w:t xml:space="preserve"> folder.</w:t>
       </w:r>
     </w:p>
     <w:p>
@@ -3565,108 +3271,79 @@
       </w:pPr>
       <w:r>
         <w:rPr>
-          <w:rFonts w:ascii="Times New Roman" w:eastAsia="Times New Roman" w:hAnsi="Times New Roman" w:cs="Times New Roman"/>
-          <w:sz w:val="24"/>
-          <w:szCs w:val="24"/>
-        </w:rPr>
-        <w:t xml:space="preserve">The </w:t>
-      </w:r>
-      <w:r>
-        <w:rPr>
-          <w:rFonts w:ascii="Times New Roman" w:eastAsia="Times New Roman" w:hAnsi="Times New Roman" w:cs="Times New Roman"/>
-          <w:b/>
-          <w:sz w:val="24"/>
-          <w:szCs w:val="24"/>
-        </w:rPr>
-        <w:t>Selected Group</w:t>
-      </w:r>
-      <w:r>
-        <w:rPr>
-          <w:rFonts w:ascii="Times New Roman" w:eastAsia="Times New Roman" w:hAnsi="Times New Roman" w:cs="Times New Roman"/>
-          <w:sz w:val="24"/>
-          <w:szCs w:val="24"/>
-        </w:rPr>
-        <w:t xml:space="preserve"> should be specified. The options for this list come from the </w:t>
+          <w:rFonts w:ascii="Times New Roman" w:hAnsi="Times New Roman" w:cs="Times New Roman"/>
+          <w:sz w:val="24"/>
+          <w:szCs w:val="24"/>
+        </w:rPr>
+        <w:t xml:space="preserve">It is recommended to review the options on the screen before creating </w:t>
+      </w:r>
+      <w:r>
+        <w:rPr>
+          <w:rFonts w:ascii="Times New Roman" w:hAnsi="Times New Roman" w:cs="Times New Roman"/>
+          <w:sz w:val="24"/>
+          <w:szCs w:val="24"/>
+        </w:rPr>
+        <w:t xml:space="preserve">the </w:t>
+      </w:r>
+      <w:r>
+        <w:rPr>
+          <w:rFonts w:ascii="Times New Roman" w:hAnsi="Times New Roman" w:cs="Times New Roman"/>
+          <w:sz w:val="24"/>
+          <w:szCs w:val="24"/>
+        </w:rPr>
+        <w:t xml:space="preserve">input file. See the </w:t>
       </w:r>
       <w:proofErr w:type="spellStart"/>
       <w:r>
         <w:rPr>
-          <w:rFonts w:ascii="Times New Roman" w:eastAsia="Times New Roman" w:hAnsi="Times New Roman" w:cs="Times New Roman"/>
-          <w:sz w:val="24"/>
-          <w:szCs w:val="24"/>
-        </w:rPr>
-        <w:t>FVS_GroupAddFilesAndKeywords</w:t>
+          <w:rFonts w:ascii="Times New Roman" w:hAnsi="Times New Roman" w:cs="Times New Roman"/>
+          <w:sz w:val="24"/>
+          <w:szCs w:val="24"/>
+        </w:rPr>
+        <w:t>FVSIn</w:t>
       </w:r>
       <w:proofErr w:type="spellEnd"/>
       <w:r>
         <w:rPr>
-          <w:rFonts w:ascii="Times New Roman" w:eastAsia="Times New Roman" w:hAnsi="Times New Roman" w:cs="Times New Roman"/>
-          <w:sz w:val="24"/>
-          <w:szCs w:val="24"/>
-        </w:rPr>
-        <w:t xml:space="preserve"> </w:t>
-      </w:r>
-      <w:r>
-        <w:rPr>
-          <w:rFonts w:ascii="Times New Roman" w:eastAsia="Times New Roman" w:hAnsi="Times New Roman" w:cs="Times New Roman"/>
-          <w:sz w:val="24"/>
-          <w:szCs w:val="24"/>
-        </w:rPr>
-        <w:t xml:space="preserve">table in the template </w:t>
+          <w:rFonts w:ascii="Times New Roman" w:hAnsi="Times New Roman" w:cs="Times New Roman"/>
+          <w:sz w:val="24"/>
+          <w:szCs w:val="24"/>
+        </w:rPr>
+        <w:t xml:space="preserve"> Options information below for details regarding the usage of DWM and </w:t>
+      </w:r>
+      <w:r>
+        <w:rPr>
+          <w:rFonts w:ascii="Times New Roman" w:hAnsi="Times New Roman" w:cs="Times New Roman"/>
+          <w:sz w:val="24"/>
+          <w:szCs w:val="24"/>
+        </w:rPr>
+        <w:t>Tree Growth Calibration</w:t>
+      </w:r>
+      <w:r>
+        <w:rPr>
+          <w:rFonts w:ascii="Times New Roman" w:hAnsi="Times New Roman" w:cs="Times New Roman"/>
+          <w:sz w:val="24"/>
+          <w:szCs w:val="24"/>
+        </w:rPr>
+        <w:t xml:space="preserve"> data in the </w:t>
       </w:r>
       <w:proofErr w:type="spellStart"/>
       <w:r>
         <w:rPr>
-          <w:rFonts w:ascii="Times New Roman" w:eastAsia="Times New Roman" w:hAnsi="Times New Roman" w:cs="Times New Roman"/>
-          <w:sz w:val="24"/>
-          <w:szCs w:val="24"/>
-        </w:rPr>
-        <w:t>FVSIn.db</w:t>
+          <w:rFonts w:ascii="Times New Roman" w:hAnsi="Times New Roman" w:cs="Times New Roman"/>
+          <w:sz w:val="24"/>
+          <w:szCs w:val="24"/>
+        </w:rPr>
+        <w:t>FVSIn</w:t>
       </w:r>
       <w:proofErr w:type="spellEnd"/>
       <w:r>
         <w:rPr>
-          <w:rFonts w:ascii="Times New Roman" w:eastAsia="Times New Roman" w:hAnsi="Times New Roman" w:cs="Times New Roman"/>
-          <w:sz w:val="24"/>
-          <w:szCs w:val="24"/>
-        </w:rPr>
-        <w:t xml:space="preserve">. The template </w:t>
-      </w:r>
-      <w:proofErr w:type="spellStart"/>
-      <w:r>
-        <w:rPr>
-          <w:rFonts w:ascii="Times New Roman" w:eastAsia="Times New Roman" w:hAnsi="Times New Roman" w:cs="Times New Roman"/>
-          <w:sz w:val="24"/>
-          <w:szCs w:val="24"/>
-        </w:rPr>
-        <w:t>FVSIn.db</w:t>
-      </w:r>
-      <w:proofErr w:type="spellEnd"/>
-      <w:r>
-        <w:rPr>
-          <w:rFonts w:ascii="Times New Roman" w:eastAsia="Times New Roman" w:hAnsi="Times New Roman" w:cs="Times New Roman"/>
-          <w:sz w:val="24"/>
-          <w:szCs w:val="24"/>
-        </w:rPr>
-        <w:t xml:space="preserve"> can be found in the application installation </w:t>
-      </w:r>
-      <w:proofErr w:type="spellStart"/>
-      <w:r>
-        <w:rPr>
-          <w:rFonts w:ascii="Times New Roman" w:eastAsia="Times New Roman" w:hAnsi="Times New Roman" w:cs="Times New Roman"/>
-          <w:sz w:val="24"/>
-          <w:szCs w:val="24"/>
-        </w:rPr>
-        <w:t>db</w:t>
-      </w:r>
-      <w:proofErr w:type="spellEnd"/>
-      <w:r>
-        <w:rPr>
-          <w:rFonts w:ascii="Times New Roman" w:eastAsia="Times New Roman" w:hAnsi="Times New Roman" w:cs="Times New Roman"/>
-          <w:sz w:val="24"/>
-          <w:szCs w:val="24"/>
-        </w:rPr>
-        <w:t xml:space="preserve"> folder.</w:t>
+          <w:rFonts w:ascii="Times New Roman" w:hAnsi="Times New Roman" w:cs="Times New Roman"/>
+          <w:sz w:val="24"/>
+          <w:szCs w:val="24"/>
+        </w:rPr>
+        <w:t xml:space="preserve"> process.</w:t>
       </w:r>
     </w:p>
     <w:p>
@@ -3688,160 +3365,36 @@
           <w:sz w:val="24"/>
           <w:szCs w:val="24"/>
         </w:rPr>
-        <w:lastRenderedPageBreak/>
-        <w:t xml:space="preserve">It is recommended to review the options in the </w:t>
+        <w:t xml:space="preserve">BioSum may recalculate some fields in the STANDINIT_COND and TREEINIT_COND tables as recommended by FVS. </w:t>
+      </w:r>
+      <w:r>
+        <w:rPr>
+          <w:rFonts w:ascii="Times New Roman" w:hAnsi="Times New Roman" w:cs="Times New Roman"/>
+          <w:sz w:val="24"/>
+          <w:szCs w:val="24"/>
+          <w:highlight w:val="yellow"/>
+        </w:rPr>
+        <w:t>An input database is created and populated with data for each selected variant and can be found in the \</w:t>
       </w:r>
       <w:proofErr w:type="spellStart"/>
       <w:r>
         <w:rPr>
           <w:rFonts w:ascii="Times New Roman" w:hAnsi="Times New Roman" w:cs="Times New Roman"/>
-          <w:b/>
-          <w:sz w:val="24"/>
-          <w:szCs w:val="24"/>
-        </w:rPr>
-        <w:t>FVSIn</w:t>
+          <w:sz w:val="24"/>
+          <w:szCs w:val="24"/>
+          <w:highlight w:val="yellow"/>
+        </w:rPr>
+        <w:t>fvs</w:t>
       </w:r>
       <w:proofErr w:type="spellEnd"/>
       <w:r>
         <w:rPr>
           <w:rFonts w:ascii="Times New Roman" w:hAnsi="Times New Roman" w:cs="Times New Roman"/>
-          <w:b/>
-          <w:sz w:val="24"/>
-          <w:szCs w:val="24"/>
-        </w:rPr>
-        <w:t xml:space="preserve"> Options</w:t>
-      </w:r>
-      <w:r>
-        <w:rPr>
-          <w:rFonts w:ascii="Times New Roman" w:hAnsi="Times New Roman" w:cs="Times New Roman"/>
-          <w:sz w:val="24"/>
-          <w:szCs w:val="24"/>
-        </w:rPr>
-        <w:t xml:space="preserve"> tab before creating input files. </w:t>
-      </w:r>
-      <w:r>
-        <w:rPr>
-          <w:rFonts w:ascii="Times New Roman" w:hAnsi="Times New Roman" w:cs="Times New Roman"/>
-          <w:sz w:val="24"/>
-          <w:szCs w:val="24"/>
-        </w:rPr>
-        <w:t xml:space="preserve">See the </w:t>
-      </w:r>
-      <w:proofErr w:type="spellStart"/>
-      <w:r>
-        <w:rPr>
-          <w:rFonts w:ascii="Times New Roman" w:hAnsi="Times New Roman" w:cs="Times New Roman"/>
-          <w:sz w:val="24"/>
-          <w:szCs w:val="24"/>
-        </w:rPr>
-        <w:t>FVSIn</w:t>
-      </w:r>
-      <w:proofErr w:type="spellEnd"/>
-      <w:r>
-        <w:rPr>
-          <w:rFonts w:ascii="Times New Roman" w:hAnsi="Times New Roman" w:cs="Times New Roman"/>
-          <w:sz w:val="24"/>
-          <w:szCs w:val="24"/>
-        </w:rPr>
-        <w:t xml:space="preserve"> Options help below for details regarding the usage of DWM and GRM data in the </w:t>
-      </w:r>
-      <w:proofErr w:type="spellStart"/>
-      <w:r>
-        <w:rPr>
-          <w:rFonts w:ascii="Times New Roman" w:hAnsi="Times New Roman" w:cs="Times New Roman"/>
-          <w:sz w:val="24"/>
-          <w:szCs w:val="24"/>
-        </w:rPr>
-        <w:t>FVSIn</w:t>
-      </w:r>
-      <w:proofErr w:type="spellEnd"/>
-      <w:r>
-        <w:rPr>
-          <w:rFonts w:ascii="Times New Roman" w:hAnsi="Times New Roman" w:cs="Times New Roman"/>
-          <w:sz w:val="24"/>
-          <w:szCs w:val="24"/>
-        </w:rPr>
-        <w:t xml:space="preserve"> process.</w:t>
-      </w:r>
-    </w:p>
-    <w:p>
-      <w:pPr>
-        <w:numPr>
-          <w:ilvl w:val="0"/>
-          <w:numId w:val="6"/>
-        </w:numPr>
-        <w:spacing w:after="0"/>
-        <w:rPr>
-          <w:rFonts w:ascii="Times New Roman" w:hAnsi="Times New Roman" w:cs="Times New Roman"/>
-          <w:sz w:val="24"/>
-          <w:szCs w:val="24"/>
-        </w:rPr>
-      </w:pPr>
-      <w:r>
-        <w:rPr>
-          <w:rFonts w:ascii="Times New Roman" w:hAnsi="Times New Roman" w:cs="Times New Roman"/>
-          <w:sz w:val="24"/>
-          <w:szCs w:val="24"/>
-        </w:rPr>
-        <w:t xml:space="preserve">BioSum may recalculate some fields in the </w:t>
-      </w:r>
-      <w:r>
-        <w:rPr>
-          <w:rFonts w:ascii="Times New Roman" w:hAnsi="Times New Roman" w:cs="Times New Roman"/>
-          <w:sz w:val="24"/>
-          <w:szCs w:val="24"/>
-        </w:rPr>
-        <w:t>STANDINIT_COND and TREEINIT_COND tables</w:t>
-      </w:r>
-      <w:r>
-        <w:rPr>
-          <w:rFonts w:ascii="Times New Roman" w:hAnsi="Times New Roman" w:cs="Times New Roman"/>
-          <w:sz w:val="24"/>
-          <w:szCs w:val="24"/>
-        </w:rPr>
-        <w:t xml:space="preserve"> as recommended by FVS.</w:t>
-      </w:r>
-      <w:r>
-        <w:rPr>
-          <w:rFonts w:ascii="Times New Roman" w:hAnsi="Times New Roman" w:cs="Times New Roman"/>
-          <w:sz w:val="24"/>
-          <w:szCs w:val="24"/>
-        </w:rPr>
-        <w:t xml:space="preserve"> An input database is created for each selected variant and </w:t>
-      </w:r>
-      <w:r>
-        <w:rPr>
-          <w:rFonts w:ascii="Times New Roman" w:hAnsi="Times New Roman" w:cs="Times New Roman"/>
-          <w:sz w:val="24"/>
-          <w:szCs w:val="24"/>
-        </w:rPr>
-        <w:t>can</w:t>
-      </w:r>
-      <w:r>
-        <w:rPr>
-          <w:rFonts w:ascii="Times New Roman" w:hAnsi="Times New Roman" w:cs="Times New Roman"/>
-          <w:sz w:val="24"/>
-          <w:szCs w:val="24"/>
-        </w:rPr>
-        <w:t xml:space="preserve"> be found in the \</w:t>
-      </w:r>
-      <w:proofErr w:type="spellStart"/>
-      <w:r>
-        <w:rPr>
-          <w:rFonts w:ascii="Times New Roman" w:hAnsi="Times New Roman" w:cs="Times New Roman"/>
-          <w:sz w:val="24"/>
-          <w:szCs w:val="24"/>
-        </w:rPr>
-        <w:t>fvs</w:t>
-      </w:r>
-      <w:proofErr w:type="spellEnd"/>
-      <w:r>
-        <w:rPr>
-          <w:rFonts w:ascii="Times New Roman" w:hAnsi="Times New Roman" w:cs="Times New Roman"/>
-          <w:sz w:val="24"/>
-          <w:szCs w:val="24"/>
-        </w:rPr>
-        <w:t>\data\Variant folder.</w:t>
+          <w:sz w:val="24"/>
+          <w:szCs w:val="24"/>
+          <w:highlight w:val="yellow"/>
+        </w:rPr>
+        <w:t>\data folder.</w:t>
       </w:r>
     </w:p>
     <w:p>
@@ -3860,7 +3413,23 @@
           <w:sz w:val="24"/>
           <w:szCs w:val="24"/>
         </w:rPr>
-        <w:t xml:space="preserve">BioSum copies two </w:t>
+        <w:t>BioSum copies</w:t>
+      </w:r>
+      <w:r>
+        <w:rPr>
+          <w:rFonts w:ascii="Times New Roman" w:hAnsi="Times New Roman" w:cs="Times New Roman"/>
+          <w:sz w:val="24"/>
+          <w:szCs w:val="24"/>
+        </w:rPr>
+        <w:t xml:space="preserve"> the</w:t>
+      </w:r>
+      <w:r>
+        <w:rPr>
+          <w:rFonts w:ascii="Times New Roman" w:hAnsi="Times New Roman" w:cs="Times New Roman"/>
+          <w:sz w:val="24"/>
+          <w:szCs w:val="24"/>
+        </w:rPr>
+        <w:t xml:space="preserve"> </w:t>
       </w:r>
       <w:proofErr w:type="spellStart"/>
       <w:proofErr w:type="gramStart"/>
@@ -3880,7 +3449,7 @@
           <w:sz w:val="24"/>
           <w:szCs w:val="24"/>
         </w:rPr>
-        <w:t xml:space="preserve"> files into the </w:t>
+        <w:t xml:space="preserve"> file into the </w:t>
       </w:r>
       <w:proofErr w:type="spellStart"/>
       <w:r>
@@ -3898,7 +3467,7 @@
           <w:sz w:val="24"/>
           <w:szCs w:val="24"/>
         </w:rPr>
-        <w:t xml:space="preserve">/data folder when the </w:t>
+        <w:t xml:space="preserve">\data folder when the </w:t>
       </w:r>
       <w:proofErr w:type="spellStart"/>
       <w:r>
@@ -3934,39 +3503,7 @@
           <w:sz w:val="24"/>
           <w:szCs w:val="24"/>
         </w:rPr>
-        <w:t xml:space="preserve"> files </w:t>
-      </w:r>
-      <w:r>
-        <w:rPr>
-          <w:rFonts w:ascii="Times New Roman" w:hAnsi="Times New Roman" w:cs="Times New Roman"/>
-          <w:sz w:val="24"/>
-          <w:szCs w:val="24"/>
-        </w:rPr>
-        <w:t>should</w:t>
-      </w:r>
-      <w:r>
-        <w:rPr>
-          <w:rFonts w:ascii="Times New Roman" w:hAnsi="Times New Roman" w:cs="Times New Roman"/>
-          <w:sz w:val="24"/>
-          <w:szCs w:val="24"/>
-        </w:rPr>
-        <w:t xml:space="preserve"> be </w:t>
-      </w:r>
-      <w:r>
-        <w:rPr>
-          <w:rFonts w:ascii="Times New Roman" w:hAnsi="Times New Roman" w:cs="Times New Roman"/>
-          <w:sz w:val="24"/>
-          <w:szCs w:val="24"/>
-        </w:rPr>
-        <w:t xml:space="preserve">further </w:t>
-      </w:r>
-      <w:r>
-        <w:rPr>
-          <w:rFonts w:ascii="Times New Roman" w:hAnsi="Times New Roman" w:cs="Times New Roman"/>
-          <w:sz w:val="24"/>
-          <w:szCs w:val="24"/>
-        </w:rPr>
-        <w:t xml:space="preserve">customized and used to format FVS output. </w:t>
+        <w:t xml:space="preserve"> files should be further customized and used to format FVS output. </w:t>
       </w:r>
     </w:p>
     <w:p>
@@ -3987,65 +3524,24 @@
           <w:rFonts w:cs="Times New Roman"/>
           <w:szCs w:val="24"/>
         </w:rPr>
-        <w:t xml:space="preserve">BioSum generates a log file named </w:t>
-      </w:r>
+        <w:lastRenderedPageBreak/>
+        <w:t xml:space="preserve">BioSum generates a log file named biosum_fvs_input_debug.txt also in the </w:t>
+      </w:r>
+      <w:proofErr w:type="spellStart"/>
       <w:r>
         <w:rPr>
           <w:rFonts w:cs="Times New Roman"/>
           <w:szCs w:val="24"/>
         </w:rPr>
-        <w:t>biosum_fvs_input_debug.txt</w:t>
-      </w:r>
+        <w:t>fvs</w:t>
+      </w:r>
+      <w:proofErr w:type="spellEnd"/>
       <w:r>
         <w:rPr>
           <w:rFonts w:cs="Times New Roman"/>
           <w:szCs w:val="24"/>
         </w:rPr>
-        <w:t xml:space="preserve"> </w:t>
-      </w:r>
-      <w:r>
-        <w:rPr>
-          <w:rFonts w:cs="Times New Roman"/>
-          <w:szCs w:val="24"/>
-        </w:rPr>
-        <w:t xml:space="preserve">also </w:t>
-      </w:r>
-      <w:r>
-        <w:rPr>
-          <w:rFonts w:cs="Times New Roman"/>
-          <w:szCs w:val="24"/>
-        </w:rPr>
-        <w:t xml:space="preserve">in the </w:t>
-      </w:r>
-      <w:proofErr w:type="spellStart"/>
-      <w:r>
-        <w:rPr>
-          <w:rFonts w:cs="Times New Roman"/>
-          <w:szCs w:val="24"/>
-        </w:rPr>
-        <w:t>fvs</w:t>
-      </w:r>
-      <w:proofErr w:type="spellEnd"/>
-      <w:r>
-        <w:rPr>
-          <w:rFonts w:cs="Times New Roman"/>
-          <w:szCs w:val="24"/>
-        </w:rPr>
-        <w:t xml:space="preserve">/data folder that can be used for reconciliation or troubleshooting. BioSum </w:t>
-      </w:r>
-      <w:r>
-        <w:rPr>
-          <w:rFonts w:cs="Times New Roman"/>
-          <w:szCs w:val="24"/>
-        </w:rPr>
-        <w:t>makes</w:t>
-      </w:r>
-      <w:r>
-        <w:rPr>
-          <w:rFonts w:cs="Times New Roman"/>
-          <w:szCs w:val="24"/>
-        </w:rPr>
-        <w:t xml:space="preserve"> a record of the settings used to create the </w:t>
+        <w:t xml:space="preserve">\data folder that can be used for reconciliation or troubleshooting. BioSum makes a record of the settings used to create the </w:t>
       </w:r>
       <w:proofErr w:type="spellStart"/>
       <w:r>
@@ -4115,23 +3611,7 @@
           <w:sz w:val="24"/>
           <w:szCs w:val="24"/>
         </w:rPr>
-        <w:t xml:space="preserve">Once the FVS input </w:t>
-      </w:r>
-      <w:r>
-        <w:rPr>
-          <w:rFonts w:ascii="Times New Roman" w:hAnsi="Times New Roman" w:cs="Times New Roman"/>
-          <w:sz w:val="24"/>
-          <w:szCs w:val="24"/>
-        </w:rPr>
-        <w:t>database files</w:t>
-      </w:r>
-      <w:r>
-        <w:rPr>
-          <w:rFonts w:ascii="Times New Roman" w:hAnsi="Times New Roman" w:cs="Times New Roman"/>
-          <w:sz w:val="24"/>
-          <w:szCs w:val="24"/>
-        </w:rPr>
-        <w:t xml:space="preserve"> have been created</w:t>
+        <w:t>Once the FVS input database files have been created</w:t>
       </w:r>
       <w:r>
         <w:rPr>
@@ -4153,42 +3633,335 @@
     </w:p>
     <w:p>
       <w:pPr>
-        <w:spacing w:after="0" w:line="240" w:lineRule="auto"/>
-        <w:rPr>
-          <w:rFonts w:cs="Times New Roman"/>
-          <w:szCs w:val="24"/>
-        </w:rPr>
-      </w:pPr>
-    </w:p>
-    <w:p>
-      <w:pPr>
-        <w:spacing w:after="0" w:line="240" w:lineRule="auto"/>
-        <w:rPr>
-          <w:rFonts w:cs="Times New Roman"/>
-          <w:szCs w:val="24"/>
-        </w:rPr>
-      </w:pPr>
-    </w:p>
-    <w:p>
-      <w:pPr>
-        <w:spacing w:after="0" w:line="240" w:lineRule="auto"/>
-        <w:rPr>
-          <w:rFonts w:cs="Times New Roman"/>
-          <w:szCs w:val="24"/>
-        </w:rPr>
-      </w:pPr>
-    </w:p>
-    <w:p>
-      <w:pPr>
-        <w:spacing w:after="0" w:line="240" w:lineRule="auto"/>
-        <w:rPr>
-          <w:rFonts w:cs="Times New Roman"/>
-          <w:szCs w:val="24"/>
-        </w:rPr>
-      </w:pPr>
-    </w:p>
-    <w:p>
-      <w:pPr>
+        <w:spacing w:after="0"/>
+        <w:rPr>
+          <w:rFonts w:ascii="Times New Roman" w:hAnsi="Times New Roman" w:cs="Times New Roman"/>
+        </w:rPr>
+      </w:pPr>
+    </w:p>
+    <w:p>
+      <w:pPr>
+        <w:spacing w:after="0"/>
+        <w:rPr>
+          <w:rFonts w:ascii="Times New Roman" w:hAnsi="Times New Roman" w:cs="Times New Roman"/>
+        </w:rPr>
+      </w:pPr>
+    </w:p>
+    <w:p>
+      <w:pPr>
+        <w:spacing w:after="0"/>
+        <w:rPr>
+          <w:rFonts w:ascii="Times New Roman" w:hAnsi="Times New Roman" w:cs="Times New Roman"/>
+        </w:rPr>
+      </w:pPr>
+    </w:p>
+    <w:p>
+      <w:pPr>
+        <w:rPr>
+          <w:rFonts w:ascii="Times New Roman" w:hAnsi="Times New Roman" w:cs="Times New Roman"/>
+          <w:b/>
+          <w:bCs/>
+          <w:sz w:val="24"/>
+          <w:szCs w:val="24"/>
+        </w:rPr>
+      </w:pPr>
+      <w:bookmarkStart w:id="0" w:name="_GoBack"/>
+      <w:bookmarkEnd w:id="0"/>
+      <w:proofErr w:type="spellStart"/>
+      <w:r>
+        <w:rPr>
+          <w:rFonts w:ascii="Times New Roman" w:hAnsi="Times New Roman" w:cs="Times New Roman"/>
+          <w:b/>
+          <w:bCs/>
+          <w:sz w:val="24"/>
+          <w:szCs w:val="24"/>
+        </w:rPr>
+        <w:t>FVSIn</w:t>
+      </w:r>
+      <w:proofErr w:type="spellEnd"/>
+      <w:r>
+        <w:rPr>
+          <w:rFonts w:ascii="Times New Roman" w:hAnsi="Times New Roman" w:cs="Times New Roman"/>
+          <w:b/>
+          <w:bCs/>
+          <w:sz w:val="24"/>
+          <w:szCs w:val="24"/>
+        </w:rPr>
+        <w:t xml:space="preserve"> Options</w:t>
+      </w:r>
+    </w:p>
+    <w:p>
+      <w:pPr>
+        <w:spacing w:after="0"/>
+        <w:rPr>
+          <w:rFonts w:ascii="Times New Roman" w:hAnsi="Times New Roman" w:cs="Times New Roman"/>
+          <w:noProof/>
+          <w:sz w:val="24"/>
+          <w:szCs w:val="24"/>
+        </w:rPr>
+      </w:pPr>
+      <w:r>
+        <w:rPr>
+          <w:rFonts w:ascii="Times New Roman" w:hAnsi="Times New Roman" w:cs="Times New Roman"/>
+          <w:noProof/>
+          <w:sz w:val="24"/>
+          <w:szCs w:val="24"/>
+        </w:rPr>
+        <w:t xml:space="preserve">The other controls on this window affect what data is brought into the </w:t>
+      </w:r>
+      <w:proofErr w:type="spellStart"/>
+      <w:r>
+        <w:rPr>
+          <w:rFonts w:ascii="Times New Roman" w:hAnsi="Times New Roman" w:cs="Times New Roman"/>
+          <w:noProof/>
+          <w:sz w:val="24"/>
+          <w:szCs w:val="24"/>
+        </w:rPr>
+        <w:t>FVSIn.db</w:t>
+      </w:r>
+      <w:proofErr w:type="spellEnd"/>
+      <w:r>
+        <w:rPr>
+          <w:rFonts w:ascii="Times New Roman" w:hAnsi="Times New Roman" w:cs="Times New Roman"/>
+          <w:noProof/>
+          <w:sz w:val="24"/>
+          <w:szCs w:val="24"/>
+        </w:rPr>
+        <w:t xml:space="preserve"> database. It is up to the analyst to understand how to tell FVS whether and how to use the information that ends up in this database. For example, you can choose to rely on the surface fuel model recorded by FIA field crews (for the years it is available—2013 and later) or the calculated down wood biomass—both can be propagated to the </w:t>
+      </w:r>
+      <w:proofErr w:type="spellStart"/>
+      <w:r>
+        <w:rPr>
+          <w:rFonts w:ascii="Times New Roman" w:hAnsi="Times New Roman" w:cs="Times New Roman"/>
+          <w:noProof/>
+          <w:sz w:val="24"/>
+          <w:szCs w:val="24"/>
+        </w:rPr>
+        <w:t>FVSIn</w:t>
+      </w:r>
+      <w:proofErr w:type="spellEnd"/>
+      <w:r>
+        <w:rPr>
+          <w:rFonts w:ascii="Times New Roman" w:hAnsi="Times New Roman" w:cs="Times New Roman"/>
+          <w:noProof/>
+          <w:sz w:val="24"/>
+          <w:szCs w:val="24"/>
+        </w:rPr>
+        <w:t xml:space="preserve"> file, but the analyst will need to tell FVS which to use as the basis for representing surface fuels (relied on heavily to calculate the estimates in the POTFIRE and CARBON tables, for example) in the KCP file.</w:t>
+      </w:r>
+    </w:p>
+    <w:p>
+      <w:pPr>
+        <w:spacing w:after="0"/>
+        <w:rPr>
+          <w:rFonts w:ascii="Times New Roman" w:hAnsi="Times New Roman" w:cs="Times New Roman"/>
+          <w:noProof/>
+          <w:sz w:val="24"/>
+          <w:szCs w:val="24"/>
+        </w:rPr>
+      </w:pPr>
+      <w:r>
+        <w:rPr>
+          <w:rFonts w:ascii="Times New Roman" w:hAnsi="Times New Roman" w:cs="Times New Roman"/>
+          <w:noProof/>
+          <w:sz w:val="24"/>
+          <w:szCs w:val="24"/>
+        </w:rPr>
+        <w:t xml:space="preserve"> </w:t>
+      </w:r>
+    </w:p>
+    <w:p>
+      <w:pPr>
+        <w:spacing w:after="0"/>
+        <w:rPr>
+          <w:rFonts w:ascii="Times New Roman" w:hAnsi="Times New Roman" w:cs="Times New Roman"/>
+          <w:noProof/>
+          <w:sz w:val="24"/>
+          <w:szCs w:val="24"/>
+        </w:rPr>
+      </w:pPr>
+      <w:r>
+        <w:rPr>
+          <w:rFonts w:ascii="Times New Roman" w:hAnsi="Times New Roman" w:cs="Times New Roman"/>
+          <w:noProof/>
+          <w:sz w:val="24"/>
+          <w:szCs w:val="24"/>
+        </w:rPr>
+        <w:t xml:space="preserve">Down woody material can be filtered by Transect Length—for example, if a forested condition occurs on only one subplot, and on only a part of that subplot, the </w:t>
+      </w:r>
+      <w:r>
+        <w:rPr>
+          <w:rFonts w:ascii="Times New Roman" w:hAnsi="Times New Roman" w:cs="Times New Roman"/>
+          <w:b/>
+          <w:noProof/>
+          <w:sz w:val="24"/>
+          <w:szCs w:val="24"/>
+        </w:rPr>
+        <w:t>Minimum CWD</w:t>
+      </w:r>
+      <w:r>
+        <w:rPr>
+          <w:rFonts w:ascii="Times New Roman" w:hAnsi="Times New Roman" w:cs="Times New Roman"/>
+          <w:b/>
+          <w:noProof/>
+          <w:sz w:val="24"/>
+          <w:szCs w:val="24"/>
+        </w:rPr>
+        <w:t xml:space="preserve"> Transect Length</w:t>
+      </w:r>
+      <w:r>
+        <w:rPr>
+          <w:rFonts w:ascii="Times New Roman" w:hAnsi="Times New Roman" w:cs="Times New Roman"/>
+          <w:b/>
+          <w:noProof/>
+          <w:sz w:val="24"/>
+          <w:szCs w:val="24"/>
+        </w:rPr>
+        <w:t xml:space="preserve"> (ft)</w:t>
+      </w:r>
+      <w:r>
+        <w:rPr>
+          <w:rFonts w:ascii="Times New Roman" w:hAnsi="Times New Roman" w:cs="Times New Roman"/>
+          <w:noProof/>
+          <w:sz w:val="24"/>
+          <w:szCs w:val="24"/>
+        </w:rPr>
+        <w:t xml:space="preserve"> could be as short as 5 feet or less—a VERY small sample on which to base surface fuel biomass estimates, so the analyst might choose to set a higher threshold and pass CWD to FVS only for conditions (stands) where the transect length on which down wood was sampled, exceeds that threshold. It’s advisable to consult the field guides for each year of data you are interested in using, and/or the down wood tables, and/or an FIA analyst, for assistance in making these choices. The number, orientation and length of down wood transects has changed repeatedly over the past two decades.</w:t>
+      </w:r>
+    </w:p>
+    <w:p>
+      <w:pPr>
+        <w:spacing w:after="0"/>
+        <w:rPr>
+          <w:rFonts w:ascii="Times New Roman" w:hAnsi="Times New Roman" w:cs="Times New Roman"/>
+          <w:noProof/>
+          <w:sz w:val="24"/>
+          <w:szCs w:val="24"/>
+        </w:rPr>
+      </w:pPr>
+    </w:p>
+    <w:p>
+      <w:pPr>
+        <w:spacing w:after="0"/>
+        <w:rPr>
+          <w:rFonts w:ascii="Times New Roman" w:hAnsi="Times New Roman" w:cs="Times New Roman"/>
+          <w:noProof/>
+          <w:sz w:val="24"/>
+          <w:szCs w:val="24"/>
+        </w:rPr>
+      </w:pPr>
+      <w:r>
+        <w:rPr>
+          <w:rFonts w:ascii="Times New Roman" w:hAnsi="Times New Roman" w:cs="Times New Roman"/>
+          <w:noProof/>
+          <w:sz w:val="24"/>
+          <w:szCs w:val="24"/>
+        </w:rPr>
+        <w:t>Early in the annual inventory, confusion about duff and litter protocols (some due to the use of tenths of inches as a unit) leaves many analysts with little confidence that they are consistently and correctly recorded. The</w:t>
+      </w:r>
+      <w:r>
+        <w:rPr>
+          <w:rFonts w:ascii="Times New Roman" w:hAnsi="Times New Roman" w:cs="Times New Roman"/>
+          <w:noProof/>
+          <w:sz w:val="24"/>
+          <w:szCs w:val="24"/>
+        </w:rPr>
+        <w:t xml:space="preserve"> </w:t>
+      </w:r>
+      <w:r>
+        <w:rPr>
+          <w:rFonts w:ascii="Times New Roman" w:hAnsi="Times New Roman" w:cs="Times New Roman"/>
+          <w:b/>
+          <w:noProof/>
+          <w:sz w:val="24"/>
+          <w:szCs w:val="24"/>
+        </w:rPr>
+        <w:t>Duff/Litter Years to Exclude</w:t>
+      </w:r>
+      <w:r>
+        <w:rPr>
+          <w:rFonts w:ascii="Times New Roman" w:hAnsi="Times New Roman" w:cs="Times New Roman"/>
+          <w:noProof/>
+          <w:sz w:val="24"/>
+          <w:szCs w:val="24"/>
+        </w:rPr>
+        <w:t xml:space="preserve"> filtering checkboxes provide the option to load duff and litter data (for example to represent fuels or forest floor carbon) except for certain years (in which case FVS will assign what it “thinks” is a viable default for stand data collected in those years).</w:t>
+      </w:r>
+    </w:p>
+    <w:p>
+      <w:pPr>
+        <w:spacing w:after="0"/>
+        <w:rPr>
+          <w:rFonts w:ascii="Times New Roman" w:hAnsi="Times New Roman" w:cs="Times New Roman"/>
+          <w:noProof/>
+          <w:sz w:val="24"/>
+          <w:szCs w:val="24"/>
+        </w:rPr>
+      </w:pPr>
+    </w:p>
+    <w:p>
+      <w:pPr>
+        <w:spacing w:after="0"/>
+        <w:rPr>
+          <w:rFonts w:ascii="Times New Roman" w:hAnsi="Times New Roman" w:cs="Times New Roman"/>
+          <w:noProof/>
+          <w:sz w:val="24"/>
+          <w:szCs w:val="24"/>
+        </w:rPr>
+      </w:pPr>
+      <w:r>
+        <w:rPr>
+          <w:rFonts w:ascii="Times New Roman" w:hAnsi="Times New Roman" w:cs="Times New Roman"/>
+          <w:noProof/>
+          <w:sz w:val="24"/>
+          <w:szCs w:val="24"/>
+        </w:rPr>
+        <w:t xml:space="preserve">Checking the </w:t>
+      </w:r>
+      <w:r>
+        <w:rPr>
+          <w:rFonts w:ascii="Times New Roman" w:hAnsi="Times New Roman" w:cs="Times New Roman"/>
+          <w:b/>
+          <w:noProof/>
+          <w:sz w:val="24"/>
+          <w:szCs w:val="24"/>
+        </w:rPr>
+        <w:t>Tree Growth Calibration</w:t>
+      </w:r>
+      <w:r>
+        <w:rPr>
+          <w:rFonts w:ascii="Times New Roman" w:hAnsi="Times New Roman" w:cs="Times New Roman"/>
+          <w:noProof/>
+          <w:sz w:val="24"/>
+          <w:szCs w:val="24"/>
+        </w:rPr>
+        <w:t xml:space="preserve"> data boxes (checked by default) for previous height and/or diameter will result in those values being loaded for every tree which has those values populated in the FIADB database. These can be found in the FVSIn database’s FVS_TREEINIT_COND table’s tree-level height and diameter growth fields (FVS_TREEINIT_DG; FVS_TREEINIT_HTG). When these values are populated, FVS will use </w:t>
+      </w:r>
+      <w:r>
+        <w:rPr>
+          <w:rFonts w:ascii="Times New Roman" w:hAnsi="Times New Roman" w:cs="Times New Roman"/>
+          <w:noProof/>
+          <w:sz w:val="24"/>
+          <w:szCs w:val="24"/>
+        </w:rPr>
+        <w:lastRenderedPageBreak/>
+        <w:t>them to calibrate its species-level growth models towards values empirically observed within each stand.</w:t>
+      </w:r>
+    </w:p>
+    <w:p>
+      <w:pPr>
+        <w:spacing w:after="0"/>
+        <w:rPr>
+          <w:rFonts w:ascii="Times New Roman" w:hAnsi="Times New Roman" w:cs="Times New Roman"/>
+          <w:noProof/>
+          <w:sz w:val="24"/>
+          <w:szCs w:val="24"/>
+        </w:rPr>
+      </w:pPr>
+    </w:p>
+    <w:p>
+      <w:pPr>
+        <w:spacing w:after="0"/>
         <w:rPr>
           <w:rFonts w:ascii="Times New Roman" w:eastAsia="Times New Roman" w:hAnsi="Times New Roman" w:cs="Times New Roman"/>
           <w:b/>
@@ -4196,7 +3969,71 @@
           <w:szCs w:val="28"/>
         </w:rPr>
       </w:pPr>
-      <w:bookmarkStart w:id="1" w:name="_Hlk92199524"/>
+      <w:r>
+        <w:rPr>
+          <w:rFonts w:ascii="Times New Roman" w:hAnsi="Times New Roman" w:cs="Times New Roman"/>
+          <w:noProof/>
+          <w:sz w:val="24"/>
+          <w:szCs w:val="24"/>
+        </w:rPr>
+        <w:t xml:space="preserve">If seedlings are present in the </w:t>
+      </w:r>
+      <w:proofErr w:type="gramStart"/>
+      <w:r>
+        <w:rPr>
+          <w:rFonts w:ascii="Times New Roman" w:hAnsi="Times New Roman" w:cs="Times New Roman"/>
+          <w:noProof/>
+          <w:sz w:val="24"/>
+          <w:szCs w:val="24"/>
+        </w:rPr>
+        <w:t>master.tree</w:t>
+      </w:r>
+      <w:proofErr w:type="gramEnd"/>
+      <w:r>
+        <w:rPr>
+          <w:rFonts w:ascii="Times New Roman" w:hAnsi="Times New Roman" w:cs="Times New Roman"/>
+          <w:noProof/>
+          <w:sz w:val="24"/>
+          <w:szCs w:val="24"/>
+        </w:rPr>
+        <w:t xml:space="preserve"> table, unchecking the &lt;Include </w:t>
+      </w:r>
+      <w:r>
+        <w:rPr>
+          <w:rFonts w:ascii="Times New Roman" w:hAnsi="Times New Roman" w:cs="Times New Roman"/>
+          <w:noProof/>
+          <w:sz w:val="24"/>
+          <w:szCs w:val="24"/>
+        </w:rPr>
+        <w:t>s</w:t>
+      </w:r>
+      <w:r>
+        <w:rPr>
+          <w:rFonts w:ascii="Times New Roman" w:hAnsi="Times New Roman" w:cs="Times New Roman"/>
+          <w:noProof/>
+          <w:sz w:val="24"/>
+          <w:szCs w:val="24"/>
+        </w:rPr>
+        <w:t>eedlings</w:t>
+      </w:r>
+      <w:r>
+        <w:rPr>
+          <w:rFonts w:ascii="Times New Roman" w:hAnsi="Times New Roman" w:cs="Times New Roman"/>
+          <w:noProof/>
+          <w:sz w:val="24"/>
+          <w:szCs w:val="24"/>
+        </w:rPr>
+        <w:t xml:space="preserve"> from FIADB</w:t>
+      </w:r>
+      <w:r>
+        <w:rPr>
+          <w:rFonts w:ascii="Times New Roman" w:hAnsi="Times New Roman" w:cs="Times New Roman"/>
+          <w:noProof/>
+          <w:sz w:val="24"/>
+          <w:szCs w:val="24"/>
+        </w:rPr>
+        <w:t>&gt; checkbox provides the option to exclude them from FVS input. A seedling is defined as a tree with a 0.1 diameter.</w:t>
+      </w:r>
       <w:r>
         <w:rPr>
           <w:rFonts w:ascii="Times New Roman" w:eastAsia="Times New Roman" w:hAnsi="Times New Roman" w:cs="Times New Roman"/>
@@ -4216,7 +4053,6 @@
           <w:szCs w:val="28"/>
         </w:rPr>
       </w:pPr>
-      <w:proofErr w:type="spellStart"/>
       <w:r>
         <w:rPr>
           <w:rFonts w:ascii="Times New Roman" w:eastAsia="Times New Roman" w:hAnsi="Times New Roman" w:cs="Times New Roman"/>
@@ -4225,32 +4061,65 @@
           <w:szCs w:val="28"/>
         </w:rPr>
         <w:lastRenderedPageBreak/>
-        <w:t>FVSIn</w:t>
+        <w:t>FVS Output PRE-POST Sequence Number Definition</w:t>
+      </w:r>
+    </w:p>
+    <w:p>
+      <w:pPr>
+        <w:rPr>
+          <w:rFonts w:ascii="Times New Roman" w:hAnsi="Times New Roman" w:cs="Times New Roman"/>
+          <w:sz w:val="24"/>
+          <w:szCs w:val="24"/>
+        </w:rPr>
+      </w:pPr>
+      <w:r>
+        <w:rPr>
+          <w:rFonts w:ascii="Times New Roman" w:hAnsi="Times New Roman" w:cs="Times New Roman"/>
+          <w:sz w:val="24"/>
+          <w:szCs w:val="24"/>
+        </w:rPr>
+        <w:t xml:space="preserve">For each table to be loaded from FVS output and used in the Treatment Optimizer workflow or for other analytic purposes, up to 8 table records per stand can be loaded into the BioSum PREPOST databases (each of which contains a PRE and a POST table) for each package, corresponding to whichever FVS cycles are most useful for analysis—a decision that needed to have been at least partly made before the FVS simulations were conducted. If the data will be used for a pre-post optimizer analysis at BioSum cycle 1 (the only BioSum cycle for which an optimizer pre-post analysis is possible), it is typically important that the BioSum Cycle 1 PRE and POST values entered be the FVS cycle at which treatment first occurs and the first FVS cycle after treatment occurs (usually 1 year later), respectively. The “sequence numbers” (abbreviated SEQNUM) are really the same as the FVS cycle numbers and are not named “cycles” mainly in order to avoid confusion with the 4 “BioSum cycles” in </w:t>
+      </w:r>
+      <w:proofErr w:type="spellStart"/>
+      <w:r>
+        <w:rPr>
+          <w:rFonts w:ascii="Times New Roman" w:hAnsi="Times New Roman" w:cs="Times New Roman"/>
+          <w:sz w:val="24"/>
+          <w:szCs w:val="24"/>
+        </w:rPr>
+        <w:t>BioSum’s</w:t>
       </w:r>
       <w:proofErr w:type="spellEnd"/>
       <w:r>
         <w:rPr>
+          <w:rFonts w:ascii="Times New Roman" w:hAnsi="Times New Roman" w:cs="Times New Roman"/>
+          <w:sz w:val="24"/>
+          <w:szCs w:val="24"/>
+        </w:rPr>
+        <w:t xml:space="preserve"> conceptual framework.</w:t>
+      </w:r>
+    </w:p>
+    <w:p>
+      <w:pPr>
+        <w:rPr>
           <w:rFonts w:ascii="Times New Roman" w:eastAsia="Times New Roman" w:hAnsi="Times New Roman" w:cs="Times New Roman"/>
           <w:b/>
-          <w:sz w:val="28"/>
-          <w:szCs w:val="28"/>
-        </w:rPr>
-        <w:t xml:space="preserve"> Options</w:t>
-      </w:r>
+          <w:sz w:val="24"/>
+          <w:szCs w:val="24"/>
+        </w:rPr>
+      </w:pPr>
       <w:r>
         <w:rPr>
           <w:rFonts w:ascii="Times New Roman" w:eastAsia="Times New Roman" w:hAnsi="Times New Roman" w:cs="Times New Roman"/>
           <w:b/>
-          <w:sz w:val="28"/>
-          <w:szCs w:val="28"/>
-        </w:rPr>
-        <w:t xml:space="preserve"> Tab</w:t>
-      </w:r>
-      <w:bookmarkEnd w:id="1"/>
-    </w:p>
-    <w:p>
-      <w:pPr>
-        <w:spacing w:before="120" w:after="120"/>
+          <w:sz w:val="24"/>
+          <w:szCs w:val="24"/>
+        </w:rPr>
+        <w:t>Editing sequence number assignments</w:t>
+      </w:r>
+    </w:p>
+    <w:p>
+      <w:pPr>
         <w:rPr>
           <w:rFonts w:ascii="Times New Roman" w:eastAsia="Times New Roman" w:hAnsi="Times New Roman" w:cs="Times New Roman"/>
           <w:sz w:val="24"/>
@@ -4263,640 +4132,101 @@
           <w:sz w:val="24"/>
           <w:szCs w:val="24"/>
         </w:rPr>
-        <w:t xml:space="preserve">The controls in this dialog affect what data is brought into the </w:t>
+        <w:t xml:space="preserve">Multiple tables can be selected for editing of SEQNUM assignments by use of </w:t>
+      </w:r>
+      <w:r>
+        <w:rPr>
+          <w:rFonts w:ascii="Times New Roman" w:eastAsia="Times New Roman" w:hAnsi="Times New Roman" w:cs="Times New Roman"/>
+          <w:b/>
+          <w:sz w:val="24"/>
+          <w:szCs w:val="24"/>
+        </w:rPr>
+        <w:t>&lt;control&gt;&lt;left-click&gt;</w:t>
+      </w:r>
+      <w:r>
+        <w:rPr>
+          <w:rFonts w:ascii="Times New Roman" w:eastAsia="Times New Roman" w:hAnsi="Times New Roman" w:cs="Times New Roman"/>
+          <w:sz w:val="24"/>
+          <w:szCs w:val="24"/>
+        </w:rPr>
+        <w:t xml:space="preserve"> after clicking the first table to toggle the selection highlight, but some combinations are not possible to edit in a single edit session. POTFIRE and STRCLASS must each have their sequence numbers defined separately from the other tables owing to idiosyncrasies of those table designs. The CUTLIST table is not listed in the set of choices for editing SEQNUM assignments. It will automatically be loaded as long as the SUMMARY table is assigned a SEQNUM pattern for loading (at a minimum, SUMMARY must be specified for loading in every BioSum project) – the CUTLIST table will always load consistent with the SEQNUM assignments made for SUMMARY.</w:t>
+      </w:r>
+    </w:p>
+    <w:p>
+      <w:pPr>
+        <w:rPr>
+          <w:rFonts w:ascii="Times New Roman" w:hAnsi="Times New Roman" w:cs="Times New Roman"/>
+          <w:sz w:val="24"/>
+          <w:szCs w:val="24"/>
+        </w:rPr>
+      </w:pPr>
+      <w:r>
+        <w:rPr>
+          <w:rFonts w:ascii="Times New Roman" w:eastAsia="Times New Roman" w:hAnsi="Times New Roman" w:cs="Times New Roman"/>
+          <w:sz w:val="24"/>
+          <w:szCs w:val="24"/>
+        </w:rPr>
+        <w:t xml:space="preserve"> </w:t>
+      </w:r>
+      <w:r>
+        <w:rPr>
+          <w:rFonts w:ascii="Times New Roman" w:hAnsi="Times New Roman" w:cs="Times New Roman"/>
+          <w:sz w:val="24"/>
+          <w:szCs w:val="24"/>
+        </w:rPr>
+        <w:t xml:space="preserve">After one or more table types are selected for editing SEQNUM assignments, the next step is to click the </w:t>
+      </w:r>
+      <w:r>
+        <w:rPr>
+          <w:rFonts w:ascii="Times New Roman" w:hAnsi="Times New Roman" w:cs="Times New Roman"/>
+          <w:b/>
+          <w:sz w:val="24"/>
+          <w:szCs w:val="24"/>
+        </w:rPr>
+        <w:t>&lt;Edit&gt;</w:t>
+      </w:r>
+      <w:r>
+        <w:rPr>
+          <w:rFonts w:ascii="Times New Roman" w:hAnsi="Times New Roman" w:cs="Times New Roman"/>
+          <w:sz w:val="24"/>
+          <w:szCs w:val="24"/>
+        </w:rPr>
+        <w:t xml:space="preserve"> button. If the patterns suggested in the User Guide’s FVS chapter are implemented during FVS simulation, then assignment is easy. Just select the pattern label from the </w:t>
+      </w:r>
+      <w:r>
+        <w:rPr>
+          <w:rFonts w:ascii="Times New Roman" w:hAnsi="Times New Roman" w:cs="Times New Roman"/>
+          <w:b/>
+          <w:sz w:val="24"/>
+          <w:szCs w:val="24"/>
+        </w:rPr>
+        <w:t>&lt;Choose SEQNUM Assignment Template&gt;</w:t>
+      </w:r>
+      <w:r>
+        <w:rPr>
+          <w:rFonts w:ascii="Times New Roman" w:hAnsi="Times New Roman" w:cs="Times New Roman"/>
+          <w:sz w:val="24"/>
+          <w:szCs w:val="24"/>
+        </w:rPr>
+        <w:t xml:space="preserve"> dropdown corresponding to the </w:t>
       </w:r>
       <w:proofErr w:type="spellStart"/>
       <w:r>
         <w:rPr>
-          <w:rFonts w:ascii="Times New Roman" w:eastAsia="Times New Roman" w:hAnsi="Times New Roman" w:cs="Times New Roman"/>
-          <w:sz w:val="24"/>
-          <w:szCs w:val="24"/>
-        </w:rPr>
-        <w:t>FVSIn.db</w:t>
+          <w:rFonts w:ascii="Times New Roman" w:hAnsi="Times New Roman" w:cs="Times New Roman"/>
+          <w:sz w:val="24"/>
+          <w:szCs w:val="24"/>
+        </w:rPr>
+        <w:t>Timeint</w:t>
       </w:r>
       <w:proofErr w:type="spellEnd"/>
       <w:r>
         <w:rPr>
-          <w:rFonts w:ascii="Times New Roman" w:eastAsia="Times New Roman" w:hAnsi="Times New Roman" w:cs="Times New Roman"/>
-          <w:sz w:val="24"/>
-          <w:szCs w:val="24"/>
-        </w:rPr>
-        <w:t xml:space="preserve"> databas</w:t>
-      </w:r>
-      <w:r>
-        <w:rPr>
-          <w:rFonts w:ascii="Times New Roman" w:eastAsia="Times New Roman" w:hAnsi="Times New Roman" w:cs="Times New Roman"/>
-          <w:sz w:val="24"/>
-          <w:szCs w:val="24"/>
-        </w:rPr>
-        <w:t>e.</w:t>
-      </w:r>
-      <w:r>
-        <w:rPr>
-          <w:rFonts w:ascii="Times New Roman" w:eastAsia="Times New Roman" w:hAnsi="Times New Roman" w:cs="Times New Roman"/>
-          <w:sz w:val="24"/>
-          <w:szCs w:val="24"/>
-        </w:rPr>
-        <w:t xml:space="preserve"> </w:t>
-      </w:r>
-      <w:r>
-        <w:rPr>
-          <w:rFonts w:ascii="Times New Roman" w:eastAsia="Times New Roman" w:hAnsi="Times New Roman" w:cs="Times New Roman"/>
-          <w:sz w:val="24"/>
-          <w:szCs w:val="24"/>
-        </w:rPr>
-        <w:t xml:space="preserve">It is up to the analyst to understand how to tell FVS whether and how to use the information that ends up in this database. For example, you can choose to rely on the surface fuel model recorded by FIA field crews (for the years it is available—2013 and later) or the calculated down wood biomass—both can be propagated to the </w:t>
-      </w:r>
-      <w:proofErr w:type="spellStart"/>
-      <w:r>
-        <w:rPr>
-          <w:rFonts w:ascii="Times New Roman" w:eastAsia="Times New Roman" w:hAnsi="Times New Roman" w:cs="Times New Roman"/>
-          <w:sz w:val="24"/>
-          <w:szCs w:val="24"/>
-        </w:rPr>
-        <w:t>FVSIn</w:t>
-      </w:r>
-      <w:proofErr w:type="spellEnd"/>
-      <w:r>
-        <w:rPr>
-          <w:rFonts w:ascii="Times New Roman" w:eastAsia="Times New Roman" w:hAnsi="Times New Roman" w:cs="Times New Roman"/>
-          <w:sz w:val="24"/>
-          <w:szCs w:val="24"/>
-        </w:rPr>
-        <w:t xml:space="preserve"> file, but the analyst will need to tell FVS which to use as the basis for representing surface fuels (relied on he</w:t>
-      </w:r>
-      <w:r>
-        <w:rPr>
-          <w:rFonts w:ascii="Times New Roman" w:eastAsia="Times New Roman" w:hAnsi="Times New Roman" w:cs="Times New Roman"/>
-          <w:sz w:val="24"/>
-          <w:szCs w:val="24"/>
-        </w:rPr>
-        <w:t>avily to calculate the estimate</w:t>
-      </w:r>
-      <w:r>
-        <w:rPr>
-          <w:rFonts w:ascii="Times New Roman" w:eastAsia="Times New Roman" w:hAnsi="Times New Roman" w:cs="Times New Roman"/>
-          <w:sz w:val="24"/>
-          <w:szCs w:val="24"/>
-        </w:rPr>
-        <w:t>s</w:t>
-      </w:r>
-      <w:r>
-        <w:rPr>
-          <w:rFonts w:ascii="Times New Roman" w:eastAsia="Times New Roman" w:hAnsi="Times New Roman" w:cs="Times New Roman"/>
-          <w:sz w:val="24"/>
-          <w:szCs w:val="24"/>
-        </w:rPr>
-        <w:t xml:space="preserve"> </w:t>
-      </w:r>
-      <w:r>
-        <w:rPr>
-          <w:rFonts w:ascii="Times New Roman" w:eastAsia="Times New Roman" w:hAnsi="Times New Roman" w:cs="Times New Roman"/>
-          <w:sz w:val="24"/>
-          <w:szCs w:val="24"/>
-        </w:rPr>
-        <w:t xml:space="preserve">in the POTFIRE and CARBON tables, for example) in the KCP file. </w:t>
-      </w:r>
-    </w:p>
-    <w:p>
-      <w:pPr>
-        <w:spacing w:before="120" w:after="120"/>
-        <w:rPr>
-          <w:rFonts w:ascii="Times New Roman" w:eastAsia="Times New Roman" w:hAnsi="Times New Roman" w:cs="Times New Roman"/>
-          <w:sz w:val="24"/>
-          <w:szCs w:val="24"/>
-        </w:rPr>
-      </w:pPr>
-      <w:r>
-        <w:rPr>
-          <w:rFonts w:ascii="Times New Roman" w:eastAsia="Times New Roman" w:hAnsi="Times New Roman" w:cs="Times New Roman"/>
-          <w:b/>
-          <w:sz w:val="24"/>
-          <w:szCs w:val="24"/>
-        </w:rPr>
-        <w:br/>
-      </w:r>
-      <w:r>
-        <w:rPr>
-          <w:rFonts w:ascii="Times New Roman" w:eastAsia="Times New Roman" w:hAnsi="Times New Roman" w:cs="Times New Roman"/>
-          <w:b/>
-          <w:sz w:val="24"/>
-          <w:szCs w:val="24"/>
-        </w:rPr>
-        <w:t>Down woody material</w:t>
-      </w:r>
-      <w:r>
-        <w:rPr>
-          <w:rFonts w:ascii="Times New Roman" w:eastAsia="Times New Roman" w:hAnsi="Times New Roman" w:cs="Times New Roman"/>
-          <w:sz w:val="24"/>
-          <w:szCs w:val="24"/>
-        </w:rPr>
-        <w:t xml:space="preserve"> can be filtered by </w:t>
-      </w:r>
-      <w:r>
-        <w:rPr>
-          <w:rFonts w:ascii="Times New Roman" w:eastAsia="Times New Roman" w:hAnsi="Times New Roman" w:cs="Times New Roman"/>
-          <w:b/>
-          <w:sz w:val="24"/>
-          <w:szCs w:val="24"/>
-        </w:rPr>
-        <w:t>Transect L</w:t>
-      </w:r>
-      <w:r>
-        <w:rPr>
-          <w:rFonts w:ascii="Times New Roman" w:eastAsia="Times New Roman" w:hAnsi="Times New Roman" w:cs="Times New Roman"/>
-          <w:b/>
-          <w:sz w:val="24"/>
-          <w:szCs w:val="24"/>
-        </w:rPr>
-        <w:t>ength</w:t>
-      </w:r>
-      <w:r>
-        <w:rPr>
-          <w:rFonts w:ascii="Times New Roman" w:eastAsia="Times New Roman" w:hAnsi="Times New Roman" w:cs="Times New Roman"/>
-          <w:sz w:val="24"/>
-          <w:szCs w:val="24"/>
-        </w:rPr>
-        <w:t>—for example, if a forested condition occurs on only one subplot, and on only a part of that subplot, the coarse wood</w:t>
-      </w:r>
-      <w:r>
-        <w:rPr>
-          <w:rFonts w:ascii="Times New Roman" w:eastAsia="Times New Roman" w:hAnsi="Times New Roman" w:cs="Times New Roman"/>
-          <w:sz w:val="24"/>
-          <w:szCs w:val="24"/>
-        </w:rPr>
-        <w:t xml:space="preserve"> (</w:t>
-      </w:r>
-      <w:r>
-        <w:rPr>
-          <w:rFonts w:ascii="Times New Roman" w:eastAsia="Times New Roman" w:hAnsi="Times New Roman" w:cs="Times New Roman"/>
-          <w:b/>
-          <w:sz w:val="24"/>
-          <w:szCs w:val="24"/>
-        </w:rPr>
-        <w:t>CWD</w:t>
-      </w:r>
-      <w:r>
-        <w:rPr>
-          <w:rFonts w:ascii="Times New Roman" w:eastAsia="Times New Roman" w:hAnsi="Times New Roman" w:cs="Times New Roman"/>
-          <w:sz w:val="24"/>
-          <w:szCs w:val="24"/>
-        </w:rPr>
-        <w:t xml:space="preserve">) </w:t>
-      </w:r>
-      <w:r>
-        <w:rPr>
-          <w:rFonts w:ascii="Times New Roman" w:eastAsia="Times New Roman" w:hAnsi="Times New Roman" w:cs="Times New Roman"/>
-          <w:b/>
-          <w:sz w:val="24"/>
-          <w:szCs w:val="24"/>
-        </w:rPr>
-        <w:t>Transect Length</w:t>
-      </w:r>
-      <w:r>
-        <w:rPr>
-          <w:rFonts w:ascii="Times New Roman" w:eastAsia="Times New Roman" w:hAnsi="Times New Roman" w:cs="Times New Roman"/>
-          <w:sz w:val="24"/>
-          <w:szCs w:val="24"/>
-        </w:rPr>
-        <w:t xml:space="preserve"> could be as short as 5 feet or less—a VERY small sample on which to base surface fuel biomass estimates, so the analyst might choose to set a higher threshold and pass </w:t>
-      </w:r>
-      <w:r>
-        <w:rPr>
-          <w:rFonts w:ascii="Times New Roman" w:eastAsia="Times New Roman" w:hAnsi="Times New Roman" w:cs="Times New Roman"/>
-          <w:sz w:val="24"/>
-          <w:szCs w:val="24"/>
-        </w:rPr>
-        <w:t>CWD</w:t>
-      </w:r>
-      <w:r>
-        <w:rPr>
-          <w:rFonts w:ascii="Times New Roman" w:eastAsia="Times New Roman" w:hAnsi="Times New Roman" w:cs="Times New Roman"/>
-          <w:sz w:val="24"/>
-          <w:szCs w:val="24"/>
-        </w:rPr>
-        <w:t xml:space="preserve"> to FVS only for conditions (stands) where the transect length on which down wood was sampled, exceeds that threshold. It’s advisable to consult the field guides for each year of data you are interested in using, and/or the down wood tables, and/or an FIA analyst, for assistance in making these choices. The number, orientation and length of down wood transects has changed repeatedly over the past two decades.</w:t>
-      </w:r>
-    </w:p>
-    <w:p>
-      <w:pPr>
-        <w:spacing w:before="120" w:after="120"/>
-        <w:rPr>
-          <w:rFonts w:ascii="Times New Roman" w:eastAsia="Times New Roman" w:hAnsi="Times New Roman" w:cs="Times New Roman"/>
-          <w:sz w:val="24"/>
-          <w:szCs w:val="24"/>
-        </w:rPr>
-      </w:pPr>
-    </w:p>
-    <w:p>
-      <w:pPr>
-        <w:spacing w:before="120" w:after="120"/>
-        <w:rPr>
-          <w:rFonts w:ascii="Times New Roman" w:eastAsia="Times New Roman" w:hAnsi="Times New Roman" w:cs="Times New Roman"/>
-          <w:sz w:val="24"/>
-          <w:szCs w:val="24"/>
-        </w:rPr>
-      </w:pPr>
-      <w:r>
-        <w:rPr>
-          <w:rFonts w:ascii="Times New Roman" w:eastAsia="Times New Roman" w:hAnsi="Times New Roman" w:cs="Times New Roman"/>
-          <w:b/>
-          <w:sz w:val="24"/>
-          <w:szCs w:val="24"/>
-        </w:rPr>
-        <w:t>Duff/Litter Years to Exclude</w:t>
-      </w:r>
-      <w:r>
-        <w:rPr>
-          <w:rFonts w:ascii="Times New Roman" w:eastAsia="Times New Roman" w:hAnsi="Times New Roman" w:cs="Times New Roman"/>
-          <w:sz w:val="24"/>
-          <w:szCs w:val="24"/>
-        </w:rPr>
-        <w:br/>
-      </w:r>
-      <w:r>
-        <w:rPr>
-          <w:rFonts w:ascii="Times New Roman" w:eastAsia="Times New Roman" w:hAnsi="Times New Roman" w:cs="Times New Roman"/>
-          <w:sz w:val="24"/>
-          <w:szCs w:val="24"/>
-        </w:rPr>
-        <w:t>Early in the annual inventory, confusion about duff and litter protocols (some due to the use of tenths of inches as a unit) leaves many analysts with little confidence that they are consistently and correctly recorded. These filtering checkboxes provide the option to load duff and litter data (for example to represent fuels or forest floor carbon) except for certain years (in which case FVS will assign what it “thinks” is a viable default for stand data collected in those years).</w:t>
-      </w:r>
-    </w:p>
-    <w:p>
-      <w:pPr>
-        <w:spacing w:before="120" w:after="120"/>
-        <w:rPr>
-          <w:rFonts w:ascii="Times New Roman" w:eastAsia="Times New Roman" w:hAnsi="Times New Roman" w:cs="Times New Roman"/>
-          <w:sz w:val="24"/>
-          <w:szCs w:val="24"/>
-        </w:rPr>
-      </w:pPr>
-    </w:p>
-    <w:p>
-      <w:pPr>
-        <w:spacing w:before="120" w:after="120"/>
-        <w:rPr>
-          <w:rFonts w:ascii="Times New Roman" w:eastAsia="Times New Roman" w:hAnsi="Times New Roman" w:cs="Times New Roman"/>
-          <w:b/>
-          <w:sz w:val="28"/>
-          <w:szCs w:val="28"/>
-        </w:rPr>
-      </w:pPr>
-      <w:r>
-        <w:rPr>
-          <w:rFonts w:ascii="Times New Roman" w:eastAsia="Times New Roman" w:hAnsi="Times New Roman" w:cs="Times New Roman"/>
-          <w:sz w:val="24"/>
-          <w:szCs w:val="24"/>
-        </w:rPr>
-        <w:t xml:space="preserve">Checking the </w:t>
-      </w:r>
-      <w:r>
-        <w:rPr>
-          <w:rFonts w:ascii="Times New Roman" w:eastAsia="Times New Roman" w:hAnsi="Times New Roman" w:cs="Times New Roman"/>
-          <w:b/>
-          <w:sz w:val="24"/>
-          <w:szCs w:val="24"/>
-        </w:rPr>
-        <w:t>&lt;</w:t>
-      </w:r>
-      <w:r>
-        <w:rPr>
-          <w:rFonts w:ascii="Times New Roman" w:eastAsia="Times New Roman" w:hAnsi="Times New Roman" w:cs="Times New Roman"/>
-          <w:b/>
-          <w:sz w:val="24"/>
-          <w:szCs w:val="24"/>
-        </w:rPr>
-        <w:t>Use GR</w:t>
-      </w:r>
-      <w:r>
-        <w:rPr>
-          <w:rFonts w:ascii="Times New Roman" w:eastAsia="Times New Roman" w:hAnsi="Times New Roman" w:cs="Times New Roman"/>
-          <w:b/>
-          <w:sz w:val="24"/>
-          <w:szCs w:val="24"/>
-        </w:rPr>
-        <w:t>M calibration data if available&gt;</w:t>
-      </w:r>
-      <w:r>
-        <w:rPr>
-          <w:rFonts w:ascii="Times New Roman" w:eastAsia="Times New Roman" w:hAnsi="Times New Roman" w:cs="Times New Roman"/>
-          <w:sz w:val="24"/>
-          <w:szCs w:val="24"/>
-        </w:rPr>
-        <w:t xml:space="preserve"> </w:t>
-      </w:r>
-      <w:r>
-        <w:rPr>
-          <w:rFonts w:ascii="Times New Roman" w:eastAsia="Times New Roman" w:hAnsi="Times New Roman" w:cs="Times New Roman"/>
-          <w:sz w:val="24"/>
-          <w:szCs w:val="24"/>
-        </w:rPr>
-        <w:t xml:space="preserve">checkbox </w:t>
-      </w:r>
-      <w:r>
-        <w:rPr>
-          <w:rFonts w:ascii="Times New Roman" w:eastAsia="Times New Roman" w:hAnsi="Times New Roman" w:cs="Times New Roman"/>
-          <w:sz w:val="24"/>
-          <w:szCs w:val="24"/>
-        </w:rPr>
-        <w:t xml:space="preserve">propagates the GRM data loaded into the BioSum project into the </w:t>
-      </w:r>
-      <w:proofErr w:type="spellStart"/>
-      <w:r>
-        <w:rPr>
-          <w:rFonts w:ascii="Times New Roman" w:eastAsia="Times New Roman" w:hAnsi="Times New Roman" w:cs="Times New Roman"/>
-          <w:sz w:val="24"/>
-          <w:szCs w:val="24"/>
-        </w:rPr>
-        <w:t>FVSIn</w:t>
-      </w:r>
-      <w:proofErr w:type="spellEnd"/>
-      <w:r>
-        <w:rPr>
-          <w:rFonts w:ascii="Times New Roman" w:eastAsia="Times New Roman" w:hAnsi="Times New Roman" w:cs="Times New Roman"/>
-          <w:sz w:val="24"/>
-          <w:szCs w:val="24"/>
-        </w:rPr>
-        <w:t xml:space="preserve"> database for use in FVS projections. It is up to the analyst to know (or learn) how to tell FVS to use this data to adjust its uncalibrated projections.</w:t>
-      </w:r>
-    </w:p>
-    <w:p>
-      <w:pPr>
-        <w:rPr>
-          <w:rFonts w:ascii="Times New Roman" w:eastAsia="Times New Roman" w:hAnsi="Times New Roman" w:cs="Times New Roman"/>
-          <w:b/>
-          <w:sz w:val="28"/>
-          <w:szCs w:val="28"/>
-        </w:rPr>
-      </w:pPr>
-    </w:p>
-    <w:p>
-      <w:pPr>
-        <w:rPr>
-          <w:rFonts w:ascii="Times New Roman" w:eastAsia="Times New Roman" w:hAnsi="Times New Roman" w:cs="Times New Roman"/>
-          <w:b/>
-          <w:sz w:val="24"/>
-          <w:szCs w:val="24"/>
-        </w:rPr>
-      </w:pPr>
-      <w:r>
-        <w:rPr>
-          <w:rFonts w:ascii="Times New Roman" w:eastAsia="Times New Roman" w:hAnsi="Times New Roman" w:cs="Times New Roman"/>
-          <w:b/>
-          <w:sz w:val="24"/>
-          <w:szCs w:val="24"/>
-        </w:rPr>
-        <w:t>&lt;</w:t>
-      </w:r>
-      <w:r>
-        <w:rPr>
-          <w:rFonts w:ascii="Times New Roman" w:eastAsia="Times New Roman" w:hAnsi="Times New Roman" w:cs="Times New Roman"/>
-          <w:b/>
-          <w:sz w:val="24"/>
-          <w:szCs w:val="24"/>
-        </w:rPr>
-        <w:t>Include Seedlings</w:t>
-      </w:r>
-      <w:r>
-        <w:rPr>
-          <w:rFonts w:ascii="Times New Roman" w:eastAsia="Times New Roman" w:hAnsi="Times New Roman" w:cs="Times New Roman"/>
-          <w:b/>
-          <w:sz w:val="24"/>
-          <w:szCs w:val="24"/>
-        </w:rPr>
-        <w:t>&gt;</w:t>
-      </w:r>
-      <w:r>
-        <w:rPr>
-          <w:rFonts w:ascii="Times New Roman" w:eastAsia="Times New Roman" w:hAnsi="Times New Roman" w:cs="Times New Roman"/>
-          <w:b/>
-          <w:sz w:val="24"/>
-          <w:szCs w:val="24"/>
-        </w:rPr>
-        <w:br/>
-      </w:r>
-      <w:r>
-        <w:rPr>
-          <w:rFonts w:ascii="Times New Roman" w:eastAsia="Times New Roman" w:hAnsi="Times New Roman" w:cs="Times New Roman"/>
-          <w:sz w:val="24"/>
-          <w:szCs w:val="24"/>
-        </w:rPr>
-        <w:t xml:space="preserve">If seedlings are present in the </w:t>
-      </w:r>
-      <w:proofErr w:type="spellStart"/>
-      <w:r>
-        <w:rPr>
-          <w:rFonts w:ascii="Times New Roman" w:eastAsia="Times New Roman" w:hAnsi="Times New Roman" w:cs="Times New Roman"/>
-          <w:sz w:val="24"/>
-          <w:szCs w:val="24"/>
-        </w:rPr>
-        <w:t>master.tree</w:t>
-      </w:r>
-      <w:proofErr w:type="spellEnd"/>
-      <w:r>
-        <w:rPr>
-          <w:rFonts w:ascii="Times New Roman" w:eastAsia="Times New Roman" w:hAnsi="Times New Roman" w:cs="Times New Roman"/>
-          <w:sz w:val="24"/>
-          <w:szCs w:val="24"/>
-        </w:rPr>
-        <w:t xml:space="preserve"> table, </w:t>
-      </w:r>
-      <w:r>
-        <w:rPr>
-          <w:rFonts w:ascii="Times New Roman" w:eastAsia="Times New Roman" w:hAnsi="Times New Roman" w:cs="Times New Roman"/>
-          <w:sz w:val="24"/>
-          <w:szCs w:val="24"/>
-        </w:rPr>
-        <w:t xml:space="preserve">unchecking </w:t>
-      </w:r>
-      <w:r>
-        <w:rPr>
-          <w:rFonts w:ascii="Times New Roman" w:eastAsia="Times New Roman" w:hAnsi="Times New Roman" w:cs="Times New Roman"/>
-          <w:sz w:val="24"/>
-          <w:szCs w:val="24"/>
-        </w:rPr>
-        <w:t>this checkbox provides the option to exclude them from FVS input. A seedling is defined as a tree with a 0.1 diameter.</w:t>
-      </w:r>
-      <w:r>
-        <w:rPr>
-          <w:rFonts w:ascii="Times New Roman" w:eastAsia="Times New Roman" w:hAnsi="Times New Roman" w:cs="Times New Roman"/>
-          <w:b/>
-          <w:sz w:val="24"/>
-          <w:szCs w:val="24"/>
-        </w:rPr>
-        <w:br w:type="page"/>
-      </w:r>
-    </w:p>
-    <w:p>
-      <w:pPr>
-        <w:rPr>
-          <w:rFonts w:ascii="Times New Roman" w:eastAsia="Times New Roman" w:hAnsi="Times New Roman" w:cs="Times New Roman"/>
-          <w:b/>
-          <w:sz w:val="28"/>
-          <w:szCs w:val="28"/>
-        </w:rPr>
-      </w:pPr>
-      <w:r>
-        <w:rPr>
-          <w:rFonts w:ascii="Times New Roman" w:eastAsia="Times New Roman" w:hAnsi="Times New Roman" w:cs="Times New Roman"/>
-          <w:b/>
-          <w:sz w:val="28"/>
-          <w:szCs w:val="28"/>
-        </w:rPr>
-        <w:lastRenderedPageBreak/>
-        <w:t>FVS Output PRE-POST Sequence Number Definition</w:t>
-      </w:r>
-    </w:p>
-    <w:p>
-      <w:pPr>
-        <w:rPr>
-          <w:rFonts w:ascii="Times New Roman" w:hAnsi="Times New Roman" w:cs="Times New Roman"/>
-        </w:rPr>
-      </w:pPr>
-      <w:r>
-        <w:rPr>
-          <w:rFonts w:ascii="Times New Roman" w:hAnsi="Times New Roman" w:cs="Times New Roman"/>
-        </w:rPr>
-        <w:t xml:space="preserve">For each table to be loaded from FVS output and used in the Treatment Optimizer workflow or for other analytic purposes, up to 8 table records per stand can be loaded into the BioSum PREPOST databases (each of which contains a PRE and a POST table) for each package, corresponding to whichever FVS cycles are most useful for analysis—a decision that needed to have been at least partly made before the FVS simulations were conducted. If the data will be used for a pre-post optimizer analysis at BioSum cycle 1 (the only BioSum cycle for which an optimizer pre-post analysis is possible), it is typically important that the BioSum Cycle 1 PRE and POST values entered be the FVS cycle at which treatment first occurs and the first FVS cycle after treatment occurs (usually 1 year later), respectively. The “sequence numbers” (abbreviated SEQNUM) are really the same as the FVS cycle numbers and are not named “cycles” mainly in order to avoid confusion with the 4 “BioSum cycles” in </w:t>
-      </w:r>
-      <w:proofErr w:type="spellStart"/>
-      <w:r>
-        <w:rPr>
-          <w:rFonts w:ascii="Times New Roman" w:hAnsi="Times New Roman" w:cs="Times New Roman"/>
-        </w:rPr>
-        <w:t>BioSum’s</w:t>
-      </w:r>
-      <w:proofErr w:type="spellEnd"/>
-      <w:r>
-        <w:rPr>
-          <w:rFonts w:ascii="Times New Roman" w:hAnsi="Times New Roman" w:cs="Times New Roman"/>
-        </w:rPr>
-        <w:t xml:space="preserve"> conceptual framework.</w:t>
-      </w:r>
-    </w:p>
-    <w:p>
-      <w:pPr>
-        <w:rPr>
-          <w:rFonts w:ascii="Times New Roman" w:eastAsia="Times New Roman" w:hAnsi="Times New Roman" w:cs="Times New Roman"/>
-          <w:b/>
-        </w:rPr>
-      </w:pPr>
-      <w:r>
-        <w:rPr>
-          <w:rFonts w:ascii="Times New Roman" w:eastAsia="Times New Roman" w:hAnsi="Times New Roman" w:cs="Times New Roman"/>
-          <w:b/>
-        </w:rPr>
-        <w:t>Editing sequence number assignments</w:t>
-      </w:r>
-    </w:p>
-    <w:p>
-      <w:pPr>
-        <w:rPr>
-          <w:rFonts w:ascii="Times New Roman" w:eastAsia="Times New Roman" w:hAnsi="Times New Roman" w:cs="Times New Roman"/>
-        </w:rPr>
-      </w:pPr>
-      <w:r>
-        <w:rPr>
-          <w:rFonts w:ascii="Times New Roman" w:eastAsia="Times New Roman" w:hAnsi="Times New Roman" w:cs="Times New Roman"/>
-        </w:rPr>
-        <w:t xml:space="preserve">Multiple tables can be selected for editing of SEQNUM assignments by use of </w:t>
-      </w:r>
-      <w:r>
-        <w:rPr>
-          <w:rFonts w:ascii="Times New Roman" w:eastAsia="Times New Roman" w:hAnsi="Times New Roman" w:cs="Times New Roman"/>
-          <w:b/>
-        </w:rPr>
-        <w:t>&lt;control&gt;&lt;left-click&gt;</w:t>
-      </w:r>
-      <w:r>
-        <w:rPr>
-          <w:rFonts w:ascii="Times New Roman" w:eastAsia="Times New Roman" w:hAnsi="Times New Roman" w:cs="Times New Roman"/>
-        </w:rPr>
-        <w:t xml:space="preserve"> after clicking the first table to toggle the selection highlight, but some combinations are not possible to edit in a single edit session. POTFIRE and STRCLASS must each have their sequence numbers defined separately from the other tables owing to idiosyncrasies of those table designs. The CUTLIST table is not listed in the set of choices for editing SEQNUM assignment</w:t>
-      </w:r>
-      <w:r>
-        <w:rPr>
-          <w:rFonts w:ascii="Times New Roman" w:eastAsia="Times New Roman" w:hAnsi="Times New Roman" w:cs="Times New Roman"/>
-        </w:rPr>
-        <w:t>s</w:t>
-      </w:r>
-      <w:r>
-        <w:rPr>
-          <w:rFonts w:ascii="Times New Roman" w:eastAsia="Times New Roman" w:hAnsi="Times New Roman" w:cs="Times New Roman"/>
-        </w:rPr>
-        <w:t>. It will automatically be loaded as long as the SUMMARY table is assigned a SEQNUM pattern for loading (at a minimum, SUMMARY must be specified for loading in every BioSum project) – the CUTLIST table will always load consistent with the SEQNUM assignments made for SUMMARY.</w:t>
-      </w:r>
-    </w:p>
-    <w:p>
-      <w:pPr>
-        <w:rPr>
-          <w:rFonts w:ascii="Times New Roman" w:hAnsi="Times New Roman" w:cs="Times New Roman"/>
-        </w:rPr>
-      </w:pPr>
-      <w:r>
-        <w:rPr>
-          <w:rFonts w:ascii="Times New Roman" w:eastAsia="Times New Roman" w:hAnsi="Times New Roman" w:cs="Times New Roman"/>
-        </w:rPr>
-        <w:t xml:space="preserve"> </w:t>
-      </w:r>
-      <w:r>
-        <w:rPr>
-          <w:rFonts w:ascii="Times New Roman" w:hAnsi="Times New Roman" w:cs="Times New Roman"/>
-        </w:rPr>
-        <w:t xml:space="preserve">After one or more table types are selected for editing SEQNUM assignments, the next step is to click the </w:t>
-      </w:r>
-      <w:r>
-        <w:rPr>
-          <w:rFonts w:ascii="Times New Roman" w:hAnsi="Times New Roman" w:cs="Times New Roman"/>
-          <w:b/>
-        </w:rPr>
-        <w:t>&lt;Edit&gt;</w:t>
-      </w:r>
-      <w:r>
-        <w:rPr>
-          <w:rFonts w:ascii="Times New Roman" w:hAnsi="Times New Roman" w:cs="Times New Roman"/>
-        </w:rPr>
-        <w:t xml:space="preserve"> button. If the patterns suggested in the User Guide’s FVS chapter are implemented during FVS simulation, then assignment is easy. Just select the pattern label </w:t>
-      </w:r>
-      <w:r>
-        <w:rPr>
-          <w:rFonts w:ascii="Times New Roman" w:hAnsi="Times New Roman" w:cs="Times New Roman"/>
-        </w:rPr>
-        <w:t xml:space="preserve">from the </w:t>
-      </w:r>
-      <w:r>
-        <w:rPr>
-          <w:rFonts w:ascii="Times New Roman" w:hAnsi="Times New Roman" w:cs="Times New Roman"/>
-          <w:b/>
-        </w:rPr>
-        <w:t>&lt;Choose SEQNUM Assignment Template&gt;</w:t>
-      </w:r>
-      <w:r>
-        <w:rPr>
-          <w:rFonts w:ascii="Times New Roman" w:hAnsi="Times New Roman" w:cs="Times New Roman"/>
-        </w:rPr>
-        <w:t xml:space="preserve"> dropdown corresponding to the </w:t>
-      </w:r>
-      <w:proofErr w:type="spellStart"/>
-      <w:r>
-        <w:rPr>
-          <w:rFonts w:ascii="Times New Roman" w:hAnsi="Times New Roman" w:cs="Times New Roman"/>
-        </w:rPr>
-        <w:t>Timeint</w:t>
-      </w:r>
-      <w:proofErr w:type="spellEnd"/>
-      <w:r>
-        <w:rPr>
-          <w:rFonts w:ascii="Times New Roman" w:hAnsi="Times New Roman" w:cs="Times New Roman"/>
-        </w:rPr>
-        <w:t xml:space="preserve"> code block that was the basis of the FVS simulation</w:t>
-      </w:r>
-      <w:r>
-        <w:rPr>
-          <w:rFonts w:ascii="Times New Roman" w:hAnsi="Times New Roman" w:cs="Times New Roman"/>
-        </w:rPr>
-        <w:t>. The options are:</w:t>
+          <w:rFonts w:ascii="Times New Roman" w:hAnsi="Times New Roman" w:cs="Times New Roman"/>
+          <w:sz w:val="24"/>
+          <w:szCs w:val="24"/>
+        </w:rPr>
+        <w:t xml:space="preserve"> code block that was the basis of the FVS simulation. The options are:</w:t>
       </w:r>
     </w:p>
     <w:p>
@@ -4908,21 +4238,21 @@
         </w:numPr>
         <w:rPr>
           <w:rFonts w:eastAsia="Times New Roman" w:cs="Times New Roman"/>
-          <w:sz w:val="22"/>
+          <w:szCs w:val="24"/>
         </w:rPr>
       </w:pPr>
       <w:r>
         <w:rPr>
           <w:rFonts w:cs="Times New Roman"/>
           <w:b/>
-          <w:sz w:val="22"/>
+          <w:szCs w:val="24"/>
         </w:rPr>
         <w:t>Mgt1X</w:t>
       </w:r>
       <w:r>
         <w:rPr>
           <w:rFonts w:cs="Times New Roman"/>
-          <w:sz w:val="22"/>
+          <w:szCs w:val="24"/>
         </w:rPr>
         <w:t>, if treatments occurred only in the first BioSum cycle (regardless of whether the interest is in a PREPOST or WTD_MEAN analysis in Optimizer)</w:t>
       </w:r>
@@ -4936,21 +4266,21 @@
         </w:numPr>
         <w:rPr>
           <w:rFonts w:eastAsia="Times New Roman" w:cs="Times New Roman"/>
-          <w:sz w:val="22"/>
+          <w:szCs w:val="24"/>
         </w:rPr>
       </w:pPr>
       <w:r>
         <w:rPr>
           <w:rFonts w:cs="Times New Roman"/>
           <w:b/>
-          <w:sz w:val="22"/>
+          <w:szCs w:val="24"/>
         </w:rPr>
         <w:t>Mgt4X_PrePost</w:t>
       </w:r>
       <w:r>
         <w:rPr>
           <w:rFonts w:cs="Times New Roman"/>
-          <w:sz w:val="22"/>
+          <w:szCs w:val="24"/>
         </w:rPr>
         <w:t xml:space="preserve"> if treatment could happen in more than BioSum Cycle 1 and if it is necessary to have FVS outputs from Pre and Post-treatment years</w:t>
       </w:r>
@@ -4964,21 +4294,21 @@
         </w:numPr>
         <w:rPr>
           <w:rFonts w:eastAsia="Times New Roman" w:cs="Times New Roman"/>
-          <w:sz w:val="22"/>
+          <w:szCs w:val="24"/>
         </w:rPr>
       </w:pPr>
       <w:r>
         <w:rPr>
           <w:rFonts w:cs="Times New Roman"/>
           <w:b/>
-          <w:sz w:val="22"/>
+          <w:szCs w:val="24"/>
         </w:rPr>
         <w:t>Mgt4X_WtdMean</w:t>
       </w:r>
       <w:r>
         <w:rPr>
           <w:rFonts w:cs="Times New Roman"/>
-          <w:sz w:val="22"/>
+          <w:szCs w:val="24"/>
         </w:rPr>
         <w:t xml:space="preserve"> if treatment could happen in more than BioSum Cycle 1 and if only weighted mean comparisons (between a treatment sequence and a baseline sequence) are contemplated and it is not important to have FVS output for pre- and post-treatment every cycle. </w:t>
       </w:r>
@@ -4987,24 +4317,25 @@
       <w:pPr>
         <w:rPr>
           <w:rFonts w:ascii="Times New Roman" w:hAnsi="Times New Roman" w:cs="Times New Roman"/>
-        </w:rPr>
-      </w:pPr>
-      <w:r>
-        <w:rPr>
-          <w:rFonts w:ascii="Times New Roman" w:hAnsi="Times New Roman" w:cs="Times New Roman"/>
-        </w:rPr>
-        <w:t>If none of these templates is applicable,</w:t>
-      </w:r>
-      <w:r>
-        <w:rPr>
-          <w:rFonts w:ascii="Times New Roman" w:hAnsi="Times New Roman" w:cs="Times New Roman"/>
-        </w:rPr>
-        <w:t xml:space="preserve"> careful attention needs to be devoted to understanding the </w:t>
+          <w:sz w:val="24"/>
+          <w:szCs w:val="24"/>
+        </w:rPr>
+      </w:pPr>
+      <w:r>
+        <w:rPr>
+          <w:rFonts w:ascii="Times New Roman" w:hAnsi="Times New Roman" w:cs="Times New Roman"/>
+          <w:sz w:val="24"/>
+          <w:szCs w:val="24"/>
+        </w:rPr>
+        <w:lastRenderedPageBreak/>
+        <w:t xml:space="preserve">If none of these templates is applicable, careful attention needs to be devoted to understanding the </w:t>
       </w:r>
       <w:proofErr w:type="spellStart"/>
       <w:r>
         <w:rPr>
           <w:rFonts w:ascii="Times New Roman" w:hAnsi="Times New Roman" w:cs="Times New Roman"/>
+          <w:sz w:val="24"/>
+          <w:szCs w:val="24"/>
         </w:rPr>
         <w:t>Timeint</w:t>
       </w:r>
@@ -5012,6 +4343,8 @@
       <w:r>
         <w:rPr>
           <w:rFonts w:ascii="Times New Roman" w:hAnsi="Times New Roman" w:cs="Times New Roman"/>
+          <w:sz w:val="24"/>
+          <w:szCs w:val="24"/>
         </w:rPr>
         <w:t xml:space="preserve"> block so that it, and needs with respect to number of cycles with treatment and whether pre-post or weighted mean analyses are desired, can be considered in choosing the right FVS cycle to load into each of the 8 registers (Pre and Post for BioSum cycles 1-4). Inspecting the SUMMARY table and noticing when </w:t>
       </w:r>
@@ -5019,6 +4352,8 @@
       <w:r>
         <w:rPr>
           <w:rFonts w:ascii="Times New Roman" w:hAnsi="Times New Roman" w:cs="Times New Roman"/>
+          <w:sz w:val="24"/>
+          <w:szCs w:val="24"/>
         </w:rPr>
         <w:t>RTpa</w:t>
       </w:r>
@@ -5026,15 +4361,10 @@
       <w:r>
         <w:rPr>
           <w:rFonts w:ascii="Times New Roman" w:hAnsi="Times New Roman" w:cs="Times New Roman"/>
-        </w:rPr>
-        <w:t xml:space="preserve"> &gt; 0 can be helpful in understanding when treatments result in harvested trees—typically, those records would be the Pre-treatment instance for a BioSum cycle and the record with the </w:t>
-      </w:r>
-      <w:r>
-        <w:rPr>
-          <w:rFonts w:ascii="Times New Roman" w:hAnsi="Times New Roman" w:cs="Times New Roman"/>
-        </w:rPr>
-        <w:lastRenderedPageBreak/>
-        <w:t>next larger year value (i.e., the next SEQNUM) would be post, if working with the SUMMARY and STRCLASS tables.</w:t>
+          <w:sz w:val="24"/>
+          <w:szCs w:val="24"/>
+        </w:rPr>
+        <w:t xml:space="preserve"> &gt; 0 can be helpful in understanding when treatments result in harvested trees—typically, those records would be the Pre-treatment instance for a BioSum cycle and the record with the next larger year value (i.e., the next SEQNUM) would be post, if working with the SUMMARY and STRCLASS tables.</w:t>
       </w:r>
     </w:p>
     <w:p>
@@ -5042,12 +4372,16 @@
         <w:rPr>
           <w:rFonts w:ascii="Times New Roman" w:eastAsia="Times New Roman" w:hAnsi="Times New Roman" w:cs="Times New Roman"/>
           <w:b/>
+          <w:sz w:val="24"/>
+          <w:szCs w:val="24"/>
         </w:rPr>
       </w:pPr>
       <w:r>
         <w:rPr>
           <w:rFonts w:ascii="Times New Roman" w:eastAsia="Times New Roman" w:hAnsi="Times New Roman" w:cs="Times New Roman"/>
           <w:b/>
+          <w:sz w:val="24"/>
+          <w:szCs w:val="24"/>
         </w:rPr>
         <w:t>FFE based table considerations</w:t>
       </w:r>
@@ -5056,11 +4390,15 @@
       <w:pPr>
         <w:rPr>
           <w:rFonts w:ascii="Times New Roman" w:eastAsia="Times New Roman" w:hAnsi="Times New Roman" w:cs="Times New Roman"/>
+          <w:sz w:val="24"/>
+          <w:szCs w:val="24"/>
         </w:rPr>
       </w:pPr>
       <w:r>
         <w:rPr>
           <w:rFonts w:ascii="Times New Roman" w:eastAsia="Times New Roman" w:hAnsi="Times New Roman" w:cs="Times New Roman"/>
+          <w:sz w:val="24"/>
+          <w:szCs w:val="24"/>
         </w:rPr>
         <w:t xml:space="preserve">For FFE based tables (POTFIRE, CARBON and most of the others), each table record shows values AFTER any scheduled tree harvest has occurred (but before growth or any fires, including pile and burns, have been simulated). For those tables, it is essential to check the </w:t>
       </w:r>
@@ -5068,12 +4406,16 @@
         <w:rPr>
           <w:rFonts w:ascii="Times New Roman" w:eastAsia="Times New Roman" w:hAnsi="Times New Roman" w:cs="Times New Roman"/>
           <w:b/>
+          <w:sz w:val="24"/>
+          <w:szCs w:val="24"/>
         </w:rPr>
         <w:t>&lt;FFE&gt;</w:t>
       </w:r>
       <w:r>
         <w:rPr>
           <w:rFonts w:ascii="Times New Roman" w:eastAsia="Times New Roman" w:hAnsi="Times New Roman" w:cs="Times New Roman"/>
+          <w:sz w:val="24"/>
+          <w:szCs w:val="24"/>
         </w:rPr>
         <w:t xml:space="preserve"> box next to the </w:t>
       </w:r>
@@ -5081,12 +4423,16 @@
         <w:rPr>
           <w:rFonts w:ascii="Times New Roman" w:eastAsia="Times New Roman" w:hAnsi="Times New Roman" w:cs="Times New Roman"/>
           <w:b/>
+          <w:sz w:val="24"/>
+          <w:szCs w:val="24"/>
         </w:rPr>
         <w:t>&lt;Choose SEQNUM Assignment Template&gt;</w:t>
       </w:r>
       <w:r>
         <w:rPr>
           <w:rFonts w:ascii="Times New Roman" w:eastAsia="Times New Roman" w:hAnsi="Times New Roman" w:cs="Times New Roman"/>
+          <w:sz w:val="24"/>
+          <w:szCs w:val="24"/>
         </w:rPr>
         <w:t xml:space="preserve"> drop down so that the correct values are loaded. For example, with </w:t>
       </w:r>
@@ -5094,12 +4440,16 @@
         <w:rPr>
           <w:rFonts w:ascii="Times New Roman" w:eastAsia="Times New Roman" w:hAnsi="Times New Roman" w:cs="Times New Roman"/>
           <w:b/>
+          <w:sz w:val="24"/>
+          <w:szCs w:val="24"/>
         </w:rPr>
         <w:t>Mgt4X_PrePost</w:t>
       </w:r>
       <w:r>
         <w:rPr>
           <w:rFonts w:ascii="Times New Roman" w:eastAsia="Times New Roman" w:hAnsi="Times New Roman" w:cs="Times New Roman"/>
+          <w:sz w:val="24"/>
+          <w:szCs w:val="24"/>
         </w:rPr>
         <w:t xml:space="preserve">, checking the FFE box ensures that the BioSum Cycle 1 </w:t>
       </w:r>
@@ -5107,6 +4457,8 @@
       <w:r>
         <w:rPr>
           <w:rFonts w:ascii="Times New Roman" w:eastAsia="Times New Roman" w:hAnsi="Times New Roman" w:cs="Times New Roman"/>
+          <w:sz w:val="24"/>
+          <w:szCs w:val="24"/>
         </w:rPr>
         <w:t>Pre values</w:t>
       </w:r>
@@ -5114,6 +4466,8 @@
       <w:r>
         <w:rPr>
           <w:rFonts w:ascii="Times New Roman" w:eastAsia="Times New Roman" w:hAnsi="Times New Roman" w:cs="Times New Roman"/>
+          <w:sz w:val="24"/>
+          <w:szCs w:val="24"/>
         </w:rPr>
         <w:t xml:space="preserve"> are truly pre-treatment (FVS cycle and SEQNUM 1, the “grow-only year”, rather than SEQNUM 2, which holds values that reflect trees being cut in FVS Cycle 2). Not checking FFE would bring SEQNUM 2 values in as Pre, when they are not, in fact Pre.</w:t>
       </w:r>
@@ -5122,11 +4476,15 @@
       <w:pPr>
         <w:rPr>
           <w:rFonts w:ascii="Times New Roman" w:eastAsia="Times New Roman" w:hAnsi="Times New Roman" w:cs="Times New Roman"/>
+          <w:sz w:val="24"/>
+          <w:szCs w:val="24"/>
         </w:rPr>
       </w:pPr>
       <w:r>
         <w:rPr>
           <w:rFonts w:ascii="Times New Roman" w:eastAsia="Times New Roman" w:hAnsi="Times New Roman" w:cs="Times New Roman"/>
+          <w:sz w:val="24"/>
+          <w:szCs w:val="24"/>
         </w:rPr>
         <w:t xml:space="preserve">Click </w:t>
       </w:r>
@@ -5134,12 +4492,16 @@
         <w:rPr>
           <w:rFonts w:ascii="Times New Roman" w:eastAsia="Times New Roman" w:hAnsi="Times New Roman" w:cs="Times New Roman"/>
           <w:b/>
+          <w:sz w:val="24"/>
+          <w:szCs w:val="24"/>
         </w:rPr>
         <w:t>&lt;Done&gt;</w:t>
       </w:r>
       <w:r>
         <w:rPr>
           <w:rFonts w:ascii="Times New Roman" w:eastAsia="Times New Roman" w:hAnsi="Times New Roman" w:cs="Times New Roman"/>
+          <w:sz w:val="24"/>
+          <w:szCs w:val="24"/>
         </w:rPr>
         <w:t xml:space="preserve"> when SEQNUM values are as desired or </w:t>
       </w:r>
@@ -5147,12 +4509,16 @@
         <w:rPr>
           <w:rFonts w:ascii="Times New Roman" w:eastAsia="Times New Roman" w:hAnsi="Times New Roman" w:cs="Times New Roman"/>
           <w:b/>
+          <w:sz w:val="24"/>
+          <w:szCs w:val="24"/>
         </w:rPr>
         <w:t>&lt;Cancel&gt;</w:t>
       </w:r>
       <w:r>
         <w:rPr>
           <w:rFonts w:ascii="Times New Roman" w:eastAsia="Times New Roman" w:hAnsi="Times New Roman" w:cs="Times New Roman"/>
+          <w:sz w:val="24"/>
+          <w:szCs w:val="24"/>
         </w:rPr>
         <w:t xml:space="preserve"> to abandon the edits. Click </w:t>
       </w:r>
@@ -5160,12 +4526,16 @@
         <w:rPr>
           <w:rFonts w:ascii="Times New Roman" w:eastAsia="Times New Roman" w:hAnsi="Times New Roman" w:cs="Times New Roman"/>
           <w:b/>
+          <w:sz w:val="24"/>
+          <w:szCs w:val="24"/>
         </w:rPr>
         <w:t>&lt;Close&gt;</w:t>
       </w:r>
       <w:r>
         <w:rPr>
           <w:rFonts w:ascii="Times New Roman" w:eastAsia="Times New Roman" w:hAnsi="Times New Roman" w:cs="Times New Roman"/>
+          <w:sz w:val="24"/>
+          <w:szCs w:val="24"/>
         </w:rPr>
         <w:t xml:space="preserve"> when finished specifying SEQNUM patterns for all tables to be loaded into PREPOST databases. Finally, click </w:t>
       </w:r>
@@ -5173,12 +4543,16 @@
         <w:rPr>
           <w:rFonts w:ascii="Times New Roman" w:eastAsia="Times New Roman" w:hAnsi="Times New Roman" w:cs="Times New Roman"/>
           <w:b/>
+          <w:sz w:val="24"/>
+          <w:szCs w:val="24"/>
         </w:rPr>
         <w:t>&lt;Save&gt;</w:t>
       </w:r>
       <w:r>
         <w:rPr>
           <w:rFonts w:ascii="Times New Roman" w:eastAsia="Times New Roman" w:hAnsi="Times New Roman" w:cs="Times New Roman"/>
+          <w:sz w:val="24"/>
+          <w:szCs w:val="24"/>
         </w:rPr>
         <w:t xml:space="preserve"> to save revisions to the SEQNUM assignments. The </w:t>
       </w:r>
@@ -5186,12 +4560,16 @@
         <w:rPr>
           <w:rFonts w:ascii="Times New Roman" w:eastAsia="Times New Roman" w:hAnsi="Times New Roman" w:cs="Times New Roman"/>
           <w:b/>
+          <w:sz w:val="24"/>
+          <w:szCs w:val="24"/>
         </w:rPr>
         <w:t>Assigned Count</w:t>
       </w:r>
       <w:r>
         <w:rPr>
           <w:rFonts w:ascii="Times New Roman" w:eastAsia="Times New Roman" w:hAnsi="Times New Roman" w:cs="Times New Roman"/>
+          <w:sz w:val="24"/>
+          <w:szCs w:val="24"/>
         </w:rPr>
         <w:t xml:space="preserve"> in the table grid indicates how many registers are scheduled to be populated with data from the FVS output tables. </w:t>
       </w:r>
@@ -5199,12 +4577,16 @@
         <w:rPr>
           <w:rFonts w:ascii="Times New Roman" w:eastAsia="Times New Roman" w:hAnsi="Times New Roman" w:cs="Times New Roman"/>
           <w:b/>
+          <w:sz w:val="24"/>
+          <w:szCs w:val="24"/>
         </w:rPr>
         <w:t>Tables with a count of 0 will not be imported into PREPOST databases.</w:t>
       </w:r>
       <w:r>
         <w:rPr>
           <w:rFonts w:ascii="Times New Roman" w:eastAsia="Times New Roman" w:hAnsi="Times New Roman" w:cs="Times New Roman"/>
+          <w:sz w:val="24"/>
+          <w:szCs w:val="24"/>
         </w:rPr>
         <w:t xml:space="preserve"> </w:t>
       </w:r>
@@ -5218,6 +4600,8 @@
       <w:r>
         <w:rPr>
           <w:rFonts w:ascii="Times New Roman" w:eastAsia="Times New Roman" w:hAnsi="Times New Roman" w:cs="Times New Roman"/>
+          <w:sz w:val="24"/>
+          <w:szCs w:val="24"/>
         </w:rPr>
         <w:t xml:space="preserve">Typically, all of the tables should be loaded into PREPOST databases with the same underlying SEQNUM preset (e.g., Mgt4X_PrePost OR Mgt1X, not some tables with one of these and others with another preset). The SEQNUMs themselves will differ depending on whether a table is FFE patterned or SUMMARY patterned, as explained above. It is </w:t>
       </w:r>
@@ -5225,12 +4609,16 @@
         <w:rPr>
           <w:rFonts w:ascii="Times New Roman" w:eastAsia="Times New Roman" w:hAnsi="Times New Roman" w:cs="Times New Roman"/>
           <w:b/>
+          <w:sz w:val="24"/>
+          <w:szCs w:val="24"/>
         </w:rPr>
         <w:t>VERY</w:t>
       </w:r>
       <w:r>
         <w:rPr>
           <w:rFonts w:ascii="Times New Roman" w:eastAsia="Times New Roman" w:hAnsi="Times New Roman" w:cs="Times New Roman"/>
+          <w:sz w:val="24"/>
+          <w:szCs w:val="24"/>
         </w:rPr>
         <w:t xml:space="preserve"> important to inspect all SEQNUM assignments for </w:t>
       </w:r>
@@ -5238,26 +4626,24 @@
         <w:rPr>
           <w:rFonts w:ascii="Times New Roman" w:eastAsia="Times New Roman" w:hAnsi="Times New Roman" w:cs="Times New Roman"/>
           <w:b/>
+          <w:sz w:val="24"/>
+          <w:szCs w:val="24"/>
         </w:rPr>
         <w:t>ALL</w:t>
       </w:r>
       <w:r>
         <w:rPr>
           <w:rFonts w:ascii="Times New Roman" w:eastAsia="Times New Roman" w:hAnsi="Times New Roman" w:cs="Times New Roman"/>
-        </w:rPr>
-        <w:t xml:space="preserve"> tables for consistency before proceeding to step 2 and beyond. See </w:t>
+          <w:sz w:val="24"/>
+          <w:szCs w:val="24"/>
+        </w:rPr>
+        <w:t xml:space="preserve"> tables for consistency before proceeding to step 2 and beyond. See the BioSum Users Guide for more information.</w:t>
       </w:r>
       <w:r>
         <w:rPr>
           <w:rFonts w:ascii="Times New Roman" w:eastAsia="Times New Roman" w:hAnsi="Times New Roman" w:cs="Times New Roman"/>
         </w:rPr>
-        <w:t xml:space="preserve">the </w:t>
-      </w:r>
-      <w:r>
-        <w:rPr>
-          <w:rFonts w:ascii="Times New Roman" w:eastAsia="Times New Roman" w:hAnsi="Times New Roman" w:cs="Times New Roman"/>
-        </w:rPr>
-        <w:t xml:space="preserve">BioSum Users Guide for more information. </w:t>
+        <w:t xml:space="preserve"> </w:t>
       </w:r>
       <w:r>
         <w:rPr>
@@ -5291,11 +4677,15 @@
       <w:pPr>
         <w:rPr>
           <w:rFonts w:ascii="Times New Roman" w:hAnsi="Times New Roman" w:cs="Times New Roman"/>
-        </w:rPr>
-      </w:pPr>
-      <w:r>
-        <w:rPr>
-          <w:rFonts w:ascii="Times New Roman" w:hAnsi="Times New Roman" w:cs="Times New Roman"/>
+          <w:sz w:val="24"/>
+          <w:szCs w:val="24"/>
+        </w:rPr>
+      </w:pPr>
+      <w:r>
+        <w:rPr>
+          <w:rFonts w:ascii="Times New Roman" w:hAnsi="Times New Roman" w:cs="Times New Roman"/>
+          <w:sz w:val="24"/>
+          <w:szCs w:val="24"/>
         </w:rPr>
         <w:t xml:space="preserve">There are 4 required and 2 optional tasks managed here, with the required tasks to be executed in sequence. Only Steps 2-4 and the pre- and post-append and audit tables and logs buttons respect the status of the checkboxes adjoining FVS variant and package identifiers—the other selections in the drop down “step list” apply to all variants and packages. </w:t>
       </w:r>
@@ -5304,11 +4694,15 @@
       <w:pPr>
         <w:rPr>
           <w:rFonts w:ascii="Times New Roman" w:hAnsi="Times New Roman" w:cs="Times New Roman"/>
-        </w:rPr>
-      </w:pPr>
-      <w:r>
-        <w:rPr>
-          <w:rFonts w:ascii="Times New Roman" w:hAnsi="Times New Roman" w:cs="Times New Roman"/>
+          <w:sz w:val="24"/>
+          <w:szCs w:val="24"/>
+        </w:rPr>
+      </w:pPr>
+      <w:r>
+        <w:rPr>
+          <w:rFonts w:ascii="Times New Roman" w:hAnsi="Times New Roman" w:cs="Times New Roman"/>
+          <w:sz w:val="24"/>
+          <w:szCs w:val="24"/>
         </w:rPr>
         <w:t>Defining the sequence number assignments (</w:t>
       </w:r>
@@ -5316,12 +4710,16 @@
         <w:rPr>
           <w:rFonts w:ascii="Times New Roman" w:hAnsi="Times New Roman" w:cs="Times New Roman"/>
           <w:b/>
+          <w:sz w:val="24"/>
+          <w:szCs w:val="24"/>
         </w:rPr>
         <w:t>Step 1</w:t>
       </w:r>
       <w:r>
         <w:rPr>
           <w:rFonts w:ascii="Times New Roman" w:hAnsi="Times New Roman" w:cs="Times New Roman"/>
+          <w:sz w:val="24"/>
+          <w:szCs w:val="24"/>
         </w:rPr>
         <w:t xml:space="preserve">) builds the data structures that control FVS output loading. See the BioSum Users’ Guide for details on how to assign sequence numbers; the help screen accessed from the sequence number assignment dialog (reached via </w:t>
       </w:r>
@@ -5329,12 +4727,16 @@
         <w:rPr>
           <w:rFonts w:ascii="Times New Roman" w:hAnsi="Times New Roman" w:cs="Times New Roman"/>
           <w:b/>
+          <w:sz w:val="24"/>
+          <w:szCs w:val="24"/>
         </w:rPr>
         <w:t>Step 1</w:t>
       </w:r>
       <w:r>
         <w:rPr>
           <w:rFonts w:ascii="Times New Roman" w:hAnsi="Times New Roman" w:cs="Times New Roman"/>
+          <w:sz w:val="24"/>
+          <w:szCs w:val="24"/>
         </w:rPr>
         <w:t xml:space="preserve">) summarizes the mechanics of that specification. Variant-package combinations showing an “a” next to the checkbox have not yet been appended (or the source data in what was exported for that combination from </w:t>
       </w:r>
@@ -5342,6 +4744,8 @@
       <w:r>
         <w:rPr>
           <w:rFonts w:ascii="Times New Roman" w:hAnsi="Times New Roman" w:cs="Times New Roman"/>
+          <w:sz w:val="24"/>
+          <w:szCs w:val="24"/>
         </w:rPr>
         <w:t>FVSOut</w:t>
       </w:r>
@@ -5349,6 +4753,8 @@
       <w:r>
         <w:rPr>
           <w:rFonts w:ascii="Times New Roman" w:hAnsi="Times New Roman" w:cs="Times New Roman"/>
+          <w:sz w:val="24"/>
+          <w:szCs w:val="24"/>
         </w:rPr>
         <w:t xml:space="preserve"> contains a more recent time stamp than what is currently loaded in the BioSum data structures.</w:t>
       </w:r>
@@ -5357,18 +4763,24 @@
       <w:pPr>
         <w:rPr>
           <w:rFonts w:ascii="Times New Roman" w:hAnsi="Times New Roman" w:cs="Times New Roman"/>
-        </w:rPr>
-      </w:pPr>
-      <w:r>
-        <w:rPr>
-          <w:rFonts w:ascii="Times New Roman" w:hAnsi="Times New Roman" w:cs="Times New Roman"/>
-          <w:b/>
+          <w:sz w:val="24"/>
+          <w:szCs w:val="24"/>
+        </w:rPr>
+      </w:pPr>
+      <w:r>
+        <w:rPr>
+          <w:rFonts w:ascii="Times New Roman" w:hAnsi="Times New Roman" w:cs="Times New Roman"/>
+          <w:b/>
+          <w:sz w:val="24"/>
+          <w:szCs w:val="24"/>
         </w:rPr>
         <w:t>Steps 2</w:t>
       </w:r>
       <w:r>
         <w:rPr>
           <w:rFonts w:ascii="Times New Roman" w:hAnsi="Times New Roman" w:cs="Times New Roman"/>
+          <w:sz w:val="24"/>
+          <w:szCs w:val="24"/>
         </w:rPr>
         <w:t xml:space="preserve"> and </w:t>
       </w:r>
@@ -5376,12 +4788,16 @@
         <w:rPr>
           <w:rFonts w:ascii="Times New Roman" w:hAnsi="Times New Roman" w:cs="Times New Roman"/>
           <w:b/>
+          <w:sz w:val="24"/>
+          <w:szCs w:val="24"/>
         </w:rPr>
         <w:t>4</w:t>
       </w:r>
       <w:r>
         <w:rPr>
           <w:rFonts w:ascii="Times New Roman" w:hAnsi="Times New Roman" w:cs="Times New Roman"/>
+          <w:sz w:val="24"/>
+          <w:szCs w:val="24"/>
         </w:rPr>
         <w:t xml:space="preserve"> are audit steps that assess data readiness and perform QA chores on the package-variants with checked boxes. </w:t>
       </w:r>
@@ -5391,12 +4807,16 @@
         <w:rPr>
           <w:rFonts w:ascii="Times New Roman" w:hAnsi="Times New Roman" w:cs="Times New Roman"/>
           <w:b/>
-        </w:rPr>
-      </w:pPr>
-      <w:r>
-        <w:rPr>
-          <w:rFonts w:ascii="Times New Roman" w:hAnsi="Times New Roman" w:cs="Times New Roman"/>
-          <w:b/>
+          <w:sz w:val="24"/>
+          <w:szCs w:val="24"/>
+        </w:rPr>
+      </w:pPr>
+      <w:r>
+        <w:rPr>
+          <w:rFonts w:ascii="Times New Roman" w:hAnsi="Times New Roman" w:cs="Times New Roman"/>
+          <w:b/>
+          <w:sz w:val="24"/>
+          <w:szCs w:val="24"/>
         </w:rPr>
         <w:t>Step 2-Pre-Processing Audit Check</w:t>
       </w:r>
@@ -5405,11 +4825,15 @@
       <w:pPr>
         <w:rPr>
           <w:rFonts w:ascii="Times New Roman" w:hAnsi="Times New Roman" w:cs="Times New Roman"/>
-        </w:rPr>
-      </w:pPr>
-      <w:r>
-        <w:rPr>
-          <w:rFonts w:ascii="Times New Roman" w:hAnsi="Times New Roman" w:cs="Times New Roman"/>
+          <w:sz w:val="24"/>
+          <w:szCs w:val="24"/>
+        </w:rPr>
+      </w:pPr>
+      <w:r>
+        <w:rPr>
+          <w:rFonts w:ascii="Times New Roman" w:hAnsi="Times New Roman" w:cs="Times New Roman"/>
+          <w:sz w:val="24"/>
+          <w:szCs w:val="24"/>
         </w:rPr>
         <w:t xml:space="preserve">When running the </w:t>
       </w:r>
@@ -5417,6 +4841,8 @@
         <w:rPr>
           <w:rFonts w:ascii="Times New Roman" w:hAnsi="Times New Roman" w:cs="Times New Roman"/>
           <w:b/>
+          <w:sz w:val="24"/>
+          <w:szCs w:val="24"/>
         </w:rPr>
         <w:t>Step 2-P</w:t>
       </w:r>
@@ -5424,6 +4850,8 @@
         <w:rPr>
           <w:rFonts w:ascii="Times New Roman" w:hAnsi="Times New Roman" w:cs="Times New Roman"/>
           <w:b/>
+          <w:sz w:val="24"/>
+          <w:szCs w:val="24"/>
         </w:rPr>
         <w:t>re-</w:t>
       </w:r>
@@ -5431,6 +4859,8 @@
         <w:rPr>
           <w:rFonts w:ascii="Times New Roman" w:hAnsi="Times New Roman" w:cs="Times New Roman"/>
           <w:b/>
+          <w:sz w:val="24"/>
+          <w:szCs w:val="24"/>
         </w:rPr>
         <w:t>P</w:t>
       </w:r>
@@ -5438,6 +4868,8 @@
         <w:rPr>
           <w:rFonts w:ascii="Times New Roman" w:hAnsi="Times New Roman" w:cs="Times New Roman"/>
           <w:b/>
+          <w:sz w:val="24"/>
+          <w:szCs w:val="24"/>
         </w:rPr>
         <w:t xml:space="preserve">rocessing </w:t>
       </w:r>
@@ -5445,6 +4877,8 @@
         <w:rPr>
           <w:rFonts w:ascii="Times New Roman" w:hAnsi="Times New Roman" w:cs="Times New Roman"/>
           <w:b/>
+          <w:sz w:val="24"/>
+          <w:szCs w:val="24"/>
         </w:rPr>
         <w:t>A</w:t>
       </w:r>
@@ -5452,6 +4886,8 @@
         <w:rPr>
           <w:rFonts w:ascii="Times New Roman" w:hAnsi="Times New Roman" w:cs="Times New Roman"/>
           <w:b/>
+          <w:sz w:val="24"/>
+          <w:szCs w:val="24"/>
         </w:rPr>
         <w:t xml:space="preserve">udit </w:t>
       </w:r>
@@ -5459,6 +4895,8 @@
         <w:rPr>
           <w:rFonts w:ascii="Times New Roman" w:hAnsi="Times New Roman" w:cs="Times New Roman"/>
           <w:b/>
+          <w:sz w:val="24"/>
+          <w:szCs w:val="24"/>
         </w:rPr>
         <w:t>C</w:t>
       </w:r>
@@ -5466,12 +4904,16 @@
         <w:rPr>
           <w:rFonts w:ascii="Times New Roman" w:hAnsi="Times New Roman" w:cs="Times New Roman"/>
           <w:b/>
+          <w:sz w:val="24"/>
+          <w:szCs w:val="24"/>
         </w:rPr>
         <w:t>heck</w:t>
       </w:r>
       <w:r>
         <w:rPr>
           <w:rFonts w:ascii="Times New Roman" w:hAnsi="Times New Roman" w:cs="Times New Roman"/>
+          <w:sz w:val="24"/>
+          <w:szCs w:val="24"/>
         </w:rPr>
         <w:t xml:space="preserve">, packages that cut no trees (for example, grow-only packages) will throw a warning dialog that can be cleared with a </w:t>
       </w:r>
@@ -5479,18 +4921,24 @@
         <w:rPr>
           <w:rFonts w:ascii="Times New Roman" w:hAnsi="Times New Roman" w:cs="Times New Roman"/>
           <w:b/>
+          <w:sz w:val="24"/>
+          <w:szCs w:val="24"/>
         </w:rPr>
         <w:t>&lt;Yes&gt;</w:t>
       </w:r>
       <w:r>
         <w:rPr>
           <w:rFonts w:ascii="Times New Roman" w:hAnsi="Times New Roman" w:cs="Times New Roman"/>
+          <w:sz w:val="24"/>
+          <w:szCs w:val="24"/>
         </w:rPr>
         <w:t xml:space="preserve"> </w:t>
       </w:r>
       <w:r>
         <w:rPr>
           <w:rFonts w:ascii="Times New Roman" w:hAnsi="Times New Roman" w:cs="Times New Roman"/>
+          <w:sz w:val="24"/>
+          <w:szCs w:val="24"/>
         </w:rPr>
         <w:t>click.</w:t>
       </w:r>
@@ -5499,11 +4947,15 @@
       <w:pPr>
         <w:rPr>
           <w:rFonts w:ascii="Times New Roman" w:hAnsi="Times New Roman" w:cs="Times New Roman"/>
-        </w:rPr>
-      </w:pPr>
-      <w:r>
-        <w:rPr>
-          <w:rFonts w:ascii="Times New Roman" w:hAnsi="Times New Roman" w:cs="Times New Roman"/>
+          <w:sz w:val="24"/>
+          <w:szCs w:val="24"/>
+        </w:rPr>
+      </w:pPr>
+      <w:r>
+        <w:rPr>
+          <w:rFonts w:ascii="Times New Roman" w:hAnsi="Times New Roman" w:cs="Times New Roman"/>
+          <w:sz w:val="24"/>
+          <w:szCs w:val="24"/>
         </w:rPr>
         <w:t>The audit operation builds and analyzes temporary databases that live within your windows\user\[username]\</w:t>
       </w:r>
@@ -5511,6 +4963,8 @@
       <w:r>
         <w:rPr>
           <w:rFonts w:ascii="Times New Roman" w:hAnsi="Times New Roman" w:cs="Times New Roman"/>
+          <w:sz w:val="24"/>
+          <w:szCs w:val="24"/>
         </w:rPr>
         <w:t>appdata</w:t>
       </w:r>
@@ -5518,6 +4972,8 @@
       <w:r>
         <w:rPr>
           <w:rFonts w:ascii="Times New Roman" w:hAnsi="Times New Roman" w:cs="Times New Roman"/>
+          <w:sz w:val="24"/>
+          <w:szCs w:val="24"/>
         </w:rPr>
         <w:t>\temp folder. The sizes of these databases as the audit proceeds are monitored with progress bars as a diagnostic in case a glitch occurs owing to exceed the MS Access maximum database size allowed (2 GB).</w:t>
       </w:r>
@@ -5526,11 +4982,15 @@
       <w:pPr>
         <w:rPr>
           <w:rFonts w:ascii="Times New Roman" w:hAnsi="Times New Roman" w:cs="Times New Roman"/>
-        </w:rPr>
-      </w:pPr>
-      <w:r>
-        <w:rPr>
-          <w:rFonts w:ascii="Times New Roman" w:hAnsi="Times New Roman" w:cs="Times New Roman"/>
+          <w:sz w:val="24"/>
+          <w:szCs w:val="24"/>
+        </w:rPr>
+      </w:pPr>
+      <w:r>
+        <w:rPr>
+          <w:rFonts w:ascii="Times New Roman" w:hAnsi="Times New Roman" w:cs="Times New Roman"/>
+          <w:sz w:val="24"/>
+          <w:szCs w:val="24"/>
         </w:rPr>
         <w:t xml:space="preserve">When the audit concludes, a dialog appears returning an audit status. Click </w:t>
       </w:r>
@@ -5538,18 +4998,24 @@
         <w:rPr>
           <w:rFonts w:ascii="Times New Roman" w:hAnsi="Times New Roman" w:cs="Times New Roman"/>
           <w:b/>
+          <w:sz w:val="24"/>
+          <w:szCs w:val="24"/>
         </w:rPr>
         <w:t>&lt;OK&gt;</w:t>
       </w:r>
       <w:r>
         <w:rPr>
           <w:rFonts w:ascii="Times New Roman" w:hAnsi="Times New Roman" w:cs="Times New Roman"/>
+          <w:sz w:val="24"/>
+          <w:szCs w:val="24"/>
         </w:rPr>
         <w:t xml:space="preserve"> to dismiss this dialog after reviewing it.</w:t>
       </w:r>
       <w:r>
         <w:rPr>
           <w:rFonts w:ascii="Times New Roman" w:hAnsi="Times New Roman" w:cs="Times New Roman"/>
+          <w:sz w:val="24"/>
+          <w:szCs w:val="24"/>
         </w:rPr>
         <w:t xml:space="preserve"> Detailed information about any issues that arose can be viewed clicking the </w:t>
       </w:r>
@@ -5557,6 +5023,8 @@
         <w:rPr>
           <w:rFonts w:ascii="Times New Roman" w:hAnsi="Times New Roman" w:cs="Times New Roman"/>
           <w:b/>
+          <w:sz w:val="24"/>
+          <w:szCs w:val="24"/>
         </w:rPr>
         <w:t xml:space="preserve">&lt;Open </w:t>
       </w:r>
@@ -5565,6 +5033,8 @@
         <w:rPr>
           <w:rFonts w:ascii="Times New Roman" w:hAnsi="Times New Roman" w:cs="Times New Roman"/>
           <w:b/>
+          <w:sz w:val="24"/>
+          <w:szCs w:val="24"/>
         </w:rPr>
         <w:t>Pre Audit</w:t>
       </w:r>
@@ -5573,12 +5043,16 @@
         <w:rPr>
           <w:rFonts w:ascii="Times New Roman" w:hAnsi="Times New Roman" w:cs="Times New Roman"/>
           <w:b/>
+          <w:sz w:val="24"/>
+          <w:szCs w:val="24"/>
         </w:rPr>
         <w:t xml:space="preserve"> Log&gt;</w:t>
       </w:r>
       <w:r>
         <w:rPr>
           <w:rFonts w:ascii="Times New Roman" w:hAnsi="Times New Roman" w:cs="Times New Roman"/>
+          <w:sz w:val="24"/>
+          <w:szCs w:val="24"/>
         </w:rPr>
         <w:t xml:space="preserve"> or </w:t>
       </w:r>
@@ -5586,12 +5060,16 @@
         <w:rPr>
           <w:rFonts w:ascii="Times New Roman" w:hAnsi="Times New Roman" w:cs="Times New Roman"/>
           <w:b/>
+          <w:sz w:val="24"/>
+          <w:szCs w:val="24"/>
         </w:rPr>
         <w:t>&lt;PRE-APPEND Audit Tables&gt;</w:t>
       </w:r>
       <w:r>
         <w:rPr>
           <w:rFonts w:ascii="Times New Roman" w:hAnsi="Times New Roman" w:cs="Times New Roman"/>
+          <w:sz w:val="24"/>
+          <w:szCs w:val="24"/>
         </w:rPr>
         <w:t xml:space="preserve"> buttons.</w:t>
       </w:r>
@@ -5601,12 +5079,16 @@
         <w:rPr>
           <w:rFonts w:ascii="Times New Roman" w:hAnsi="Times New Roman" w:cs="Times New Roman"/>
           <w:b/>
-        </w:rPr>
-      </w:pPr>
-      <w:r>
-        <w:rPr>
-          <w:rFonts w:ascii="Times New Roman" w:hAnsi="Times New Roman" w:cs="Times New Roman"/>
-          <w:b/>
+          <w:sz w:val="24"/>
+          <w:szCs w:val="24"/>
+        </w:rPr>
+      </w:pPr>
+      <w:r>
+        <w:rPr>
+          <w:rFonts w:ascii="Times New Roman" w:hAnsi="Times New Roman" w:cs="Times New Roman"/>
+          <w:b/>
+          <w:sz w:val="24"/>
+          <w:szCs w:val="24"/>
         </w:rPr>
         <w:t>Step 3-Append FVS Output Data</w:t>
       </w:r>
@@ -5615,11 +5097,15 @@
       <w:pPr>
         <w:rPr>
           <w:rFonts w:ascii="Times New Roman" w:hAnsi="Times New Roman" w:cs="Times New Roman"/>
-        </w:rPr>
-      </w:pPr>
-      <w:r>
-        <w:rPr>
-          <w:rFonts w:ascii="Times New Roman" w:hAnsi="Times New Roman" w:cs="Times New Roman"/>
+          <w:sz w:val="24"/>
+          <w:szCs w:val="24"/>
+        </w:rPr>
+      </w:pPr>
+      <w:r>
+        <w:rPr>
+          <w:rFonts w:ascii="Times New Roman" w:hAnsi="Times New Roman" w:cs="Times New Roman"/>
+          <w:sz w:val="24"/>
+          <w:szCs w:val="24"/>
         </w:rPr>
         <w:t xml:space="preserve">Step 3 loads the FVS output data into BioSum </w:t>
       </w:r>
@@ -5627,6 +5113,8 @@
       <w:r>
         <w:rPr>
           <w:rFonts w:ascii="Times New Roman" w:hAnsi="Times New Roman" w:cs="Times New Roman"/>
+          <w:sz w:val="24"/>
+          <w:szCs w:val="24"/>
         </w:rPr>
         <w:t>PrePost</w:t>
       </w:r>
@@ -5634,6 +5122,8 @@
       <w:r>
         <w:rPr>
           <w:rFonts w:ascii="Times New Roman" w:hAnsi="Times New Roman" w:cs="Times New Roman"/>
+          <w:sz w:val="24"/>
+          <w:szCs w:val="24"/>
         </w:rPr>
         <w:t xml:space="preserve"> databases (in the project’s </w:t>
       </w:r>
@@ -5641,6 +5131,8 @@
       <w:r>
         <w:rPr>
           <w:rFonts w:ascii="Times New Roman" w:hAnsi="Times New Roman" w:cs="Times New Roman"/>
+          <w:sz w:val="24"/>
+          <w:szCs w:val="24"/>
         </w:rPr>
         <w:t>fvs</w:t>
       </w:r>
@@ -5648,6 +5140,8 @@
       <w:r>
         <w:rPr>
           <w:rFonts w:ascii="Times New Roman" w:hAnsi="Times New Roman" w:cs="Times New Roman"/>
+          <w:sz w:val="24"/>
+          <w:szCs w:val="24"/>
         </w:rPr>
         <w:t>\</w:t>
       </w:r>
@@ -5655,6 +5149,8 @@
       <w:r>
         <w:rPr>
           <w:rFonts w:ascii="Times New Roman" w:hAnsi="Times New Roman" w:cs="Times New Roman"/>
+          <w:sz w:val="24"/>
+          <w:szCs w:val="24"/>
         </w:rPr>
         <w:t>db</w:t>
       </w:r>
@@ -5662,6 +5158,8 @@
       <w:r>
         <w:rPr>
           <w:rFonts w:ascii="Times New Roman" w:hAnsi="Times New Roman" w:cs="Times New Roman"/>
+          <w:sz w:val="24"/>
+          <w:szCs w:val="24"/>
         </w:rPr>
         <w:t xml:space="preserve"> folder) and the cut tree list in the FVSOUT_TREE_LIST.DB (in the project’s </w:t>
       </w:r>
@@ -5669,6 +5167,8 @@
       <w:r>
         <w:rPr>
           <w:rFonts w:ascii="Times New Roman" w:hAnsi="Times New Roman" w:cs="Times New Roman"/>
+          <w:sz w:val="24"/>
+          <w:szCs w:val="24"/>
         </w:rPr>
         <w:t>fvs</w:t>
       </w:r>
@@ -5676,6 +5176,8 @@
       <w:r>
         <w:rPr>
           <w:rFonts w:ascii="Times New Roman" w:hAnsi="Times New Roman" w:cs="Times New Roman"/>
+          <w:sz w:val="24"/>
+          <w:szCs w:val="24"/>
         </w:rPr>
         <w:t xml:space="preserve">\data folder). A warning dialog for packages with no harvested trees can be cleared—this is typically displayed when a package is grow-only (so no cut trees will be written to FVSOUT_TREE_LIST.DB), but such packages nonetheless must be loaded into BioSum (to populate the </w:t>
       </w:r>
@@ -5683,6 +5185,8 @@
       <w:r>
         <w:rPr>
           <w:rFonts w:ascii="Times New Roman" w:hAnsi="Times New Roman" w:cs="Times New Roman"/>
+          <w:sz w:val="24"/>
+          <w:szCs w:val="24"/>
         </w:rPr>
         <w:t>PrePost</w:t>
       </w:r>
@@ -5690,6 +5194,8 @@
       <w:r>
         <w:rPr>
           <w:rFonts w:ascii="Times New Roman" w:hAnsi="Times New Roman" w:cs="Times New Roman"/>
+          <w:sz w:val="24"/>
+          <w:szCs w:val="24"/>
         </w:rPr>
         <w:t xml:space="preserve"> databases). When the loader calculates volume and biomass of the projected trees, you will see a black window appear for a short time.</w:t>
       </w:r>
@@ -5699,12 +5205,16 @@
         <w:rPr>
           <w:rFonts w:ascii="Times New Roman" w:hAnsi="Times New Roman" w:cs="Times New Roman"/>
           <w:b/>
-        </w:rPr>
-      </w:pPr>
-      <w:r>
-        <w:rPr>
-          <w:rFonts w:ascii="Times New Roman" w:hAnsi="Times New Roman" w:cs="Times New Roman"/>
-          <w:b/>
+          <w:sz w:val="24"/>
+          <w:szCs w:val="24"/>
+        </w:rPr>
+      </w:pPr>
+      <w:r>
+        <w:rPr>
+          <w:rFonts w:ascii="Times New Roman" w:hAnsi="Times New Roman" w:cs="Times New Roman"/>
+          <w:b/>
+          <w:sz w:val="24"/>
+          <w:szCs w:val="24"/>
         </w:rPr>
         <w:t>Step 4-Post-Processing Audit Check</w:t>
       </w:r>
@@ -5713,24 +5223,33 @@
       <w:pPr>
         <w:rPr>
           <w:rFonts w:ascii="Times New Roman" w:hAnsi="Times New Roman" w:cs="Times New Roman"/>
-        </w:rPr>
-      </w:pPr>
-      <w:r>
-        <w:rPr>
-          <w:rFonts w:ascii="Times New Roman" w:hAnsi="Times New Roman" w:cs="Times New Roman"/>
-        </w:rPr>
+          <w:sz w:val="24"/>
+          <w:szCs w:val="24"/>
+        </w:rPr>
+      </w:pPr>
+      <w:r>
+        <w:rPr>
+          <w:rFonts w:ascii="Times New Roman" w:hAnsi="Times New Roman" w:cs="Times New Roman"/>
+          <w:sz w:val="24"/>
+          <w:szCs w:val="24"/>
+        </w:rPr>
+        <w:lastRenderedPageBreak/>
         <w:t xml:space="preserve">It is essential to complete the post-load audit to ensure data integrity, </w:t>
       </w:r>
       <w:r>
         <w:rPr>
           <w:rFonts w:ascii="Times New Roman" w:hAnsi="Times New Roman" w:cs="Times New Roman"/>
           <w:b/>
+          <w:sz w:val="24"/>
+          <w:szCs w:val="24"/>
         </w:rPr>
         <w:t>step 4</w:t>
       </w:r>
       <w:r>
         <w:rPr>
           <w:rFonts w:ascii="Times New Roman" w:hAnsi="Times New Roman" w:cs="Times New Roman"/>
+          <w:sz w:val="24"/>
+          <w:szCs w:val="24"/>
         </w:rPr>
         <w:t xml:space="preserve">. Audit results will post to the Audit Results dialog and be written to the log file that can be accessed via the </w:t>
       </w:r>
@@ -5738,6 +5257,8 @@
         <w:rPr>
           <w:rFonts w:ascii="Times New Roman" w:hAnsi="Times New Roman" w:cs="Times New Roman"/>
           <w:b/>
+          <w:sz w:val="24"/>
+          <w:szCs w:val="24"/>
         </w:rPr>
         <w:t>&lt;</w:t>
       </w:r>
@@ -5745,6 +5266,8 @@
         <w:rPr>
           <w:rFonts w:ascii="Times New Roman" w:hAnsi="Times New Roman" w:cs="Times New Roman"/>
           <w:b/>
+          <w:sz w:val="24"/>
+          <w:szCs w:val="24"/>
         </w:rPr>
         <w:t>Open Post Audit Log</w:t>
       </w:r>
@@ -5752,12 +5275,16 @@
         <w:rPr>
           <w:rFonts w:ascii="Times New Roman" w:hAnsi="Times New Roman" w:cs="Times New Roman"/>
           <w:b/>
+          <w:sz w:val="24"/>
+          <w:szCs w:val="24"/>
         </w:rPr>
         <w:t>&gt;</w:t>
       </w:r>
       <w:r>
         <w:rPr>
           <w:rFonts w:ascii="Times New Roman" w:hAnsi="Times New Roman" w:cs="Times New Roman"/>
+          <w:sz w:val="24"/>
+          <w:szCs w:val="24"/>
         </w:rPr>
         <w:t xml:space="preserve"> button. It is common for there to be warnings about species changes, almost always due to the mapping of species that must be specified in the Tree Species table to address the fact that some trees in an FVS variant will not be directly supported as the species that they are.</w:t>
       </w:r>
@@ -5766,19 +5293,24 @@
       <w:pPr>
         <w:rPr>
           <w:rFonts w:ascii="Times New Roman" w:hAnsi="Times New Roman" w:cs="Times New Roman"/>
-        </w:rPr>
-      </w:pPr>
-      <w:r>
-        <w:rPr>
-          <w:rFonts w:ascii="Times New Roman" w:hAnsi="Times New Roman" w:cs="Times New Roman"/>
-        </w:rPr>
-        <w:lastRenderedPageBreak/>
+          <w:sz w:val="24"/>
+          <w:szCs w:val="24"/>
+        </w:rPr>
+      </w:pPr>
+      <w:r>
+        <w:rPr>
+          <w:rFonts w:ascii="Times New Roman" w:hAnsi="Times New Roman" w:cs="Times New Roman"/>
+          <w:sz w:val="24"/>
+          <w:szCs w:val="24"/>
+        </w:rPr>
         <w:t xml:space="preserve">After successful loading and a clean bill of health from pre- and post-append audits for every variant package combination, one can proceed to the Processor module. There are two optional tasks that can be completed here at any time—they source data from the </w:t>
       </w:r>
       <w:proofErr w:type="spellStart"/>
       <w:r>
         <w:rPr>
           <w:rFonts w:ascii="Times New Roman" w:hAnsi="Times New Roman" w:cs="Times New Roman"/>
+          <w:sz w:val="24"/>
+          <w:szCs w:val="24"/>
         </w:rPr>
         <w:t>FVSOut.DB</w:t>
       </w:r>
@@ -5786,6 +5318,8 @@
       <w:r>
         <w:rPr>
           <w:rFonts w:ascii="Times New Roman" w:hAnsi="Times New Roman" w:cs="Times New Roman"/>
+          <w:sz w:val="24"/>
+          <w:szCs w:val="24"/>
         </w:rPr>
         <w:t xml:space="preserve"> and do not depend on a successful append operation. They also act on all package combinations represented in the </w:t>
       </w:r>
@@ -5793,6 +5327,8 @@
       <w:r>
         <w:rPr>
           <w:rFonts w:ascii="Times New Roman" w:hAnsi="Times New Roman" w:cs="Times New Roman"/>
+          <w:sz w:val="24"/>
+          <w:szCs w:val="24"/>
         </w:rPr>
         <w:t>FVSOut</w:t>
       </w:r>
@@ -5800,6 +5336,8 @@
       <w:r>
         <w:rPr>
           <w:rFonts w:ascii="Times New Roman" w:hAnsi="Times New Roman" w:cs="Times New Roman"/>
+          <w:sz w:val="24"/>
+          <w:szCs w:val="24"/>
         </w:rPr>
         <w:t xml:space="preserve"> database (ignoring the checkboxes).</w:t>
       </w:r>
@@ -5809,12 +5347,16 @@
         <w:rPr>
           <w:rFonts w:ascii="Times New Roman" w:hAnsi="Times New Roman" w:cs="Times New Roman"/>
           <w:b/>
-        </w:rPr>
-      </w:pPr>
-      <w:r>
-        <w:rPr>
-          <w:rFonts w:ascii="Times New Roman" w:hAnsi="Times New Roman" w:cs="Times New Roman"/>
-          <w:b/>
+          <w:sz w:val="24"/>
+          <w:szCs w:val="24"/>
+        </w:rPr>
+      </w:pPr>
+      <w:r>
+        <w:rPr>
+          <w:rFonts w:ascii="Times New Roman" w:hAnsi="Times New Roman" w:cs="Times New Roman"/>
+          <w:b/>
+          <w:sz w:val="24"/>
+          <w:szCs w:val="24"/>
         </w:rPr>
         <w:t xml:space="preserve">Create </w:t>
       </w:r>
@@ -5823,6 +5365,8 @@
         <w:rPr>
           <w:rFonts w:ascii="Times New Roman" w:hAnsi="Times New Roman" w:cs="Times New Roman"/>
           <w:b/>
+          <w:sz w:val="24"/>
+          <w:szCs w:val="24"/>
         </w:rPr>
         <w:t>FVSOut_BioSum.DB</w:t>
       </w:r>
@@ -5832,11 +5376,15 @@
       <w:pPr>
         <w:rPr>
           <w:rFonts w:ascii="Times New Roman" w:hAnsi="Times New Roman" w:cs="Times New Roman"/>
-        </w:rPr>
-      </w:pPr>
-      <w:r>
-        <w:rPr>
-          <w:rFonts w:ascii="Times New Roman" w:hAnsi="Times New Roman" w:cs="Times New Roman"/>
+          <w:sz w:val="24"/>
+          <w:szCs w:val="24"/>
+        </w:rPr>
+      </w:pPr>
+      <w:r>
+        <w:rPr>
+          <w:rFonts w:ascii="Times New Roman" w:hAnsi="Times New Roman" w:cs="Times New Roman"/>
+          <w:sz w:val="24"/>
+          <w:szCs w:val="24"/>
         </w:rPr>
         <w:t xml:space="preserve">The </w:t>
       </w:r>
@@ -5844,6 +5392,8 @@
         <w:rPr>
           <w:rFonts w:ascii="Times New Roman" w:hAnsi="Times New Roman" w:cs="Times New Roman"/>
           <w:b/>
+          <w:sz w:val="24"/>
+          <w:szCs w:val="24"/>
         </w:rPr>
         <w:t xml:space="preserve">Create </w:t>
       </w:r>
@@ -5852,6 +5402,8 @@
         <w:rPr>
           <w:rFonts w:ascii="Times New Roman" w:hAnsi="Times New Roman" w:cs="Times New Roman"/>
           <w:b/>
+          <w:sz w:val="24"/>
+          <w:szCs w:val="24"/>
         </w:rPr>
         <w:t>FVSOut_BioSum.DB</w:t>
       </w:r>
@@ -5859,6 +5411,8 @@
       <w:r>
         <w:rPr>
           <w:rFonts w:ascii="Times New Roman" w:hAnsi="Times New Roman" w:cs="Times New Roman"/>
+          <w:sz w:val="24"/>
+          <w:szCs w:val="24"/>
         </w:rPr>
         <w:t xml:space="preserve"> task writes an SQLite database, sourced from </w:t>
       </w:r>
@@ -5866,6 +5420,8 @@
       <w:r>
         <w:rPr>
           <w:rFonts w:ascii="Times New Roman" w:hAnsi="Times New Roman" w:cs="Times New Roman"/>
+          <w:sz w:val="24"/>
+          <w:szCs w:val="24"/>
         </w:rPr>
         <w:t>FVSOut.DB</w:t>
       </w:r>
@@ -5873,6 +5429,8 @@
       <w:r>
         <w:rPr>
           <w:rFonts w:ascii="Times New Roman" w:hAnsi="Times New Roman" w:cs="Times New Roman"/>
+          <w:sz w:val="24"/>
+          <w:szCs w:val="24"/>
         </w:rPr>
         <w:t xml:space="preserve">, that formats all data as data types that are fully compatible with MS Access. This can be very helpful if needing to work with </w:t>
       </w:r>
@@ -5880,6 +5438,8 @@
       <w:r>
         <w:rPr>
           <w:rFonts w:ascii="Times New Roman" w:hAnsi="Times New Roman" w:cs="Times New Roman"/>
+          <w:sz w:val="24"/>
+          <w:szCs w:val="24"/>
         </w:rPr>
         <w:t>FVSOut</w:t>
       </w:r>
@@ -5887,6 +5447,8 @@
       <w:r>
         <w:rPr>
           <w:rFonts w:ascii="Times New Roman" w:hAnsi="Times New Roman" w:cs="Times New Roman"/>
+          <w:sz w:val="24"/>
+          <w:szCs w:val="24"/>
         </w:rPr>
         <w:t xml:space="preserve"> data from MS Access, as the native data types in that database (such as LONG TEXT, which translates to Memo in Access) are nearly impossible to work with (e.g., sort, filter, etc.). As this is not a small file, it only makes sense to create it if you believe you will use it. Moreover, it can be created at any time, as it is not used in any BioSum module.</w:t>
       </w:r>
@@ -5896,12 +5458,16 @@
         <w:rPr>
           <w:rFonts w:ascii="Times New Roman" w:hAnsi="Times New Roman" w:cs="Times New Roman"/>
           <w:b/>
-        </w:rPr>
-      </w:pPr>
-      <w:r>
-        <w:rPr>
-          <w:rFonts w:ascii="Times New Roman" w:hAnsi="Times New Roman" w:cs="Times New Roman"/>
-          <w:b/>
+          <w:sz w:val="24"/>
+          <w:szCs w:val="24"/>
+        </w:rPr>
+      </w:pPr>
+      <w:r>
+        <w:rPr>
+          <w:rFonts w:ascii="Times New Roman" w:hAnsi="Times New Roman" w:cs="Times New Roman"/>
+          <w:b/>
+          <w:sz w:val="24"/>
+          <w:szCs w:val="24"/>
         </w:rPr>
         <w:t xml:space="preserve">Write </w:t>
       </w:r>
@@ -5910,6 +5476,8 @@
         <w:rPr>
           <w:rFonts w:ascii="Times New Roman" w:hAnsi="Times New Roman" w:cs="Times New Roman"/>
           <w:b/>
+          <w:sz w:val="24"/>
+          <w:szCs w:val="24"/>
         </w:rPr>
         <w:t>FVS_InForest</w:t>
       </w:r>
@@ -5918,6 +5486,8 @@
         <w:rPr>
           <w:rFonts w:ascii="Times New Roman" w:hAnsi="Times New Roman" w:cs="Times New Roman"/>
           <w:b/>
+          <w:sz w:val="24"/>
+          <w:szCs w:val="24"/>
         </w:rPr>
         <w:t xml:space="preserve"> to FVSOUT_TREE_LIST.DB</w:t>
       </w:r>
@@ -5926,11 +5496,15 @@
       <w:pPr>
         <w:rPr>
           <w:rFonts w:ascii="Times New Roman" w:hAnsi="Times New Roman" w:cs="Times New Roman"/>
-        </w:rPr>
-      </w:pPr>
-      <w:r>
-        <w:rPr>
-          <w:rFonts w:ascii="Times New Roman" w:hAnsi="Times New Roman" w:cs="Times New Roman"/>
+          <w:sz w:val="24"/>
+          <w:szCs w:val="24"/>
+        </w:rPr>
+      </w:pPr>
+      <w:r>
+        <w:rPr>
+          <w:rFonts w:ascii="Times New Roman" w:hAnsi="Times New Roman" w:cs="Times New Roman"/>
+          <w:sz w:val="24"/>
+          <w:szCs w:val="24"/>
         </w:rPr>
         <w:t xml:space="preserve">The </w:t>
       </w:r>
@@ -5938,6 +5512,8 @@
         <w:rPr>
           <w:rFonts w:ascii="Times New Roman" w:hAnsi="Times New Roman" w:cs="Times New Roman"/>
           <w:b/>
+          <w:sz w:val="24"/>
+          <w:szCs w:val="24"/>
         </w:rPr>
         <w:t xml:space="preserve">Write </w:t>
       </w:r>
@@ -5946,6 +5522,8 @@
         <w:rPr>
           <w:rFonts w:ascii="Times New Roman" w:hAnsi="Times New Roman" w:cs="Times New Roman"/>
           <w:b/>
+          <w:sz w:val="24"/>
+          <w:szCs w:val="24"/>
         </w:rPr>
         <w:t>FVS_InForest</w:t>
       </w:r>
@@ -5954,12 +5532,16 @@
         <w:rPr>
           <w:rFonts w:ascii="Times New Roman" w:hAnsi="Times New Roman" w:cs="Times New Roman"/>
           <w:b/>
+          <w:sz w:val="24"/>
+          <w:szCs w:val="24"/>
         </w:rPr>
         <w:t xml:space="preserve"> to FVSOUT_TREE_LIST.DB</w:t>
       </w:r>
       <w:r>
         <w:rPr>
           <w:rFonts w:ascii="Times New Roman" w:hAnsi="Times New Roman" w:cs="Times New Roman"/>
+          <w:sz w:val="24"/>
+          <w:szCs w:val="24"/>
         </w:rPr>
         <w:t xml:space="preserve"> task copies all data from the TREELIST in </w:t>
       </w:r>
@@ -5967,6 +5549,8 @@
       <w:r>
         <w:rPr>
           <w:rFonts w:ascii="Times New Roman" w:hAnsi="Times New Roman" w:cs="Times New Roman"/>
+          <w:sz w:val="24"/>
+          <w:szCs w:val="24"/>
         </w:rPr>
         <w:t>FVSOut.DB</w:t>
       </w:r>
@@ -5974,6 +5558,8 @@
       <w:r>
         <w:rPr>
           <w:rFonts w:ascii="Times New Roman" w:hAnsi="Times New Roman" w:cs="Times New Roman"/>
+          <w:sz w:val="24"/>
+          <w:szCs w:val="24"/>
         </w:rPr>
         <w:t xml:space="preserve"> into the FVSOUT_TREE_LIST.DB (in the project’s </w:t>
       </w:r>
@@ -5981,6 +5567,8 @@
       <w:r>
         <w:rPr>
           <w:rFonts w:ascii="Times New Roman" w:hAnsi="Times New Roman" w:cs="Times New Roman"/>
+          <w:sz w:val="24"/>
+          <w:szCs w:val="24"/>
         </w:rPr>
         <w:t>fvs</w:t>
       </w:r>
@@ -5988,6 +5576,8 @@
       <w:r>
         <w:rPr>
           <w:rFonts w:ascii="Times New Roman" w:hAnsi="Times New Roman" w:cs="Times New Roman"/>
+          <w:sz w:val="24"/>
+          <w:szCs w:val="24"/>
         </w:rPr>
         <w:t xml:space="preserve">\data folder). This can be useful if needing tree level biomass or carbon data, for example, at </w:t>
       </w:r>
@@ -5995,6 +5585,8 @@
       <w:r>
         <w:rPr>
           <w:rFonts w:ascii="Times New Roman" w:hAnsi="Times New Roman" w:cs="Times New Roman"/>
+          <w:sz w:val="24"/>
+          <w:szCs w:val="24"/>
         </w:rPr>
         <w:t>all time</w:t>
       </w:r>
@@ -6002,6 +5594,8 @@
       <w:r>
         <w:rPr>
           <w:rFonts w:ascii="Times New Roman" w:hAnsi="Times New Roman" w:cs="Times New Roman"/>
+          <w:sz w:val="24"/>
+          <w:szCs w:val="24"/>
         </w:rPr>
         <w:t xml:space="preserve"> points in the simulation for analysis beyond what the BioSum framework manages directly. As this is not a small file, it only makes sense to create it if you believe you will use it. Moreover, it can be created at any time, as it is not used in any BioSum module.</w:t>
       </w:r>
@@ -6010,11 +5604,15 @@
       <w:pPr>
         <w:rPr>
           <w:rFonts w:ascii="Times New Roman" w:hAnsi="Times New Roman" w:cs="Times New Roman"/>
-        </w:rPr>
-      </w:pPr>
-      <w:r>
-        <w:rPr>
-          <w:rFonts w:ascii="Times New Roman" w:hAnsi="Times New Roman" w:cs="Times New Roman"/>
+          <w:sz w:val="24"/>
+          <w:szCs w:val="24"/>
+        </w:rPr>
+      </w:pPr>
+      <w:r>
+        <w:rPr>
+          <w:rFonts w:ascii="Times New Roman" w:hAnsi="Times New Roman" w:cs="Times New Roman"/>
+          <w:sz w:val="24"/>
+          <w:szCs w:val="24"/>
         </w:rPr>
         <w:t>Additional columns in the data grid (which can be scrolled to see) provide status information that is sometimes useful for diagnosing issues.</w:t>
       </w:r>

</xml_diff>

<commit_message>
issue #372: Fixed typo in help and republished
</commit_message>
<xml_diff>
--- a/Help/FVS_Help.docx
+++ b/Help/FVS_Help.docx
@@ -3372,9 +3372,58 @@
           <w:rFonts w:ascii="Times New Roman" w:hAnsi="Times New Roman" w:cs="Times New Roman"/>
           <w:sz w:val="24"/>
           <w:szCs w:val="24"/>
-          <w:highlight w:val="yellow"/>
-        </w:rPr>
-        <w:t>An input database is created and populated with data for each selected variant and can be found in the \</w:t>
+        </w:rPr>
+        <w:t>An input database is created</w:t>
+      </w:r>
+      <w:r>
+        <w:rPr>
+          <w:rFonts w:ascii="Times New Roman" w:hAnsi="Times New Roman" w:cs="Times New Roman"/>
+          <w:sz w:val="24"/>
+          <w:szCs w:val="24"/>
+        </w:rPr>
+        <w:t xml:space="preserve">, </w:t>
+      </w:r>
+      <w:r>
+        <w:rPr>
+          <w:rFonts w:ascii="Times New Roman" w:hAnsi="Times New Roman" w:cs="Times New Roman"/>
+          <w:sz w:val="24"/>
+          <w:szCs w:val="24"/>
+        </w:rPr>
+        <w:t xml:space="preserve">populated with data for </w:t>
+      </w:r>
+      <w:r>
+        <w:rPr>
+          <w:rFonts w:ascii="Times New Roman" w:hAnsi="Times New Roman" w:cs="Times New Roman"/>
+          <w:sz w:val="24"/>
+          <w:szCs w:val="24"/>
+        </w:rPr>
+        <w:t xml:space="preserve">all </w:t>
+      </w:r>
+      <w:r>
+        <w:rPr>
+          <w:rFonts w:ascii="Times New Roman" w:hAnsi="Times New Roman" w:cs="Times New Roman"/>
+          <w:sz w:val="24"/>
+          <w:szCs w:val="24"/>
+        </w:rPr>
+        <w:t>selected variant</w:t>
+      </w:r>
+      <w:r>
+        <w:rPr>
+          <w:rFonts w:ascii="Times New Roman" w:hAnsi="Times New Roman" w:cs="Times New Roman"/>
+          <w:sz w:val="24"/>
+          <w:szCs w:val="24"/>
+        </w:rPr>
+        <w:t>s</w:t>
+      </w:r>
+      <w:bookmarkStart w:id="0" w:name="_GoBack"/>
+      <w:bookmarkEnd w:id="0"/>
+      <w:r>
+        <w:rPr>
+          <w:rFonts w:ascii="Times New Roman" w:hAnsi="Times New Roman" w:cs="Times New Roman"/>
+          <w:sz w:val="24"/>
+          <w:szCs w:val="24"/>
+        </w:rPr>
+        <w:t xml:space="preserve"> and can be found in the \</w:t>
       </w:r>
       <w:proofErr w:type="spellStart"/>
       <w:r>
@@ -3382,7 +3431,6 @@
           <w:rFonts w:ascii="Times New Roman" w:hAnsi="Times New Roman" w:cs="Times New Roman"/>
           <w:sz w:val="24"/>
           <w:szCs w:val="24"/>
-          <w:highlight w:val="yellow"/>
         </w:rPr>
         <w:t>fvs</w:t>
       </w:r>
@@ -3392,7 +3440,6 @@
           <w:rFonts w:ascii="Times New Roman" w:hAnsi="Times New Roman" w:cs="Times New Roman"/>
           <w:sz w:val="24"/>
           <w:szCs w:val="24"/>
-          <w:highlight w:val="yellow"/>
         </w:rPr>
         <w:t>\data folder.</w:t>
       </w:r>
@@ -3665,8 +3712,6 @@
           <w:szCs w:val="24"/>
         </w:rPr>
       </w:pPr>
-      <w:bookmarkStart w:id="0" w:name="_GoBack"/>
-      <w:bookmarkEnd w:id="0"/>
       <w:proofErr w:type="spellStart"/>
       <w:r>
         <w:rPr>
@@ -3707,47 +3752,7 @@
           <w:sz w:val="24"/>
           <w:szCs w:val="24"/>
         </w:rPr>
-        <w:t xml:space="preserve">The other controls on this window affect what data is brought into the </w:t>
-      </w:r>
-      <w:proofErr w:type="spellStart"/>
-      <w:r>
-        <w:rPr>
-          <w:rFonts w:ascii="Times New Roman" w:hAnsi="Times New Roman" w:cs="Times New Roman"/>
-          <w:noProof/>
-          <w:sz w:val="24"/>
-          <w:szCs w:val="24"/>
-        </w:rPr>
-        <w:t>FVSIn.db</w:t>
-      </w:r>
-      <w:proofErr w:type="spellEnd"/>
-      <w:r>
-        <w:rPr>
-          <w:rFonts w:ascii="Times New Roman" w:hAnsi="Times New Roman" w:cs="Times New Roman"/>
-          <w:noProof/>
-          <w:sz w:val="24"/>
-          <w:szCs w:val="24"/>
-        </w:rPr>
-        <w:t xml:space="preserve"> database. It is up to the analyst to understand how to tell FVS whether and how to use the information that ends up in this database. For example, you can choose to rely on the surface fuel model recorded by FIA field crews (for the years it is available—2013 and later) or the calculated down wood biomass—both can be propagated to the </w:t>
-      </w:r>
-      <w:proofErr w:type="spellStart"/>
-      <w:r>
-        <w:rPr>
-          <w:rFonts w:ascii="Times New Roman" w:hAnsi="Times New Roman" w:cs="Times New Roman"/>
-          <w:noProof/>
-          <w:sz w:val="24"/>
-          <w:szCs w:val="24"/>
-        </w:rPr>
-        <w:t>FVSIn</w:t>
-      </w:r>
-      <w:proofErr w:type="spellEnd"/>
-      <w:r>
-        <w:rPr>
-          <w:rFonts w:ascii="Times New Roman" w:hAnsi="Times New Roman" w:cs="Times New Roman"/>
-          <w:noProof/>
-          <w:sz w:val="24"/>
-          <w:szCs w:val="24"/>
-        </w:rPr>
-        <w:t xml:space="preserve"> file, but the analyst will need to tell FVS which to use as the basis for representing surface fuels (relied on heavily to calculate the estimates in the POTFIRE and CARBON tables, for example) in the KCP file.</w:t>
+        <w:t>The other controls on this window affect what data is brought into the FVSIn.db database. It is up to the analyst to understand how to tell FVS whether and how to use the information that ends up in this database. For example, you can choose to rely on the surface fuel model recorded by FIA field crews (for the years it is available—2013 and later) or the calculated down wood biomass—both can be propagated to the FVSIn file, but the analyst will need to tell FVS which to use as the basis for representing surface fuels (relied on heavily to calculate the estimates in the POTFIRE and CARBON tables, for example) in the KCP file.</w:t>
       </w:r>
     </w:p>
     <w:p>
@@ -3976,27 +3981,7 @@
           <w:sz w:val="24"/>
           <w:szCs w:val="24"/>
         </w:rPr>
-        <w:t xml:space="preserve">If seedlings are present in the </w:t>
-      </w:r>
-      <w:proofErr w:type="gramStart"/>
-      <w:r>
-        <w:rPr>
-          <w:rFonts w:ascii="Times New Roman" w:hAnsi="Times New Roman" w:cs="Times New Roman"/>
-          <w:noProof/>
-          <w:sz w:val="24"/>
-          <w:szCs w:val="24"/>
-        </w:rPr>
-        <w:t>master.tree</w:t>
-      </w:r>
-      <w:proofErr w:type="gramEnd"/>
-      <w:r>
-        <w:rPr>
-          <w:rFonts w:ascii="Times New Roman" w:hAnsi="Times New Roman" w:cs="Times New Roman"/>
-          <w:noProof/>
-          <w:sz w:val="24"/>
-          <w:szCs w:val="24"/>
-        </w:rPr>
-        <w:t xml:space="preserve"> table, unchecking the &lt;Include </w:t>
+        <w:t xml:space="preserve">If seedlings are present in the master.tree table, unchecking the &lt;Include </w:t>
       </w:r>
       <w:r>
         <w:rPr>

</xml_diff>